<commit_message>
upravy material, tabulky - Report word
</commit_message>
<xml_diff>
--- a/PFD/Resources/TemplateReport.docx
+++ b/PFD/Resources/TemplateReport.docx
@@ -212,9 +212,6 @@
                   </w:rPr>
                   <w:alias w:val="Author"/>
                   <w:id w:val="13406928"/>
-                  <w:placeholder>
-                    <w:docPart w:val="C41FBE203C7A4D4885BCF050E2F8ECA1"/>
-                  </w:placeholder>
                   <w:dataBinding w:prefixMappings="xmlns:ns0='http://schemas.openxmlformats.org/package/2006/metadata/core-properties' xmlns:ns1='http://purl.org/dc/elements/1.1/'" w:xpath="/ns0:coreProperties[1]/ns1:creator[1]" w:storeItemID="{6C3C8BC8-F283-45AE-878A-BAB7291924A1}"/>
                   <w:text/>
                 </w:sdtPr>
@@ -316,7 +313,7 @@
                 <wp:docPr id="41" name="Picture 40">
                   <a:extLst xmlns:a="http://schemas.openxmlformats.org/drawingml/2006/main">
                     <a:ext uri="{FF2B5EF4-FFF2-40B4-BE49-F238E27FC236}">
-                      <a16:creationId xmlns="" xmlns:wpc="http://schemas.microsoft.com/office/word/2010/wordprocessingCanvas" xmlns:cx="http://schemas.microsoft.com/office/drawing/2014/chartex" xmlns:cx1="http://schemas.microsoft.com/office/drawing/2015/9/8/chartex" xmlns:cx2="http://schemas.microsoft.com/office/drawing/2015/10/21/chartex" xmlns:cx3="http://schemas.microsoft.com/office/drawing/2016/5/9/chartex" xmlns:cx4="http://schemas.microsoft.com/office/drawing/2016/5/10/chartex" xmlns:cx5="http://schemas.microsoft.com/office/drawing/2016/5/11/chartex" xmlns:cx6="http://schemas.microsoft.com/office/drawing/2016/5/12/chartex" xmlns:cx7="http://schemas.microsoft.com/office/drawing/2016/5/13/chartex" xmlns:cx8="http://schemas.microsoft.com/office/drawing/2016/5/14/chartex" xmlns:mc="http://schemas.openxmlformats.org/markup-compatibility/2006" xmlns:aink="http://schemas.microsoft.com/office/drawing/2016/ink" xmlns:am3d="http://schemas.microsoft.com/office/drawing/2017/model3d" xmlns:o="urn:schemas-microsoft-com:office:office" xmlns:v="urn:schemas-microsoft-com:vml" xmlns:wp14="http://schemas.microsoft.com/office/word/2010/wordprocessingDrawing" xmlns:w10="urn:schemas-microsoft-com:office:word" xmlns:w="http://schemas.openxmlformats.org/wordprocessingml/2006/main" xmlns:w14="http://schemas.microsoft.com/office/word/2010/wordml" xmlns:w15="http://schemas.microsoft.com/office/word/2012/wordml" xmlns:w16cid="http://schemas.microsoft.com/office/word/2016/wordml/cid" xmlns:w16se="http://schemas.microsoft.com/office/word/2015/wordml/symex" xmlns:wpg="http://schemas.microsoft.com/office/word/2010/wordprocessingGroup" xmlns:wpi="http://schemas.microsoft.com/office/word/2010/wordprocessingInk" xmlns:wps="http://schemas.microsoft.com/office/word/2010/wordprocessingShape" xmlns:a16="http://schemas.microsoft.com/office/drawing/2014/main" id="{00000000-0008-0000-0000-000029000000}"/>
+                      <a16:creationId xmlns:a16="http://schemas.microsoft.com/office/drawing/2014/main" xmlns:wps="http://schemas.microsoft.com/office/word/2010/wordprocessingShape" xmlns:wpi="http://schemas.microsoft.com/office/word/2010/wordprocessingInk" xmlns:wpg="http://schemas.microsoft.com/office/word/2010/wordprocessingGroup" xmlns:w16se="http://schemas.microsoft.com/office/word/2015/wordml/symex" xmlns:w16cid="http://schemas.microsoft.com/office/word/2016/wordml/cid" xmlns:w15="http://schemas.microsoft.com/office/word/2012/wordml" xmlns:w14="http://schemas.microsoft.com/office/word/2010/wordml" xmlns:w="http://schemas.openxmlformats.org/wordprocessingml/2006/main" xmlns:w10="urn:schemas-microsoft-com:office:word" xmlns:wp14="http://schemas.microsoft.com/office/word/2010/wordprocessingDrawing" xmlns:v="urn:schemas-microsoft-com:vml" xmlns:o="urn:schemas-microsoft-com:office:office" xmlns:am3d="http://schemas.microsoft.com/office/drawing/2017/model3d" xmlns:aink="http://schemas.microsoft.com/office/drawing/2016/ink" xmlns:mc="http://schemas.openxmlformats.org/markup-compatibility/2006" xmlns:cx8="http://schemas.microsoft.com/office/drawing/2016/5/14/chartex" xmlns:cx7="http://schemas.microsoft.com/office/drawing/2016/5/13/chartex" xmlns:cx6="http://schemas.microsoft.com/office/drawing/2016/5/12/chartex" xmlns:cx5="http://schemas.microsoft.com/office/drawing/2016/5/11/chartex" xmlns:cx4="http://schemas.microsoft.com/office/drawing/2016/5/10/chartex" xmlns:cx3="http://schemas.microsoft.com/office/drawing/2016/5/9/chartex" xmlns:cx2="http://schemas.microsoft.com/office/drawing/2015/10/21/chartex" xmlns:cx1="http://schemas.microsoft.com/office/drawing/2015/9/8/chartex" xmlns:cx="http://schemas.microsoft.com/office/drawing/2014/chartex" xmlns:wpc="http://schemas.microsoft.com/office/word/2010/wordprocessingCanvas" xmlns="" id="{00000000-0008-0000-0000-000029000000}"/>
                     </a:ext>
                   </a:extLst>
                 </wp:docPr>
@@ -330,7 +327,7 @@
                         <pic:cNvPr id="41" name="Picture 40">
                           <a:extLst>
                             <a:ext uri="{FF2B5EF4-FFF2-40B4-BE49-F238E27FC236}">
-                              <a16:creationId xmlns="" xmlns:wpc="http://schemas.microsoft.com/office/word/2010/wordprocessingCanvas" xmlns:cx="http://schemas.microsoft.com/office/drawing/2014/chartex" xmlns:cx1="http://schemas.microsoft.com/office/drawing/2015/9/8/chartex" xmlns:cx2="http://schemas.microsoft.com/office/drawing/2015/10/21/chartex" xmlns:cx3="http://schemas.microsoft.com/office/drawing/2016/5/9/chartex" xmlns:cx4="http://schemas.microsoft.com/office/drawing/2016/5/10/chartex" xmlns:cx5="http://schemas.microsoft.com/office/drawing/2016/5/11/chartex" xmlns:cx6="http://schemas.microsoft.com/office/drawing/2016/5/12/chartex" xmlns:cx7="http://schemas.microsoft.com/office/drawing/2016/5/13/chartex" xmlns:cx8="http://schemas.microsoft.com/office/drawing/2016/5/14/chartex" xmlns:mc="http://schemas.openxmlformats.org/markup-compatibility/2006" xmlns:aink="http://schemas.microsoft.com/office/drawing/2016/ink" xmlns:am3d="http://schemas.microsoft.com/office/drawing/2017/model3d" xmlns:o="urn:schemas-microsoft-com:office:office" xmlns:v="urn:schemas-microsoft-com:vml" xmlns:wp14="http://schemas.microsoft.com/office/word/2010/wordprocessingDrawing" xmlns:w10="urn:schemas-microsoft-com:office:word" xmlns:w="http://schemas.openxmlformats.org/wordprocessingml/2006/main" xmlns:w14="http://schemas.microsoft.com/office/word/2010/wordml" xmlns:w15="http://schemas.microsoft.com/office/word/2012/wordml" xmlns:w16cid="http://schemas.microsoft.com/office/word/2016/wordml/cid" xmlns:w16se="http://schemas.microsoft.com/office/word/2015/wordml/symex" xmlns:wpg="http://schemas.microsoft.com/office/word/2010/wordprocessingGroup" xmlns:wpi="http://schemas.microsoft.com/office/word/2010/wordprocessingInk" xmlns:wps="http://schemas.microsoft.com/office/word/2010/wordprocessingShape" xmlns:a16="http://schemas.microsoft.com/office/drawing/2014/main" id="{00000000-0008-0000-0000-000029000000}"/>
+                              <a16:creationId xmlns:a16="http://schemas.microsoft.com/office/drawing/2014/main" xmlns:wps="http://schemas.microsoft.com/office/word/2010/wordprocessingShape" xmlns:wpi="http://schemas.microsoft.com/office/word/2010/wordprocessingInk" xmlns:wpg="http://schemas.microsoft.com/office/word/2010/wordprocessingGroup" xmlns:w16se="http://schemas.microsoft.com/office/word/2015/wordml/symex" xmlns:w16cid="http://schemas.microsoft.com/office/word/2016/wordml/cid" xmlns:w15="http://schemas.microsoft.com/office/word/2012/wordml" xmlns:w14="http://schemas.microsoft.com/office/word/2010/wordml" xmlns:w="http://schemas.openxmlformats.org/wordprocessingml/2006/main" xmlns:w10="urn:schemas-microsoft-com:office:word" xmlns:wp14="http://schemas.microsoft.com/office/word/2010/wordprocessingDrawing" xmlns:v="urn:schemas-microsoft-com:vml" xmlns:o="urn:schemas-microsoft-com:office:office" xmlns:am3d="http://schemas.microsoft.com/office/drawing/2017/model3d" xmlns:aink="http://schemas.microsoft.com/office/drawing/2016/ink" xmlns:mc="http://schemas.openxmlformats.org/markup-compatibility/2006" xmlns:cx8="http://schemas.microsoft.com/office/drawing/2016/5/14/chartex" xmlns:cx7="http://schemas.microsoft.com/office/drawing/2016/5/13/chartex" xmlns:cx6="http://schemas.microsoft.com/office/drawing/2016/5/12/chartex" xmlns:cx5="http://schemas.microsoft.com/office/drawing/2016/5/11/chartex" xmlns:cx4="http://schemas.microsoft.com/office/drawing/2016/5/10/chartex" xmlns:cx3="http://schemas.microsoft.com/office/drawing/2016/5/9/chartex" xmlns:cx2="http://schemas.microsoft.com/office/drawing/2015/10/21/chartex" xmlns:cx1="http://schemas.microsoft.com/office/drawing/2015/9/8/chartex" xmlns:cx="http://schemas.microsoft.com/office/drawing/2014/chartex" xmlns:wpc="http://schemas.microsoft.com/office/word/2010/wordprocessingCanvas" xmlns="" id="{00000000-0008-0000-0000-000029000000}"/>
                             </a:ext>
                           </a:extLst>
                         </pic:cNvPr>
@@ -342,7 +339,7 @@
                         <a:blip r:embed="rId9" cstate="print">
                           <a:extLst>
                             <a:ext uri="{28A0092B-C50C-407E-A947-70E740481C1C}">
-                              <a14:useLocalDpi xmlns="" xmlns:wpc="http://schemas.microsoft.com/office/word/2010/wordprocessingCanvas" xmlns:cx="http://schemas.microsoft.com/office/drawing/2014/chartex" xmlns:cx1="http://schemas.microsoft.com/office/drawing/2015/9/8/chartex" xmlns:cx2="http://schemas.microsoft.com/office/drawing/2015/10/21/chartex" xmlns:cx3="http://schemas.microsoft.com/office/drawing/2016/5/9/chartex" xmlns:cx4="http://schemas.microsoft.com/office/drawing/2016/5/10/chartex" xmlns:cx5="http://schemas.microsoft.com/office/drawing/2016/5/11/chartex" xmlns:cx6="http://schemas.microsoft.com/office/drawing/2016/5/12/chartex" xmlns:cx7="http://schemas.microsoft.com/office/drawing/2016/5/13/chartex" xmlns:cx8="http://schemas.microsoft.com/office/drawing/2016/5/14/chartex" xmlns:mc="http://schemas.openxmlformats.org/markup-compatibility/2006" xmlns:aink="http://schemas.microsoft.com/office/drawing/2016/ink" xmlns:am3d="http://schemas.microsoft.com/office/drawing/2017/model3d" xmlns:o="urn:schemas-microsoft-com:office:office" xmlns:v="urn:schemas-microsoft-com:vml" xmlns:wp14="http://schemas.microsoft.com/office/word/2010/wordprocessingDrawing" xmlns:w10="urn:schemas-microsoft-com:office:word" xmlns:w="http://schemas.openxmlformats.org/wordprocessingml/2006/main" xmlns:w14="http://schemas.microsoft.com/office/word/2010/wordml" xmlns:w15="http://schemas.microsoft.com/office/word/2012/wordml" xmlns:w16cid="http://schemas.microsoft.com/office/word/2016/wordml/cid" xmlns:w16se="http://schemas.microsoft.com/office/word/2015/wordml/symex" xmlns:wpg="http://schemas.microsoft.com/office/word/2010/wordprocessingGroup" xmlns:wpi="http://schemas.microsoft.com/office/word/2010/wordprocessingInk" xmlns:wps="http://schemas.microsoft.com/office/word/2010/wordprocessingShape" xmlns:a14="http://schemas.microsoft.com/office/drawing/2010/main" val="0"/>
+                              <a14:useLocalDpi xmlns:a14="http://schemas.microsoft.com/office/drawing/2010/main" xmlns:wps="http://schemas.microsoft.com/office/word/2010/wordprocessingShape" xmlns:wpi="http://schemas.microsoft.com/office/word/2010/wordprocessingInk" xmlns:wpg="http://schemas.microsoft.com/office/word/2010/wordprocessingGroup" xmlns:w16se="http://schemas.microsoft.com/office/word/2015/wordml/symex" xmlns:w16cid="http://schemas.microsoft.com/office/word/2016/wordml/cid" xmlns:w15="http://schemas.microsoft.com/office/word/2012/wordml" xmlns:w14="http://schemas.microsoft.com/office/word/2010/wordml" xmlns:w="http://schemas.openxmlformats.org/wordprocessingml/2006/main" xmlns:w10="urn:schemas-microsoft-com:office:word" xmlns:wp14="http://schemas.microsoft.com/office/word/2010/wordprocessingDrawing" xmlns:v="urn:schemas-microsoft-com:vml" xmlns:o="urn:schemas-microsoft-com:office:office" xmlns:am3d="http://schemas.microsoft.com/office/drawing/2017/model3d" xmlns:aink="http://schemas.microsoft.com/office/drawing/2016/ink" xmlns:mc="http://schemas.openxmlformats.org/markup-compatibility/2006" xmlns:cx8="http://schemas.microsoft.com/office/drawing/2016/5/14/chartex" xmlns:cx7="http://schemas.microsoft.com/office/drawing/2016/5/13/chartex" xmlns:cx6="http://schemas.microsoft.com/office/drawing/2016/5/12/chartex" xmlns:cx5="http://schemas.microsoft.com/office/drawing/2016/5/11/chartex" xmlns:cx4="http://schemas.microsoft.com/office/drawing/2016/5/10/chartex" xmlns:cx3="http://schemas.microsoft.com/office/drawing/2016/5/9/chartex" xmlns:cx2="http://schemas.microsoft.com/office/drawing/2015/10/21/chartex" xmlns:cx1="http://schemas.microsoft.com/office/drawing/2015/9/8/chartex" xmlns:cx="http://schemas.microsoft.com/office/drawing/2014/chartex" xmlns:wpc="http://schemas.microsoft.com/office/word/2010/wordprocessingCanvas" xmlns="" val="0"/>
                             </a:ext>
                           </a:extLst>
                         </a:blip>
@@ -3056,6 +3053,13 @@
       <w:r>
         <w:rPr>
           <w:rFonts w:cstheme="minorHAnsi"/>
+          <w:color w:val="000000"/>
+        </w:rPr>
+        <w:t xml:space="preserve"> </w:t>
+      </w:r>
+      <w:r>
+        <w:rPr>
+          <w:rFonts w:cstheme="minorHAnsi"/>
         </w:rPr>
         <w:t>deg</w:t>
       </w:r>
@@ -3545,190 +3549,6 @@
           <w:lang w:eastAsia="en-NZ"/>
         </w:rPr>
         <w:t>]</w:t>
-      </w:r>
-    </w:p>
-    <w:p>
-      <w:pPr>
-        <w:shd w:val="clear" w:color="auto" w:fill="FFFFFF"/>
-        <w:rPr>
-          <w:rFonts w:eastAsia="Times New Roman" w:cstheme="minorHAnsi"/>
-          <w:color w:val="222222"/>
-          <w:lang w:eastAsia="en-NZ"/>
-        </w:rPr>
-      </w:pPr>
-      <w:r>
-        <w:rPr>
-          <w:rFonts w:eastAsia="Times New Roman" w:cstheme="minorHAnsi"/>
-          <w:color w:val="222222"/>
-          <w:lang w:eastAsia="en-NZ"/>
-        </w:rPr>
-        <w:t>Material</w:t>
-      </w:r>
-      <w:r>
-        <w:rPr>
-          <w:rFonts w:eastAsia="Times New Roman" w:cstheme="minorHAnsi"/>
-          <w:color w:val="222222"/>
-          <w:lang w:eastAsia="en-NZ"/>
-        </w:rPr>
-        <w:t xml:space="preserve"> grade:</w:t>
-      </w:r>
-      <w:r>
-        <w:rPr>
-          <w:rFonts w:eastAsia="Times New Roman" w:cstheme="minorHAnsi"/>
-          <w:color w:val="222222"/>
-          <w:lang w:eastAsia="en-NZ"/>
-        </w:rPr>
-        <w:t xml:space="preserve"> G550‡</w:t>
-      </w:r>
-    </w:p>
-    <w:p>
-      <w:pPr>
-        <w:shd w:val="clear" w:color="auto" w:fill="FFFFFF"/>
-        <w:rPr>
-          <w:rFonts w:ascii="Arial" w:eastAsia="Times New Roman" w:hAnsi="Arial" w:cs="Arial"/>
-          <w:color w:val="222222"/>
-          <w:sz w:val="24"/>
-          <w:szCs w:val="24"/>
-          <w:lang w:eastAsia="en-NZ"/>
-        </w:rPr>
-      </w:pPr>
-      <w:r>
-        <w:rPr>
-          <w:rFonts w:eastAsia="Times New Roman" w:cstheme="minorHAnsi"/>
-          <w:noProof/>
-          <w:color w:val="FF0000"/>
-          <w:lang w:val="sk-SK" w:eastAsia="sk-SK"/>
-        </w:rPr>
-        <w:drawing>
-          <wp:inline distT="0" distB="0" distL="0" distR="0">
-            <wp:extent cx="4940554" cy="1828894"/>
-            <wp:effectExtent l="0" t="0" r="0" b="0"/>
-            <wp:docPr id="1" name="Picture 1"/>
-            <wp:cNvGraphicFramePr>
-              <a:graphicFrameLocks xmlns:a="http://schemas.openxmlformats.org/drawingml/2006/main" noChangeAspect="1"/>
-            </wp:cNvGraphicFramePr>
-            <a:graphic xmlns:a="http://schemas.openxmlformats.org/drawingml/2006/main">
-              <a:graphicData uri="http://schemas.openxmlformats.org/drawingml/2006/picture">
-                <pic:pic xmlns:pic="http://schemas.openxmlformats.org/drawingml/2006/picture">
-                  <pic:nvPicPr>
-                    <pic:cNvPr id="1" name=""/>
-                    <pic:cNvPicPr/>
-                  </pic:nvPicPr>
-                  <pic:blipFill>
-                    <a:blip r:embed="rId10"/>
-                    <a:stretch>
-                      <a:fillRect/>
-                    </a:stretch>
-                  </pic:blipFill>
-                  <pic:spPr>
-                    <a:xfrm>
-                      <a:off x="0" y="0"/>
-                      <a:ext cx="4940554" cy="1828894"/>
-                    </a:xfrm>
-                    <a:prstGeom prst="rect">
-                      <a:avLst/>
-                    </a:prstGeom>
-                  </pic:spPr>
-                </pic:pic>
-              </a:graphicData>
-            </a:graphic>
-          </wp:inline>
-        </w:drawing>
-      </w:r>
-    </w:p>
-    <w:p>
-      <w:pPr>
-        <w:shd w:val="clear" w:color="auto" w:fill="FFFFFF"/>
-        <w:rPr>
-          <w:rFonts w:ascii="Arial" w:eastAsia="Times New Roman" w:hAnsi="Arial" w:cs="Arial"/>
-          <w:color w:val="222222"/>
-          <w:sz w:val="24"/>
-          <w:szCs w:val="24"/>
-          <w:lang w:eastAsia="en-NZ"/>
-        </w:rPr>
-      </w:pPr>
-    </w:p>
-    <w:p>
-      <w:pPr>
-        <w:shd w:val="clear" w:color="auto" w:fill="FFFFFF"/>
-        <w:rPr>
-          <w:rFonts w:eastAsia="Times New Roman" w:cstheme="minorHAnsi"/>
-          <w:color w:val="222222"/>
-          <w:lang w:eastAsia="en-NZ"/>
-        </w:rPr>
-      </w:pPr>
-      <w:r>
-        <w:rPr>
-          <w:rFonts w:eastAsia="Times New Roman" w:cstheme="minorHAnsi"/>
-          <w:color w:val="222222"/>
-          <w:lang w:eastAsia="en-NZ"/>
-        </w:rPr>
-        <w:t>Material</w:t>
-      </w:r>
-      <w:r>
-        <w:rPr>
-          <w:rFonts w:eastAsia="Times New Roman" w:cstheme="minorHAnsi"/>
-          <w:color w:val="222222"/>
-          <w:lang w:eastAsia="en-NZ"/>
-        </w:rPr>
-        <w:t xml:space="preserve"> grade:450</w:t>
-      </w:r>
-    </w:p>
-    <w:p>
-      <w:pPr>
-        <w:shd w:val="clear" w:color="auto" w:fill="FFFFFF"/>
-        <w:rPr>
-          <w:rFonts w:ascii="Arial" w:eastAsia="Times New Roman" w:hAnsi="Arial" w:cs="Arial"/>
-          <w:color w:val="222222"/>
-          <w:sz w:val="24"/>
-          <w:szCs w:val="24"/>
-          <w:lang w:eastAsia="en-NZ"/>
-        </w:rPr>
-      </w:pPr>
-      <w:r>
-        <w:rPr>
-          <w:rFonts w:ascii="Arial" w:eastAsia="Times New Roman" w:hAnsi="Arial" w:cs="Arial"/>
-          <w:noProof/>
-          <w:color w:val="222222"/>
-          <w:sz w:val="24"/>
-          <w:szCs w:val="24"/>
-          <w:lang w:val="sk-SK" w:eastAsia="sk-SK"/>
-        </w:rPr>
-        <w:drawing>
-          <wp:inline distT="0" distB="0" distL="0" distR="0">
-            <wp:extent cx="4959605" cy="1841595"/>
-            <wp:effectExtent l="0" t="0" r="0" b="6350"/>
-            <wp:docPr id="5" name="Picture 5"/>
-            <wp:cNvGraphicFramePr>
-              <a:graphicFrameLocks xmlns:a="http://schemas.openxmlformats.org/drawingml/2006/main" noChangeAspect="1"/>
-            </wp:cNvGraphicFramePr>
-            <a:graphic xmlns:a="http://schemas.openxmlformats.org/drawingml/2006/main">
-              <a:graphicData uri="http://schemas.openxmlformats.org/drawingml/2006/picture">
-                <pic:pic xmlns:pic="http://schemas.openxmlformats.org/drawingml/2006/picture">
-                  <pic:nvPicPr>
-                    <pic:cNvPr id="1" name=""/>
-                    <pic:cNvPicPr/>
-                  </pic:nvPicPr>
-                  <pic:blipFill>
-                    <a:blip r:embed="rId11"/>
-                    <a:stretch>
-                      <a:fillRect/>
-                    </a:stretch>
-                  </pic:blipFill>
-                  <pic:spPr>
-                    <a:xfrm>
-                      <a:off x="0" y="0"/>
-                      <a:ext cx="4959605" cy="1841595"/>
-                    </a:xfrm>
-                    <a:prstGeom prst="rect">
-                      <a:avLst/>
-                    </a:prstGeom>
-                  </pic:spPr>
-                </pic:pic>
-              </a:graphicData>
-            </a:graphic>
-          </wp:inline>
-        </w:drawing>
       </w:r>
     </w:p>
     <w:p>
@@ -4027,7 +3847,7 @@
                           <pic:cNvPicPr/>
                         </pic:nvPicPr>
                         <pic:blipFill>
-                          <a:blip r:embed="rId12"/>
+                          <a:blip r:embed="rId10"/>
                           <a:stretch>
                             <a:fillRect/>
                           </a:stretch>
@@ -4082,7 +3902,7 @@
                           <pic:cNvPicPr/>
                         </pic:nvPicPr>
                         <pic:blipFill>
-                          <a:blip r:embed="rId13"/>
+                          <a:blip r:embed="rId11"/>
                           <a:stretch>
                             <a:fillRect/>
                           </a:stretch>
@@ -4304,7 +4124,7 @@
                           <pic:cNvPicPr/>
                         </pic:nvPicPr>
                         <pic:blipFill>
-                          <a:blip r:embed="rId14"/>
+                          <a:blip r:embed="rId12"/>
                           <a:stretch>
                             <a:fillRect/>
                           </a:stretch>
@@ -4359,7 +4179,7 @@
                           <pic:cNvPicPr/>
                         </pic:nvPicPr>
                         <pic:blipFill>
-                          <a:blip r:embed="rId15"/>
+                          <a:blip r:embed="rId13"/>
                           <a:stretch>
                             <a:fillRect/>
                           </a:stretch>
@@ -4538,7 +4358,7 @@
                     <pic:cNvPicPr/>
                   </pic:nvPicPr>
                   <pic:blipFill>
-                    <a:blip r:embed="rId16"/>
+                    <a:blip r:embed="rId14"/>
                     <a:stretch>
                       <a:fillRect/>
                     </a:stretch>
@@ -4601,7 +4421,7 @@
                     <pic:cNvPicPr/>
                   </pic:nvPicPr>
                   <pic:blipFill>
-                    <a:blip r:embed="rId17" cstate="print"/>
+                    <a:blip r:embed="rId15" cstate="print"/>
                     <a:stretch>
                       <a:fillRect/>
                     </a:stretch>
@@ -4707,10 +4527,10 @@
                     </pic:cNvPicPr>
                   </pic:nvPicPr>
                   <pic:blipFill>
-                    <a:blip r:embed="rId18">
+                    <a:blip r:embed="rId16">
                       <a:extLst>
                         <a:ext uri="{28A0092B-C50C-407E-A947-70E740481C1C}">
-                          <a14:useLocalDpi xmlns="" xmlns:wpc="http://schemas.microsoft.com/office/word/2010/wordprocessingCanvas" xmlns:cx="http://schemas.microsoft.com/office/drawing/2014/chartex" xmlns:cx1="http://schemas.microsoft.com/office/drawing/2015/9/8/chartex" xmlns:cx2="http://schemas.microsoft.com/office/drawing/2015/10/21/chartex" xmlns:cx3="http://schemas.microsoft.com/office/drawing/2016/5/9/chartex" xmlns:cx4="http://schemas.microsoft.com/office/drawing/2016/5/10/chartex" xmlns:cx5="http://schemas.microsoft.com/office/drawing/2016/5/11/chartex" xmlns:cx6="http://schemas.microsoft.com/office/drawing/2016/5/12/chartex" xmlns:cx7="http://schemas.microsoft.com/office/drawing/2016/5/13/chartex" xmlns:cx8="http://schemas.microsoft.com/office/drawing/2016/5/14/chartex" xmlns:mc="http://schemas.openxmlformats.org/markup-compatibility/2006" xmlns:aink="http://schemas.microsoft.com/office/drawing/2016/ink" xmlns:am3d="http://schemas.microsoft.com/office/drawing/2017/model3d" xmlns:o="urn:schemas-microsoft-com:office:office" xmlns:v="urn:schemas-microsoft-com:vml" xmlns:wp14="http://schemas.microsoft.com/office/word/2010/wordprocessingDrawing" xmlns:w10="urn:schemas-microsoft-com:office:word" xmlns:w="http://schemas.openxmlformats.org/wordprocessingml/2006/main" xmlns:w14="http://schemas.microsoft.com/office/word/2010/wordml" xmlns:w15="http://schemas.microsoft.com/office/word/2012/wordml" xmlns:w16cid="http://schemas.microsoft.com/office/word/2016/wordml/cid" xmlns:w16se="http://schemas.microsoft.com/office/word/2015/wordml/symex" xmlns:wpg="http://schemas.microsoft.com/office/word/2010/wordprocessingGroup" xmlns:wpi="http://schemas.microsoft.com/office/word/2010/wordprocessingInk" xmlns:wps="http://schemas.microsoft.com/office/word/2010/wordprocessingShape" xmlns:a14="http://schemas.microsoft.com/office/drawing/2010/main" val="0"/>
+                          <a14:useLocalDpi xmlns:a14="http://schemas.microsoft.com/office/drawing/2010/main" xmlns:wps="http://schemas.microsoft.com/office/word/2010/wordprocessingShape" xmlns:wpi="http://schemas.microsoft.com/office/word/2010/wordprocessingInk" xmlns:wpg="http://schemas.microsoft.com/office/word/2010/wordprocessingGroup" xmlns:w16se="http://schemas.microsoft.com/office/word/2015/wordml/symex" xmlns:w16cid="http://schemas.microsoft.com/office/word/2016/wordml/cid" xmlns:w15="http://schemas.microsoft.com/office/word/2012/wordml" xmlns:w14="http://schemas.microsoft.com/office/word/2010/wordml" xmlns:w="http://schemas.openxmlformats.org/wordprocessingml/2006/main" xmlns:w10="urn:schemas-microsoft-com:office:word" xmlns:wp14="http://schemas.microsoft.com/office/word/2010/wordprocessingDrawing" xmlns:v="urn:schemas-microsoft-com:vml" xmlns:o="urn:schemas-microsoft-com:office:office" xmlns:am3d="http://schemas.microsoft.com/office/drawing/2017/model3d" xmlns:aink="http://schemas.microsoft.com/office/drawing/2016/ink" xmlns:mc="http://schemas.openxmlformats.org/markup-compatibility/2006" xmlns:cx8="http://schemas.microsoft.com/office/drawing/2016/5/14/chartex" xmlns:cx7="http://schemas.microsoft.com/office/drawing/2016/5/13/chartex" xmlns:cx6="http://schemas.microsoft.com/office/drawing/2016/5/12/chartex" xmlns:cx5="http://schemas.microsoft.com/office/drawing/2016/5/11/chartex" xmlns:cx4="http://schemas.microsoft.com/office/drawing/2016/5/10/chartex" xmlns:cx3="http://schemas.microsoft.com/office/drawing/2016/5/9/chartex" xmlns:cx2="http://schemas.microsoft.com/office/drawing/2015/10/21/chartex" xmlns:cx1="http://schemas.microsoft.com/office/drawing/2015/9/8/chartex" xmlns:cx="http://schemas.microsoft.com/office/drawing/2014/chartex" xmlns:wpc="http://schemas.microsoft.com/office/word/2010/wordprocessingCanvas" xmlns="" val="0"/>
                         </a:ext>
                       </a:extLst>
                     </a:blip>
@@ -10937,7 +10757,7 @@
                     <pic:cNvPicPr/>
                   </pic:nvPicPr>
                   <pic:blipFill>
-                    <a:blip r:embed="rId19"/>
+                    <a:blip r:embed="rId17"/>
                     <a:stretch>
                       <a:fillRect/>
                     </a:stretch>
@@ -11029,6 +10849,421 @@
             <wp:extent cx="5556484" cy="7870183"/>
             <wp:effectExtent l="0" t="0" r="6350" b="0"/>
             <wp:docPr id="17" name="Picture 17"/>
+            <wp:cNvGraphicFramePr>
+              <a:graphicFrameLocks xmlns:a="http://schemas.openxmlformats.org/drawingml/2006/main" noChangeAspect="1"/>
+            </wp:cNvGraphicFramePr>
+            <a:graphic xmlns:a="http://schemas.openxmlformats.org/drawingml/2006/main">
+              <a:graphicData uri="http://schemas.openxmlformats.org/drawingml/2006/picture">
+                <pic:pic xmlns:pic="http://schemas.openxmlformats.org/drawingml/2006/picture">
+                  <pic:nvPicPr>
+                    <pic:cNvPr id="1" name=""/>
+                    <pic:cNvPicPr/>
+                  </pic:nvPicPr>
+                  <pic:blipFill>
+                    <a:blip r:embed="rId18"/>
+                    <a:stretch>
+                      <a:fillRect/>
+                    </a:stretch>
+                  </pic:blipFill>
+                  <pic:spPr>
+                    <a:xfrm>
+                      <a:off x="0" y="0"/>
+                      <a:ext cx="5585111" cy="7910730"/>
+                    </a:xfrm>
+                    <a:prstGeom prst="rect">
+                      <a:avLst/>
+                    </a:prstGeom>
+                  </pic:spPr>
+                </pic:pic>
+              </a:graphicData>
+            </a:graphic>
+          </wp:inline>
+        </w:drawing>
+      </w:r>
+    </w:p>
+    <w:p>
+      <w:pPr>
+        <w:pStyle w:val="Nadpis1"/>
+        <w:numPr>
+          <w:ilvl w:val="0"/>
+          <w:numId w:val="1"/>
+        </w:numPr>
+      </w:pPr>
+      <w:bookmarkStart w:id="17" w:name="_Toc7095164"/>
+      <w:r>
+        <w:lastRenderedPageBreak/>
+        <w:t>Member design</w:t>
+      </w:r>
+      <w:bookmarkEnd w:id="17"/>
+    </w:p>
+    <w:p>
+      <w:pPr>
+        <w:rPr>
+          <w:rFonts w:cstheme="minorHAnsi"/>
+          <w:color w:val="FF0000"/>
+        </w:rPr>
+      </w:pPr>
+      <w:r>
+        <w:rPr>
+          <w:rFonts w:cstheme="minorHAnsi"/>
+          <w:color w:val="FF0000"/>
+        </w:rPr>
+        <w:t>Pre kazdytypkomponenty z Tab Members ktora ma zaskrtnuty Design vlozittabulkuvysledkov z Member Design, vlozitobrazky s priebehmivnutornychsil (internal forces) pre danu</w:t>
+      </w:r>
+    </w:p>
+    <w:p>
+      <w:pPr>
+        <w:rPr>
+          <w:rFonts w:cstheme="minorHAnsi"/>
+          <w:color w:val="FF0000"/>
+        </w:rPr>
+      </w:pPr>
+      <w:r>
+        <w:rPr>
+          <w:rFonts w:cstheme="minorHAnsi"/>
+          <w:color w:val="FF0000"/>
+        </w:rPr>
+        <w:t>komponentu a kombinaciupriktorejvzniklorozhodujuce design ratio.</w:t>
+      </w:r>
+    </w:p>
+    <w:p>
+      <w:pPr>
+        <w:rPr>
+          <w:rFonts w:cstheme="minorHAnsi"/>
+          <w:color w:val="FF0000"/>
+        </w:rPr>
+      </w:pPr>
+      <w:r>
+        <w:rPr>
+          <w:rFonts w:cstheme="minorHAnsi"/>
+          <w:color w:val="FF0000"/>
+        </w:rPr>
+        <w:t>Pre prutyramovzobrazitajpriebehvnutornychsilnarame.</w:t>
+      </w:r>
+    </w:p>
+    <w:p>
+      <w:pPr>
+        <w:rPr>
+          <w:rFonts w:cstheme="minorHAnsi"/>
+          <w:color w:val="FF0000"/>
+        </w:rPr>
+      </w:pPr>
+    </w:p>
+    <w:p>
+      <w:pPr>
+        <w:rPr>
+          <w:rFonts w:cstheme="minorHAnsi"/>
+          <w:color w:val="FF0000"/>
+        </w:rPr>
+      </w:pPr>
+      <w:r>
+        <w:rPr>
+          <w:rFonts w:cstheme="minorHAnsi"/>
+          <w:color w:val="FF0000"/>
+        </w:rPr>
+        <w:t xml:space="preserve">Kapitola 8.1 by sa mala generovat v cycle </w:t>
+      </w:r>
+      <w:r>
+        <w:rPr>
+          <w:rFonts w:cstheme="minorHAnsi"/>
+          <w:color w:val="FF0000"/>
+        </w:rPr>
+        <w:t xml:space="preserve">(8.1, 8.2. 8.3 … 8. N) </w:t>
+      </w:r>
+      <w:r>
+        <w:rPr>
+          <w:rFonts w:cstheme="minorHAnsi"/>
+          <w:color w:val="FF0000"/>
+        </w:rPr>
+        <w:t>pre vsetkycomponenty</w:t>
+      </w:r>
+      <w:r>
+        <w:rPr>
+          <w:rFonts w:cstheme="minorHAnsi"/>
+          <w:color w:val="FF0000"/>
+        </w:rPr>
+        <w:t xml:space="preserve"> 1 - N,</w:t>
+      </w:r>
+      <w:r>
+        <w:rPr>
+          <w:rFonts w:cstheme="minorHAnsi"/>
+          <w:color w:val="FF0000"/>
+        </w:rPr>
+        <w:t>ktoremajuzaskrtnute Design</w:t>
+      </w:r>
+    </w:p>
+    <w:p>
+      <w:pPr>
+        <w:pStyle w:val="Nadpis2"/>
+        <w:numPr>
+          <w:ilvl w:val="1"/>
+          <w:numId w:val="1"/>
+        </w:numPr>
+      </w:pPr>
+      <w:bookmarkStart w:id="18" w:name="_Toc7095165"/>
+      <w:r>
+        <w:t>Member type: Main Column</w:t>
+      </w:r>
+      <w:bookmarkEnd w:id="18"/>
+    </w:p>
+    <w:p>
+      <w:pPr>
+        <w:rPr>
+          <w:rFonts w:cstheme="minorHAnsi"/>
+        </w:rPr>
+      </w:pPr>
+      <w:r>
+        <w:rPr>
+          <w:rFonts w:cstheme="minorHAnsi"/>
+        </w:rPr>
+        <w:t xml:space="preserve">Governing member </w:t>
+      </w:r>
+      <w:r>
+        <w:rPr>
+          <w:rFonts w:cstheme="minorHAnsi"/>
+        </w:rPr>
+        <w:t>ID:xxx</w:t>
+      </w:r>
+    </w:p>
+    <w:p>
+      <w:pPr>
+        <w:rPr>
+          <w:rFonts w:cstheme="minorHAnsi"/>
+        </w:rPr>
+      </w:pPr>
+      <w:r>
+        <w:rPr>
+          <w:rFonts w:cstheme="minorHAnsi"/>
+        </w:rPr>
+        <w:t>Governing load combination ID: xxx</w:t>
+      </w:r>
+    </w:p>
+    <w:p>
+      <w:pPr>
+        <w:pStyle w:val="Nadpis3"/>
+        <w:numPr>
+          <w:ilvl w:val="2"/>
+          <w:numId w:val="1"/>
+        </w:numPr>
+      </w:pPr>
+      <w:bookmarkStart w:id="19" w:name="_Toc7095166"/>
+      <w:r>
+        <w:t>Member i</w:t>
+      </w:r>
+      <w:r>
+        <w:t>nternal forces</w:t>
+      </w:r>
+      <w:bookmarkEnd w:id="19"/>
+    </w:p>
+    <w:p>
+      <w:pPr>
+        <w:rPr>
+          <w:rFonts w:cstheme="minorHAnsi"/>
+          <w:color w:val="FF0000"/>
+        </w:rPr>
+      </w:pPr>
+      <w:r>
+        <w:rPr>
+          <w:rFonts w:cstheme="minorHAnsi"/>
+          <w:color w:val="FF0000"/>
+        </w:rPr>
+        <w:t>Obrazky y UC_InternalForces, jeden canvas – jedenobrazok. Canvas, ktoremajuvsetky values 0 n</w:t>
+      </w:r>
+      <w:r>
+        <w:rPr>
+          <w:rFonts w:cstheme="minorHAnsi"/>
+          <w:color w:val="FF0000"/>
+        </w:rPr>
+        <w:t>e</w:t>
+      </w:r>
+      <w:r>
+        <w:rPr>
+          <w:rFonts w:cstheme="minorHAnsi"/>
+          <w:color w:val="FF0000"/>
+        </w:rPr>
+        <w:t>exportovat.</w:t>
+      </w:r>
+    </w:p>
+    <w:p>
+      <w:pPr>
+        <w:rPr>
+          <w:rFonts w:cstheme="minorHAnsi"/>
+          <w:color w:val="FF0000"/>
+        </w:rPr>
+      </w:pPr>
+      <w:r>
+        <w:rPr>
+          <w:rFonts w:cstheme="minorHAnsi"/>
+          <w:noProof/>
+          <w:color w:val="FF0000"/>
+          <w:lang w:val="sk-SK" w:eastAsia="sk-SK"/>
+        </w:rPr>
+        <w:drawing>
+          <wp:inline distT="0" distB="0" distL="0" distR="0">
+            <wp:extent cx="5924854" cy="5569236"/>
+            <wp:effectExtent l="0" t="0" r="0" b="0"/>
+            <wp:docPr id="18" name="Picture 18"/>
+            <wp:cNvGraphicFramePr>
+              <a:graphicFrameLocks xmlns:a="http://schemas.openxmlformats.org/drawingml/2006/main" noChangeAspect="1"/>
+            </wp:cNvGraphicFramePr>
+            <a:graphic xmlns:a="http://schemas.openxmlformats.org/drawingml/2006/main">
+              <a:graphicData uri="http://schemas.openxmlformats.org/drawingml/2006/picture">
+                <pic:pic xmlns:pic="http://schemas.openxmlformats.org/drawingml/2006/picture">
+                  <pic:nvPicPr>
+                    <pic:cNvPr id="1" name=""/>
+                    <pic:cNvPicPr/>
+                  </pic:nvPicPr>
+                  <pic:blipFill>
+                    <a:blip r:embed="rId19"/>
+                    <a:stretch>
+                      <a:fillRect/>
+                    </a:stretch>
+                  </pic:blipFill>
+                  <pic:spPr>
+                    <a:xfrm>
+                      <a:off x="0" y="0"/>
+                      <a:ext cx="5924854" cy="5569236"/>
+                    </a:xfrm>
+                    <a:prstGeom prst="rect">
+                      <a:avLst/>
+                    </a:prstGeom>
+                  </pic:spPr>
+                </pic:pic>
+              </a:graphicData>
+            </a:graphic>
+          </wp:inline>
+        </w:drawing>
+      </w:r>
+    </w:p>
+    <w:p>
+      <w:pPr>
+        <w:rPr>
+          <w:rFonts w:cstheme="minorHAnsi"/>
+          <w:color w:val="FF0000"/>
+        </w:rPr>
+      </w:pPr>
+    </w:p>
+    <w:p>
+      <w:pPr>
+        <w:rPr>
+          <w:rFonts w:cstheme="minorHAnsi"/>
+          <w:color w:val="FF0000"/>
+        </w:rPr>
+      </w:pPr>
+    </w:p>
+    <w:p>
+      <w:pPr>
+        <w:rPr>
+          <w:rFonts w:cstheme="minorHAnsi"/>
+          <w:color w:val="FF0000"/>
+        </w:rPr>
+      </w:pPr>
+    </w:p>
+    <w:p>
+      <w:pPr>
+        <w:rPr>
+          <w:rFonts w:cstheme="minorHAnsi"/>
+          <w:color w:val="FF0000"/>
+        </w:rPr>
+      </w:pPr>
+      <w:r>
+        <w:rPr>
+          <w:rFonts w:cstheme="minorHAnsi"/>
+          <w:color w:val="FF0000"/>
+        </w:rPr>
+        <w:t>Ak je pruttypu EC, ER, MC alebo MR zobra</w:t>
+      </w:r>
+      <w:r>
+        <w:rPr>
+          <w:rFonts w:cstheme="minorHAnsi"/>
+          <w:color w:val="FF0000"/>
+        </w:rPr>
+        <w:t>z</w:t>
+      </w:r>
+      <w:r>
+        <w:rPr>
+          <w:rFonts w:cstheme="minorHAnsi"/>
+          <w:color w:val="FF0000"/>
+        </w:rPr>
+        <w:t>itajvnutornesilynarame</w:t>
+      </w:r>
+      <w:r>
+        <w:rPr>
+          <w:rFonts w:cstheme="minorHAnsi"/>
+          <w:color w:val="FF0000"/>
+        </w:rPr>
+        <w:t>,</w:t>
+      </w:r>
+      <w:r>
+        <w:rPr>
+          <w:rFonts w:cstheme="minorHAnsi"/>
+          <w:color w:val="FF0000"/>
+        </w:rPr>
+        <w:t xml:space="preserve"> do ktoreho</w:t>
+      </w:r>
+      <w:r>
+        <w:rPr>
+          <w:rFonts w:cstheme="minorHAnsi"/>
+          <w:color w:val="FF0000"/>
+        </w:rPr>
+        <w:t>posudzovanyprut</w:t>
+      </w:r>
+      <w:r>
+        <w:rPr>
+          <w:rFonts w:cstheme="minorHAnsi"/>
+          <w:color w:val="FF0000"/>
+        </w:rPr>
+        <w:t>patri – dialog FrameInternalForces_2D</w:t>
+      </w:r>
+      <w:r>
+        <w:rPr>
+          <w:rFonts w:cstheme="minorHAnsi"/>
+          <w:color w:val="FF0000"/>
+        </w:rPr>
+        <w:t>. Nulovepriebehyvynechat.</w:t>
+      </w:r>
+    </w:p>
+    <w:p>
+      <w:pPr>
+        <w:rPr>
+          <w:rFonts w:cstheme="minorHAnsi"/>
+          <w:color w:val="FF0000"/>
+        </w:rPr>
+      </w:pPr>
+    </w:p>
+    <w:p>
+      <w:pPr>
+        <w:pStyle w:val="Nadpis3"/>
+        <w:numPr>
+          <w:ilvl w:val="2"/>
+          <w:numId w:val="1"/>
+        </w:numPr>
+      </w:pPr>
+      <w:bookmarkStart w:id="20" w:name="_Toc7095167"/>
+      <w:r>
+        <w:t>Frame internal forces</w:t>
+      </w:r>
+      <w:bookmarkEnd w:id="20"/>
+    </w:p>
+    <w:p>
+      <w:pPr>
+        <w:rPr>
+          <w:rFonts w:cstheme="minorHAnsi"/>
+          <w:color w:val="FF0000"/>
+        </w:rPr>
+      </w:pPr>
+      <w:r>
+        <w:rPr>
+          <w:rFonts w:cstheme="minorHAnsi"/>
+          <w:noProof/>
+          <w:color w:val="FF0000"/>
+          <w:lang w:val="sk-SK" w:eastAsia="sk-SK"/>
+        </w:rPr>
+        <w:drawing>
+          <wp:inline distT="0" distB="0" distL="0" distR="0">
+            <wp:extent cx="6645910" cy="3807460"/>
+            <wp:effectExtent l="0" t="0" r="2540" b="2540"/>
+            <wp:docPr id="20" name="Picture 20"/>
             <wp:cNvGraphicFramePr>
               <a:graphicFrameLocks xmlns:a="http://schemas.openxmlformats.org/drawingml/2006/main" noChangeAspect="1"/>
             </wp:cNvGraphicFramePr>
@@ -11048,7 +11283,7 @@
                   <pic:spPr>
                     <a:xfrm>
                       <a:off x="0" y="0"/>
-                      <a:ext cx="5585111" cy="7910730"/>
+                      <a:ext cx="6645910" cy="3807460"/>
                     </a:xfrm>
                     <a:prstGeom prst="rect">
                       <a:avLst/>
@@ -11063,206 +11298,11 @@
     </w:p>
     <w:p>
       <w:pPr>
-        <w:pStyle w:val="Nadpis1"/>
-        <w:numPr>
-          <w:ilvl w:val="0"/>
-          <w:numId w:val="1"/>
-        </w:numPr>
-      </w:pPr>
-      <w:bookmarkStart w:id="17" w:name="_Toc7095164"/>
-      <w:r>
-        <w:lastRenderedPageBreak/>
-        <w:t>Member design</w:t>
-      </w:r>
-      <w:bookmarkEnd w:id="17"/>
-    </w:p>
-    <w:p>
-      <w:pPr>
-        <w:rPr>
-          <w:rFonts w:cstheme="minorHAnsi"/>
-          <w:color w:val="FF0000"/>
-        </w:rPr>
-      </w:pPr>
-      <w:r>
-        <w:rPr>
-          <w:rFonts w:cstheme="minorHAnsi"/>
-          <w:color w:val="FF0000"/>
-        </w:rPr>
-        <w:t>Pre kazdytypkomponenty z Tab Members ktora ma zaskrtnuty Design vlozittabulkuvysledkov z Member Design, vlozitobrazky s priebehmivnutornychsil (internal forces) pre danu</w:t>
-      </w:r>
-    </w:p>
-    <w:p>
-      <w:pPr>
-        <w:rPr>
-          <w:rFonts w:cstheme="minorHAnsi"/>
-          <w:color w:val="FF0000"/>
-        </w:rPr>
-      </w:pPr>
-      <w:r>
-        <w:rPr>
-          <w:rFonts w:cstheme="minorHAnsi"/>
-          <w:color w:val="FF0000"/>
-        </w:rPr>
-        <w:t>komponentu a kombinaciupriktorejvzniklorozhodujuce design ratio.</w:t>
-      </w:r>
-    </w:p>
-    <w:p>
-      <w:pPr>
-        <w:rPr>
-          <w:rFonts w:cstheme="minorHAnsi"/>
-          <w:color w:val="FF0000"/>
-        </w:rPr>
-      </w:pPr>
-      <w:r>
-        <w:rPr>
-          <w:rFonts w:cstheme="minorHAnsi"/>
-          <w:color w:val="FF0000"/>
-        </w:rPr>
-        <w:t>Pre prutyramovzobrazitajpriebehvnutornychsilnarame.</w:t>
-      </w:r>
-    </w:p>
-    <w:p>
-      <w:pPr>
-        <w:rPr>
-          <w:rFonts w:cstheme="minorHAnsi"/>
-          <w:color w:val="FF0000"/>
-        </w:rPr>
-      </w:pPr>
-    </w:p>
-    <w:p>
-      <w:pPr>
-        <w:rPr>
-          <w:rFonts w:cstheme="minorHAnsi"/>
-          <w:color w:val="FF0000"/>
-        </w:rPr>
-      </w:pPr>
-      <w:r>
-        <w:rPr>
-          <w:rFonts w:cstheme="minorHAnsi"/>
-          <w:color w:val="FF0000"/>
-        </w:rPr>
-        <w:t xml:space="preserve">Kapitola 8.1 by sa mala generovat v cycle </w:t>
-      </w:r>
-      <w:r>
-        <w:rPr>
-          <w:rFonts w:cstheme="minorHAnsi"/>
-          <w:color w:val="FF0000"/>
-        </w:rPr>
-        <w:t xml:space="preserve">(8.1, 8.2. 8.3 … 8. N) </w:t>
-      </w:r>
-      <w:r>
-        <w:rPr>
-          <w:rFonts w:cstheme="minorHAnsi"/>
-          <w:color w:val="FF0000"/>
-        </w:rPr>
-        <w:t>pre vsetkycomponenty</w:t>
-      </w:r>
-      <w:r>
-        <w:rPr>
-          <w:rFonts w:cstheme="minorHAnsi"/>
-          <w:color w:val="FF0000"/>
-        </w:rPr>
-        <w:t xml:space="preserve"> 1 - N,</w:t>
-      </w:r>
-      <w:r>
-        <w:rPr>
-          <w:rFonts w:cstheme="minorHAnsi"/>
-          <w:color w:val="FF0000"/>
-        </w:rPr>
-        <w:t>ktoremajuzaskrtnute Design</w:t>
-      </w:r>
-    </w:p>
-    <w:p>
-      <w:pPr>
-        <w:pStyle w:val="Nadpis2"/>
-        <w:numPr>
-          <w:ilvl w:val="1"/>
-          <w:numId w:val="1"/>
-        </w:numPr>
-      </w:pPr>
-      <w:bookmarkStart w:id="18" w:name="_Toc7095165"/>
-      <w:r>
-        <w:t>Member type: Main Column</w:t>
-      </w:r>
-      <w:bookmarkEnd w:id="18"/>
-    </w:p>
-    <w:p>
-      <w:pPr>
-        <w:rPr>
-          <w:rFonts w:cstheme="minorHAnsi"/>
-        </w:rPr>
-      </w:pPr>
-      <w:r>
-        <w:rPr>
-          <w:rFonts w:cstheme="minorHAnsi"/>
-        </w:rPr>
-        <w:t xml:space="preserve">Governing member </w:t>
-      </w:r>
-      <w:r>
-        <w:rPr>
-          <w:rFonts w:cstheme="minorHAnsi"/>
-        </w:rPr>
-        <w:t>ID:xxx</w:t>
-      </w:r>
-    </w:p>
-    <w:p>
-      <w:pPr>
-        <w:rPr>
-          <w:rFonts w:cstheme="minorHAnsi"/>
-        </w:rPr>
-      </w:pPr>
-      <w:r>
-        <w:rPr>
-          <w:rFonts w:cstheme="minorHAnsi"/>
-        </w:rPr>
-        <w:t>Governing load combination ID: xxx</w:t>
-      </w:r>
-    </w:p>
-    <w:p>
-      <w:pPr>
-        <w:pStyle w:val="Nadpis3"/>
-        <w:numPr>
-          <w:ilvl w:val="2"/>
-          <w:numId w:val="1"/>
-        </w:numPr>
-      </w:pPr>
-      <w:bookmarkStart w:id="19" w:name="_Toc7095166"/>
-      <w:r>
-        <w:t>Member i</w:t>
-      </w:r>
-      <w:r>
-        <w:t>nternal forces</w:t>
-      </w:r>
-      <w:bookmarkEnd w:id="19"/>
-    </w:p>
-    <w:p>
-      <w:pPr>
-        <w:rPr>
-          <w:rFonts w:cstheme="minorHAnsi"/>
-          <w:color w:val="FF0000"/>
-        </w:rPr>
-      </w:pPr>
-      <w:r>
-        <w:rPr>
-          <w:rFonts w:cstheme="minorHAnsi"/>
-          <w:color w:val="FF0000"/>
-        </w:rPr>
-        <w:t>Obrazky y UC_InternalForces, jeden canvas – jedenobrazok. Canvas, ktoremajuvsetky values 0 n</w:t>
-      </w:r>
-      <w:r>
-        <w:rPr>
-          <w:rFonts w:cstheme="minorHAnsi"/>
-          <w:color w:val="FF0000"/>
-        </w:rPr>
-        <w:t>e</w:t>
-      </w:r>
-      <w:r>
-        <w:rPr>
-          <w:rFonts w:cstheme="minorHAnsi"/>
-          <w:color w:val="FF0000"/>
-        </w:rPr>
-        <w:t>exportovat.</w:t>
-      </w:r>
+        <w:rPr>
+          <w:rFonts w:cstheme="minorHAnsi"/>
+          <w:color w:val="FF0000"/>
+        </w:rPr>
+      </w:pPr>
     </w:p>
     <w:p>
       <w:pPr>
@@ -11280,9 +11320,9 @@
         </w:rPr>
         <w:drawing>
           <wp:inline distT="0" distB="0" distL="0" distR="0">
-            <wp:extent cx="5924854" cy="5569236"/>
-            <wp:effectExtent l="0" t="0" r="0" b="0"/>
-            <wp:docPr id="18" name="Picture 18"/>
+            <wp:extent cx="6645910" cy="3075940"/>
+            <wp:effectExtent l="0" t="0" r="2540" b="0"/>
+            <wp:docPr id="21" name="Picture 21"/>
             <wp:cNvGraphicFramePr>
               <a:graphicFrameLocks xmlns:a="http://schemas.openxmlformats.org/drawingml/2006/main" noChangeAspect="1"/>
             </wp:cNvGraphicFramePr>
@@ -11302,7 +11342,7 @@
                   <pic:spPr>
                     <a:xfrm>
                       <a:off x="0" y="0"/>
-                      <a:ext cx="5924854" cy="5569236"/>
+                      <a:ext cx="6645910" cy="3075940"/>
                     </a:xfrm>
                     <a:prstGeom prst="rect">
                       <a:avLst/>
@@ -11330,108 +11370,6 @@
           <w:color w:val="FF0000"/>
         </w:rPr>
       </w:pPr>
-    </w:p>
-    <w:p>
-      <w:pPr>
-        <w:rPr>
-          <w:rFonts w:cstheme="minorHAnsi"/>
-          <w:color w:val="FF0000"/>
-        </w:rPr>
-      </w:pPr>
-    </w:p>
-    <w:p>
-      <w:pPr>
-        <w:rPr>
-          <w:rFonts w:cstheme="minorHAnsi"/>
-          <w:color w:val="FF0000"/>
-        </w:rPr>
-      </w:pPr>
-      <w:r>
-        <w:rPr>
-          <w:rFonts w:cstheme="minorHAnsi"/>
-          <w:color w:val="FF0000"/>
-        </w:rPr>
-        <w:t>Ak je pruttypu EC, ER, MC alebo MR zobra</w:t>
-      </w:r>
-      <w:r>
-        <w:rPr>
-          <w:rFonts w:cstheme="minorHAnsi"/>
-          <w:color w:val="FF0000"/>
-        </w:rPr>
-        <w:t>z</w:t>
-      </w:r>
-      <w:r>
-        <w:rPr>
-          <w:rFonts w:cstheme="minorHAnsi"/>
-          <w:color w:val="FF0000"/>
-        </w:rPr>
-        <w:t>itajvnutornesilynarame</w:t>
-      </w:r>
-      <w:r>
-        <w:rPr>
-          <w:rFonts w:cstheme="minorHAnsi"/>
-          <w:color w:val="FF0000"/>
-        </w:rPr>
-        <w:t>,</w:t>
-      </w:r>
-      <w:r>
-        <w:rPr>
-          <w:rFonts w:cstheme="minorHAnsi"/>
-          <w:color w:val="FF0000"/>
-        </w:rPr>
-        <w:t xml:space="preserve"> do ktoreho</w:t>
-      </w:r>
-      <w:r>
-        <w:rPr>
-          <w:rFonts w:cstheme="minorHAnsi"/>
-          <w:color w:val="FF0000"/>
-        </w:rPr>
-        <w:t>posudzovanyprut</w:t>
-      </w:r>
-      <w:r>
-        <w:rPr>
-          <w:rFonts w:cstheme="minorHAnsi"/>
-          <w:color w:val="FF0000"/>
-        </w:rPr>
-        <w:t>patri – dialog FrameInternalForces_2D</w:t>
-      </w:r>
-      <w:r>
-        <w:rPr>
-          <w:rFonts w:cstheme="minorHAnsi"/>
-          <w:color w:val="FF0000"/>
-        </w:rPr>
-        <w:t>. Nulovepriebehyvynechat.</w:t>
-      </w:r>
-    </w:p>
-    <w:p>
-      <w:pPr>
-        <w:rPr>
-          <w:rFonts w:cstheme="minorHAnsi"/>
-          <w:color w:val="FF0000"/>
-        </w:rPr>
-      </w:pPr>
-    </w:p>
-    <w:p>
-      <w:pPr>
-        <w:pStyle w:val="Nadpis3"/>
-        <w:numPr>
-          <w:ilvl w:val="2"/>
-          <w:numId w:val="1"/>
-        </w:numPr>
-      </w:pPr>
-      <w:bookmarkStart w:id="20" w:name="_Toc7095167"/>
-      <w:r>
-        <w:t>Frame internal forces</w:t>
-      </w:r>
-      <w:bookmarkEnd w:id="20"/>
-    </w:p>
-    <w:p>
-      <w:pPr>
-        <w:rPr>
-          <w:rFonts w:cstheme="minorHAnsi"/>
-          <w:color w:val="FF0000"/>
-        </w:rPr>
-      </w:pPr>
       <w:r>
         <w:rPr>
           <w:rFonts w:cstheme="minorHAnsi"/>
@@ -11439,11 +11377,12 @@
           <w:color w:val="FF0000"/>
           <w:lang w:val="sk-SK" w:eastAsia="sk-SK"/>
         </w:rPr>
+        <w:lastRenderedPageBreak/>
         <w:drawing>
           <wp:inline distT="0" distB="0" distL="0" distR="0">
-            <wp:extent cx="6645910" cy="3807460"/>
-            <wp:effectExtent l="0" t="0" r="2540" b="2540"/>
-            <wp:docPr id="20" name="Picture 20"/>
+            <wp:extent cx="6645910" cy="3173095"/>
+            <wp:effectExtent l="0" t="0" r="2540" b="8255"/>
+            <wp:docPr id="19" name="Picture 19"/>
             <wp:cNvGraphicFramePr>
               <a:graphicFrameLocks xmlns:a="http://schemas.openxmlformats.org/drawingml/2006/main" noChangeAspect="1"/>
             </wp:cNvGraphicFramePr>
@@ -11463,7 +11402,7 @@
                   <pic:spPr>
                     <a:xfrm>
                       <a:off x="0" y="0"/>
-                      <a:ext cx="6645910" cy="3807460"/>
+                      <a:ext cx="6645910" cy="3173095"/>
                     </a:xfrm>
                     <a:prstGeom prst="rect">
                       <a:avLst/>
@@ -11478,31 +11417,77 @@
     </w:p>
     <w:p>
       <w:pPr>
-        <w:rPr>
-          <w:rFonts w:cstheme="minorHAnsi"/>
-          <w:color w:val="FF0000"/>
-        </w:rPr>
-      </w:pPr>
-    </w:p>
-    <w:p>
-      <w:pPr>
-        <w:rPr>
-          <w:rFonts w:cstheme="minorHAnsi"/>
-          <w:color w:val="FF0000"/>
-        </w:rPr>
-      </w:pPr>
-      <w:r>
-        <w:rPr>
-          <w:rFonts w:cstheme="minorHAnsi"/>
+        <w:pStyle w:val="Nadpis3"/>
+        <w:numPr>
+          <w:ilvl w:val="2"/>
+          <w:numId w:val="1"/>
+        </w:numPr>
+      </w:pPr>
+      <w:bookmarkStart w:id="21" w:name="_Toc7095168"/>
+      <w:r>
+        <w:t>Member design details</w:t>
+      </w:r>
+      <w:r>
+        <w:t xml:space="preserve"> - ULS</w:t>
+      </w:r>
+      <w:bookmarkEnd w:id="21"/>
+    </w:p>
+    <w:p>
+      <w:pPr>
+        <w:rPr>
+          <w:color w:val="FF0000"/>
+        </w:rPr>
+      </w:pPr>
+      <w:r>
+        <w:rPr>
+          <w:color w:val="FF0000"/>
+        </w:rPr>
+        <w:t>Zobrazitdetaily z UC_MemberDesign</w:t>
+      </w:r>
+    </w:p>
+    <w:p>
+      <w:pPr>
+        <w:rPr>
+          <w:color w:val="FF0000"/>
+        </w:rPr>
+      </w:pPr>
+      <w:r>
+        <w:rPr>
+          <w:color w:val="FF0000"/>
+        </w:rPr>
+        <w:t>Zobrazitdetaily</w:t>
+      </w:r>
+      <w:r>
+        <w:rPr>
+          <w:color w:val="FF0000"/>
+        </w:rPr>
+        <w:t>pre rozhodujucukombinaciu zo skupinyULS</w:t>
+      </w:r>
+    </w:p>
+    <w:p>
+      <w:pPr>
+        <w:rPr>
+          <w:color w:val="FF0000"/>
+        </w:rPr>
+      </w:pPr>
+    </w:p>
+    <w:p>
+      <w:pPr>
+        <w:rPr>
+          <w:rFonts w:cstheme="minorHAnsi"/>
+          <w:color w:val="FF0000"/>
+        </w:rPr>
+      </w:pPr>
+      <w:r>
+        <w:rPr>
           <w:noProof/>
-          <w:color w:val="FF0000"/>
           <w:lang w:val="sk-SK" w:eastAsia="sk-SK"/>
         </w:rPr>
         <w:drawing>
           <wp:inline distT="0" distB="0" distL="0" distR="0">
-            <wp:extent cx="6645910" cy="3075940"/>
-            <wp:effectExtent l="0" t="0" r="2540" b="0"/>
-            <wp:docPr id="21" name="Picture 21"/>
+            <wp:extent cx="5188217" cy="984301"/>
+            <wp:effectExtent l="0" t="0" r="0" b="6350"/>
+            <wp:docPr id="22" name="Picture 22"/>
             <wp:cNvGraphicFramePr>
               <a:graphicFrameLocks xmlns:a="http://schemas.openxmlformats.org/drawingml/2006/main" noChangeAspect="1"/>
             </wp:cNvGraphicFramePr>
@@ -11522,7 +11507,7 @@
                   <pic:spPr>
                     <a:xfrm>
                       <a:off x="0" y="0"/>
-                      <a:ext cx="6645910" cy="3075940"/>
+                      <a:ext cx="5188217" cy="984301"/>
                     </a:xfrm>
                     <a:prstGeom prst="rect">
                       <a:avLst/>
@@ -11545,24 +11530,305 @@
     </w:p>
     <w:p>
       <w:pPr>
-        <w:rPr>
-          <w:rFonts w:cstheme="minorHAnsi"/>
-          <w:color w:val="FF0000"/>
-        </w:rPr>
-      </w:pPr>
-      <w:r>
-        <w:rPr>
-          <w:rFonts w:cstheme="minorHAnsi"/>
+        <w:pStyle w:val="Nadpis3"/>
+        <w:numPr>
+          <w:ilvl w:val="2"/>
+          <w:numId w:val="1"/>
+        </w:numPr>
+      </w:pPr>
+      <w:bookmarkStart w:id="22" w:name="_Toc7095169"/>
+      <w:r>
+        <w:t>Member deflections</w:t>
+      </w:r>
+      <w:bookmarkEnd w:id="22"/>
+    </w:p>
+    <w:p>
+      <w:pPr>
+        <w:rPr>
+          <w:rFonts w:cstheme="minorHAnsi"/>
+          <w:color w:val="FF0000"/>
+        </w:rPr>
+      </w:pPr>
+      <w:r>
+        <w:rPr>
+          <w:rFonts w:cstheme="minorHAnsi"/>
+          <w:color w:val="FF0000"/>
+        </w:rPr>
+        <w:t xml:space="preserve">TODO </w:t>
+      </w:r>
+      <w:r>
+        <w:rPr>
+          <w:rFonts w:cstheme="minorHAnsi"/>
+          <w:color w:val="FF0000"/>
+        </w:rPr>
+        <w:t>Obrazky</w:t>
+      </w:r>
+      <w:r>
+        <w:rPr>
+          <w:rFonts w:cstheme="minorHAnsi"/>
+          <w:color w:val="FF0000"/>
+        </w:rPr>
+        <w:t>z</w:t>
+      </w:r>
+      <w:r>
+        <w:rPr>
+          <w:rFonts w:cstheme="minorHAnsi"/>
+          <w:color w:val="FF0000"/>
+        </w:rPr>
+        <w:t>UC_</w:t>
+      </w:r>
+      <w:r>
+        <w:rPr>
+          <w:rFonts w:cstheme="minorHAnsi"/>
+          <w:color w:val="FF0000"/>
+        </w:rPr>
+        <w:t>Deflection</w:t>
+      </w:r>
+      <w:r>
+        <w:rPr>
+          <w:rFonts w:cstheme="minorHAnsi"/>
+          <w:color w:val="FF0000"/>
+        </w:rPr>
+        <w:t>, jeden canvas – jedenobrazok. Canvas, ktoremajuvsetky values 0 ne</w:t>
+      </w:r>
+      <w:r>
+        <w:rPr>
+          <w:rFonts w:cstheme="minorHAnsi"/>
+          <w:color w:val="FF0000"/>
+        </w:rPr>
+        <w:t>e</w:t>
+      </w:r>
+      <w:r>
+        <w:rPr>
+          <w:rFonts w:cstheme="minorHAnsi"/>
+          <w:color w:val="FF0000"/>
+        </w:rPr>
+        <w:t>xportovat.</w:t>
+      </w:r>
+    </w:p>
+    <w:p>
+      <w:pPr>
+        <w:rPr>
+          <w:rFonts w:cstheme="minorHAnsi"/>
+          <w:color w:val="FF0000"/>
+        </w:rPr>
+      </w:pPr>
+      <w:r>
+        <w:rPr>
+          <w:rFonts w:cstheme="minorHAnsi"/>
+          <w:color w:val="FF0000"/>
+        </w:rPr>
+        <w:t>Toto estepotrebujemedopracovat.</w:t>
+      </w:r>
+    </w:p>
+    <w:p>
+      <w:pPr>
+        <w:pStyle w:val="Nadpis3"/>
+        <w:numPr>
+          <w:ilvl w:val="2"/>
+          <w:numId w:val="1"/>
+        </w:numPr>
+      </w:pPr>
+      <w:bookmarkStart w:id="23" w:name="_Toc7095170"/>
+      <w:r>
+        <w:t>Member design details</w:t>
+      </w:r>
+      <w:r>
+        <w:t xml:space="preserve"> - SLS</w:t>
+      </w:r>
+      <w:bookmarkEnd w:id="23"/>
+    </w:p>
+    <w:p>
+      <w:pPr>
+        <w:rPr>
+          <w:color w:val="FF0000"/>
+        </w:rPr>
+      </w:pPr>
+      <w:r>
+        <w:rPr>
+          <w:color w:val="FF0000"/>
+        </w:rPr>
+        <w:t>Zobrazitdetaily</w:t>
+      </w:r>
+      <w:r>
+        <w:rPr>
+          <w:color w:val="FF0000"/>
+        </w:rPr>
+        <w:t>pre rozhodujucukombinaciu zo skupiny SLS</w:t>
+      </w:r>
+    </w:p>
+    <w:p>
+      <w:pPr>
+        <w:rPr>
+          <w:rFonts w:cstheme="minorHAnsi"/>
+          <w:color w:val="FF0000"/>
+        </w:rPr>
+      </w:pPr>
+      <w:r>
+        <w:rPr>
           <w:noProof/>
-          <w:color w:val="FF0000"/>
           <w:lang w:val="sk-SK" w:eastAsia="sk-SK"/>
         </w:rPr>
-        <w:lastRenderedPageBreak/>
         <w:drawing>
           <wp:inline distT="0" distB="0" distL="0" distR="0">
-            <wp:extent cx="6645910" cy="3173095"/>
-            <wp:effectExtent l="0" t="0" r="2540" b="8255"/>
-            <wp:docPr id="19" name="Picture 19"/>
+            <wp:extent cx="5188217" cy="984301"/>
+            <wp:effectExtent l="0" t="0" r="0" b="6350"/>
+            <wp:docPr id="24" name="Picture 24"/>
+            <wp:cNvGraphicFramePr>
+              <a:graphicFrameLocks xmlns:a="http://schemas.openxmlformats.org/drawingml/2006/main" noChangeAspect="1"/>
+            </wp:cNvGraphicFramePr>
+            <a:graphic xmlns:a="http://schemas.openxmlformats.org/drawingml/2006/main">
+              <a:graphicData uri="http://schemas.openxmlformats.org/drawingml/2006/picture">
+                <pic:pic xmlns:pic="http://schemas.openxmlformats.org/drawingml/2006/picture">
+                  <pic:nvPicPr>
+                    <pic:cNvPr id="1" name=""/>
+                    <pic:cNvPicPr/>
+                  </pic:nvPicPr>
+                  <pic:blipFill>
+                    <a:blip r:embed="rId23"/>
+                    <a:stretch>
+                      <a:fillRect/>
+                    </a:stretch>
+                  </pic:blipFill>
+                  <pic:spPr>
+                    <a:xfrm>
+                      <a:off x="0" y="0"/>
+                      <a:ext cx="5188217" cy="984301"/>
+                    </a:xfrm>
+                    <a:prstGeom prst="rect">
+                      <a:avLst/>
+                    </a:prstGeom>
+                  </pic:spPr>
+                </pic:pic>
+              </a:graphicData>
+            </a:graphic>
+          </wp:inline>
+        </w:drawing>
+      </w:r>
+    </w:p>
+    <w:p>
+      <w:pPr>
+        <w:rPr>
+          <w:rFonts w:cstheme="minorHAnsi"/>
+          <w:color w:val="FF0000"/>
+        </w:rPr>
+      </w:pPr>
+    </w:p>
+    <w:p>
+      <w:pPr>
+        <w:pStyle w:val="Nadpis1"/>
+        <w:numPr>
+          <w:ilvl w:val="0"/>
+          <w:numId w:val="1"/>
+        </w:numPr>
+      </w:pPr>
+      <w:bookmarkStart w:id="24" w:name="_Toc7095171"/>
+      <w:r>
+        <w:lastRenderedPageBreak/>
+        <w:t>Joint Design</w:t>
+      </w:r>
+      <w:bookmarkEnd w:id="24"/>
+    </w:p>
+    <w:p>
+      <w:pPr>
+        <w:rPr>
+          <w:rFonts w:cstheme="minorHAnsi"/>
+          <w:color w:val="FF0000"/>
+        </w:rPr>
+      </w:pPr>
+      <w:r>
+        <w:rPr>
+          <w:rFonts w:cstheme="minorHAnsi"/>
+          <w:color w:val="FF0000"/>
+        </w:rPr>
+        <w:t>Podobnevlozit pre kazdukomponentutabulkyvysledkovspojov z Joint Design pre rozhodujucekombinacievnutornychsil (max design ratio). </w:t>
+      </w:r>
+    </w:p>
+    <w:p>
+      <w:pPr>
+        <w:rPr>
+          <w:rFonts w:cstheme="minorHAnsi"/>
+          <w:color w:val="FF0000"/>
+        </w:rPr>
+      </w:pPr>
+    </w:p>
+    <w:p>
+      <w:pPr>
+        <w:pStyle w:val="Nadpis2"/>
+        <w:numPr>
+          <w:ilvl w:val="1"/>
+          <w:numId w:val="1"/>
+        </w:numPr>
+      </w:pPr>
+      <w:bookmarkStart w:id="25" w:name="_Toc7095172"/>
+      <w:r>
+        <w:t>Member type: Main Column</w:t>
+      </w:r>
+      <w:bookmarkEnd w:id="25"/>
+    </w:p>
+    <w:p>
+      <w:pPr>
+        <w:rPr>
+          <w:color w:val="FF0000"/>
+        </w:rPr>
+      </w:pPr>
+      <w:r>
+        <w:rPr>
+          <w:color w:val="FF0000"/>
+        </w:rPr>
+        <w:t>Zobrazit pre kazdytypcombponenty so zaskrtnutym Design detailyposudkuspojov z UC_JointDesign</w:t>
+      </w:r>
+    </w:p>
+    <w:p>
+      <w:pPr>
+        <w:rPr>
+          <w:color w:val="FF0000"/>
+        </w:rPr>
+      </w:pPr>
+      <w:r>
+        <w:rPr>
+          <w:color w:val="FF0000"/>
+        </w:rPr>
+        <w:t>TODO - Potrebovali by smetuvlozitobrazokspojanazaciatku a nakoncipruta v 3D alebo 2D.</w:t>
+      </w:r>
+    </w:p>
+    <w:p>
+      <w:pPr>
+        <w:rPr>
+          <w:color w:val="FF0000"/>
+        </w:rPr>
+      </w:pPr>
+      <w:r>
+        <w:rPr>
+          <w:color w:val="FF0000"/>
+        </w:rPr>
+        <w:t>Pre 2D by smemohlipouzit to canvas zo System Component Viewer</w:t>
+      </w:r>
+    </w:p>
+    <w:p>
+      <w:pPr>
+        <w:rPr>
+          <w:color w:val="FF0000"/>
+        </w:rPr>
+      </w:pPr>
+    </w:p>
+    <w:p>
+      <w:pPr>
+        <w:rPr>
+          <w:color w:val="FF0000"/>
+        </w:rPr>
+      </w:pPr>
+      <w:r>
+        <w:rPr>
+          <w:noProof/>
+          <w:color w:val="FF0000"/>
+          <w:lang w:val="sk-SK" w:eastAsia="sk-SK"/>
+        </w:rPr>
+        <w:drawing>
+          <wp:inline distT="0" distB="0" distL="0" distR="0">
+            <wp:extent cx="2850776" cy="4811074"/>
+            <wp:effectExtent l="0" t="0" r="6985" b="8890"/>
+            <wp:docPr id="25" name="Picture 25"/>
             <wp:cNvGraphicFramePr>
               <a:graphicFrameLocks xmlns:a="http://schemas.openxmlformats.org/drawingml/2006/main" noChangeAspect="1"/>
             </wp:cNvGraphicFramePr>
@@ -11582,7 +11848,7 @@
                   <pic:spPr>
                     <a:xfrm>
                       <a:off x="0" y="0"/>
-                      <a:ext cx="6645910" cy="3173095"/>
+                      <a:ext cx="2863801" cy="4833056"/>
                     </a:xfrm>
                     <a:prstGeom prst="rect">
                       <a:avLst/>
@@ -11594,80 +11860,17 @@
           </wp:inline>
         </w:drawing>
       </w:r>
-    </w:p>
-    <w:p>
-      <w:pPr>
-        <w:pStyle w:val="Nadpis3"/>
-        <w:numPr>
-          <w:ilvl w:val="2"/>
-          <w:numId w:val="1"/>
-        </w:numPr>
-      </w:pPr>
-      <w:bookmarkStart w:id="21" w:name="_Toc7095168"/>
-      <w:r>
-        <w:t>Member design details</w:t>
-      </w:r>
-      <w:r>
-        <w:t xml:space="preserve"> - ULS</w:t>
-      </w:r>
-      <w:bookmarkEnd w:id="21"/>
-    </w:p>
-    <w:p>
-      <w:pPr>
-        <w:rPr>
-          <w:color w:val="FF0000"/>
-        </w:rPr>
-      </w:pPr>
-      <w:r>
-        <w:rPr>
-          <w:color w:val="FF0000"/>
-        </w:rPr>
-        <w:t>Zobrazitdetaily z UC_MemberDesign</w:t>
-      </w:r>
-    </w:p>
-    <w:p>
-      <w:pPr>
-        <w:rPr>
-          <w:color w:val="FF0000"/>
-        </w:rPr>
-      </w:pPr>
-      <w:r>
-        <w:rPr>
-          <w:color w:val="FF0000"/>
-        </w:rPr>
-        <w:t>Zobrazitdetaily</w:t>
-      </w:r>
-      <w:r>
-        <w:rPr>
-          <w:color w:val="FF0000"/>
-        </w:rPr>
-        <w:t>pre rozhodujucukombinaciu zo skupinyULS</w:t>
-      </w:r>
-    </w:p>
-    <w:p>
-      <w:pPr>
-        <w:rPr>
-          <w:color w:val="FF0000"/>
-        </w:rPr>
-      </w:pPr>
-    </w:p>
-    <w:p>
-      <w:pPr>
-        <w:rPr>
-          <w:rFonts w:cstheme="minorHAnsi"/>
-          <w:color w:val="FF0000"/>
-        </w:rPr>
-      </w:pPr>
       <w:r>
         <w:rPr>
           <w:noProof/>
+          <w:color w:val="FF0000"/>
           <w:lang w:val="sk-SK" w:eastAsia="sk-SK"/>
         </w:rPr>
         <w:drawing>
           <wp:inline distT="0" distB="0" distL="0" distR="0">
-            <wp:extent cx="5188217" cy="984301"/>
-            <wp:effectExtent l="0" t="0" r="0" b="6350"/>
-            <wp:docPr id="22" name="Picture 22"/>
+            <wp:extent cx="3322789" cy="4803858"/>
+            <wp:effectExtent l="0" t="0" r="0" b="0"/>
+            <wp:docPr id="26" name="Picture 26"/>
             <wp:cNvGraphicFramePr>
               <a:graphicFrameLocks xmlns:a="http://schemas.openxmlformats.org/drawingml/2006/main" noChangeAspect="1"/>
             </wp:cNvGraphicFramePr>
@@ -11687,7 +11890,7 @@
                   <pic:spPr>
                     <a:xfrm>
                       <a:off x="0" y="0"/>
-                      <a:ext cx="5188217" cy="984301"/>
+                      <a:ext cx="3368863" cy="4870468"/>
                     </a:xfrm>
                     <a:prstGeom prst="rect">
                       <a:avLst/>
@@ -11703,312 +11906,30 @@
     <w:p>
       <w:pPr>
         <w:rPr>
-          <w:rFonts w:cstheme="minorHAnsi"/>
-          <w:color w:val="FF0000"/>
-        </w:rPr>
-      </w:pPr>
-    </w:p>
-    <w:p>
-      <w:pPr>
-        <w:pStyle w:val="Nadpis3"/>
-        <w:numPr>
-          <w:ilvl w:val="2"/>
-          <w:numId w:val="1"/>
-        </w:numPr>
-      </w:pPr>
-      <w:bookmarkStart w:id="22" w:name="_Toc7095169"/>
-      <w:r>
-        <w:t>Member deflections</w:t>
-      </w:r>
-      <w:bookmarkEnd w:id="22"/>
-    </w:p>
-    <w:p>
-      <w:pPr>
-        <w:rPr>
-          <w:rFonts w:cstheme="minorHAnsi"/>
-          <w:color w:val="FF0000"/>
-        </w:rPr>
-      </w:pPr>
-      <w:r>
-        <w:rPr>
-          <w:rFonts w:cstheme="minorHAnsi"/>
-          <w:color w:val="FF0000"/>
-        </w:rPr>
-        <w:t xml:space="preserve">TODO </w:t>
-      </w:r>
-      <w:r>
-        <w:rPr>
-          <w:rFonts w:cstheme="minorHAnsi"/>
-          <w:color w:val="FF0000"/>
-        </w:rPr>
-        <w:t>Obrazky</w:t>
-      </w:r>
-      <w:r>
-        <w:rPr>
-          <w:rFonts w:cstheme="minorHAnsi"/>
-          <w:color w:val="FF0000"/>
-        </w:rPr>
-        <w:t>z</w:t>
-      </w:r>
-      <w:r>
-        <w:rPr>
-          <w:rFonts w:cstheme="minorHAnsi"/>
-          <w:color w:val="FF0000"/>
-        </w:rPr>
-        <w:t>UC_</w:t>
-      </w:r>
-      <w:r>
-        <w:rPr>
-          <w:rFonts w:cstheme="minorHAnsi"/>
-          <w:color w:val="FF0000"/>
-        </w:rPr>
-        <w:t>Deflection</w:t>
-      </w:r>
-      <w:r>
-        <w:rPr>
-          <w:rFonts w:cstheme="minorHAnsi"/>
-          <w:color w:val="FF0000"/>
-        </w:rPr>
-        <w:t>, jeden canvas – jedenobrazok. Canvas, ktoremajuvsetky values 0 ne</w:t>
-      </w:r>
-      <w:r>
-        <w:rPr>
-          <w:rFonts w:cstheme="minorHAnsi"/>
-          <w:color w:val="FF0000"/>
-        </w:rPr>
-        <w:t>e</w:t>
-      </w:r>
-      <w:r>
-        <w:rPr>
-          <w:rFonts w:cstheme="minorHAnsi"/>
-          <w:color w:val="FF0000"/>
-        </w:rPr>
-        <w:t>xportovat.</w:t>
-      </w:r>
-    </w:p>
-    <w:p>
-      <w:pPr>
-        <w:rPr>
-          <w:rFonts w:cstheme="minorHAnsi"/>
-          <w:color w:val="FF0000"/>
-        </w:rPr>
-      </w:pPr>
-      <w:r>
-        <w:rPr>
-          <w:rFonts w:cstheme="minorHAnsi"/>
-          <w:color w:val="FF0000"/>
-        </w:rPr>
-        <w:t>Toto estepotrebujemedopracovat.</w:t>
-      </w:r>
-    </w:p>
-    <w:p>
-      <w:pPr>
-        <w:pStyle w:val="Nadpis3"/>
-        <w:numPr>
-          <w:ilvl w:val="2"/>
-          <w:numId w:val="1"/>
-        </w:numPr>
-      </w:pPr>
-      <w:bookmarkStart w:id="23" w:name="_Toc7095170"/>
-      <w:r>
-        <w:t>Member design details</w:t>
-      </w:r>
-      <w:r>
-        <w:t xml:space="preserve"> - SLS</w:t>
-      </w:r>
-      <w:bookmarkEnd w:id="23"/>
-    </w:p>
-    <w:p>
-      <w:pPr>
-        <w:rPr>
-          <w:color w:val="FF0000"/>
-        </w:rPr>
-      </w:pPr>
-      <w:r>
-        <w:rPr>
-          <w:color w:val="FF0000"/>
-        </w:rPr>
-        <w:t>Zobrazitdetaily</w:t>
-      </w:r>
-      <w:r>
-        <w:rPr>
-          <w:color w:val="FF0000"/>
-        </w:rPr>
-        <w:t>pre rozhodujucukombinaciu zo skupiny SLS</w:t>
-      </w:r>
-    </w:p>
-    <w:p>
-      <w:pPr>
-        <w:rPr>
-          <w:rFonts w:cstheme="minorHAnsi"/>
-          <w:color w:val="FF0000"/>
-        </w:rPr>
-      </w:pPr>
-      <w:r>
-        <w:rPr>
+          <w:color w:val="FF0000"/>
+        </w:rPr>
+      </w:pPr>
+    </w:p>
+    <w:p>
+      <w:pPr>
+        <w:rPr>
+          <w:rFonts w:cstheme="minorHAnsi"/>
+          <w:color w:val="FF0000"/>
+        </w:rPr>
+      </w:pPr>
+      <w:r>
+        <w:rPr>
+          <w:rFonts w:cstheme="minorHAnsi"/>
           <w:noProof/>
+          <w:color w:val="FF0000"/>
           <w:lang w:val="sk-SK" w:eastAsia="sk-SK"/>
         </w:rPr>
+        <w:lastRenderedPageBreak/>
         <w:drawing>
           <wp:inline distT="0" distB="0" distL="0" distR="0">
-            <wp:extent cx="5188217" cy="984301"/>
-            <wp:effectExtent l="0" t="0" r="0" b="6350"/>
-            <wp:docPr id="24" name="Picture 24"/>
-            <wp:cNvGraphicFramePr>
-              <a:graphicFrameLocks xmlns:a="http://schemas.openxmlformats.org/drawingml/2006/main" noChangeAspect="1"/>
-            </wp:cNvGraphicFramePr>
-            <a:graphic xmlns:a="http://schemas.openxmlformats.org/drawingml/2006/main">
-              <a:graphicData uri="http://schemas.openxmlformats.org/drawingml/2006/picture">
-                <pic:pic xmlns:pic="http://schemas.openxmlformats.org/drawingml/2006/picture">
-                  <pic:nvPicPr>
-                    <pic:cNvPr id="1" name=""/>
-                    <pic:cNvPicPr/>
-                  </pic:nvPicPr>
-                  <pic:blipFill>
-                    <a:blip r:embed="rId25"/>
-                    <a:stretch>
-                      <a:fillRect/>
-                    </a:stretch>
-                  </pic:blipFill>
-                  <pic:spPr>
-                    <a:xfrm>
-                      <a:off x="0" y="0"/>
-                      <a:ext cx="5188217" cy="984301"/>
-                    </a:xfrm>
-                    <a:prstGeom prst="rect">
-                      <a:avLst/>
-                    </a:prstGeom>
-                  </pic:spPr>
-                </pic:pic>
-              </a:graphicData>
-            </a:graphic>
-          </wp:inline>
-        </w:drawing>
-      </w:r>
-    </w:p>
-    <w:p>
-      <w:pPr>
-        <w:rPr>
-          <w:rFonts w:cstheme="minorHAnsi"/>
-          <w:color w:val="FF0000"/>
-        </w:rPr>
-      </w:pPr>
-    </w:p>
-    <w:p>
-      <w:pPr>
-        <w:pStyle w:val="Nadpis1"/>
-        <w:numPr>
-          <w:ilvl w:val="0"/>
-          <w:numId w:val="1"/>
-        </w:numPr>
-      </w:pPr>
-      <w:bookmarkStart w:id="24" w:name="_Toc7095171"/>
-      <w:r>
-        <w:lastRenderedPageBreak/>
-        <w:t>Joint Design</w:t>
-      </w:r>
-      <w:bookmarkEnd w:id="24"/>
-    </w:p>
-    <w:p>
-      <w:pPr>
-        <w:rPr>
-          <w:rFonts w:cstheme="minorHAnsi"/>
-          <w:color w:val="FF0000"/>
-        </w:rPr>
-      </w:pPr>
-      <w:r>
-        <w:rPr>
-          <w:rFonts w:cstheme="minorHAnsi"/>
-          <w:color w:val="FF0000"/>
-        </w:rPr>
-        <w:t>Podobnevlozit pre kazdukomponentutabulkyvysledkovspojov z Joint Design pre rozhodujucekombinacievnutornychsil (max design ratio). </w:t>
-      </w:r>
-    </w:p>
-    <w:p>
-      <w:pPr>
-        <w:rPr>
-          <w:rFonts w:cstheme="minorHAnsi"/>
-          <w:color w:val="FF0000"/>
-        </w:rPr>
-      </w:pPr>
-    </w:p>
-    <w:p>
-      <w:pPr>
-        <w:pStyle w:val="Nadpis2"/>
-        <w:numPr>
-          <w:ilvl w:val="1"/>
-          <w:numId w:val="1"/>
-        </w:numPr>
-      </w:pPr>
-      <w:bookmarkStart w:id="25" w:name="_Toc7095172"/>
-      <w:r>
-        <w:t>Member type: Main Column</w:t>
-      </w:r>
-      <w:bookmarkEnd w:id="25"/>
-    </w:p>
-    <w:p>
-      <w:pPr>
-        <w:rPr>
-          <w:color w:val="FF0000"/>
-        </w:rPr>
-      </w:pPr>
-      <w:r>
-        <w:rPr>
-          <w:color w:val="FF0000"/>
-        </w:rPr>
-        <w:t>Zobrazit pre kazdytypcombponenty so zaskrtnutym Design detailyposudkuspojov z UC_JointDesign</w:t>
-      </w:r>
-    </w:p>
-    <w:p>
-      <w:pPr>
-        <w:rPr>
-          <w:color w:val="FF0000"/>
-        </w:rPr>
-      </w:pPr>
-      <w:r>
-        <w:rPr>
-          <w:color w:val="FF0000"/>
-        </w:rPr>
-        <w:t>TODO - Potrebovali by smetuvlozitobrazokspojanazaciatku a nakoncipruta v 3D alebo 2D.</w:t>
-      </w:r>
-    </w:p>
-    <w:p>
-      <w:pPr>
-        <w:rPr>
-          <w:color w:val="FF0000"/>
-        </w:rPr>
-      </w:pPr>
-      <w:r>
-        <w:rPr>
-          <w:color w:val="FF0000"/>
-        </w:rPr>
-        <w:t>Pre 2D by smemohlipouzit to canvas zo System Component Viewer</w:t>
-      </w:r>
-    </w:p>
-    <w:p>
-      <w:pPr>
-        <w:rPr>
-          <w:color w:val="FF0000"/>
-        </w:rPr>
-      </w:pPr>
-    </w:p>
-    <w:p>
-      <w:pPr>
-        <w:rPr>
-          <w:color w:val="FF0000"/>
-        </w:rPr>
-      </w:pPr>
-      <w:r>
-        <w:rPr>
-          <w:noProof/>
-          <w:color w:val="FF0000"/>
-          <w:lang w:val="sk-SK" w:eastAsia="sk-SK"/>
-        </w:rPr>
-        <w:drawing>
-          <wp:inline distT="0" distB="0" distL="0" distR="0">
-            <wp:extent cx="2850776" cy="4811074"/>
-            <wp:effectExtent l="0" t="0" r="6985" b="8890"/>
-            <wp:docPr id="25" name="Picture 25"/>
+            <wp:extent cx="4376481" cy="5400978"/>
+            <wp:effectExtent l="0" t="0" r="5080" b="9525"/>
+            <wp:docPr id="23" name="Picture 23"/>
             <wp:cNvGraphicFramePr>
               <a:graphicFrameLocks xmlns:a="http://schemas.openxmlformats.org/drawingml/2006/main" noChangeAspect="1"/>
             </wp:cNvGraphicFramePr>
@@ -12028,107 +11949,6 @@
                   <pic:spPr>
                     <a:xfrm>
                       <a:off x="0" y="0"/>
-                      <a:ext cx="2863801" cy="4833056"/>
-                    </a:xfrm>
-                    <a:prstGeom prst="rect">
-                      <a:avLst/>
-                    </a:prstGeom>
-                  </pic:spPr>
-                </pic:pic>
-              </a:graphicData>
-            </a:graphic>
-          </wp:inline>
-        </w:drawing>
-      </w:r>
-      <w:r>
-        <w:rPr>
-          <w:noProof/>
-          <w:color w:val="FF0000"/>
-          <w:lang w:val="sk-SK" w:eastAsia="sk-SK"/>
-        </w:rPr>
-        <w:drawing>
-          <wp:inline distT="0" distB="0" distL="0" distR="0">
-            <wp:extent cx="3322789" cy="4803858"/>
-            <wp:effectExtent l="0" t="0" r="0" b="0"/>
-            <wp:docPr id="26" name="Picture 26"/>
-            <wp:cNvGraphicFramePr>
-              <a:graphicFrameLocks xmlns:a="http://schemas.openxmlformats.org/drawingml/2006/main" noChangeAspect="1"/>
-            </wp:cNvGraphicFramePr>
-            <a:graphic xmlns:a="http://schemas.openxmlformats.org/drawingml/2006/main">
-              <a:graphicData uri="http://schemas.openxmlformats.org/drawingml/2006/picture">
-                <pic:pic xmlns:pic="http://schemas.openxmlformats.org/drawingml/2006/picture">
-                  <pic:nvPicPr>
-                    <pic:cNvPr id="1" name=""/>
-                    <pic:cNvPicPr/>
-                  </pic:nvPicPr>
-                  <pic:blipFill>
-                    <a:blip r:embed="rId27"/>
-                    <a:stretch>
-                      <a:fillRect/>
-                    </a:stretch>
-                  </pic:blipFill>
-                  <pic:spPr>
-                    <a:xfrm>
-                      <a:off x="0" y="0"/>
-                      <a:ext cx="3368863" cy="4870468"/>
-                    </a:xfrm>
-                    <a:prstGeom prst="rect">
-                      <a:avLst/>
-                    </a:prstGeom>
-                  </pic:spPr>
-                </pic:pic>
-              </a:graphicData>
-            </a:graphic>
-          </wp:inline>
-        </w:drawing>
-      </w:r>
-    </w:p>
-    <w:p>
-      <w:pPr>
-        <w:rPr>
-          <w:color w:val="FF0000"/>
-        </w:rPr>
-      </w:pPr>
-    </w:p>
-    <w:p>
-      <w:pPr>
-        <w:rPr>
-          <w:rFonts w:cstheme="minorHAnsi"/>
-          <w:color w:val="FF0000"/>
-        </w:rPr>
-      </w:pPr>
-      <w:r>
-        <w:rPr>
-          <w:rFonts w:cstheme="minorHAnsi"/>
-          <w:noProof/>
-          <w:color w:val="FF0000"/>
-          <w:lang w:val="sk-SK" w:eastAsia="sk-SK"/>
-        </w:rPr>
-        <w:lastRenderedPageBreak/>
-        <w:drawing>
-          <wp:inline distT="0" distB="0" distL="0" distR="0">
-            <wp:extent cx="4376481" cy="5400978"/>
-            <wp:effectExtent l="0" t="0" r="5080" b="9525"/>
-            <wp:docPr id="23" name="Picture 23"/>
-            <wp:cNvGraphicFramePr>
-              <a:graphicFrameLocks xmlns:a="http://schemas.openxmlformats.org/drawingml/2006/main" noChangeAspect="1"/>
-            </wp:cNvGraphicFramePr>
-            <a:graphic xmlns:a="http://schemas.openxmlformats.org/drawingml/2006/main">
-              <a:graphicData uri="http://schemas.openxmlformats.org/drawingml/2006/picture">
-                <pic:pic xmlns:pic="http://schemas.openxmlformats.org/drawingml/2006/picture">
-                  <pic:nvPicPr>
-                    <pic:cNvPr id="1" name=""/>
-                    <pic:cNvPicPr/>
-                  </pic:nvPicPr>
-                  <pic:blipFill>
-                    <a:blip r:embed="rId28"/>
-                    <a:stretch>
-                      <a:fillRect/>
-                    </a:stretch>
-                  </pic:blipFill>
-                  <pic:spPr>
-                    <a:xfrm>
-                      <a:off x="0" y="0"/>
                       <a:ext cx="4384239" cy="5410553"/>
                     </a:xfrm>
                     <a:prstGeom prst="rect">
@@ -12203,7 +12023,7 @@
     </w:p>
     <w:p/>
     <w:sectPr>
-      <w:headerReference w:type="default" r:id="rId29"/>
+      <w:headerReference w:type="default" r:id="rId27"/>
       <w:pgSz w:w="11906" w:h="16838"/>
       <w:pgMar w:top="720" w:right="720" w:bottom="720" w:left="720" w:header="708" w:footer="708" w:gutter="0"/>
       <w:pgNumType w:start="0"/>
@@ -12296,7 +12116,7 @@
                 <wp:docPr id="4" name="Picture 40">
                   <a:extLst xmlns:a="http://schemas.openxmlformats.org/drawingml/2006/main">
                     <a:ext uri="{FF2B5EF4-FFF2-40B4-BE49-F238E27FC236}">
-                      <a16:creationId xmlns="" xmlns:wpc="http://schemas.microsoft.com/office/word/2010/wordprocessingCanvas" xmlns:cx="http://schemas.microsoft.com/office/drawing/2014/chartex" xmlns:cx1="http://schemas.microsoft.com/office/drawing/2015/9/8/chartex" xmlns:cx2="http://schemas.microsoft.com/office/drawing/2015/10/21/chartex" xmlns:cx3="http://schemas.microsoft.com/office/drawing/2016/5/9/chartex" xmlns:cx4="http://schemas.microsoft.com/office/drawing/2016/5/10/chartex" xmlns:cx5="http://schemas.microsoft.com/office/drawing/2016/5/11/chartex" xmlns:cx6="http://schemas.microsoft.com/office/drawing/2016/5/12/chartex" xmlns:cx7="http://schemas.microsoft.com/office/drawing/2016/5/13/chartex" xmlns:cx8="http://schemas.microsoft.com/office/drawing/2016/5/14/chartex" xmlns:mc="http://schemas.openxmlformats.org/markup-compatibility/2006" xmlns:aink="http://schemas.microsoft.com/office/drawing/2016/ink" xmlns:am3d="http://schemas.microsoft.com/office/drawing/2017/model3d" xmlns:o="urn:schemas-microsoft-com:office:office" xmlns:v="urn:schemas-microsoft-com:vml" xmlns:wp14="http://schemas.microsoft.com/office/word/2010/wordprocessingDrawing" xmlns:w10="urn:schemas-microsoft-com:office:word" xmlns:w="http://schemas.openxmlformats.org/wordprocessingml/2006/main" xmlns:w14="http://schemas.microsoft.com/office/word/2010/wordml" xmlns:w15="http://schemas.microsoft.com/office/word/2012/wordml" xmlns:w16cid="http://schemas.microsoft.com/office/word/2016/wordml/cid" xmlns:w16se="http://schemas.microsoft.com/office/word/2015/wordml/symex" xmlns:wpg="http://schemas.microsoft.com/office/word/2010/wordprocessingGroup" xmlns:wpi="http://schemas.microsoft.com/office/word/2010/wordprocessingInk" xmlns:wps="http://schemas.microsoft.com/office/word/2010/wordprocessingShape" xmlns:a16="http://schemas.microsoft.com/office/drawing/2014/main" id="{00000000-0008-0000-0000-000029000000}"/>
+                      <a16:creationId xmlns:a16="http://schemas.microsoft.com/office/drawing/2014/main" xmlns:wps="http://schemas.microsoft.com/office/word/2010/wordprocessingShape" xmlns:wpi="http://schemas.microsoft.com/office/word/2010/wordprocessingInk" xmlns:wpg="http://schemas.microsoft.com/office/word/2010/wordprocessingGroup" xmlns:w16se="http://schemas.microsoft.com/office/word/2015/wordml/symex" xmlns:w16cid="http://schemas.microsoft.com/office/word/2016/wordml/cid" xmlns:w15="http://schemas.microsoft.com/office/word/2012/wordml" xmlns:w14="http://schemas.microsoft.com/office/word/2010/wordml" xmlns:w="http://schemas.openxmlformats.org/wordprocessingml/2006/main" xmlns:w10="urn:schemas-microsoft-com:office:word" xmlns:wp14="http://schemas.microsoft.com/office/word/2010/wordprocessingDrawing" xmlns:v="urn:schemas-microsoft-com:vml" xmlns:o="urn:schemas-microsoft-com:office:office" xmlns:am3d="http://schemas.microsoft.com/office/drawing/2017/model3d" xmlns:aink="http://schemas.microsoft.com/office/drawing/2016/ink" xmlns:mc="http://schemas.openxmlformats.org/markup-compatibility/2006" xmlns:cx8="http://schemas.microsoft.com/office/drawing/2016/5/14/chartex" xmlns:cx7="http://schemas.microsoft.com/office/drawing/2016/5/13/chartex" xmlns:cx6="http://schemas.microsoft.com/office/drawing/2016/5/12/chartex" xmlns:cx5="http://schemas.microsoft.com/office/drawing/2016/5/11/chartex" xmlns:cx4="http://schemas.microsoft.com/office/drawing/2016/5/10/chartex" xmlns:cx3="http://schemas.microsoft.com/office/drawing/2016/5/9/chartex" xmlns:cx2="http://schemas.microsoft.com/office/drawing/2015/10/21/chartex" xmlns:cx1="http://schemas.microsoft.com/office/drawing/2015/9/8/chartex" xmlns:cx="http://schemas.microsoft.com/office/drawing/2014/chartex" xmlns:wpc="http://schemas.microsoft.com/office/word/2010/wordprocessingCanvas" xmlns="" id="{00000000-0008-0000-0000-000029000000}"/>
                     </a:ext>
                   </a:extLst>
                 </wp:docPr>
@@ -12310,7 +12130,7 @@
                         <pic:cNvPr id="41" name="Picture 40">
                           <a:extLst>
                             <a:ext uri="{FF2B5EF4-FFF2-40B4-BE49-F238E27FC236}">
-                              <a16:creationId xmlns="" xmlns:wpc="http://schemas.microsoft.com/office/word/2010/wordprocessingCanvas" xmlns:cx="http://schemas.microsoft.com/office/drawing/2014/chartex" xmlns:cx1="http://schemas.microsoft.com/office/drawing/2015/9/8/chartex" xmlns:cx2="http://schemas.microsoft.com/office/drawing/2015/10/21/chartex" xmlns:cx3="http://schemas.microsoft.com/office/drawing/2016/5/9/chartex" xmlns:cx4="http://schemas.microsoft.com/office/drawing/2016/5/10/chartex" xmlns:cx5="http://schemas.microsoft.com/office/drawing/2016/5/11/chartex" xmlns:cx6="http://schemas.microsoft.com/office/drawing/2016/5/12/chartex" xmlns:cx7="http://schemas.microsoft.com/office/drawing/2016/5/13/chartex" xmlns:cx8="http://schemas.microsoft.com/office/drawing/2016/5/14/chartex" xmlns:mc="http://schemas.openxmlformats.org/markup-compatibility/2006" xmlns:aink="http://schemas.microsoft.com/office/drawing/2016/ink" xmlns:am3d="http://schemas.microsoft.com/office/drawing/2017/model3d" xmlns:o="urn:schemas-microsoft-com:office:office" xmlns:v="urn:schemas-microsoft-com:vml" xmlns:wp14="http://schemas.microsoft.com/office/word/2010/wordprocessingDrawing" xmlns:w10="urn:schemas-microsoft-com:office:word" xmlns:w="http://schemas.openxmlformats.org/wordprocessingml/2006/main" xmlns:w14="http://schemas.microsoft.com/office/word/2010/wordml" xmlns:w15="http://schemas.microsoft.com/office/word/2012/wordml" xmlns:w16cid="http://schemas.microsoft.com/office/word/2016/wordml/cid" xmlns:w16se="http://schemas.microsoft.com/office/word/2015/wordml/symex" xmlns:wpg="http://schemas.microsoft.com/office/word/2010/wordprocessingGroup" xmlns:wpi="http://schemas.microsoft.com/office/word/2010/wordprocessingInk" xmlns:wps="http://schemas.microsoft.com/office/word/2010/wordprocessingShape" xmlns:a16="http://schemas.microsoft.com/office/drawing/2014/main" id="{00000000-0008-0000-0000-000029000000}"/>
+                              <a16:creationId xmlns:a16="http://schemas.microsoft.com/office/drawing/2014/main" xmlns:wps="http://schemas.microsoft.com/office/word/2010/wordprocessingShape" xmlns:wpi="http://schemas.microsoft.com/office/word/2010/wordprocessingInk" xmlns:wpg="http://schemas.microsoft.com/office/word/2010/wordprocessingGroup" xmlns:w16se="http://schemas.microsoft.com/office/word/2015/wordml/symex" xmlns:w16cid="http://schemas.microsoft.com/office/word/2016/wordml/cid" xmlns:w15="http://schemas.microsoft.com/office/word/2012/wordml" xmlns:w14="http://schemas.microsoft.com/office/word/2010/wordml" xmlns:w="http://schemas.openxmlformats.org/wordprocessingml/2006/main" xmlns:w10="urn:schemas-microsoft-com:office:word" xmlns:wp14="http://schemas.microsoft.com/office/word/2010/wordprocessingDrawing" xmlns:v="urn:schemas-microsoft-com:vml" xmlns:o="urn:schemas-microsoft-com:office:office" xmlns:am3d="http://schemas.microsoft.com/office/drawing/2017/model3d" xmlns:aink="http://schemas.microsoft.com/office/drawing/2016/ink" xmlns:mc="http://schemas.openxmlformats.org/markup-compatibility/2006" xmlns:cx8="http://schemas.microsoft.com/office/drawing/2016/5/14/chartex" xmlns:cx7="http://schemas.microsoft.com/office/drawing/2016/5/13/chartex" xmlns:cx6="http://schemas.microsoft.com/office/drawing/2016/5/12/chartex" xmlns:cx5="http://schemas.microsoft.com/office/drawing/2016/5/11/chartex" xmlns:cx4="http://schemas.microsoft.com/office/drawing/2016/5/10/chartex" xmlns:cx3="http://schemas.microsoft.com/office/drawing/2016/5/9/chartex" xmlns:cx2="http://schemas.microsoft.com/office/drawing/2015/10/21/chartex" xmlns:cx1="http://schemas.microsoft.com/office/drawing/2015/9/8/chartex" xmlns:cx="http://schemas.microsoft.com/office/drawing/2014/chartex" xmlns:wpc="http://schemas.microsoft.com/office/word/2010/wordprocessingCanvas" xmlns="" id="{00000000-0008-0000-0000-000029000000}"/>
                             </a:ext>
                           </a:extLst>
                         </pic:cNvPr>
@@ -12322,7 +12142,7 @@
                         <a:blip r:embed="rId1">
                           <a:extLst>
                             <a:ext uri="{28A0092B-C50C-407E-A947-70E740481C1C}">
-                              <a14:useLocalDpi xmlns="" xmlns:wpc="http://schemas.microsoft.com/office/word/2010/wordprocessingCanvas" xmlns:cx="http://schemas.microsoft.com/office/drawing/2014/chartex" xmlns:cx1="http://schemas.microsoft.com/office/drawing/2015/9/8/chartex" xmlns:cx2="http://schemas.microsoft.com/office/drawing/2015/10/21/chartex" xmlns:cx3="http://schemas.microsoft.com/office/drawing/2016/5/9/chartex" xmlns:cx4="http://schemas.microsoft.com/office/drawing/2016/5/10/chartex" xmlns:cx5="http://schemas.microsoft.com/office/drawing/2016/5/11/chartex" xmlns:cx6="http://schemas.microsoft.com/office/drawing/2016/5/12/chartex" xmlns:cx7="http://schemas.microsoft.com/office/drawing/2016/5/13/chartex" xmlns:cx8="http://schemas.microsoft.com/office/drawing/2016/5/14/chartex" xmlns:mc="http://schemas.openxmlformats.org/markup-compatibility/2006" xmlns:aink="http://schemas.microsoft.com/office/drawing/2016/ink" xmlns:am3d="http://schemas.microsoft.com/office/drawing/2017/model3d" xmlns:o="urn:schemas-microsoft-com:office:office" xmlns:v="urn:schemas-microsoft-com:vml" xmlns:wp14="http://schemas.microsoft.com/office/word/2010/wordprocessingDrawing" xmlns:w10="urn:schemas-microsoft-com:office:word" xmlns:w="http://schemas.openxmlformats.org/wordprocessingml/2006/main" xmlns:w14="http://schemas.microsoft.com/office/word/2010/wordml" xmlns:w15="http://schemas.microsoft.com/office/word/2012/wordml" xmlns:w16cid="http://schemas.microsoft.com/office/word/2016/wordml/cid" xmlns:w16se="http://schemas.microsoft.com/office/word/2015/wordml/symex" xmlns:wpg="http://schemas.microsoft.com/office/word/2010/wordprocessingGroup" xmlns:wpi="http://schemas.microsoft.com/office/word/2010/wordprocessingInk" xmlns:wps="http://schemas.microsoft.com/office/word/2010/wordprocessingShape" xmlns:a14="http://schemas.microsoft.com/office/drawing/2010/main" val="0"/>
+                              <a14:useLocalDpi xmlns:a14="http://schemas.microsoft.com/office/drawing/2010/main" xmlns:wps="http://schemas.microsoft.com/office/word/2010/wordprocessingShape" xmlns:wpi="http://schemas.microsoft.com/office/word/2010/wordprocessingInk" xmlns:wpg="http://schemas.microsoft.com/office/word/2010/wordprocessingGroup" xmlns:w16se="http://schemas.microsoft.com/office/word/2015/wordml/symex" xmlns:w16cid="http://schemas.microsoft.com/office/word/2016/wordml/cid" xmlns:w15="http://schemas.microsoft.com/office/word/2012/wordml" xmlns:w14="http://schemas.microsoft.com/office/word/2010/wordml" xmlns:w="http://schemas.openxmlformats.org/wordprocessingml/2006/main" xmlns:w10="urn:schemas-microsoft-com:office:word" xmlns:wp14="http://schemas.microsoft.com/office/word/2010/wordprocessingDrawing" xmlns:v="urn:schemas-microsoft-com:vml" xmlns:o="urn:schemas-microsoft-com:office:office" xmlns:am3d="http://schemas.microsoft.com/office/drawing/2017/model3d" xmlns:aink="http://schemas.microsoft.com/office/drawing/2016/ink" xmlns:mc="http://schemas.openxmlformats.org/markup-compatibility/2006" xmlns:cx8="http://schemas.microsoft.com/office/drawing/2016/5/14/chartex" xmlns:cx7="http://schemas.microsoft.com/office/drawing/2016/5/13/chartex" xmlns:cx6="http://schemas.microsoft.com/office/drawing/2016/5/12/chartex" xmlns:cx5="http://schemas.microsoft.com/office/drawing/2016/5/11/chartex" xmlns:cx4="http://schemas.microsoft.com/office/drawing/2016/5/10/chartex" xmlns:cx3="http://schemas.microsoft.com/office/drawing/2016/5/9/chartex" xmlns:cx2="http://schemas.microsoft.com/office/drawing/2015/10/21/chartex" xmlns:cx1="http://schemas.microsoft.com/office/drawing/2015/9/8/chartex" xmlns:cx="http://schemas.microsoft.com/office/drawing/2014/chartex" xmlns:wpc="http://schemas.microsoft.com/office/word/2010/wordprocessingCanvas" xmlns="" val="0"/>
                             </a:ext>
                           </a:extLst>
                         </a:blip>
@@ -14084,37 +13904,6 @@
         </w:p>
       </w:docPartBody>
     </w:docPart>
-    <w:docPart>
-      <w:docPartPr>
-        <w:name w:val="F4283496D4524461B369D3A03311DEFB"/>
-        <w:category>
-          <w:name w:val="General"/>
-          <w:gallery w:val="placeholder"/>
-        </w:category>
-        <w:types>
-          <w:type w:val="bbPlcHdr"/>
-        </w:types>
-        <w:behaviors>
-          <w:behavior w:val="content"/>
-        </w:behaviors>
-        <w:guid w:val="{5124B0F0-E026-406D-BE0A-6FBCB9771E21}"/>
-      </w:docPartPr>
-      <w:docPartBody>
-        <w:p>
-          <w:pPr>
-            <w:pStyle w:val="F4283496D4524461B369D3A03311DEFB"/>
-          </w:pPr>
-          <w:r>
-            <w:rPr>
-              <w:color w:val="365F91" w:themeColor="accent1" w:themeShade="BF"/>
-              <w:sz w:val="24"/>
-              <w:szCs w:val="24"/>
-            </w:rPr>
-            <w:t>[Document subtitle]</w:t>
-          </w:r>
-        </w:p>
-      </w:docPartBody>
-    </w:docPart>
   </w:docParts>
 </w:glossaryDocument>
 </file>
@@ -14149,19 +13938,19 @@
     <w:pitch w:val="variable"/>
     <w:sig w:usb0="E4002EFF" w:usb1="C000E47F" w:usb2="00000009" w:usb3="00000000" w:csb0="000001FF" w:csb1="00000000"/>
   </w:font>
+  <w:font w:name="Consolas">
+    <w:panose1 w:val="020B0609020204030204"/>
+    <w:charset w:val="00"/>
+    <w:family w:val="modern"/>
+    <w:pitch w:val="fixed"/>
+    <w:sig w:usb0="E10002FF" w:usb1="4000FCFF" w:usb2="00000009" w:usb3="00000000" w:csb0="0000019F" w:csb1="00000000"/>
+  </w:font>
   <w:font w:name="Arial">
     <w:panose1 w:val="020B0604020202020204"/>
     <w:charset w:val="00"/>
     <w:family w:val="swiss"/>
     <w:pitch w:val="variable"/>
     <w:sig w:usb0="E0002AFF" w:usb1="C0007843" w:usb2="00000009" w:usb3="00000000" w:csb0="000001FF" w:csb1="00000000"/>
-  </w:font>
-  <w:font w:name="Consolas">
-    <w:panose1 w:val="020B0609020204030204"/>
-    <w:charset w:val="00"/>
-    <w:family w:val="modern"/>
-    <w:pitch w:val="fixed"/>
-    <w:sig w:usb0="E10002FF" w:usb1="4000FCFF" w:usb2="00000009" w:usb3="00000000" w:csb0="0000019F" w:csb1="00000000"/>
   </w:font>
   <w:font w:name="Cambria">
     <w:panose1 w:val="02040503050406030204"/>
@@ -14187,6 +13976,7 @@
     <w:rsid w:val="000022B8"/>
     <w:rsid w:val="0033287B"/>
     <w:rsid w:val="0067552F"/>
+    <w:rsid w:val="00E1171B"/>
   </w:rsids>
   <m:mathPr>
     <m:mathFont m:val="Cambria Math"/>
@@ -14720,7 +14510,7 @@
   <a:extraClrSchemeLst/>
   <a:extLst>
     <a:ext uri="{05A4C25C-085E-4340-85A3-A5531E510DB2}">
-      <thm15:themeFamily xmlns="" xmlns:thm15="http://schemas.microsoft.com/office/thememl/2012/main" name="Office Theme" id="{62F939B6-93AF-4DB8-9C6B-D6C7DFDC589F}" vid="{4A3C46E8-61CC-4603-A589-7422A47A8E4A}"/>
+      <thm15:themeFamily xmlns:thm15="http://schemas.microsoft.com/office/thememl/2012/main" xmlns="" name="Office Theme" id="{62F939B6-93AF-4DB8-9C6B-D6C7DFDC589F}" vid="{4A3C46E8-61CC-4603-A589-7422A47A8E4A}"/>
     </a:ext>
   </a:extLst>
 </a:theme>

</xml_diff>

<commit_message>
cross sections to Report
</commit_message>
<xml_diff>
--- a/PFD/Resources/TemplateReport.docx
+++ b/PFD/Resources/TemplateReport.docx
@@ -4,10 +4,6 @@
   <w:body>
     <w:sdt>
       <w:sdtPr>
-        <w:rPr>
-          <w:rFonts w:eastAsiaTheme="minorHAnsi"/>
-          <w:lang w:val="en-NZ"/>
-        </w:rPr>
         <w:id w:val="-1302062719"/>
         <w:docPartObj>
           <w:docPartGallery w:val="Cover Pages"/>
@@ -34,10 +30,6 @@
           <w:tr>
             <w:sdt>
               <w:sdtPr>
-                <w:rPr>
-                  <w:rFonts w:eastAsiaTheme="minorHAnsi"/>
-                  <w:lang w:val="en-NZ"/>
-                </w:rPr>
                 <w:alias w:val="Company"/>
                 <w:id w:val="13406915"/>
                 <w:placeholder>
@@ -46,15 +38,6 @@
                 <w:dataBinding w:prefixMappings="xmlns:ns0='http://schemas.openxmlformats.org/officeDocument/2006/extended-properties'" w:xpath="/ns0:Properties[1]/ns0:Company[1]" w:storeItemID="{6668398D-A668-4E3E-A5EB-62B293D839F1}"/>
                 <w:text/>
               </w:sdtPr>
-              <w:sdtEndPr>
-                <w:rPr>
-                  <w:rFonts w:eastAsiaTheme="minorEastAsia"/>
-                  <w:color w:val="2F5496" w:themeColor="accent1" w:themeShade="BF"/>
-                  <w:sz w:val="24"/>
-                  <w:szCs w:val="24"/>
-                  <w:lang w:val="en-US"/>
-                </w:rPr>
-              </w:sdtEndPr>
               <w:sdtContent>
                 <w:tc>
                   <w:tcPr>
@@ -67,19 +50,7 @@
                     </w:tcMar>
                   </w:tcPr>
                   <w:p>
-                    <w:pPr>
-                      <w:pStyle w:val="Bezriadkovania"/>
-                      <w:rPr>
-                        <w:color w:val="2F5496" w:themeColor="accent1" w:themeShade="BF"/>
-                        <w:sz w:val="24"/>
-                      </w:rPr>
-                    </w:pPr>
                     <w:r>
-                      <w:rPr>
-                        <w:color w:val="2F5496" w:themeColor="accent1" w:themeShade="BF"/>
-                        <w:sz w:val="24"/>
-                        <w:szCs w:val="24"/>
-                      </w:rPr>
                       <w:t>Formsteel</w:t>
                     </w:r>
                   </w:p>
@@ -102,9 +73,6 @@
                   </w:rPr>
                   <w:alias w:val="Title"/>
                   <w:id w:val="13406919"/>
-                  <w:placeholder>
-                    <w:docPart w:val="8B7BEB127C774E3DB2C12BE9304C96C3"/>
-                  </w:placeholder>
                   <w:dataBinding w:prefixMappings="xmlns:ns0='http://schemas.openxmlformats.org/package/2006/metadata/core-properties' xmlns:ns1='http://purl.org/dc/elements/1.1/'" w:xpath="/ns0:coreProperties[1]/ns1:title[1]" w:storeItemID="{6C3C8BC8-F283-45AE-878A-BAB7291924A1}"/>
                   <w:text/>
                 </w:sdtPr>
@@ -144,9 +112,6 @@
                 </w:rPr>
                 <w:alias w:val="Subtitle"/>
                 <w:id w:val="13406923"/>
-                <w:placeholder>
-                  <w:docPart w:val="F4283496D4524461B369D3A03311DEFB"/>
-                </w:placeholder>
                 <w:dataBinding w:prefixMappings="xmlns:ns0='http://schemas.openxmlformats.org/package/2006/metadata/core-properties' xmlns:ns1='http://purl.org/dc/elements/1.1/'" w:xpath="/ns0:coreProperties[1]/ns1:subject[1]" w:storeItemID="{6C3C8BC8-F283-45AE-878A-BAB7291924A1}"/>
                 <w:text/>
               </w:sdtPr>
@@ -388,6 +353,7 @@
           <w:b/>
           <w:bCs/>
           <w:noProof/>
+          <w:sz w:val="20"/>
         </w:rPr>
       </w:sdtEndPr>
       <w:sdtContent>
@@ -3769,6 +3735,24 @@
           <w:lang w:eastAsia="en-NZ"/>
         </w:rPr>
       </w:pPr>
+    </w:p>
+    <w:p>
+      <w:pPr>
+        <w:shd w:val="clear" w:color="auto" w:fill="FFFFFF"/>
+        <w:rPr>
+          <w:rFonts w:eastAsia="Times New Roman" w:cstheme="minorHAnsi"/>
+          <w:color w:val="222222"/>
+          <w:lang w:eastAsia="en-NZ"/>
+        </w:rPr>
+      </w:pPr>
+      <w:r>
+        <w:rPr>
+          <w:rFonts w:eastAsia="Times New Roman" w:cstheme="minorHAnsi"/>
+          <w:color w:val="222222"/>
+          <w:lang w:eastAsia="en-NZ"/>
+        </w:rPr>
+        <w:t>[CrossSections]</w:t>
+      </w:r>
     </w:p>
     <w:p>
       <w:pPr>
@@ -4067,7 +4051,6 @@
           <w:color w:val="222222"/>
           <w:lang w:eastAsia="en-NZ"/>
         </w:rPr>
-        <w:lastRenderedPageBreak/>
         <w:t>Cross-section name:270115</w:t>
       </w:r>
     </w:p>
@@ -4108,6 +4091,7 @@
                 <w:noProof/>
                 <w:lang w:val="sk-SK" w:eastAsia="sk-SK"/>
               </w:rPr>
+              <w:lastRenderedPageBreak/>
               <w:drawing>
                 <wp:inline distT="0" distB="0" distL="0" distR="0">
                   <wp:extent cx="1694890" cy="3398608"/>
@@ -4498,7 +4482,6 @@
           <w:noProof/>
           <w:color w:val="FF0000"/>
         </w:rPr>
-        <w:lastRenderedPageBreak/>
         <w:t>Ukazka RSTAB – 3D grafika s legendou a obrazok v protokole</w:t>
       </w:r>
     </w:p>
@@ -4509,6 +4492,7 @@
           <w:noProof/>
           <w:lang w:val="sk-SK" w:eastAsia="sk-SK"/>
         </w:rPr>
+        <w:lastRenderedPageBreak/>
         <w:drawing>
           <wp:inline distT="0" distB="0" distL="0" distR="0">
             <wp:extent cx="5227187" cy="7874790"/>
@@ -7195,7 +7179,6 @@
           <w:rFonts w:cstheme="minorHAnsi"/>
           <w:color w:val="000000"/>
         </w:rPr>
-        <w:lastRenderedPageBreak/>
         <w:t>Regional 3s gust wind speed</w:t>
       </w:r>
       <w:r>
@@ -7584,6 +7567,7 @@
           <w:sz w:val="19"/>
           <w:szCs w:val="19"/>
         </w:rPr>
+        <w:lastRenderedPageBreak/>
         <w:t>Hodnotysadajupocitatrozne pre smer</w:t>
       </w:r>
       <w:r>
@@ -10679,6 +10663,7 @@
       </w:pPr>
       <w:bookmarkStart w:id="15" w:name="_Toc7095162"/>
       <w:r>
+        <w:lastRenderedPageBreak/>
         <w:t>Load Cases</w:t>
       </w:r>
       <w:bookmarkEnd w:id="15"/>
@@ -10731,7 +10716,6 @@
           <w:rFonts w:cstheme="minorHAnsi"/>
           <w:color w:val="FF0000"/>
         </w:rPr>
-        <w:lastRenderedPageBreak/>
         <w:t>Ak je tabulkadlhsianezjednastranapotrebujemejurozdelit a nakazdustrankuzobrazithlavickutabulky.</w:t>
       </w:r>
     </w:p>
@@ -12266,7 +12250,7 @@
             <w:rPr>
               <w:noProof/>
             </w:rPr>
-            <w:t>3</w:t>
+            <w:t>4</w:t>
           </w:r>
           <w:r>
             <w:rPr>
@@ -13301,7 +13285,10 @@
   <w:style w:type="paragraph" w:default="1" w:styleId="Normlny">
     <w:name w:val="Normal"/>
     <w:qFormat/>
-    <w:rsid w:val="00B3465E"/>
+    <w:rsid w:val="001A726E"/>
+    <w:rPr>
+      <w:sz w:val="20"/>
+    </w:rPr>
   </w:style>
   <w:style w:type="paragraph" w:styleId="Nadpis1">
     <w:name w:val="heading 1"/>
@@ -13477,7 +13464,6 @@
     <w:rPr>
       <w:rFonts w:asciiTheme="majorHAnsi" w:eastAsiaTheme="majorEastAsia" w:hAnsiTheme="majorHAnsi" w:cstheme="majorBidi"/>
       <w:color w:val="404040" w:themeColor="text1" w:themeTint="BF"/>
-      <w:sz w:val="20"/>
       <w:szCs w:val="20"/>
     </w:rPr>
   </w:style>
@@ -13501,7 +13487,6 @@
       <w:i/>
       <w:iCs/>
       <w:color w:val="404040" w:themeColor="text1" w:themeTint="BF"/>
-      <w:sz w:val="20"/>
       <w:szCs w:val="20"/>
     </w:rPr>
   </w:style>
@@ -13840,71 +13825,7 @@
 
 <file path=word/glossary/document.xml><?xml version="1.0" encoding="utf-8"?>
 <w:glossaryDocument xmlns:ve="http://schemas.openxmlformats.org/markup-compatibility/2006" xmlns:o="urn:schemas-microsoft-com:office:office" xmlns:r="http://schemas.openxmlformats.org/officeDocument/2006/relationships" xmlns:m="http://schemas.openxmlformats.org/officeDocument/2006/math" xmlns:v="urn:schemas-microsoft-com:vml" xmlns:wp="http://schemas.openxmlformats.org/drawingml/2006/wordprocessingDrawing" xmlns:w10="urn:schemas-microsoft-com:office:word" xmlns:w="http://schemas.openxmlformats.org/wordprocessingml/2006/main" xmlns:wne="http://schemas.microsoft.com/office/word/2006/wordml">
-  <w:docParts>
-    <w:docPart>
-      <w:docPartPr>
-        <w:name w:val="A60E5DB2A5EC4F8ABE3D69F073F8FB1D"/>
-        <w:category>
-          <w:name w:val="General"/>
-          <w:gallery w:val="placeholder"/>
-        </w:category>
-        <w:types>
-          <w:type w:val="bbPlcHdr"/>
-        </w:types>
-        <w:behaviors>
-          <w:behavior w:val="content"/>
-        </w:behaviors>
-        <w:guid w:val="{0568466C-0DB8-4F03-8149-087E6019DEE4}"/>
-      </w:docPartPr>
-      <w:docPartBody>
-        <w:p>
-          <w:pPr>
-            <w:pStyle w:val="A60E5DB2A5EC4F8ABE3D69F073F8FB1D"/>
-          </w:pPr>
-          <w:r>
-            <w:rPr>
-              <w:color w:val="365F91" w:themeColor="accent1" w:themeShade="BF"/>
-              <w:sz w:val="24"/>
-              <w:szCs w:val="24"/>
-            </w:rPr>
-            <w:t>[Company name]</w:t>
-          </w:r>
-        </w:p>
-      </w:docPartBody>
-    </w:docPart>
-    <w:docPart>
-      <w:docPartPr>
-        <w:name w:val="8B7BEB127C774E3DB2C12BE9304C96C3"/>
-        <w:category>
-          <w:name w:val="General"/>
-          <w:gallery w:val="placeholder"/>
-        </w:category>
-        <w:types>
-          <w:type w:val="bbPlcHdr"/>
-        </w:types>
-        <w:behaviors>
-          <w:behavior w:val="content"/>
-        </w:behaviors>
-        <w:guid w:val="{5DEE75F7-318C-4E66-BB6D-1F47C88CF8C7}"/>
-      </w:docPartPr>
-      <w:docPartBody>
-        <w:p>
-          <w:pPr>
-            <w:pStyle w:val="8B7BEB127C774E3DB2C12BE9304C96C3"/>
-          </w:pPr>
-          <w:r>
-            <w:rPr>
-              <w:rFonts w:asciiTheme="majorHAnsi" w:eastAsiaTheme="majorEastAsia" w:hAnsiTheme="majorHAnsi" w:cstheme="majorBidi"/>
-              <w:color w:val="4F81BD" w:themeColor="accent1"/>
-              <w:sz w:val="88"/>
-              <w:szCs w:val="88"/>
-            </w:rPr>
-            <w:t>[Document title]</w:t>
-          </w:r>
-        </w:p>
-      </w:docPartBody>
-    </w:docPart>
-  </w:docParts>
+  <w:docParts/>
 </w:glossaryDocument>
 </file>
 
@@ -13976,6 +13897,8 @@
     <w:rsid w:val="000022B8"/>
     <w:rsid w:val="0033287B"/>
     <w:rsid w:val="0067552F"/>
+    <w:rsid w:val="00AD766F"/>
+    <w:rsid w:val="00DC125E"/>
     <w:rsid w:val="00E1171B"/>
   </w:rsids>
   <m:mathPr>

</xml_diff>

<commit_message>
componentlist farby, loadcases, loadcombinations cachry s tabulkami
</commit_message>
<xml_diff>
--- a/PFD/Resources/TemplateReport.docx
+++ b/PFD/Resources/TemplateReport.docx
@@ -275,7 +275,7 @@
                 <wp:docPr id="41" name="Picture 40">
                   <a:extLst xmlns:a="http://schemas.openxmlformats.org/drawingml/2006/main">
                     <a:ext uri="{FF2B5EF4-FFF2-40B4-BE49-F238E27FC236}">
-                      <a16:creationId xmlns:a16="http://schemas.microsoft.com/office/drawing/2014/main" xmlns:wps="http://schemas.microsoft.com/office/word/2010/wordprocessingShape" xmlns:wpi="http://schemas.microsoft.com/office/word/2010/wordprocessingInk" xmlns:wpg="http://schemas.microsoft.com/office/word/2010/wordprocessingGroup" xmlns:w16se="http://schemas.microsoft.com/office/word/2015/wordml/symex" xmlns:w16cid="http://schemas.microsoft.com/office/word/2016/wordml/cid" xmlns:w15="http://schemas.microsoft.com/office/word/2012/wordml" xmlns:w14="http://schemas.microsoft.com/office/word/2010/wordml" xmlns:w="http://schemas.openxmlformats.org/wordprocessingml/2006/main" xmlns:w10="urn:schemas-microsoft-com:office:word" xmlns:wp14="http://schemas.microsoft.com/office/word/2010/wordprocessingDrawing" xmlns:v="urn:schemas-microsoft-com:vml" xmlns:o="urn:schemas-microsoft-com:office:office" xmlns:am3d="http://schemas.microsoft.com/office/drawing/2017/model3d" xmlns:aink="http://schemas.microsoft.com/office/drawing/2016/ink" xmlns:mc="http://schemas.openxmlformats.org/markup-compatibility/2006" xmlns:cx8="http://schemas.microsoft.com/office/drawing/2016/5/14/chartex" xmlns:cx7="http://schemas.microsoft.com/office/drawing/2016/5/13/chartex" xmlns:cx6="http://schemas.microsoft.com/office/drawing/2016/5/12/chartex" xmlns:cx5="http://schemas.microsoft.com/office/drawing/2016/5/11/chartex" xmlns:cx4="http://schemas.microsoft.com/office/drawing/2016/5/10/chartex" xmlns:cx3="http://schemas.microsoft.com/office/drawing/2016/5/9/chartex" xmlns:cx2="http://schemas.microsoft.com/office/drawing/2015/10/21/chartex" xmlns:cx1="http://schemas.microsoft.com/office/drawing/2015/9/8/chartex" xmlns:cx="http://schemas.microsoft.com/office/drawing/2014/chartex" xmlns:wpc="http://schemas.microsoft.com/office/word/2010/wordprocessingCanvas" xmlns="" id="{00000000-0008-0000-0000-000029000000}"/>
+                      <a16:creationId xmlns="" xmlns:wpc="http://schemas.microsoft.com/office/word/2010/wordprocessingCanvas" xmlns:cx="http://schemas.microsoft.com/office/drawing/2014/chartex" xmlns:cx1="http://schemas.microsoft.com/office/drawing/2015/9/8/chartex" xmlns:cx2="http://schemas.microsoft.com/office/drawing/2015/10/21/chartex" xmlns:cx3="http://schemas.microsoft.com/office/drawing/2016/5/9/chartex" xmlns:cx4="http://schemas.microsoft.com/office/drawing/2016/5/10/chartex" xmlns:cx5="http://schemas.microsoft.com/office/drawing/2016/5/11/chartex" xmlns:cx6="http://schemas.microsoft.com/office/drawing/2016/5/12/chartex" xmlns:cx7="http://schemas.microsoft.com/office/drawing/2016/5/13/chartex" xmlns:cx8="http://schemas.microsoft.com/office/drawing/2016/5/14/chartex" xmlns:mc="http://schemas.openxmlformats.org/markup-compatibility/2006" xmlns:aink="http://schemas.microsoft.com/office/drawing/2016/ink" xmlns:am3d="http://schemas.microsoft.com/office/drawing/2017/model3d" xmlns:o="urn:schemas-microsoft-com:office:office" xmlns:v="urn:schemas-microsoft-com:vml" xmlns:wp14="http://schemas.microsoft.com/office/word/2010/wordprocessingDrawing" xmlns:w10="urn:schemas-microsoft-com:office:word" xmlns:w="http://schemas.openxmlformats.org/wordprocessingml/2006/main" xmlns:w14="http://schemas.microsoft.com/office/word/2010/wordml" xmlns:w15="http://schemas.microsoft.com/office/word/2012/wordml" xmlns:w16cid="http://schemas.microsoft.com/office/word/2016/wordml/cid" xmlns:w16se="http://schemas.microsoft.com/office/word/2015/wordml/symex" xmlns:wpg="http://schemas.microsoft.com/office/word/2010/wordprocessingGroup" xmlns:wpi="http://schemas.microsoft.com/office/word/2010/wordprocessingInk" xmlns:wps="http://schemas.microsoft.com/office/word/2010/wordprocessingShape" xmlns:a16="http://schemas.microsoft.com/office/drawing/2014/main" id="{00000000-0008-0000-0000-000029000000}"/>
                     </a:ext>
                   </a:extLst>
                 </wp:docPr>
@@ -289,7 +289,7 @@
                         <pic:cNvPr id="41" name="Picture 40">
                           <a:extLst>
                             <a:ext uri="{FF2B5EF4-FFF2-40B4-BE49-F238E27FC236}">
-                              <a16:creationId xmlns:a16="http://schemas.microsoft.com/office/drawing/2014/main" xmlns:wps="http://schemas.microsoft.com/office/word/2010/wordprocessingShape" xmlns:wpi="http://schemas.microsoft.com/office/word/2010/wordprocessingInk" xmlns:wpg="http://schemas.microsoft.com/office/word/2010/wordprocessingGroup" xmlns:w16se="http://schemas.microsoft.com/office/word/2015/wordml/symex" xmlns:w16cid="http://schemas.microsoft.com/office/word/2016/wordml/cid" xmlns:w15="http://schemas.microsoft.com/office/word/2012/wordml" xmlns:w14="http://schemas.microsoft.com/office/word/2010/wordml" xmlns:w="http://schemas.openxmlformats.org/wordprocessingml/2006/main" xmlns:w10="urn:schemas-microsoft-com:office:word" xmlns:wp14="http://schemas.microsoft.com/office/word/2010/wordprocessingDrawing" xmlns:v="urn:schemas-microsoft-com:vml" xmlns:o="urn:schemas-microsoft-com:office:office" xmlns:am3d="http://schemas.microsoft.com/office/drawing/2017/model3d" xmlns:aink="http://schemas.microsoft.com/office/drawing/2016/ink" xmlns:mc="http://schemas.openxmlformats.org/markup-compatibility/2006" xmlns:cx8="http://schemas.microsoft.com/office/drawing/2016/5/14/chartex" xmlns:cx7="http://schemas.microsoft.com/office/drawing/2016/5/13/chartex" xmlns:cx6="http://schemas.microsoft.com/office/drawing/2016/5/12/chartex" xmlns:cx5="http://schemas.microsoft.com/office/drawing/2016/5/11/chartex" xmlns:cx4="http://schemas.microsoft.com/office/drawing/2016/5/10/chartex" xmlns:cx3="http://schemas.microsoft.com/office/drawing/2016/5/9/chartex" xmlns:cx2="http://schemas.microsoft.com/office/drawing/2015/10/21/chartex" xmlns:cx1="http://schemas.microsoft.com/office/drawing/2015/9/8/chartex" xmlns:cx="http://schemas.microsoft.com/office/drawing/2014/chartex" xmlns:wpc="http://schemas.microsoft.com/office/word/2010/wordprocessingCanvas" xmlns="" id="{00000000-0008-0000-0000-000029000000}"/>
+                              <a16:creationId xmlns="" xmlns:wpc="http://schemas.microsoft.com/office/word/2010/wordprocessingCanvas" xmlns:cx="http://schemas.microsoft.com/office/drawing/2014/chartex" xmlns:cx1="http://schemas.microsoft.com/office/drawing/2015/9/8/chartex" xmlns:cx2="http://schemas.microsoft.com/office/drawing/2015/10/21/chartex" xmlns:cx3="http://schemas.microsoft.com/office/drawing/2016/5/9/chartex" xmlns:cx4="http://schemas.microsoft.com/office/drawing/2016/5/10/chartex" xmlns:cx5="http://schemas.microsoft.com/office/drawing/2016/5/11/chartex" xmlns:cx6="http://schemas.microsoft.com/office/drawing/2016/5/12/chartex" xmlns:cx7="http://schemas.microsoft.com/office/drawing/2016/5/13/chartex" xmlns:cx8="http://schemas.microsoft.com/office/drawing/2016/5/14/chartex" xmlns:mc="http://schemas.openxmlformats.org/markup-compatibility/2006" xmlns:aink="http://schemas.microsoft.com/office/drawing/2016/ink" xmlns:am3d="http://schemas.microsoft.com/office/drawing/2017/model3d" xmlns:o="urn:schemas-microsoft-com:office:office" xmlns:v="urn:schemas-microsoft-com:vml" xmlns:wp14="http://schemas.microsoft.com/office/word/2010/wordprocessingDrawing" xmlns:w10="urn:schemas-microsoft-com:office:word" xmlns:w="http://schemas.openxmlformats.org/wordprocessingml/2006/main" xmlns:w14="http://schemas.microsoft.com/office/word/2010/wordml" xmlns:w15="http://schemas.microsoft.com/office/word/2012/wordml" xmlns:w16cid="http://schemas.microsoft.com/office/word/2016/wordml/cid" xmlns:w16se="http://schemas.microsoft.com/office/word/2015/wordml/symex" xmlns:wpg="http://schemas.microsoft.com/office/word/2010/wordprocessingGroup" xmlns:wpi="http://schemas.microsoft.com/office/word/2010/wordprocessingInk" xmlns:wps="http://schemas.microsoft.com/office/word/2010/wordprocessingShape" xmlns:a16="http://schemas.microsoft.com/office/drawing/2014/main" id="{00000000-0008-0000-0000-000029000000}"/>
                             </a:ext>
                           </a:extLst>
                         </pic:cNvPr>
@@ -301,7 +301,7 @@
                         <a:blip r:embed="rId9" cstate="print">
                           <a:extLst>
                             <a:ext uri="{28A0092B-C50C-407E-A947-70E740481C1C}">
-                              <a14:useLocalDpi xmlns:a14="http://schemas.microsoft.com/office/drawing/2010/main" xmlns:wps="http://schemas.microsoft.com/office/word/2010/wordprocessingShape" xmlns:wpi="http://schemas.microsoft.com/office/word/2010/wordprocessingInk" xmlns:wpg="http://schemas.microsoft.com/office/word/2010/wordprocessingGroup" xmlns:w16se="http://schemas.microsoft.com/office/word/2015/wordml/symex" xmlns:w16cid="http://schemas.microsoft.com/office/word/2016/wordml/cid" xmlns:w15="http://schemas.microsoft.com/office/word/2012/wordml" xmlns:w14="http://schemas.microsoft.com/office/word/2010/wordml" xmlns:w="http://schemas.openxmlformats.org/wordprocessingml/2006/main" xmlns:w10="urn:schemas-microsoft-com:office:word" xmlns:wp14="http://schemas.microsoft.com/office/word/2010/wordprocessingDrawing" xmlns:v="urn:schemas-microsoft-com:vml" xmlns:o="urn:schemas-microsoft-com:office:office" xmlns:am3d="http://schemas.microsoft.com/office/drawing/2017/model3d" xmlns:aink="http://schemas.microsoft.com/office/drawing/2016/ink" xmlns:mc="http://schemas.openxmlformats.org/markup-compatibility/2006" xmlns:cx8="http://schemas.microsoft.com/office/drawing/2016/5/14/chartex" xmlns:cx7="http://schemas.microsoft.com/office/drawing/2016/5/13/chartex" xmlns:cx6="http://schemas.microsoft.com/office/drawing/2016/5/12/chartex" xmlns:cx5="http://schemas.microsoft.com/office/drawing/2016/5/11/chartex" xmlns:cx4="http://schemas.microsoft.com/office/drawing/2016/5/10/chartex" xmlns:cx3="http://schemas.microsoft.com/office/drawing/2016/5/9/chartex" xmlns:cx2="http://schemas.microsoft.com/office/drawing/2015/10/21/chartex" xmlns:cx1="http://schemas.microsoft.com/office/drawing/2015/9/8/chartex" xmlns:cx="http://schemas.microsoft.com/office/drawing/2014/chartex" xmlns:wpc="http://schemas.microsoft.com/office/word/2010/wordprocessingCanvas" xmlns="" val="0"/>
+                              <a14:useLocalDpi xmlns="" xmlns:wpc="http://schemas.microsoft.com/office/word/2010/wordprocessingCanvas" xmlns:cx="http://schemas.microsoft.com/office/drawing/2014/chartex" xmlns:cx1="http://schemas.microsoft.com/office/drawing/2015/9/8/chartex" xmlns:cx2="http://schemas.microsoft.com/office/drawing/2015/10/21/chartex" xmlns:cx3="http://schemas.microsoft.com/office/drawing/2016/5/9/chartex" xmlns:cx4="http://schemas.microsoft.com/office/drawing/2016/5/10/chartex" xmlns:cx5="http://schemas.microsoft.com/office/drawing/2016/5/11/chartex" xmlns:cx6="http://schemas.microsoft.com/office/drawing/2016/5/12/chartex" xmlns:cx7="http://schemas.microsoft.com/office/drawing/2016/5/13/chartex" xmlns:cx8="http://schemas.microsoft.com/office/drawing/2016/5/14/chartex" xmlns:mc="http://schemas.openxmlformats.org/markup-compatibility/2006" xmlns:aink="http://schemas.microsoft.com/office/drawing/2016/ink" xmlns:am3d="http://schemas.microsoft.com/office/drawing/2017/model3d" xmlns:o="urn:schemas-microsoft-com:office:office" xmlns:v="urn:schemas-microsoft-com:vml" xmlns:wp14="http://schemas.microsoft.com/office/word/2010/wordprocessingDrawing" xmlns:w10="urn:schemas-microsoft-com:office:word" xmlns:w="http://schemas.openxmlformats.org/wordprocessingml/2006/main" xmlns:w14="http://schemas.microsoft.com/office/word/2010/wordml" xmlns:w15="http://schemas.microsoft.com/office/word/2012/wordml" xmlns:w16cid="http://schemas.microsoft.com/office/word/2016/wordml/cid" xmlns:w16se="http://schemas.microsoft.com/office/word/2015/wordml/symex" xmlns:wpg="http://schemas.microsoft.com/office/word/2010/wordprocessingGroup" xmlns:wpi="http://schemas.microsoft.com/office/word/2010/wordprocessingInk" xmlns:wps="http://schemas.microsoft.com/office/word/2010/wordprocessingShape" xmlns:a14="http://schemas.microsoft.com/office/drawing/2010/main" val="0"/>
                             </a:ext>
                           </a:extLst>
                         </a:blip>
@@ -3560,49 +3560,7 @@
         <w:t>[MemberTypes]</w:t>
       </w:r>
     </w:p>
-    <w:p>
-      <w:r>
-        <w:rPr>
-          <w:noProof/>
-          <w:lang w:val="sk-SK" w:eastAsia="sk-SK"/>
-        </w:rPr>
-        <w:drawing>
-          <wp:inline distT="0" distB="0" distL="0" distR="0">
-            <wp:extent cx="2410210" cy="2179964"/>
-            <wp:effectExtent l="0" t="0" r="9525" b="0"/>
-            <wp:docPr id="14" name="Picture 14"/>
-            <wp:cNvGraphicFramePr>
-              <a:graphicFrameLocks xmlns:a="http://schemas.openxmlformats.org/drawingml/2006/main" noChangeAspect="1"/>
-            </wp:cNvGraphicFramePr>
-            <a:graphic xmlns:a="http://schemas.openxmlformats.org/drawingml/2006/main">
-              <a:graphicData uri="http://schemas.openxmlformats.org/drawingml/2006/picture">
-                <pic:pic xmlns:pic="http://schemas.openxmlformats.org/drawingml/2006/picture">
-                  <pic:nvPicPr>
-                    <pic:cNvPr id="1" name=""/>
-                    <pic:cNvPicPr/>
-                  </pic:nvPicPr>
-                  <pic:blipFill>
-                    <a:blip r:embed="rId10"/>
-                    <a:stretch>
-                      <a:fillRect/>
-                    </a:stretch>
-                  </pic:blipFill>
-                  <pic:spPr>
-                    <a:xfrm>
-                      <a:off x="0" y="0"/>
-                      <a:ext cx="2453676" cy="2219278"/>
-                    </a:xfrm>
-                    <a:prstGeom prst="rect">
-                      <a:avLst/>
-                    </a:prstGeom>
-                  </pic:spPr>
-                </pic:pic>
-              </a:graphicData>
-            </a:graphic>
-          </wp:inline>
-        </w:drawing>
-      </w:r>
-    </w:p>
+    <w:p/>
     <w:p/>
     <w:p>
       <w:pPr>
@@ -3645,7 +3603,7 @@
                     <pic:cNvPicPr/>
                   </pic:nvPicPr>
                   <pic:blipFill>
-                    <a:blip r:embed="rId11" cstate="print"/>
+                    <a:blip r:embed="rId10" cstate="print"/>
                     <a:stretch>
                       <a:fillRect/>
                     </a:stretch>
@@ -3749,10 +3707,10 @@
                     </pic:cNvPicPr>
                   </pic:nvPicPr>
                   <pic:blipFill>
-                    <a:blip r:embed="rId12">
+                    <a:blip r:embed="rId11">
                       <a:extLst>
                         <a:ext uri="{28A0092B-C50C-407E-A947-70E740481C1C}">
-                          <a14:useLocalDpi xmlns:a14="http://schemas.microsoft.com/office/drawing/2010/main" xmlns:wps="http://schemas.microsoft.com/office/word/2010/wordprocessingShape" xmlns:wpi="http://schemas.microsoft.com/office/word/2010/wordprocessingInk" xmlns:wpg="http://schemas.microsoft.com/office/word/2010/wordprocessingGroup" xmlns:w16se="http://schemas.microsoft.com/office/word/2015/wordml/symex" xmlns:w16cid="http://schemas.microsoft.com/office/word/2016/wordml/cid" xmlns:w15="http://schemas.microsoft.com/office/word/2012/wordml" xmlns:w14="http://schemas.microsoft.com/office/word/2010/wordml" xmlns:w="http://schemas.openxmlformats.org/wordprocessingml/2006/main" xmlns:w10="urn:schemas-microsoft-com:office:word" xmlns:wp14="http://schemas.microsoft.com/office/word/2010/wordprocessingDrawing" xmlns:v="urn:schemas-microsoft-com:vml" xmlns:o="urn:schemas-microsoft-com:office:office" xmlns:am3d="http://schemas.microsoft.com/office/drawing/2017/model3d" xmlns:aink="http://schemas.microsoft.com/office/drawing/2016/ink" xmlns:mc="http://schemas.openxmlformats.org/markup-compatibility/2006" xmlns:cx8="http://schemas.microsoft.com/office/drawing/2016/5/14/chartex" xmlns:cx7="http://schemas.microsoft.com/office/drawing/2016/5/13/chartex" xmlns:cx6="http://schemas.microsoft.com/office/drawing/2016/5/12/chartex" xmlns:cx5="http://schemas.microsoft.com/office/drawing/2016/5/11/chartex" xmlns:cx4="http://schemas.microsoft.com/office/drawing/2016/5/10/chartex" xmlns:cx3="http://schemas.microsoft.com/office/drawing/2016/5/9/chartex" xmlns:cx2="http://schemas.microsoft.com/office/drawing/2015/10/21/chartex" xmlns:cx1="http://schemas.microsoft.com/office/drawing/2015/9/8/chartex" xmlns:cx="http://schemas.microsoft.com/office/drawing/2014/chartex" xmlns:wpc="http://schemas.microsoft.com/office/word/2010/wordprocessingCanvas" xmlns="" val="0"/>
+                          <a14:useLocalDpi xmlns="" xmlns:wpc="http://schemas.microsoft.com/office/word/2010/wordprocessingCanvas" xmlns:cx="http://schemas.microsoft.com/office/drawing/2014/chartex" xmlns:cx1="http://schemas.microsoft.com/office/drawing/2015/9/8/chartex" xmlns:cx2="http://schemas.microsoft.com/office/drawing/2015/10/21/chartex" xmlns:cx3="http://schemas.microsoft.com/office/drawing/2016/5/9/chartex" xmlns:cx4="http://schemas.microsoft.com/office/drawing/2016/5/10/chartex" xmlns:cx5="http://schemas.microsoft.com/office/drawing/2016/5/11/chartex" xmlns:cx6="http://schemas.microsoft.com/office/drawing/2016/5/12/chartex" xmlns:cx7="http://schemas.microsoft.com/office/drawing/2016/5/13/chartex" xmlns:cx8="http://schemas.microsoft.com/office/drawing/2016/5/14/chartex" xmlns:mc="http://schemas.openxmlformats.org/markup-compatibility/2006" xmlns:aink="http://schemas.microsoft.com/office/drawing/2016/ink" xmlns:am3d="http://schemas.microsoft.com/office/drawing/2017/model3d" xmlns:o="urn:schemas-microsoft-com:office:office" xmlns:v="urn:schemas-microsoft-com:vml" xmlns:wp14="http://schemas.microsoft.com/office/word/2010/wordprocessingDrawing" xmlns:w10="urn:schemas-microsoft-com:office:word" xmlns:w="http://schemas.openxmlformats.org/wordprocessingml/2006/main" xmlns:w14="http://schemas.microsoft.com/office/word/2010/wordml" xmlns:w15="http://schemas.microsoft.com/office/word/2012/wordml" xmlns:w16cid="http://schemas.microsoft.com/office/word/2016/wordml/cid" xmlns:w16se="http://schemas.microsoft.com/office/word/2015/wordml/symex" xmlns:wpg="http://schemas.microsoft.com/office/word/2010/wordprocessingGroup" xmlns:wpi="http://schemas.microsoft.com/office/word/2010/wordprocessingInk" xmlns:wps="http://schemas.microsoft.com/office/word/2010/wordprocessingShape" xmlns:a14="http://schemas.microsoft.com/office/drawing/2010/main" val="0"/>
                         </a:ext>
                       </a:extLst>
                     </a:blip>
@@ -10087,16 +10045,725 @@
       </w:r>
     </w:p>
     <w:p>
-      <w:r>
-        <w:rPr>
+      <w:pPr>
+        <w:rPr>
+          <w:rFonts w:cstheme="minorHAnsi"/>
+          <w:color w:val="FF0000"/>
+        </w:rPr>
+      </w:pPr>
+      <w:r>
+        <w:rPr>
+          <w:rFonts w:cstheme="minorHAnsi"/>
+          <w:color w:val="FF0000"/>
+        </w:rPr>
+        <w:t>[LoadCases]</w:t>
+      </w:r>
+    </w:p>
+    <w:p/>
+    <w:p>
+      <w:pPr>
+        <w:pStyle w:val="Nadpis1"/>
+        <w:numPr>
+          <w:ilvl w:val="0"/>
+          <w:numId w:val="1"/>
+        </w:numPr>
+      </w:pPr>
+      <w:bookmarkStart w:id="16" w:name="_Toc7095163"/>
+      <w:r>
+        <w:lastRenderedPageBreak/>
+        <w:t>Load Combinations</w:t>
+      </w:r>
+      <w:bookmarkEnd w:id="16"/>
+    </w:p>
+    <w:p>
+      <w:pPr>
+        <w:rPr>
+          <w:rFonts w:cstheme="minorHAnsi"/>
+          <w:color w:val="FF0000"/>
+        </w:rPr>
+      </w:pPr>
+      <w:r>
+        <w:rPr>
+          <w:rFonts w:cstheme="minorHAnsi"/>
+          <w:color w:val="FF0000"/>
+        </w:rPr>
+        <w:t>Vlozittabulku z UC_LoadCombinationsList - datagridDatagrid_LoadCombinations.</w:t>
+      </w:r>
+    </w:p>
+    <w:p>
+      <w:pPr>
+        <w:rPr>
+          <w:rFonts w:cstheme="minorHAnsi"/>
+          <w:color w:val="FF0000"/>
+        </w:rPr>
+      </w:pPr>
+      <w:r>
+        <w:rPr>
+          <w:rFonts w:cstheme="minorHAnsi"/>
+          <w:color w:val="FF0000"/>
+        </w:rPr>
+        <w:t>Ak je tabulkadlhsianezjednastranapotrebujemejurozdelit a nakazdustrankuzobrazithlavickutabulky.</w:t>
+      </w:r>
+    </w:p>
+    <w:p>
+      <w:pPr>
+        <w:rPr>
+          <w:rFonts w:cstheme="minorHAnsi"/>
+          <w:color w:val="FF0000"/>
+        </w:rPr>
+      </w:pPr>
+      <w:r>
+        <w:rPr>
+          <w:rFonts w:cstheme="minorHAnsi"/>
+          <w:color w:val="FF0000"/>
+        </w:rPr>
+        <w:t>[LoadCombinations</w:t>
+      </w:r>
+      <w:r>
+        <w:rPr>
+          <w:rFonts w:cstheme="minorHAnsi"/>
+          <w:color w:val="FF0000"/>
+        </w:rPr>
+        <w:t>ULS</w:t>
+      </w:r>
+      <w:r>
+        <w:rPr>
+          <w:rFonts w:cstheme="minorHAnsi"/>
+          <w:color w:val="FF0000"/>
+        </w:rPr>
+        <w:t>]</w:t>
+      </w:r>
+    </w:p>
+    <w:tbl>
+      <w:tblPr>
+        <w:tblStyle w:val="Mriekatabuky"/>
+        <w:tblW w:w="10682" w:type="dxa"/>
+        <w:tblLayout w:type="fixed"/>
+        <w:tblLook w:val="04A0"/>
+      </w:tblPr>
+      <w:tblGrid>
+        <w:gridCol w:w="810"/>
+        <w:gridCol w:w="716"/>
+        <w:gridCol w:w="3544"/>
+        <w:gridCol w:w="3118"/>
+        <w:gridCol w:w="2494"/>
+      </w:tblGrid>
+      <w:tr>
+        <w:tc>
+          <w:tcPr>
+            <w:tcW w:w="810" w:type="dxa"/>
+          </w:tcPr>
+          <w:p>
+            <w:pPr>
+              <w:rPr>
+                <w:sz w:val="18"/>
+                <w:szCs w:val="18"/>
+              </w:rPr>
+            </w:pPr>
+            <w:r>
+              <w:rPr>
+                <w:b/>
+                <w:sz w:val="18"/>
+                <w:szCs w:val="18"/>
+              </w:rPr>
+              <w:t>Name</w:t>
+            </w:r>
+          </w:p>
+        </w:tc>
+        <w:tc>
+          <w:tcPr>
+            <w:tcW w:w="716" w:type="dxa"/>
+          </w:tcPr>
+          <w:p>
+            <w:pPr>
+              <w:rPr>
+                <w:sz w:val="18"/>
+                <w:szCs w:val="18"/>
+              </w:rPr>
+            </w:pPr>
+            <w:r>
+              <w:rPr>
+                <w:b/>
+                <w:sz w:val="18"/>
+                <w:szCs w:val="18"/>
+              </w:rPr>
+              <w:t>Limit State</w:t>
+            </w:r>
+          </w:p>
+        </w:tc>
+        <w:tc>
+          <w:tcPr>
+            <w:tcW w:w="3544" w:type="dxa"/>
+          </w:tcPr>
+          <w:p>
+            <w:pPr>
+              <w:rPr>
+                <w:sz w:val="18"/>
+                <w:szCs w:val="18"/>
+              </w:rPr>
+            </w:pPr>
+            <w:r>
+              <w:rPr>
+                <w:b/>
+                <w:sz w:val="18"/>
+                <w:szCs w:val="18"/>
+              </w:rPr>
+              <w:t>Load Cases</w:t>
+            </w:r>
+          </w:p>
+        </w:tc>
+        <w:tc>
+          <w:tcPr>
+            <w:tcW w:w="3118" w:type="dxa"/>
+          </w:tcPr>
+          <w:p>
+            <w:pPr>
+              <w:rPr>
+                <w:sz w:val="18"/>
+                <w:szCs w:val="18"/>
+              </w:rPr>
+            </w:pPr>
+            <w:r>
+              <w:rPr>
+                <w:b/>
+                <w:sz w:val="18"/>
+                <w:szCs w:val="18"/>
+              </w:rPr>
+              <w:t>Combination Key</w:t>
+            </w:r>
+          </w:p>
+        </w:tc>
+        <w:tc>
+          <w:tcPr>
+            <w:tcW w:w="2494" w:type="dxa"/>
+          </w:tcPr>
+          <w:p>
+            <w:pPr>
+              <w:rPr>
+                <w:sz w:val="18"/>
+                <w:szCs w:val="18"/>
+              </w:rPr>
+            </w:pPr>
+            <w:r>
+              <w:rPr>
+                <w:b/>
+                <w:sz w:val="18"/>
+                <w:szCs w:val="18"/>
+              </w:rPr>
+              <w:t>Formula</w:t>
+            </w:r>
+          </w:p>
+        </w:tc>
+      </w:tr>
+    </w:tbl>
+    <w:p/>
+    <w:p>
+      <w:r>
+        <w:br w:type="page"/>
+      </w:r>
+    </w:p>
+    <w:p>
+      <w:r>
+        <w:rPr>
+          <w:sz w:val="18"/>
+          <w:szCs w:val="18"/>
+        </w:rPr>
+        <w:lastRenderedPageBreak/>
+        <w:t>[</w:t>
+      </w:r>
+      <w:r>
+        <w:rPr>
+          <w:rFonts w:cstheme="minorHAnsi"/>
+          <w:color w:val="FF0000"/>
+        </w:rPr>
+        <w:t>LoadCombinationsSLS</w:t>
+      </w:r>
+      <w:r>
+        <w:rPr>
+          <w:sz w:val="18"/>
+          <w:szCs w:val="18"/>
+        </w:rPr>
+        <w:t>]</w:t>
+      </w:r>
+    </w:p>
+    <w:tbl>
+      <w:tblPr>
+        <w:tblStyle w:val="Mriekatabuky"/>
+        <w:tblW w:w="10740" w:type="dxa"/>
+        <w:tblLayout w:type="fixed"/>
+        <w:tblLook w:val="04A0"/>
+      </w:tblPr>
+      <w:tblGrid>
+        <w:gridCol w:w="810"/>
+        <w:gridCol w:w="709"/>
+        <w:gridCol w:w="4401"/>
+        <w:gridCol w:w="2268"/>
+        <w:gridCol w:w="2552"/>
+      </w:tblGrid>
+      <w:tr>
+        <w:tc>
+          <w:tcPr>
+            <w:tcW w:w="810" w:type="dxa"/>
+          </w:tcPr>
+          <w:p>
+            <w:r>
+              <w:rPr>
+                <w:b/>
+              </w:rPr>
+              <w:t>Name</w:t>
+            </w:r>
+          </w:p>
+        </w:tc>
+        <w:tc>
+          <w:tcPr>
+            <w:tcW w:w="709" w:type="dxa"/>
+          </w:tcPr>
+          <w:p>
+            <w:r>
+              <w:rPr>
+                <w:b/>
+              </w:rPr>
+              <w:t>Limit State</w:t>
+            </w:r>
+          </w:p>
+        </w:tc>
+        <w:tc>
+          <w:tcPr>
+            <w:tcW w:w="4401" w:type="dxa"/>
+          </w:tcPr>
+          <w:p>
+            <w:r>
+              <w:rPr>
+                <w:b/>
+              </w:rPr>
+              <w:t>Load Cases</w:t>
+            </w:r>
+          </w:p>
+        </w:tc>
+        <w:tc>
+          <w:tcPr>
+            <w:tcW w:w="2268" w:type="dxa"/>
+          </w:tcPr>
+          <w:p>
+            <w:r>
+              <w:rPr>
+                <w:b/>
+              </w:rPr>
+              <w:t>Combination Key</w:t>
+            </w:r>
+          </w:p>
+        </w:tc>
+        <w:tc>
+          <w:tcPr>
+            <w:tcW w:w="2552" w:type="dxa"/>
+          </w:tcPr>
+          <w:p>
+            <w:r>
+              <w:rPr>
+                <w:b/>
+              </w:rPr>
+              <w:t>Formula</w:t>
+            </w:r>
+          </w:p>
+        </w:tc>
+      </w:tr>
+    </w:tbl>
+    <w:p/>
+    <w:p>
+      <w:pPr>
+        <w:shd w:val="clear" w:color="auto" w:fill="FFFFFF"/>
+        <w:rPr>
+          <w:rFonts w:ascii="Arial" w:eastAsia="Times New Roman" w:hAnsi="Arial" w:cs="Arial"/>
+          <w:color w:val="222222"/>
+          <w:sz w:val="24"/>
+          <w:szCs w:val="24"/>
+          <w:lang w:eastAsia="en-NZ"/>
+        </w:rPr>
+      </w:pPr>
+    </w:p>
+    <w:p>
+      <w:pPr>
+        <w:pStyle w:val="Nadpis1"/>
+        <w:numPr>
+          <w:ilvl w:val="0"/>
+          <w:numId w:val="1"/>
+        </w:numPr>
+      </w:pPr>
+      <w:bookmarkStart w:id="17" w:name="_Toc7095164"/>
+      <w:r>
+        <w:lastRenderedPageBreak/>
+        <w:t>Member design</w:t>
+      </w:r>
+      <w:bookmarkEnd w:id="17"/>
+    </w:p>
+    <w:p>
+      <w:pPr>
+        <w:rPr>
+          <w:rFonts w:cstheme="minorHAnsi"/>
+          <w:color w:val="FF0000"/>
+        </w:rPr>
+      </w:pPr>
+      <w:r>
+        <w:rPr>
+          <w:rFonts w:cstheme="minorHAnsi"/>
+          <w:color w:val="FF0000"/>
+        </w:rPr>
+        <w:t>Pre kazdytypkomponenty z Tab Members ktora ma zaskrtnuty Design vlozittabulkuvysledkov z Member Design, vlozitobrazky s priebehmivnutornychsil (internal forces) pre danu</w:t>
+      </w:r>
+    </w:p>
+    <w:p>
+      <w:pPr>
+        <w:rPr>
+          <w:rFonts w:cstheme="minorHAnsi"/>
+          <w:color w:val="FF0000"/>
+        </w:rPr>
+      </w:pPr>
+      <w:r>
+        <w:rPr>
+          <w:rFonts w:cstheme="minorHAnsi"/>
+          <w:color w:val="FF0000"/>
+        </w:rPr>
+        <w:t>komponentu a kombinaciupriktorejvzniklorozhodujuce design ratio.</w:t>
+      </w:r>
+    </w:p>
+    <w:p>
+      <w:pPr>
+        <w:rPr>
+          <w:rFonts w:cstheme="minorHAnsi"/>
+          <w:color w:val="FF0000"/>
+        </w:rPr>
+      </w:pPr>
+      <w:r>
+        <w:rPr>
+          <w:rFonts w:cstheme="minorHAnsi"/>
+          <w:color w:val="FF0000"/>
+        </w:rPr>
+        <w:t>Pre prutyramovzobrazitajpriebehvnutornychsilnarame.</w:t>
+      </w:r>
+    </w:p>
+    <w:p>
+      <w:pPr>
+        <w:rPr>
+          <w:rFonts w:cstheme="minorHAnsi"/>
+          <w:color w:val="FF0000"/>
+        </w:rPr>
+      </w:pPr>
+    </w:p>
+    <w:p>
+      <w:pPr>
+        <w:rPr>
+          <w:rFonts w:cstheme="minorHAnsi"/>
+          <w:color w:val="FF0000"/>
+        </w:rPr>
+      </w:pPr>
+      <w:r>
+        <w:rPr>
+          <w:rFonts w:cstheme="minorHAnsi"/>
+          <w:color w:val="FF0000"/>
+        </w:rPr>
+        <w:t xml:space="preserve">Kapitola 8.1 by sa mala generovat v cycle </w:t>
+      </w:r>
+      <w:r>
+        <w:rPr>
+          <w:rFonts w:cstheme="minorHAnsi"/>
+          <w:color w:val="FF0000"/>
+        </w:rPr>
+        <w:t xml:space="preserve">(8.1, 8.2. 8.3 … 8. N) </w:t>
+      </w:r>
+      <w:r>
+        <w:rPr>
+          <w:rFonts w:cstheme="minorHAnsi"/>
+          <w:color w:val="FF0000"/>
+        </w:rPr>
+        <w:t>pre vsetkycomponenty</w:t>
+      </w:r>
+      <w:r>
+        <w:rPr>
+          <w:rFonts w:cstheme="minorHAnsi"/>
+          <w:color w:val="FF0000"/>
+        </w:rPr>
+        <w:t xml:space="preserve"> 1 - N,</w:t>
+      </w:r>
+      <w:r>
+        <w:rPr>
+          <w:rFonts w:cstheme="minorHAnsi"/>
+          <w:color w:val="FF0000"/>
+        </w:rPr>
+        <w:t>ktoremajuzaskrtnute Design</w:t>
+      </w:r>
+    </w:p>
+    <w:p>
+      <w:pPr>
+        <w:pStyle w:val="Nadpis2"/>
+        <w:numPr>
+          <w:ilvl w:val="1"/>
+          <w:numId w:val="1"/>
+        </w:numPr>
+      </w:pPr>
+      <w:bookmarkStart w:id="18" w:name="_Toc7095165"/>
+      <w:r>
+        <w:t>Member type: Main Column</w:t>
+      </w:r>
+      <w:bookmarkEnd w:id="18"/>
+    </w:p>
+    <w:p>
+      <w:pPr>
+        <w:rPr>
+          <w:rFonts w:cstheme="minorHAnsi"/>
+        </w:rPr>
+      </w:pPr>
+      <w:r>
+        <w:rPr>
+          <w:rFonts w:cstheme="minorHAnsi"/>
+        </w:rPr>
+        <w:t xml:space="preserve">Governing member </w:t>
+      </w:r>
+      <w:r>
+        <w:rPr>
+          <w:rFonts w:cstheme="minorHAnsi"/>
+        </w:rPr>
+        <w:t>ID:xxx</w:t>
+      </w:r>
+    </w:p>
+    <w:p>
+      <w:pPr>
+        <w:rPr>
+          <w:rFonts w:cstheme="minorHAnsi"/>
+        </w:rPr>
+      </w:pPr>
+      <w:r>
+        <w:rPr>
+          <w:rFonts w:cstheme="minorHAnsi"/>
+        </w:rPr>
+        <w:t>Governing load combination ID: xxx</w:t>
+      </w:r>
+    </w:p>
+    <w:p>
+      <w:pPr>
+        <w:pStyle w:val="Nadpis3"/>
+        <w:numPr>
+          <w:ilvl w:val="2"/>
+          <w:numId w:val="1"/>
+        </w:numPr>
+      </w:pPr>
+      <w:bookmarkStart w:id="19" w:name="_Toc7095166"/>
+      <w:r>
+        <w:t>Member i</w:t>
+      </w:r>
+      <w:r>
+        <w:t>nternal forces</w:t>
+      </w:r>
+      <w:bookmarkEnd w:id="19"/>
+    </w:p>
+    <w:p>
+      <w:pPr>
+        <w:rPr>
+          <w:rFonts w:cstheme="minorHAnsi"/>
+          <w:color w:val="FF0000"/>
+        </w:rPr>
+      </w:pPr>
+      <w:r>
+        <w:rPr>
+          <w:rFonts w:cstheme="minorHAnsi"/>
+          <w:color w:val="FF0000"/>
+        </w:rPr>
+        <w:t>Obrazky y UC_InternalForces, jeden canvas – jedenobrazok. Canvas, ktoremajuvsetky values 0 n</w:t>
+      </w:r>
+      <w:r>
+        <w:rPr>
+          <w:rFonts w:cstheme="minorHAnsi"/>
+          <w:color w:val="FF0000"/>
+        </w:rPr>
+        <w:t>e</w:t>
+      </w:r>
+      <w:r>
+        <w:rPr>
+          <w:rFonts w:cstheme="minorHAnsi"/>
+          <w:color w:val="FF0000"/>
+        </w:rPr>
+        <w:t>exportovat.</w:t>
+      </w:r>
+    </w:p>
+    <w:p>
+      <w:pPr>
+        <w:rPr>
+          <w:rFonts w:cstheme="minorHAnsi"/>
+          <w:color w:val="FF0000"/>
+        </w:rPr>
+      </w:pPr>
+      <w:r>
+        <w:rPr>
+          <w:rFonts w:cstheme="minorHAnsi"/>
           <w:noProof/>
+          <w:color w:val="FF0000"/>
           <w:lang w:val="sk-SK" w:eastAsia="sk-SK"/>
         </w:rPr>
         <w:drawing>
           <wp:inline distT="0" distB="0" distL="0" distR="0">
-            <wp:extent cx="3330225" cy="6744361"/>
-            <wp:effectExtent l="0" t="0" r="3810" b="0"/>
-            <wp:docPr id="16" name="Picture 16"/>
+            <wp:extent cx="5924854" cy="5569236"/>
+            <wp:effectExtent l="0" t="0" r="0" b="0"/>
+            <wp:docPr id="18" name="Picture 18"/>
+            <wp:cNvGraphicFramePr>
+              <a:graphicFrameLocks xmlns:a="http://schemas.openxmlformats.org/drawingml/2006/main" noChangeAspect="1"/>
+            </wp:cNvGraphicFramePr>
+            <a:graphic xmlns:a="http://schemas.openxmlformats.org/drawingml/2006/main">
+              <a:graphicData uri="http://schemas.openxmlformats.org/drawingml/2006/picture">
+                <pic:pic xmlns:pic="http://schemas.openxmlformats.org/drawingml/2006/picture">
+                  <pic:nvPicPr>
+                    <pic:cNvPr id="1" name=""/>
+                    <pic:cNvPicPr/>
+                  </pic:nvPicPr>
+                  <pic:blipFill>
+                    <a:blip r:embed="rId12"/>
+                    <a:stretch>
+                      <a:fillRect/>
+                    </a:stretch>
+                  </pic:blipFill>
+                  <pic:spPr>
+                    <a:xfrm>
+                      <a:off x="0" y="0"/>
+                      <a:ext cx="5924854" cy="5569236"/>
+                    </a:xfrm>
+                    <a:prstGeom prst="rect">
+                      <a:avLst/>
+                    </a:prstGeom>
+                  </pic:spPr>
+                </pic:pic>
+              </a:graphicData>
+            </a:graphic>
+          </wp:inline>
+        </w:drawing>
+      </w:r>
+    </w:p>
+    <w:p>
+      <w:pPr>
+        <w:rPr>
+          <w:rFonts w:cstheme="minorHAnsi"/>
+          <w:color w:val="FF0000"/>
+        </w:rPr>
+      </w:pPr>
+    </w:p>
+    <w:p>
+      <w:pPr>
+        <w:rPr>
+          <w:rFonts w:cstheme="minorHAnsi"/>
+          <w:color w:val="FF0000"/>
+        </w:rPr>
+      </w:pPr>
+    </w:p>
+    <w:p>
+      <w:pPr>
+        <w:rPr>
+          <w:rFonts w:cstheme="minorHAnsi"/>
+          <w:color w:val="FF0000"/>
+        </w:rPr>
+      </w:pPr>
+    </w:p>
+    <w:p>
+      <w:pPr>
+        <w:rPr>
+          <w:rFonts w:cstheme="minorHAnsi"/>
+          <w:color w:val="FF0000"/>
+        </w:rPr>
+      </w:pPr>
+      <w:r>
+        <w:rPr>
+          <w:rFonts w:cstheme="minorHAnsi"/>
+          <w:color w:val="FF0000"/>
+        </w:rPr>
+        <w:t>Ak je pruttypu EC, ER, MC alebo MR zobra</w:t>
+      </w:r>
+      <w:r>
+        <w:rPr>
+          <w:rFonts w:cstheme="minorHAnsi"/>
+          <w:color w:val="FF0000"/>
+        </w:rPr>
+        <w:t>z</w:t>
+      </w:r>
+      <w:r>
+        <w:rPr>
+          <w:rFonts w:cstheme="minorHAnsi"/>
+          <w:color w:val="FF0000"/>
+        </w:rPr>
+        <w:t>itajvnutornesilynarame</w:t>
+      </w:r>
+      <w:r>
+        <w:rPr>
+          <w:rFonts w:cstheme="minorHAnsi"/>
+          <w:color w:val="FF0000"/>
+        </w:rPr>
+        <w:t>,</w:t>
+      </w:r>
+      <w:r>
+        <w:rPr>
+          <w:rFonts w:cstheme="minorHAnsi"/>
+          <w:color w:val="FF0000"/>
+        </w:rPr>
+        <w:t xml:space="preserve"> do ktoreho</w:t>
+      </w:r>
+      <w:r>
+        <w:rPr>
+          <w:rFonts w:cstheme="minorHAnsi"/>
+          <w:color w:val="FF0000"/>
+        </w:rPr>
+        <w:t>posudzovanyprut</w:t>
+      </w:r>
+      <w:r>
+        <w:rPr>
+          <w:rFonts w:cstheme="minorHAnsi"/>
+          <w:color w:val="FF0000"/>
+        </w:rPr>
+        <w:t>patri – dialog FrameInternalForces_2D</w:t>
+      </w:r>
+      <w:r>
+        <w:rPr>
+          <w:rFonts w:cstheme="minorHAnsi"/>
+          <w:color w:val="FF0000"/>
+        </w:rPr>
+        <w:t>. Nulovepriebehyvynechat.</w:t>
+      </w:r>
+    </w:p>
+    <w:p>
+      <w:pPr>
+        <w:rPr>
+          <w:rFonts w:cstheme="minorHAnsi"/>
+          <w:color w:val="FF0000"/>
+        </w:rPr>
+      </w:pPr>
+    </w:p>
+    <w:p>
+      <w:pPr>
+        <w:pStyle w:val="Nadpis3"/>
+        <w:numPr>
+          <w:ilvl w:val="2"/>
+          <w:numId w:val="1"/>
+        </w:numPr>
+      </w:pPr>
+      <w:bookmarkStart w:id="20" w:name="_Toc7095167"/>
+      <w:r>
+        <w:t>Frame internal forces</w:t>
+      </w:r>
+      <w:bookmarkEnd w:id="20"/>
+    </w:p>
+    <w:p>
+      <w:pPr>
+        <w:rPr>
+          <w:rFonts w:cstheme="minorHAnsi"/>
+          <w:color w:val="FF0000"/>
+        </w:rPr>
+      </w:pPr>
+      <w:r>
+        <w:rPr>
+          <w:rFonts w:cstheme="minorHAnsi"/>
+          <w:noProof/>
+          <w:color w:val="FF0000"/>
+          <w:lang w:val="sk-SK" w:eastAsia="sk-SK"/>
+        </w:rPr>
+        <w:drawing>
+          <wp:inline distT="0" distB="0" distL="0" distR="0">
+            <wp:extent cx="6645910" cy="3807460"/>
+            <wp:effectExtent l="0" t="0" r="2540" b="2540"/>
+            <wp:docPr id="20" name="Picture 20"/>
             <wp:cNvGraphicFramePr>
               <a:graphicFrameLocks xmlns:a="http://schemas.openxmlformats.org/drawingml/2006/main" noChangeAspect="1"/>
             </wp:cNvGraphicFramePr>
@@ -10116,7 +10783,7 @@
                   <pic:spPr>
                     <a:xfrm>
                       <a:off x="0" y="0"/>
-                      <a:ext cx="3337596" cy="6759288"/>
+                      <a:ext cx="6645910" cy="3807460"/>
                     </a:xfrm>
                     <a:prstGeom prst="rect">
                       <a:avLst/>
@@ -10131,75 +10798,31 @@
     </w:p>
     <w:p>
       <w:pPr>
-        <w:pStyle w:val="Nadpis1"/>
-        <w:numPr>
-          <w:ilvl w:val="0"/>
-          <w:numId w:val="1"/>
-        </w:numPr>
-      </w:pPr>
-      <w:bookmarkStart w:id="16" w:name="_Toc7095163"/>
-      <w:r>
-        <w:lastRenderedPageBreak/>
-        <w:t>Load Combinations</w:t>
-      </w:r>
-      <w:bookmarkEnd w:id="16"/>
-    </w:p>
-    <w:p>
-      <w:pPr>
-        <w:rPr>
-          <w:rFonts w:cstheme="minorHAnsi"/>
-          <w:color w:val="FF0000"/>
-        </w:rPr>
-      </w:pPr>
-      <w:r>
-        <w:rPr>
-          <w:rFonts w:cstheme="minorHAnsi"/>
-          <w:color w:val="FF0000"/>
-        </w:rPr>
-        <w:t>Vlozittabulku z UC_LoadCombinationsList - datagridDatagrid_LoadCombinations.</w:t>
-      </w:r>
-    </w:p>
-    <w:p>
-      <w:pPr>
-        <w:rPr>
-          <w:rFonts w:cstheme="minorHAnsi"/>
-          <w:color w:val="FF0000"/>
-        </w:rPr>
-      </w:pPr>
-      <w:r>
-        <w:rPr>
-          <w:rFonts w:cstheme="minorHAnsi"/>
-          <w:color w:val="FF0000"/>
-        </w:rPr>
-        <w:t>Ak je tabulkadlhsianezjednastranapotrebujemejurozdelit a nakazdustrankuzobrazithlavickutabulky.</w:t>
-      </w:r>
-    </w:p>
-    <w:p/>
-    <w:p>
-      <w:pPr>
-        <w:shd w:val="clear" w:color="auto" w:fill="FFFFFF"/>
-        <w:rPr>
-          <w:rFonts w:ascii="Arial" w:eastAsia="Times New Roman" w:hAnsi="Arial" w:cs="Arial"/>
-          <w:color w:val="222222"/>
-          <w:sz w:val="24"/>
-          <w:szCs w:val="24"/>
-          <w:lang w:eastAsia="en-NZ"/>
-        </w:rPr>
-      </w:pPr>
-      <w:r>
-        <w:rPr>
-          <w:rFonts w:ascii="Arial" w:eastAsia="Times New Roman" w:hAnsi="Arial" w:cs="Arial"/>
+        <w:rPr>
+          <w:rFonts w:cstheme="minorHAnsi"/>
+          <w:color w:val="FF0000"/>
+        </w:rPr>
+      </w:pPr>
+    </w:p>
+    <w:p>
+      <w:pPr>
+        <w:rPr>
+          <w:rFonts w:cstheme="minorHAnsi"/>
+          <w:color w:val="FF0000"/>
+        </w:rPr>
+      </w:pPr>
+      <w:r>
+        <w:rPr>
+          <w:rFonts w:cstheme="minorHAnsi"/>
           <w:noProof/>
-          <w:color w:val="222222"/>
-          <w:sz w:val="24"/>
-          <w:szCs w:val="24"/>
+          <w:color w:val="FF0000"/>
           <w:lang w:val="sk-SK" w:eastAsia="sk-SK"/>
         </w:rPr>
         <w:drawing>
           <wp:inline distT="0" distB="0" distL="0" distR="0">
-            <wp:extent cx="5556484" cy="7870183"/>
-            <wp:effectExtent l="0" t="0" r="6350" b="0"/>
-            <wp:docPr id="17" name="Picture 17"/>
+            <wp:extent cx="6645910" cy="3075940"/>
+            <wp:effectExtent l="0" t="0" r="2540" b="0"/>
+            <wp:docPr id="21" name="Picture 21"/>
             <wp:cNvGraphicFramePr>
               <a:graphicFrameLocks xmlns:a="http://schemas.openxmlformats.org/drawingml/2006/main" noChangeAspect="1"/>
             </wp:cNvGraphicFramePr>
@@ -10219,7 +10842,7 @@
                   <pic:spPr>
                     <a:xfrm>
                       <a:off x="0" y="0"/>
-                      <a:ext cx="5585111" cy="7910730"/>
+                      <a:ext cx="6645910" cy="3075940"/>
                     </a:xfrm>
                     <a:prstGeom prst="rect">
                       <a:avLst/>
@@ -10234,226 +10857,32 @@
     </w:p>
     <w:p>
       <w:pPr>
-        <w:pStyle w:val="Nadpis1"/>
-        <w:numPr>
-          <w:ilvl w:val="0"/>
-          <w:numId w:val="1"/>
-        </w:numPr>
-      </w:pPr>
-      <w:bookmarkStart w:id="17" w:name="_Toc7095164"/>
-      <w:r>
+        <w:rPr>
+          <w:rFonts w:cstheme="minorHAnsi"/>
+          <w:color w:val="FF0000"/>
+        </w:rPr>
+      </w:pPr>
+    </w:p>
+    <w:p>
+      <w:pPr>
+        <w:rPr>
+          <w:rFonts w:cstheme="minorHAnsi"/>
+          <w:color w:val="FF0000"/>
+        </w:rPr>
+      </w:pPr>
+      <w:r>
+        <w:rPr>
+          <w:rFonts w:cstheme="minorHAnsi"/>
+          <w:noProof/>
+          <w:color w:val="FF0000"/>
+          <w:lang w:val="sk-SK" w:eastAsia="sk-SK"/>
+        </w:rPr>
         <w:lastRenderedPageBreak/>
-        <w:t>Member design</w:t>
-      </w:r>
-      <w:bookmarkEnd w:id="17"/>
-    </w:p>
-    <w:p>
-      <w:pPr>
-        <w:rPr>
-          <w:rFonts w:cstheme="minorHAnsi"/>
-          <w:color w:val="FF0000"/>
-        </w:rPr>
-      </w:pPr>
-      <w:r>
-        <w:rPr>
-          <w:rFonts w:cstheme="minorHAnsi"/>
-          <w:color w:val="FF0000"/>
-        </w:rPr>
-        <w:t>Pre kazdytypkomponenty z Tab Members ktora ma zaskrtnuty Design vlozittabulkuvysledkov z Member Design, vlozitobrazky s priebehmivnutornychsil (internal forces) pre danu</w:t>
-      </w:r>
-    </w:p>
-    <w:p>
-      <w:pPr>
-        <w:rPr>
-          <w:rFonts w:cstheme="minorHAnsi"/>
-          <w:color w:val="FF0000"/>
-        </w:rPr>
-      </w:pPr>
-      <w:r>
-        <w:rPr>
-          <w:rFonts w:cstheme="minorHAnsi"/>
-          <w:color w:val="FF0000"/>
-        </w:rPr>
-        <w:t>komponentu a kombinaciupriktorejvzniklorozhodujuce design ratio.</w:t>
-      </w:r>
-    </w:p>
-    <w:p>
-      <w:pPr>
-        <w:rPr>
-          <w:rFonts w:cstheme="minorHAnsi"/>
-          <w:color w:val="FF0000"/>
-        </w:rPr>
-      </w:pPr>
-      <w:r>
-        <w:rPr>
-          <w:rFonts w:cstheme="minorHAnsi"/>
-          <w:color w:val="FF0000"/>
-        </w:rPr>
-        <w:t>Pre prutyramovzobrazitajpriebehvnutornychsilnarame.</w:t>
-      </w:r>
-    </w:p>
-    <w:p>
-      <w:pPr>
-        <w:rPr>
-          <w:rFonts w:cstheme="minorHAnsi"/>
-          <w:color w:val="FF0000"/>
-        </w:rPr>
-      </w:pPr>
-    </w:p>
-    <w:p>
-      <w:pPr>
-        <w:rPr>
-          <w:rFonts w:cstheme="minorHAnsi"/>
-          <w:color w:val="FF0000"/>
-        </w:rPr>
-      </w:pPr>
-      <w:r>
-        <w:rPr>
-          <w:rFonts w:cstheme="minorHAnsi"/>
-          <w:color w:val="FF0000"/>
-        </w:rPr>
-        <w:t xml:space="preserve">Kapitola 8.1 by sa mala generovat v cycle </w:t>
-      </w:r>
-      <w:r>
-        <w:rPr>
-          <w:rFonts w:cstheme="minorHAnsi"/>
-          <w:color w:val="FF0000"/>
-        </w:rPr>
-        <w:t xml:space="preserve">(8.1, 8.2. 8.3 … 8. N) </w:t>
-      </w:r>
-      <w:r>
-        <w:rPr>
-          <w:rFonts w:cstheme="minorHAnsi"/>
-          <w:color w:val="FF0000"/>
-        </w:rPr>
-        <w:t>pre vsetkycomponenty</w:t>
-      </w:r>
-      <w:r>
-        <w:rPr>
-          <w:rFonts w:cstheme="minorHAnsi"/>
-          <w:color w:val="FF0000"/>
-        </w:rPr>
-        <w:t xml:space="preserve"> 1 - N,</w:t>
-      </w:r>
-      <w:r>
-        <w:rPr>
-          <w:rFonts w:cstheme="minorHAnsi"/>
-          <w:color w:val="FF0000"/>
-        </w:rPr>
-        <w:t>ktoremajuzaskrtnute Design</w:t>
-      </w:r>
-    </w:p>
-    <w:p>
-      <w:pPr>
-        <w:pStyle w:val="Nadpis2"/>
-        <w:numPr>
-          <w:ilvl w:val="1"/>
-          <w:numId w:val="1"/>
-        </w:numPr>
-      </w:pPr>
-      <w:bookmarkStart w:id="18" w:name="_Toc7095165"/>
-      <w:r>
-        <w:t>Member type: Main Column</w:t>
-      </w:r>
-      <w:bookmarkEnd w:id="18"/>
-    </w:p>
-    <w:p>
-      <w:pPr>
-        <w:rPr>
-          <w:rFonts w:cstheme="minorHAnsi"/>
-        </w:rPr>
-      </w:pPr>
-      <w:r>
-        <w:rPr>
-          <w:rFonts w:cstheme="minorHAnsi"/>
-        </w:rPr>
-        <w:t xml:space="preserve">Governing member </w:t>
-      </w:r>
-      <w:r>
-        <w:rPr>
-          <w:rFonts w:cstheme="minorHAnsi"/>
-        </w:rPr>
-        <w:t>ID:xxx</w:t>
-      </w:r>
-    </w:p>
-    <w:p>
-      <w:pPr>
-        <w:rPr>
-          <w:rFonts w:cstheme="minorHAnsi"/>
-        </w:rPr>
-      </w:pPr>
-      <w:r>
-        <w:rPr>
-          <w:rFonts w:cstheme="minorHAnsi"/>
-        </w:rPr>
-        <w:t>Governing load combination ID: xxx</w:t>
-      </w:r>
-    </w:p>
-    <w:p>
-      <w:pPr>
-        <w:pStyle w:val="Nadpis3"/>
-        <w:numPr>
-          <w:ilvl w:val="2"/>
-          <w:numId w:val="1"/>
-        </w:numPr>
-      </w:pPr>
-      <w:bookmarkStart w:id="19" w:name="_Toc7095166"/>
-      <w:r>
-        <w:t>Member i</w:t>
-      </w:r>
-      <w:r>
-        <w:t>nternal forces</w:t>
-      </w:r>
-      <w:bookmarkEnd w:id="19"/>
-    </w:p>
-    <w:p>
-      <w:pPr>
-        <w:rPr>
-          <w:rFonts w:cstheme="minorHAnsi"/>
-          <w:color w:val="FF0000"/>
-        </w:rPr>
-      </w:pPr>
-      <w:r>
-        <w:rPr>
-          <w:rFonts w:cstheme="minorHAnsi"/>
-          <w:color w:val="FF0000"/>
-        </w:rPr>
-        <w:t>Obrazky y UC_InternalForces, jeden canvas – jedenobrazok. Canvas, ktoremajuvsetky values 0 n</w:t>
-      </w:r>
-      <w:r>
-        <w:rPr>
-          <w:rFonts w:cstheme="minorHAnsi"/>
-          <w:color w:val="FF0000"/>
-        </w:rPr>
-        <w:t>e</w:t>
-      </w:r>
-      <w:r>
-        <w:rPr>
-          <w:rFonts w:cstheme="minorHAnsi"/>
-          <w:color w:val="FF0000"/>
-        </w:rPr>
-        <w:t>exportovat.</w:t>
-      </w:r>
-    </w:p>
-    <w:p>
-      <w:pPr>
-        <w:rPr>
-          <w:rFonts w:cstheme="minorHAnsi"/>
-          <w:color w:val="FF0000"/>
-        </w:rPr>
-      </w:pPr>
-      <w:r>
-        <w:rPr>
-          <w:rFonts w:cstheme="minorHAnsi"/>
-          <w:noProof/>
-          <w:color w:val="FF0000"/>
-          <w:lang w:val="sk-SK" w:eastAsia="sk-SK"/>
-        </w:rPr>
         <w:drawing>
           <wp:inline distT="0" distB="0" distL="0" distR="0">
-            <wp:extent cx="5924854" cy="5569236"/>
-            <wp:effectExtent l="0" t="0" r="0" b="0"/>
-            <wp:docPr id="18" name="Picture 18"/>
+            <wp:extent cx="6645910" cy="3173095"/>
+            <wp:effectExtent l="0" t="0" r="2540" b="8255"/>
+            <wp:docPr id="19" name="Picture 19"/>
             <wp:cNvGraphicFramePr>
               <a:graphicFrameLocks xmlns:a="http://schemas.openxmlformats.org/drawingml/2006/main" noChangeAspect="1"/>
             </wp:cNvGraphicFramePr>
@@ -10473,7 +10902,7 @@
                   <pic:spPr>
                     <a:xfrm>
                       <a:off x="0" y="0"/>
-                      <a:ext cx="5924854" cy="5569236"/>
+                      <a:ext cx="6645910" cy="3173095"/>
                     </a:xfrm>
                     <a:prstGeom prst="rect">
                       <a:avLst/>
@@ -10488,133 +10917,77 @@
     </w:p>
     <w:p>
       <w:pPr>
-        <w:rPr>
-          <w:rFonts w:cstheme="minorHAnsi"/>
-          <w:color w:val="FF0000"/>
-        </w:rPr>
-      </w:pPr>
-    </w:p>
-    <w:p>
-      <w:pPr>
-        <w:rPr>
-          <w:rFonts w:cstheme="minorHAnsi"/>
-          <w:color w:val="FF0000"/>
-        </w:rPr>
-      </w:pPr>
-    </w:p>
-    <w:p>
-      <w:pPr>
-        <w:rPr>
-          <w:rFonts w:cstheme="minorHAnsi"/>
-          <w:color w:val="FF0000"/>
-        </w:rPr>
-      </w:pPr>
-    </w:p>
-    <w:p>
-      <w:pPr>
-        <w:rPr>
-          <w:rFonts w:cstheme="minorHAnsi"/>
-          <w:color w:val="FF0000"/>
-        </w:rPr>
-      </w:pPr>
-      <w:r>
-        <w:rPr>
-          <w:rFonts w:cstheme="minorHAnsi"/>
-          <w:color w:val="FF0000"/>
-        </w:rPr>
-        <w:t>Ak je pruttypu EC, ER, MC alebo MR zobra</w:t>
-      </w:r>
-      <w:r>
-        <w:rPr>
-          <w:rFonts w:cstheme="minorHAnsi"/>
-          <w:color w:val="FF0000"/>
-        </w:rPr>
-        <w:t>z</w:t>
-      </w:r>
-      <w:r>
-        <w:rPr>
-          <w:rFonts w:cstheme="minorHAnsi"/>
-          <w:color w:val="FF0000"/>
-        </w:rPr>
-        <w:t>itajvnutornesilynarame</w:t>
-      </w:r>
-      <w:r>
-        <w:rPr>
-          <w:rFonts w:cstheme="minorHAnsi"/>
-          <w:color w:val="FF0000"/>
-        </w:rPr>
-        <w:t>,</w:t>
-      </w:r>
-      <w:r>
-        <w:rPr>
-          <w:rFonts w:cstheme="minorHAnsi"/>
-          <w:color w:val="FF0000"/>
-        </w:rPr>
-        <w:t xml:space="preserve"> do ktoreho</w:t>
-      </w:r>
-      <w:r>
-        <w:rPr>
-          <w:rFonts w:cstheme="minorHAnsi"/>
-          <w:color w:val="FF0000"/>
-        </w:rPr>
-        <w:t>posudzovanyprut</w:t>
-      </w:r>
-      <w:r>
-        <w:rPr>
-          <w:rFonts w:cstheme="minorHAnsi"/>
-          <w:color w:val="FF0000"/>
-        </w:rPr>
-        <w:t>patri – dialog FrameInternalForces_2D</w:t>
-      </w:r>
-      <w:r>
-        <w:rPr>
-          <w:rFonts w:cstheme="minorHAnsi"/>
-          <w:color w:val="FF0000"/>
-        </w:rPr>
-        <w:t>. Nulovepriebehyvynechat.</w:t>
-      </w:r>
-    </w:p>
-    <w:p>
-      <w:pPr>
-        <w:rPr>
-          <w:rFonts w:cstheme="minorHAnsi"/>
-          <w:color w:val="FF0000"/>
-        </w:rPr>
-      </w:pPr>
-    </w:p>
-    <w:p>
-      <w:pPr>
         <w:pStyle w:val="Nadpis3"/>
         <w:numPr>
           <w:ilvl w:val="2"/>
           <w:numId w:val="1"/>
         </w:numPr>
       </w:pPr>
-      <w:bookmarkStart w:id="20" w:name="_Toc7095167"/>
-      <w:r>
-        <w:t>Frame internal forces</w:t>
-      </w:r>
-      <w:bookmarkEnd w:id="20"/>
-    </w:p>
-    <w:p>
-      <w:pPr>
-        <w:rPr>
-          <w:rFonts w:cstheme="minorHAnsi"/>
-          <w:color w:val="FF0000"/>
-        </w:rPr>
-      </w:pPr>
-      <w:r>
-        <w:rPr>
-          <w:rFonts w:cstheme="minorHAnsi"/>
+      <w:bookmarkStart w:id="21" w:name="_Toc7095168"/>
+      <w:r>
+        <w:t>Member design details</w:t>
+      </w:r>
+      <w:r>
+        <w:t xml:space="preserve"> - ULS</w:t>
+      </w:r>
+      <w:bookmarkEnd w:id="21"/>
+    </w:p>
+    <w:p>
+      <w:pPr>
+        <w:rPr>
+          <w:color w:val="FF0000"/>
+        </w:rPr>
+      </w:pPr>
+      <w:r>
+        <w:rPr>
+          <w:color w:val="FF0000"/>
+        </w:rPr>
+        <w:t>Zobrazitdetaily z UC_MemberDesign</w:t>
+      </w:r>
+    </w:p>
+    <w:p>
+      <w:pPr>
+        <w:rPr>
+          <w:color w:val="FF0000"/>
+        </w:rPr>
+      </w:pPr>
+      <w:r>
+        <w:rPr>
+          <w:color w:val="FF0000"/>
+        </w:rPr>
+        <w:t>Zobrazitdetaily</w:t>
+      </w:r>
+      <w:r>
+        <w:rPr>
+          <w:color w:val="FF0000"/>
+        </w:rPr>
+        <w:t>prerozhodujucukombinaciu zo skupinyULS</w:t>
+      </w:r>
+    </w:p>
+    <w:p>
+      <w:pPr>
+        <w:rPr>
+          <w:color w:val="FF0000"/>
+        </w:rPr>
+      </w:pPr>
+    </w:p>
+    <w:p>
+      <w:pPr>
+        <w:rPr>
+          <w:rFonts w:cstheme="minorHAnsi"/>
+          <w:color w:val="FF0000"/>
+        </w:rPr>
+      </w:pPr>
+      <w:r>
+        <w:rPr>
           <w:noProof/>
-          <w:color w:val="FF0000"/>
           <w:lang w:val="sk-SK" w:eastAsia="sk-SK"/>
         </w:rPr>
         <w:drawing>
           <wp:inline distT="0" distB="0" distL="0" distR="0">
-            <wp:extent cx="6645910" cy="3807460"/>
-            <wp:effectExtent l="0" t="0" r="2540" b="2540"/>
-            <wp:docPr id="20" name="Picture 20"/>
+            <wp:extent cx="5188217" cy="984301"/>
+            <wp:effectExtent l="0" t="0" r="0" b="6350"/>
+            <wp:docPr id="22" name="Picture 22"/>
             <wp:cNvGraphicFramePr>
               <a:graphicFrameLocks xmlns:a="http://schemas.openxmlformats.org/drawingml/2006/main" noChangeAspect="1"/>
             </wp:cNvGraphicFramePr>
@@ -10634,7 +11007,7 @@
                   <pic:spPr>
                     <a:xfrm>
                       <a:off x="0" y="0"/>
-                      <a:ext cx="6645910" cy="3807460"/>
+                      <a:ext cx="5188217" cy="984301"/>
                     </a:xfrm>
                     <a:prstGeom prst="rect">
                       <a:avLst/>
@@ -10657,23 +11030,305 @@
     </w:p>
     <w:p>
       <w:pPr>
-        <w:rPr>
-          <w:rFonts w:cstheme="minorHAnsi"/>
-          <w:color w:val="FF0000"/>
-        </w:rPr>
-      </w:pPr>
-      <w:r>
-        <w:rPr>
-          <w:rFonts w:cstheme="minorHAnsi"/>
+        <w:pStyle w:val="Nadpis3"/>
+        <w:numPr>
+          <w:ilvl w:val="2"/>
+          <w:numId w:val="1"/>
+        </w:numPr>
+      </w:pPr>
+      <w:bookmarkStart w:id="22" w:name="_Toc7095169"/>
+      <w:r>
+        <w:t>Member deflections</w:t>
+      </w:r>
+      <w:bookmarkEnd w:id="22"/>
+    </w:p>
+    <w:p>
+      <w:pPr>
+        <w:rPr>
+          <w:rFonts w:cstheme="minorHAnsi"/>
+          <w:color w:val="FF0000"/>
+        </w:rPr>
+      </w:pPr>
+      <w:r>
+        <w:rPr>
+          <w:rFonts w:cstheme="minorHAnsi"/>
+          <w:color w:val="FF0000"/>
+        </w:rPr>
+        <w:t xml:space="preserve">TODO </w:t>
+      </w:r>
+      <w:r>
+        <w:rPr>
+          <w:rFonts w:cstheme="minorHAnsi"/>
+          <w:color w:val="FF0000"/>
+        </w:rPr>
+        <w:t>Obrazky</w:t>
+      </w:r>
+      <w:r>
+        <w:rPr>
+          <w:rFonts w:cstheme="minorHAnsi"/>
+          <w:color w:val="FF0000"/>
+        </w:rPr>
+        <w:t>z</w:t>
+      </w:r>
+      <w:r>
+        <w:rPr>
+          <w:rFonts w:cstheme="minorHAnsi"/>
+          <w:color w:val="FF0000"/>
+        </w:rPr>
+        <w:t>UC_</w:t>
+      </w:r>
+      <w:r>
+        <w:rPr>
+          <w:rFonts w:cstheme="minorHAnsi"/>
+          <w:color w:val="FF0000"/>
+        </w:rPr>
+        <w:t>Deflection</w:t>
+      </w:r>
+      <w:r>
+        <w:rPr>
+          <w:rFonts w:cstheme="minorHAnsi"/>
+          <w:color w:val="FF0000"/>
+        </w:rPr>
+        <w:t>, jeden canvas – jedenobrazok. Canvas, ktoremajuvsetky values 0 ne</w:t>
+      </w:r>
+      <w:r>
+        <w:rPr>
+          <w:rFonts w:cstheme="minorHAnsi"/>
+          <w:color w:val="FF0000"/>
+        </w:rPr>
+        <w:t>e</w:t>
+      </w:r>
+      <w:r>
+        <w:rPr>
+          <w:rFonts w:cstheme="minorHAnsi"/>
+          <w:color w:val="FF0000"/>
+        </w:rPr>
+        <w:t>xportovat.</w:t>
+      </w:r>
+    </w:p>
+    <w:p>
+      <w:pPr>
+        <w:rPr>
+          <w:rFonts w:cstheme="minorHAnsi"/>
+          <w:color w:val="FF0000"/>
+        </w:rPr>
+      </w:pPr>
+      <w:r>
+        <w:rPr>
+          <w:rFonts w:cstheme="minorHAnsi"/>
+          <w:color w:val="FF0000"/>
+        </w:rPr>
+        <w:t>Toto estepotrebujemedopracovat.</w:t>
+      </w:r>
+    </w:p>
+    <w:p>
+      <w:pPr>
+        <w:pStyle w:val="Nadpis3"/>
+        <w:numPr>
+          <w:ilvl w:val="2"/>
+          <w:numId w:val="1"/>
+        </w:numPr>
+      </w:pPr>
+      <w:bookmarkStart w:id="23" w:name="_Toc7095170"/>
+      <w:r>
+        <w:t>Member design details</w:t>
+      </w:r>
+      <w:r>
+        <w:t xml:space="preserve"> - SLS</w:t>
+      </w:r>
+      <w:bookmarkEnd w:id="23"/>
+    </w:p>
+    <w:p>
+      <w:pPr>
+        <w:rPr>
+          <w:color w:val="FF0000"/>
+        </w:rPr>
+      </w:pPr>
+      <w:r>
+        <w:rPr>
+          <w:color w:val="FF0000"/>
+        </w:rPr>
+        <w:t>Zobrazitdetaily</w:t>
+      </w:r>
+      <w:r>
+        <w:rPr>
+          <w:color w:val="FF0000"/>
+        </w:rPr>
+        <w:t>prerozhodujucukombinaciu zo skupiny SLS</w:t>
+      </w:r>
+    </w:p>
+    <w:p>
+      <w:pPr>
+        <w:rPr>
+          <w:rFonts w:cstheme="minorHAnsi"/>
+          <w:color w:val="FF0000"/>
+        </w:rPr>
+      </w:pPr>
+      <w:r>
+        <w:rPr>
           <w:noProof/>
-          <w:color w:val="FF0000"/>
           <w:lang w:val="sk-SK" w:eastAsia="sk-SK"/>
         </w:rPr>
         <w:drawing>
           <wp:inline distT="0" distB="0" distL="0" distR="0">
-            <wp:extent cx="6645910" cy="3075940"/>
-            <wp:effectExtent l="0" t="0" r="2540" b="0"/>
-            <wp:docPr id="21" name="Picture 21"/>
+            <wp:extent cx="5188217" cy="984301"/>
+            <wp:effectExtent l="0" t="0" r="0" b="6350"/>
+            <wp:docPr id="24" name="Picture 24"/>
+            <wp:cNvGraphicFramePr>
+              <a:graphicFrameLocks xmlns:a="http://schemas.openxmlformats.org/drawingml/2006/main" noChangeAspect="1"/>
+            </wp:cNvGraphicFramePr>
+            <a:graphic xmlns:a="http://schemas.openxmlformats.org/drawingml/2006/main">
+              <a:graphicData uri="http://schemas.openxmlformats.org/drawingml/2006/picture">
+                <pic:pic xmlns:pic="http://schemas.openxmlformats.org/drawingml/2006/picture">
+                  <pic:nvPicPr>
+                    <pic:cNvPr id="1" name=""/>
+                    <pic:cNvPicPr/>
+                  </pic:nvPicPr>
+                  <pic:blipFill>
+                    <a:blip r:embed="rId16"/>
+                    <a:stretch>
+                      <a:fillRect/>
+                    </a:stretch>
+                  </pic:blipFill>
+                  <pic:spPr>
+                    <a:xfrm>
+                      <a:off x="0" y="0"/>
+                      <a:ext cx="5188217" cy="984301"/>
+                    </a:xfrm>
+                    <a:prstGeom prst="rect">
+                      <a:avLst/>
+                    </a:prstGeom>
+                  </pic:spPr>
+                </pic:pic>
+              </a:graphicData>
+            </a:graphic>
+          </wp:inline>
+        </w:drawing>
+      </w:r>
+    </w:p>
+    <w:p>
+      <w:pPr>
+        <w:rPr>
+          <w:rFonts w:cstheme="minorHAnsi"/>
+          <w:color w:val="FF0000"/>
+        </w:rPr>
+      </w:pPr>
+    </w:p>
+    <w:p>
+      <w:pPr>
+        <w:pStyle w:val="Nadpis1"/>
+        <w:numPr>
+          <w:ilvl w:val="0"/>
+          <w:numId w:val="1"/>
+        </w:numPr>
+      </w:pPr>
+      <w:bookmarkStart w:id="24" w:name="_Toc7095171"/>
+      <w:r>
+        <w:lastRenderedPageBreak/>
+        <w:t>Joint Design</w:t>
+      </w:r>
+      <w:bookmarkEnd w:id="24"/>
+    </w:p>
+    <w:p>
+      <w:pPr>
+        <w:rPr>
+          <w:rFonts w:cstheme="minorHAnsi"/>
+          <w:color w:val="FF0000"/>
+        </w:rPr>
+      </w:pPr>
+      <w:r>
+        <w:rPr>
+          <w:rFonts w:cstheme="minorHAnsi"/>
+          <w:color w:val="FF0000"/>
+        </w:rPr>
+        <w:t>Podobnevlozit pre kazdukomponentutabulkyvysledkovspojov z Joint Design pre rozhodujucekombinacievnutornychsil (max design ratio). </w:t>
+      </w:r>
+    </w:p>
+    <w:p>
+      <w:pPr>
+        <w:rPr>
+          <w:rFonts w:cstheme="minorHAnsi"/>
+          <w:color w:val="FF0000"/>
+        </w:rPr>
+      </w:pPr>
+    </w:p>
+    <w:p>
+      <w:pPr>
+        <w:pStyle w:val="Nadpis2"/>
+        <w:numPr>
+          <w:ilvl w:val="1"/>
+          <w:numId w:val="1"/>
+        </w:numPr>
+      </w:pPr>
+      <w:bookmarkStart w:id="25" w:name="_Toc7095172"/>
+      <w:r>
+        <w:t>Member type: Main Column</w:t>
+      </w:r>
+      <w:bookmarkEnd w:id="25"/>
+    </w:p>
+    <w:p>
+      <w:pPr>
+        <w:rPr>
+          <w:color w:val="FF0000"/>
+        </w:rPr>
+      </w:pPr>
+      <w:r>
+        <w:rPr>
+          <w:color w:val="FF0000"/>
+        </w:rPr>
+        <w:t>Zobrazit pre kazdytypcombponenty so zaskrtnutym Design detailyposudkuspojov z UC_JointDesign</w:t>
+      </w:r>
+    </w:p>
+    <w:p>
+      <w:pPr>
+        <w:rPr>
+          <w:color w:val="FF0000"/>
+        </w:rPr>
+      </w:pPr>
+      <w:r>
+        <w:rPr>
+          <w:color w:val="FF0000"/>
+        </w:rPr>
+        <w:t>TODO - Potrebovali by smetuvlozitobrazokspojanazaciatku a nakoncipruta v 3D alebo 2D.</w:t>
+      </w:r>
+    </w:p>
+    <w:p>
+      <w:pPr>
+        <w:rPr>
+          <w:color w:val="FF0000"/>
+        </w:rPr>
+      </w:pPr>
+      <w:r>
+        <w:rPr>
+          <w:color w:val="FF0000"/>
+        </w:rPr>
+        <w:t>Pre 2D by smemohlipouzit to canvas zo System Component Viewer</w:t>
+      </w:r>
+    </w:p>
+    <w:p>
+      <w:pPr>
+        <w:rPr>
+          <w:color w:val="FF0000"/>
+        </w:rPr>
+      </w:pPr>
+    </w:p>
+    <w:p>
+      <w:pPr>
+        <w:rPr>
+          <w:color w:val="FF0000"/>
+        </w:rPr>
+      </w:pPr>
+      <w:r>
+        <w:rPr>
+          <w:noProof/>
+          <w:color w:val="FF0000"/>
+          <w:lang w:val="sk-SK" w:eastAsia="sk-SK"/>
+        </w:rPr>
+        <w:drawing>
+          <wp:inline distT="0" distB="0" distL="0" distR="0">
+            <wp:extent cx="2850776" cy="4811074"/>
+            <wp:effectExtent l="0" t="0" r="6985" b="8890"/>
+            <wp:docPr id="25" name="Picture 25"/>
             <wp:cNvGraphicFramePr>
               <a:graphicFrameLocks xmlns:a="http://schemas.openxmlformats.org/drawingml/2006/main" noChangeAspect="1"/>
             </wp:cNvGraphicFramePr>
@@ -10693,7 +11348,7 @@
                   <pic:spPr>
                     <a:xfrm>
                       <a:off x="0" y="0"/>
-                      <a:ext cx="6645910" cy="3075940"/>
+                      <a:ext cx="2863801" cy="4833056"/>
                     </a:xfrm>
                     <a:prstGeom prst="rect">
                       <a:avLst/>
@@ -10705,35 +11360,17 @@
           </wp:inline>
         </w:drawing>
       </w:r>
-    </w:p>
-    <w:p>
-      <w:pPr>
-        <w:rPr>
-          <w:rFonts w:cstheme="minorHAnsi"/>
-          <w:color w:val="FF0000"/>
-        </w:rPr>
-      </w:pPr>
-    </w:p>
-    <w:p>
-      <w:pPr>
-        <w:rPr>
-          <w:rFonts w:cstheme="minorHAnsi"/>
-          <w:color w:val="FF0000"/>
-        </w:rPr>
-      </w:pPr>
-      <w:r>
-        <w:rPr>
-          <w:rFonts w:cstheme="minorHAnsi"/>
+      <w:r>
+        <w:rPr>
           <w:noProof/>
           <w:color w:val="FF0000"/>
           <w:lang w:val="sk-SK" w:eastAsia="sk-SK"/>
         </w:rPr>
-        <w:lastRenderedPageBreak/>
         <w:drawing>
           <wp:inline distT="0" distB="0" distL="0" distR="0">
-            <wp:extent cx="6645910" cy="3173095"/>
-            <wp:effectExtent l="0" t="0" r="2540" b="8255"/>
-            <wp:docPr id="19" name="Picture 19"/>
+            <wp:extent cx="3322789" cy="4803858"/>
+            <wp:effectExtent l="0" t="0" r="0" b="0"/>
+            <wp:docPr id="26" name="Picture 26"/>
             <wp:cNvGraphicFramePr>
               <a:graphicFrameLocks xmlns:a="http://schemas.openxmlformats.org/drawingml/2006/main" noChangeAspect="1"/>
             </wp:cNvGraphicFramePr>
@@ -10753,7 +11390,7 @@
                   <pic:spPr>
                     <a:xfrm>
                       <a:off x="0" y="0"/>
-                      <a:ext cx="6645910" cy="3173095"/>
+                      <a:ext cx="3368863" cy="4870468"/>
                     </a:xfrm>
                     <a:prstGeom prst="rect">
                       <a:avLst/>
@@ -10768,77 +11405,31 @@
     </w:p>
     <w:p>
       <w:pPr>
-        <w:pStyle w:val="Nadpis3"/>
-        <w:numPr>
-          <w:ilvl w:val="2"/>
-          <w:numId w:val="1"/>
-        </w:numPr>
-      </w:pPr>
-      <w:bookmarkStart w:id="21" w:name="_Toc7095168"/>
-      <w:r>
-        <w:t>Member design details</w:t>
-      </w:r>
-      <w:r>
-        <w:t xml:space="preserve"> - ULS</w:t>
-      </w:r>
-      <w:bookmarkEnd w:id="21"/>
-    </w:p>
-    <w:p>
-      <w:pPr>
-        <w:rPr>
-          <w:color w:val="FF0000"/>
-        </w:rPr>
-      </w:pPr>
-      <w:r>
-        <w:rPr>
-          <w:color w:val="FF0000"/>
-        </w:rPr>
-        <w:t>Zobrazitdetaily z UC_MemberDesign</w:t>
-      </w:r>
-    </w:p>
-    <w:p>
-      <w:pPr>
-        <w:rPr>
-          <w:color w:val="FF0000"/>
-        </w:rPr>
-      </w:pPr>
-      <w:r>
-        <w:rPr>
-          <w:color w:val="FF0000"/>
-        </w:rPr>
-        <w:t>Zobrazitdetaily</w:t>
-      </w:r>
-      <w:r>
-        <w:rPr>
-          <w:color w:val="FF0000"/>
-        </w:rPr>
-        <w:t>prerozhodujucukombinaciu zo skupinyULS</w:t>
-      </w:r>
-    </w:p>
-    <w:p>
-      <w:pPr>
-        <w:rPr>
-          <w:color w:val="FF0000"/>
-        </w:rPr>
-      </w:pPr>
-    </w:p>
-    <w:p>
-      <w:pPr>
-        <w:rPr>
-          <w:rFonts w:cstheme="minorHAnsi"/>
-          <w:color w:val="FF0000"/>
-        </w:rPr>
-      </w:pPr>
-      <w:r>
-        <w:rPr>
+        <w:rPr>
+          <w:color w:val="FF0000"/>
+        </w:rPr>
+      </w:pPr>
+    </w:p>
+    <w:p>
+      <w:pPr>
+        <w:rPr>
+          <w:rFonts w:cstheme="minorHAnsi"/>
+          <w:color w:val="FF0000"/>
+        </w:rPr>
+      </w:pPr>
+      <w:r>
+        <w:rPr>
+          <w:rFonts w:cstheme="minorHAnsi"/>
           <w:noProof/>
+          <w:color w:val="FF0000"/>
           <w:lang w:val="sk-SK" w:eastAsia="sk-SK"/>
         </w:rPr>
+        <w:lastRenderedPageBreak/>
         <w:drawing>
           <wp:inline distT="0" distB="0" distL="0" distR="0">
-            <wp:extent cx="5188217" cy="984301"/>
-            <wp:effectExtent l="0" t="0" r="0" b="6350"/>
-            <wp:docPr id="22" name="Picture 22"/>
+            <wp:extent cx="4376481" cy="5400978"/>
+            <wp:effectExtent l="0" t="0" r="5080" b="9525"/>
+            <wp:docPr id="23" name="Picture 23"/>
             <wp:cNvGraphicFramePr>
               <a:graphicFrameLocks xmlns:a="http://schemas.openxmlformats.org/drawingml/2006/main" noChangeAspect="1"/>
             </wp:cNvGraphicFramePr>
@@ -10858,448 +11449,6 @@
                   <pic:spPr>
                     <a:xfrm>
                       <a:off x="0" y="0"/>
-                      <a:ext cx="5188217" cy="984301"/>
-                    </a:xfrm>
-                    <a:prstGeom prst="rect">
-                      <a:avLst/>
-                    </a:prstGeom>
-                  </pic:spPr>
-                </pic:pic>
-              </a:graphicData>
-            </a:graphic>
-          </wp:inline>
-        </w:drawing>
-      </w:r>
-    </w:p>
-    <w:p>
-      <w:pPr>
-        <w:rPr>
-          <w:rFonts w:cstheme="minorHAnsi"/>
-          <w:color w:val="FF0000"/>
-        </w:rPr>
-      </w:pPr>
-    </w:p>
-    <w:p>
-      <w:pPr>
-        <w:pStyle w:val="Nadpis3"/>
-        <w:numPr>
-          <w:ilvl w:val="2"/>
-          <w:numId w:val="1"/>
-        </w:numPr>
-      </w:pPr>
-      <w:bookmarkStart w:id="22" w:name="_Toc7095169"/>
-      <w:r>
-        <w:t>Member deflections</w:t>
-      </w:r>
-      <w:bookmarkEnd w:id="22"/>
-    </w:p>
-    <w:p>
-      <w:pPr>
-        <w:rPr>
-          <w:rFonts w:cstheme="minorHAnsi"/>
-          <w:color w:val="FF0000"/>
-        </w:rPr>
-      </w:pPr>
-      <w:r>
-        <w:rPr>
-          <w:rFonts w:cstheme="minorHAnsi"/>
-          <w:color w:val="FF0000"/>
-        </w:rPr>
-        <w:t xml:space="preserve">TODO </w:t>
-      </w:r>
-      <w:r>
-        <w:rPr>
-          <w:rFonts w:cstheme="minorHAnsi"/>
-          <w:color w:val="FF0000"/>
-        </w:rPr>
-        <w:t>Obrazky</w:t>
-      </w:r>
-      <w:r>
-        <w:rPr>
-          <w:rFonts w:cstheme="minorHAnsi"/>
-          <w:color w:val="FF0000"/>
-        </w:rPr>
-        <w:t>z</w:t>
-      </w:r>
-      <w:r>
-        <w:rPr>
-          <w:rFonts w:cstheme="minorHAnsi"/>
-          <w:color w:val="FF0000"/>
-        </w:rPr>
-        <w:t>UC_</w:t>
-      </w:r>
-      <w:r>
-        <w:rPr>
-          <w:rFonts w:cstheme="minorHAnsi"/>
-          <w:color w:val="FF0000"/>
-        </w:rPr>
-        <w:t>Deflection</w:t>
-      </w:r>
-      <w:r>
-        <w:rPr>
-          <w:rFonts w:cstheme="minorHAnsi"/>
-          <w:color w:val="FF0000"/>
-        </w:rPr>
-        <w:t>, jeden canvas – jedenobrazok. Canvas, ktoremajuvsetky values 0 ne</w:t>
-      </w:r>
-      <w:r>
-        <w:rPr>
-          <w:rFonts w:cstheme="minorHAnsi"/>
-          <w:color w:val="FF0000"/>
-        </w:rPr>
-        <w:t>e</w:t>
-      </w:r>
-      <w:r>
-        <w:rPr>
-          <w:rFonts w:cstheme="minorHAnsi"/>
-          <w:color w:val="FF0000"/>
-        </w:rPr>
-        <w:t>xportovat.</w:t>
-      </w:r>
-    </w:p>
-    <w:p>
-      <w:pPr>
-        <w:rPr>
-          <w:rFonts w:cstheme="minorHAnsi"/>
-          <w:color w:val="FF0000"/>
-        </w:rPr>
-      </w:pPr>
-      <w:r>
-        <w:rPr>
-          <w:rFonts w:cstheme="minorHAnsi"/>
-          <w:color w:val="FF0000"/>
-        </w:rPr>
-        <w:t>Toto estepotrebujemedopracovat.</w:t>
-      </w:r>
-    </w:p>
-    <w:p>
-      <w:pPr>
-        <w:pStyle w:val="Nadpis3"/>
-        <w:numPr>
-          <w:ilvl w:val="2"/>
-          <w:numId w:val="1"/>
-        </w:numPr>
-      </w:pPr>
-      <w:bookmarkStart w:id="23" w:name="_Toc7095170"/>
-      <w:r>
-        <w:t>Member design details</w:t>
-      </w:r>
-      <w:r>
-        <w:t xml:space="preserve"> - SLS</w:t>
-      </w:r>
-      <w:bookmarkEnd w:id="23"/>
-    </w:p>
-    <w:p>
-      <w:pPr>
-        <w:rPr>
-          <w:color w:val="FF0000"/>
-        </w:rPr>
-      </w:pPr>
-      <w:r>
-        <w:rPr>
-          <w:color w:val="FF0000"/>
-        </w:rPr>
-        <w:t>Zobrazitdetaily</w:t>
-      </w:r>
-      <w:r>
-        <w:rPr>
-          <w:color w:val="FF0000"/>
-        </w:rPr>
-        <w:t>prerozhodujucukombinaciu zo skupiny SLS</w:t>
-      </w:r>
-    </w:p>
-    <w:p>
-      <w:pPr>
-        <w:rPr>
-          <w:rFonts w:cstheme="minorHAnsi"/>
-          <w:color w:val="FF0000"/>
-        </w:rPr>
-      </w:pPr>
-      <w:r>
-        <w:rPr>
-          <w:noProof/>
-          <w:lang w:val="sk-SK" w:eastAsia="sk-SK"/>
-        </w:rPr>
-        <w:drawing>
-          <wp:inline distT="0" distB="0" distL="0" distR="0">
-            <wp:extent cx="5188217" cy="984301"/>
-            <wp:effectExtent l="0" t="0" r="0" b="6350"/>
-            <wp:docPr id="24" name="Picture 24"/>
-            <wp:cNvGraphicFramePr>
-              <a:graphicFrameLocks xmlns:a="http://schemas.openxmlformats.org/drawingml/2006/main" noChangeAspect="1"/>
-            </wp:cNvGraphicFramePr>
-            <a:graphic xmlns:a="http://schemas.openxmlformats.org/drawingml/2006/main">
-              <a:graphicData uri="http://schemas.openxmlformats.org/drawingml/2006/picture">
-                <pic:pic xmlns:pic="http://schemas.openxmlformats.org/drawingml/2006/picture">
-                  <pic:nvPicPr>
-                    <pic:cNvPr id="1" name=""/>
-                    <pic:cNvPicPr/>
-                  </pic:nvPicPr>
-                  <pic:blipFill>
-                    <a:blip r:embed="rId19"/>
-                    <a:stretch>
-                      <a:fillRect/>
-                    </a:stretch>
-                  </pic:blipFill>
-                  <pic:spPr>
-                    <a:xfrm>
-                      <a:off x="0" y="0"/>
-                      <a:ext cx="5188217" cy="984301"/>
-                    </a:xfrm>
-                    <a:prstGeom prst="rect">
-                      <a:avLst/>
-                    </a:prstGeom>
-                  </pic:spPr>
-                </pic:pic>
-              </a:graphicData>
-            </a:graphic>
-          </wp:inline>
-        </w:drawing>
-      </w:r>
-    </w:p>
-    <w:p>
-      <w:pPr>
-        <w:rPr>
-          <w:rFonts w:cstheme="minorHAnsi"/>
-          <w:color w:val="FF0000"/>
-        </w:rPr>
-      </w:pPr>
-    </w:p>
-    <w:p>
-      <w:pPr>
-        <w:pStyle w:val="Nadpis1"/>
-        <w:numPr>
-          <w:ilvl w:val="0"/>
-          <w:numId w:val="1"/>
-        </w:numPr>
-      </w:pPr>
-      <w:bookmarkStart w:id="24" w:name="_Toc7095171"/>
-      <w:r>
-        <w:lastRenderedPageBreak/>
-        <w:t>Joint Design</w:t>
-      </w:r>
-      <w:bookmarkEnd w:id="24"/>
-    </w:p>
-    <w:p>
-      <w:pPr>
-        <w:rPr>
-          <w:rFonts w:cstheme="minorHAnsi"/>
-          <w:color w:val="FF0000"/>
-        </w:rPr>
-      </w:pPr>
-      <w:r>
-        <w:rPr>
-          <w:rFonts w:cstheme="minorHAnsi"/>
-          <w:color w:val="FF0000"/>
-        </w:rPr>
-        <w:t>Podobnevlozit pre kazdukomponentutabulkyvysledkovspojov z Joint Design pre rozhodujucekombinacievnutornychsil (max design ratio). </w:t>
-      </w:r>
-    </w:p>
-    <w:p>
-      <w:pPr>
-        <w:rPr>
-          <w:rFonts w:cstheme="minorHAnsi"/>
-          <w:color w:val="FF0000"/>
-        </w:rPr>
-      </w:pPr>
-    </w:p>
-    <w:p>
-      <w:pPr>
-        <w:pStyle w:val="Nadpis2"/>
-        <w:numPr>
-          <w:ilvl w:val="1"/>
-          <w:numId w:val="1"/>
-        </w:numPr>
-      </w:pPr>
-      <w:bookmarkStart w:id="25" w:name="_Toc7095172"/>
-      <w:r>
-        <w:t>Member type: Main Column</w:t>
-      </w:r>
-      <w:bookmarkEnd w:id="25"/>
-    </w:p>
-    <w:p>
-      <w:pPr>
-        <w:rPr>
-          <w:color w:val="FF0000"/>
-        </w:rPr>
-      </w:pPr>
-      <w:r>
-        <w:rPr>
-          <w:color w:val="FF0000"/>
-        </w:rPr>
-        <w:t>Zobrazit pre kazdytypcombponenty so zaskrtnutym Design detailyposudkuspojov z UC_JointDesign</w:t>
-      </w:r>
-    </w:p>
-    <w:p>
-      <w:pPr>
-        <w:rPr>
-          <w:color w:val="FF0000"/>
-        </w:rPr>
-      </w:pPr>
-      <w:r>
-        <w:rPr>
-          <w:color w:val="FF0000"/>
-        </w:rPr>
-        <w:t>TODO - Potrebovali by smetuvlozitobrazokspojanazaciatku a nakoncipruta v 3D alebo 2D.</w:t>
-      </w:r>
-    </w:p>
-    <w:p>
-      <w:pPr>
-        <w:rPr>
-          <w:color w:val="FF0000"/>
-        </w:rPr>
-      </w:pPr>
-      <w:r>
-        <w:rPr>
-          <w:color w:val="FF0000"/>
-        </w:rPr>
-        <w:t>Pre 2D by smemohlipouzit to canvas zo System Component Viewer</w:t>
-      </w:r>
-    </w:p>
-    <w:p>
-      <w:pPr>
-        <w:rPr>
-          <w:color w:val="FF0000"/>
-        </w:rPr>
-      </w:pPr>
-    </w:p>
-    <w:p>
-      <w:pPr>
-        <w:rPr>
-          <w:color w:val="FF0000"/>
-        </w:rPr>
-      </w:pPr>
-      <w:r>
-        <w:rPr>
-          <w:noProof/>
-          <w:color w:val="FF0000"/>
-          <w:lang w:val="sk-SK" w:eastAsia="sk-SK"/>
-        </w:rPr>
-        <w:drawing>
-          <wp:inline distT="0" distB="0" distL="0" distR="0">
-            <wp:extent cx="2850776" cy="4811074"/>
-            <wp:effectExtent l="0" t="0" r="6985" b="8890"/>
-            <wp:docPr id="25" name="Picture 25"/>
-            <wp:cNvGraphicFramePr>
-              <a:graphicFrameLocks xmlns:a="http://schemas.openxmlformats.org/drawingml/2006/main" noChangeAspect="1"/>
-            </wp:cNvGraphicFramePr>
-            <a:graphic xmlns:a="http://schemas.openxmlformats.org/drawingml/2006/main">
-              <a:graphicData uri="http://schemas.openxmlformats.org/drawingml/2006/picture">
-                <pic:pic xmlns:pic="http://schemas.openxmlformats.org/drawingml/2006/picture">
-                  <pic:nvPicPr>
-                    <pic:cNvPr id="1" name=""/>
-                    <pic:cNvPicPr/>
-                  </pic:nvPicPr>
-                  <pic:blipFill>
-                    <a:blip r:embed="rId20"/>
-                    <a:stretch>
-                      <a:fillRect/>
-                    </a:stretch>
-                  </pic:blipFill>
-                  <pic:spPr>
-                    <a:xfrm>
-                      <a:off x="0" y="0"/>
-                      <a:ext cx="2863801" cy="4833056"/>
-                    </a:xfrm>
-                    <a:prstGeom prst="rect">
-                      <a:avLst/>
-                    </a:prstGeom>
-                  </pic:spPr>
-                </pic:pic>
-              </a:graphicData>
-            </a:graphic>
-          </wp:inline>
-        </w:drawing>
-      </w:r>
-      <w:r>
-        <w:rPr>
-          <w:noProof/>
-          <w:color w:val="FF0000"/>
-          <w:lang w:val="sk-SK" w:eastAsia="sk-SK"/>
-        </w:rPr>
-        <w:drawing>
-          <wp:inline distT="0" distB="0" distL="0" distR="0">
-            <wp:extent cx="3322789" cy="4803858"/>
-            <wp:effectExtent l="0" t="0" r="0" b="0"/>
-            <wp:docPr id="26" name="Picture 26"/>
-            <wp:cNvGraphicFramePr>
-              <a:graphicFrameLocks xmlns:a="http://schemas.openxmlformats.org/drawingml/2006/main" noChangeAspect="1"/>
-            </wp:cNvGraphicFramePr>
-            <a:graphic xmlns:a="http://schemas.openxmlformats.org/drawingml/2006/main">
-              <a:graphicData uri="http://schemas.openxmlformats.org/drawingml/2006/picture">
-                <pic:pic xmlns:pic="http://schemas.openxmlformats.org/drawingml/2006/picture">
-                  <pic:nvPicPr>
-                    <pic:cNvPr id="1" name=""/>
-                    <pic:cNvPicPr/>
-                  </pic:nvPicPr>
-                  <pic:blipFill>
-                    <a:blip r:embed="rId21"/>
-                    <a:stretch>
-                      <a:fillRect/>
-                    </a:stretch>
-                  </pic:blipFill>
-                  <pic:spPr>
-                    <a:xfrm>
-                      <a:off x="0" y="0"/>
-                      <a:ext cx="3368863" cy="4870468"/>
-                    </a:xfrm>
-                    <a:prstGeom prst="rect">
-                      <a:avLst/>
-                    </a:prstGeom>
-                  </pic:spPr>
-                </pic:pic>
-              </a:graphicData>
-            </a:graphic>
-          </wp:inline>
-        </w:drawing>
-      </w:r>
-    </w:p>
-    <w:p>
-      <w:pPr>
-        <w:rPr>
-          <w:color w:val="FF0000"/>
-        </w:rPr>
-      </w:pPr>
-    </w:p>
-    <w:p>
-      <w:pPr>
-        <w:rPr>
-          <w:rFonts w:cstheme="minorHAnsi"/>
-          <w:color w:val="FF0000"/>
-        </w:rPr>
-      </w:pPr>
-      <w:r>
-        <w:rPr>
-          <w:rFonts w:cstheme="minorHAnsi"/>
-          <w:noProof/>
-          <w:color w:val="FF0000"/>
-          <w:lang w:val="sk-SK" w:eastAsia="sk-SK"/>
-        </w:rPr>
-        <w:lastRenderedPageBreak/>
-        <w:drawing>
-          <wp:inline distT="0" distB="0" distL="0" distR="0">
-            <wp:extent cx="4376481" cy="5400978"/>
-            <wp:effectExtent l="0" t="0" r="5080" b="9525"/>
-            <wp:docPr id="23" name="Picture 23"/>
-            <wp:cNvGraphicFramePr>
-              <a:graphicFrameLocks xmlns:a="http://schemas.openxmlformats.org/drawingml/2006/main" noChangeAspect="1"/>
-            </wp:cNvGraphicFramePr>
-            <a:graphic xmlns:a="http://schemas.openxmlformats.org/drawingml/2006/main">
-              <a:graphicData uri="http://schemas.openxmlformats.org/drawingml/2006/picture">
-                <pic:pic xmlns:pic="http://schemas.openxmlformats.org/drawingml/2006/picture">
-                  <pic:nvPicPr>
-                    <pic:cNvPr id="1" name=""/>
-                    <pic:cNvPicPr/>
-                  </pic:nvPicPr>
-                  <pic:blipFill>
-                    <a:blip r:embed="rId22"/>
-                    <a:stretch>
-                      <a:fillRect/>
-                    </a:stretch>
-                  </pic:blipFill>
-                  <pic:spPr>
-                    <a:xfrm>
-                      <a:off x="0" y="0"/>
                       <a:ext cx="4384239" cy="5410553"/>
                     </a:xfrm>
                     <a:prstGeom prst="rect">
@@ -11374,7 +11523,7 @@
     </w:p>
     <w:p/>
     <w:sectPr>
-      <w:headerReference w:type="default" r:id="rId23"/>
+      <w:headerReference w:type="default" r:id="rId20"/>
       <w:pgSz w:w="11906" w:h="16838"/>
       <w:pgMar w:top="720" w:right="720" w:bottom="720" w:left="720" w:header="708" w:footer="708" w:gutter="0"/>
       <w:pgNumType w:start="0"/>
@@ -11467,7 +11616,7 @@
                 <wp:docPr id="4" name="Picture 40">
                   <a:extLst xmlns:a="http://schemas.openxmlformats.org/drawingml/2006/main">
                     <a:ext uri="{FF2B5EF4-FFF2-40B4-BE49-F238E27FC236}">
-                      <a16:creationId xmlns:a16="http://schemas.microsoft.com/office/drawing/2014/main" xmlns:wps="http://schemas.microsoft.com/office/word/2010/wordprocessingShape" xmlns:wpi="http://schemas.microsoft.com/office/word/2010/wordprocessingInk" xmlns:wpg="http://schemas.microsoft.com/office/word/2010/wordprocessingGroup" xmlns:w16se="http://schemas.microsoft.com/office/word/2015/wordml/symex" xmlns:w16cid="http://schemas.microsoft.com/office/word/2016/wordml/cid" xmlns:w15="http://schemas.microsoft.com/office/word/2012/wordml" xmlns:w14="http://schemas.microsoft.com/office/word/2010/wordml" xmlns:w="http://schemas.openxmlformats.org/wordprocessingml/2006/main" xmlns:w10="urn:schemas-microsoft-com:office:word" xmlns:wp14="http://schemas.microsoft.com/office/word/2010/wordprocessingDrawing" xmlns:v="urn:schemas-microsoft-com:vml" xmlns:o="urn:schemas-microsoft-com:office:office" xmlns:am3d="http://schemas.microsoft.com/office/drawing/2017/model3d" xmlns:aink="http://schemas.microsoft.com/office/drawing/2016/ink" xmlns:mc="http://schemas.openxmlformats.org/markup-compatibility/2006" xmlns:cx8="http://schemas.microsoft.com/office/drawing/2016/5/14/chartex" xmlns:cx7="http://schemas.microsoft.com/office/drawing/2016/5/13/chartex" xmlns:cx6="http://schemas.microsoft.com/office/drawing/2016/5/12/chartex" xmlns:cx5="http://schemas.microsoft.com/office/drawing/2016/5/11/chartex" xmlns:cx4="http://schemas.microsoft.com/office/drawing/2016/5/10/chartex" xmlns:cx3="http://schemas.microsoft.com/office/drawing/2016/5/9/chartex" xmlns:cx2="http://schemas.microsoft.com/office/drawing/2015/10/21/chartex" xmlns:cx1="http://schemas.microsoft.com/office/drawing/2015/9/8/chartex" xmlns:cx="http://schemas.microsoft.com/office/drawing/2014/chartex" xmlns:wpc="http://schemas.microsoft.com/office/word/2010/wordprocessingCanvas" xmlns="" id="{00000000-0008-0000-0000-000029000000}"/>
+                      <a16:creationId xmlns="" xmlns:wpc="http://schemas.microsoft.com/office/word/2010/wordprocessingCanvas" xmlns:cx="http://schemas.microsoft.com/office/drawing/2014/chartex" xmlns:cx1="http://schemas.microsoft.com/office/drawing/2015/9/8/chartex" xmlns:cx2="http://schemas.microsoft.com/office/drawing/2015/10/21/chartex" xmlns:cx3="http://schemas.microsoft.com/office/drawing/2016/5/9/chartex" xmlns:cx4="http://schemas.microsoft.com/office/drawing/2016/5/10/chartex" xmlns:cx5="http://schemas.microsoft.com/office/drawing/2016/5/11/chartex" xmlns:cx6="http://schemas.microsoft.com/office/drawing/2016/5/12/chartex" xmlns:cx7="http://schemas.microsoft.com/office/drawing/2016/5/13/chartex" xmlns:cx8="http://schemas.microsoft.com/office/drawing/2016/5/14/chartex" xmlns:mc="http://schemas.openxmlformats.org/markup-compatibility/2006" xmlns:aink="http://schemas.microsoft.com/office/drawing/2016/ink" xmlns:am3d="http://schemas.microsoft.com/office/drawing/2017/model3d" xmlns:o="urn:schemas-microsoft-com:office:office" xmlns:v="urn:schemas-microsoft-com:vml" xmlns:wp14="http://schemas.microsoft.com/office/word/2010/wordprocessingDrawing" xmlns:w10="urn:schemas-microsoft-com:office:word" xmlns:w="http://schemas.openxmlformats.org/wordprocessingml/2006/main" xmlns:w14="http://schemas.microsoft.com/office/word/2010/wordml" xmlns:w15="http://schemas.microsoft.com/office/word/2012/wordml" xmlns:w16cid="http://schemas.microsoft.com/office/word/2016/wordml/cid" xmlns:w16se="http://schemas.microsoft.com/office/word/2015/wordml/symex" xmlns:wpg="http://schemas.microsoft.com/office/word/2010/wordprocessingGroup" xmlns:wpi="http://schemas.microsoft.com/office/word/2010/wordprocessingInk" xmlns:wps="http://schemas.microsoft.com/office/word/2010/wordprocessingShape" xmlns:a16="http://schemas.microsoft.com/office/drawing/2014/main" id="{00000000-0008-0000-0000-000029000000}"/>
                     </a:ext>
                   </a:extLst>
                 </wp:docPr>
@@ -11481,7 +11630,7 @@
                         <pic:cNvPr id="41" name="Picture 40">
                           <a:extLst>
                             <a:ext uri="{FF2B5EF4-FFF2-40B4-BE49-F238E27FC236}">
-                              <a16:creationId xmlns:a16="http://schemas.microsoft.com/office/drawing/2014/main" xmlns:wps="http://schemas.microsoft.com/office/word/2010/wordprocessingShape" xmlns:wpi="http://schemas.microsoft.com/office/word/2010/wordprocessingInk" xmlns:wpg="http://schemas.microsoft.com/office/word/2010/wordprocessingGroup" xmlns:w16se="http://schemas.microsoft.com/office/word/2015/wordml/symex" xmlns:w16cid="http://schemas.microsoft.com/office/word/2016/wordml/cid" xmlns:w15="http://schemas.microsoft.com/office/word/2012/wordml" xmlns:w14="http://schemas.microsoft.com/office/word/2010/wordml" xmlns:w="http://schemas.openxmlformats.org/wordprocessingml/2006/main" xmlns:w10="urn:schemas-microsoft-com:office:word" xmlns:wp14="http://schemas.microsoft.com/office/word/2010/wordprocessingDrawing" xmlns:v="urn:schemas-microsoft-com:vml" xmlns:o="urn:schemas-microsoft-com:office:office" xmlns:am3d="http://schemas.microsoft.com/office/drawing/2017/model3d" xmlns:aink="http://schemas.microsoft.com/office/drawing/2016/ink" xmlns:mc="http://schemas.openxmlformats.org/markup-compatibility/2006" xmlns:cx8="http://schemas.microsoft.com/office/drawing/2016/5/14/chartex" xmlns:cx7="http://schemas.microsoft.com/office/drawing/2016/5/13/chartex" xmlns:cx6="http://schemas.microsoft.com/office/drawing/2016/5/12/chartex" xmlns:cx5="http://schemas.microsoft.com/office/drawing/2016/5/11/chartex" xmlns:cx4="http://schemas.microsoft.com/office/drawing/2016/5/10/chartex" xmlns:cx3="http://schemas.microsoft.com/office/drawing/2016/5/9/chartex" xmlns:cx2="http://schemas.microsoft.com/office/drawing/2015/10/21/chartex" xmlns:cx1="http://schemas.microsoft.com/office/drawing/2015/9/8/chartex" xmlns:cx="http://schemas.microsoft.com/office/drawing/2014/chartex" xmlns:wpc="http://schemas.microsoft.com/office/word/2010/wordprocessingCanvas" xmlns="" id="{00000000-0008-0000-0000-000029000000}"/>
+                              <a16:creationId xmlns="" xmlns:wpc="http://schemas.microsoft.com/office/word/2010/wordprocessingCanvas" xmlns:cx="http://schemas.microsoft.com/office/drawing/2014/chartex" xmlns:cx1="http://schemas.microsoft.com/office/drawing/2015/9/8/chartex" xmlns:cx2="http://schemas.microsoft.com/office/drawing/2015/10/21/chartex" xmlns:cx3="http://schemas.microsoft.com/office/drawing/2016/5/9/chartex" xmlns:cx4="http://schemas.microsoft.com/office/drawing/2016/5/10/chartex" xmlns:cx5="http://schemas.microsoft.com/office/drawing/2016/5/11/chartex" xmlns:cx6="http://schemas.microsoft.com/office/drawing/2016/5/12/chartex" xmlns:cx7="http://schemas.microsoft.com/office/drawing/2016/5/13/chartex" xmlns:cx8="http://schemas.microsoft.com/office/drawing/2016/5/14/chartex" xmlns:mc="http://schemas.openxmlformats.org/markup-compatibility/2006" xmlns:aink="http://schemas.microsoft.com/office/drawing/2016/ink" xmlns:am3d="http://schemas.microsoft.com/office/drawing/2017/model3d" xmlns:o="urn:schemas-microsoft-com:office:office" xmlns:v="urn:schemas-microsoft-com:vml" xmlns:wp14="http://schemas.microsoft.com/office/word/2010/wordprocessingDrawing" xmlns:w10="urn:schemas-microsoft-com:office:word" xmlns:w="http://schemas.openxmlformats.org/wordprocessingml/2006/main" xmlns:w14="http://schemas.microsoft.com/office/word/2010/wordml" xmlns:w15="http://schemas.microsoft.com/office/word/2012/wordml" xmlns:w16cid="http://schemas.microsoft.com/office/word/2016/wordml/cid" xmlns:w16se="http://schemas.microsoft.com/office/word/2015/wordml/symex" xmlns:wpg="http://schemas.microsoft.com/office/word/2010/wordprocessingGroup" xmlns:wpi="http://schemas.microsoft.com/office/word/2010/wordprocessingInk" xmlns:wps="http://schemas.microsoft.com/office/word/2010/wordprocessingShape" xmlns:a16="http://schemas.microsoft.com/office/drawing/2014/main" id="{00000000-0008-0000-0000-000029000000}"/>
                             </a:ext>
                           </a:extLst>
                         </pic:cNvPr>
@@ -11493,7 +11642,7 @@
                         <a:blip r:embed="rId1">
                           <a:extLst>
                             <a:ext uri="{28A0092B-C50C-407E-A947-70E740481C1C}">
-                              <a14:useLocalDpi xmlns:a14="http://schemas.microsoft.com/office/drawing/2010/main" xmlns:wps="http://schemas.microsoft.com/office/word/2010/wordprocessingShape" xmlns:wpi="http://schemas.microsoft.com/office/word/2010/wordprocessingInk" xmlns:wpg="http://schemas.microsoft.com/office/word/2010/wordprocessingGroup" xmlns:w16se="http://schemas.microsoft.com/office/word/2015/wordml/symex" xmlns:w16cid="http://schemas.microsoft.com/office/word/2016/wordml/cid" xmlns:w15="http://schemas.microsoft.com/office/word/2012/wordml" xmlns:w14="http://schemas.microsoft.com/office/word/2010/wordml" xmlns:w="http://schemas.openxmlformats.org/wordprocessingml/2006/main" xmlns:w10="urn:schemas-microsoft-com:office:word" xmlns:wp14="http://schemas.microsoft.com/office/word/2010/wordprocessingDrawing" xmlns:v="urn:schemas-microsoft-com:vml" xmlns:o="urn:schemas-microsoft-com:office:office" xmlns:am3d="http://schemas.microsoft.com/office/drawing/2017/model3d" xmlns:aink="http://schemas.microsoft.com/office/drawing/2016/ink" xmlns:mc="http://schemas.openxmlformats.org/markup-compatibility/2006" xmlns:cx8="http://schemas.microsoft.com/office/drawing/2016/5/14/chartex" xmlns:cx7="http://schemas.microsoft.com/office/drawing/2016/5/13/chartex" xmlns:cx6="http://schemas.microsoft.com/office/drawing/2016/5/12/chartex" xmlns:cx5="http://schemas.microsoft.com/office/drawing/2016/5/11/chartex" xmlns:cx4="http://schemas.microsoft.com/office/drawing/2016/5/10/chartex" xmlns:cx3="http://schemas.microsoft.com/office/drawing/2016/5/9/chartex" xmlns:cx2="http://schemas.microsoft.com/office/drawing/2015/10/21/chartex" xmlns:cx1="http://schemas.microsoft.com/office/drawing/2015/9/8/chartex" xmlns:cx="http://schemas.microsoft.com/office/drawing/2014/chartex" xmlns:wpc="http://schemas.microsoft.com/office/word/2010/wordprocessingCanvas" xmlns="" val="0"/>
+                              <a14:useLocalDpi xmlns="" xmlns:wpc="http://schemas.microsoft.com/office/word/2010/wordprocessingCanvas" xmlns:cx="http://schemas.microsoft.com/office/drawing/2014/chartex" xmlns:cx1="http://schemas.microsoft.com/office/drawing/2015/9/8/chartex" xmlns:cx2="http://schemas.microsoft.com/office/drawing/2015/10/21/chartex" xmlns:cx3="http://schemas.microsoft.com/office/drawing/2016/5/9/chartex" xmlns:cx4="http://schemas.microsoft.com/office/drawing/2016/5/10/chartex" xmlns:cx5="http://schemas.microsoft.com/office/drawing/2016/5/11/chartex" xmlns:cx6="http://schemas.microsoft.com/office/drawing/2016/5/12/chartex" xmlns:cx7="http://schemas.microsoft.com/office/drawing/2016/5/13/chartex" xmlns:cx8="http://schemas.microsoft.com/office/drawing/2016/5/14/chartex" xmlns:mc="http://schemas.openxmlformats.org/markup-compatibility/2006" xmlns:aink="http://schemas.microsoft.com/office/drawing/2016/ink" xmlns:am3d="http://schemas.microsoft.com/office/drawing/2017/model3d" xmlns:o="urn:schemas-microsoft-com:office:office" xmlns:v="urn:schemas-microsoft-com:vml" xmlns:wp14="http://schemas.microsoft.com/office/word/2010/wordprocessingDrawing" xmlns:w10="urn:schemas-microsoft-com:office:word" xmlns:w="http://schemas.openxmlformats.org/wordprocessingml/2006/main" xmlns:w14="http://schemas.microsoft.com/office/word/2010/wordml" xmlns:w15="http://schemas.microsoft.com/office/word/2012/wordml" xmlns:w16cid="http://schemas.microsoft.com/office/word/2016/wordml/cid" xmlns:w16se="http://schemas.microsoft.com/office/word/2015/wordml/symex" xmlns:wpg="http://schemas.microsoft.com/office/word/2010/wordprocessingGroup" xmlns:wpi="http://schemas.microsoft.com/office/word/2010/wordprocessingInk" xmlns:wps="http://schemas.microsoft.com/office/word/2010/wordprocessingShape" xmlns:a14="http://schemas.microsoft.com/office/drawing/2010/main" val="0"/>
                             </a:ext>
                           </a:extLst>
                         </a:blip>
@@ -11617,7 +11766,7 @@
             <w:rPr>
               <w:noProof/>
             </w:rPr>
-            <w:t>16</w:t>
+            <w:t>9</w:t>
           </w:r>
           <w:r>
             <w:rPr>
@@ -12652,7 +12801,7 @@
   <w:style w:type="paragraph" w:default="1" w:styleId="Normlny">
     <w:name w:val="Normal"/>
     <w:qFormat/>
-    <w:rsid w:val="001A726E"/>
+    <w:rsid w:val="0075461C"/>
     <w:rPr>
       <w:sz w:val="20"/>
     </w:rPr>
@@ -13479,7 +13628,7 @@
   <a:extraClrSchemeLst/>
   <a:extLst>
     <a:ext uri="{05A4C25C-085E-4340-85A3-A5531E510DB2}">
-      <thm15:themeFamily xmlns:thm15="http://schemas.microsoft.com/office/thememl/2012/main" xmlns="" name="Office Theme" id="{62F939B6-93AF-4DB8-9C6B-D6C7DFDC589F}" vid="{4A3C46E8-61CC-4603-A589-7422A47A8E4A}"/>
+      <thm15:themeFamily xmlns="" xmlns:thm15="http://schemas.microsoft.com/office/thememl/2012/main" name="Office Theme" id="{62F939B6-93AF-4DB8-9C6B-D6C7DFDC589F}" vid="{4A3C46E8-61CC-4603-A589-7422A47A8E4A}"/>
     </a:ext>
   </a:extLst>
 </a:theme>

</xml_diff>

<commit_message>
Upravy - Eave Purlin Joint
</commit_message>
<xml_diff>
--- a/PFD/Resources/TemplateReport.docx
+++ b/PFD/Resources/TemplateReport.docx
@@ -232,8 +232,6 @@
                   </w:rPr>
                   <w:t>[Date]</w:t>
                 </w:r>
-                <w:bookmarkStart w:id="0" w:name="_GoBack"/>
-                <w:bookmarkEnd w:id="0"/>
               </w:p>
               <w:p>
                 <w:pPr>
@@ -348,45 +346,45 @@
         <w:spacing w:before="12900"/>
         <w:ind w:left="431" w:hanging="431"/>
       </w:pPr>
-      <w:bookmarkStart w:id="1" w:name="_Toc7095148"/>
+      <w:bookmarkStart w:id="0" w:name="_Toc7095148"/>
       <w:r>
         <w:t>Geometry</w:t>
       </w:r>
-      <w:bookmarkEnd w:id="1"/>
+      <w:bookmarkEnd w:id="0"/>
     </w:p>
     <w:p>
       <w:pPr>
         <w:pStyle w:val="Heading2"/>
       </w:pPr>
-      <w:bookmarkStart w:id="2" w:name="_Toc7095149"/>
+      <w:bookmarkStart w:id="1" w:name="_Toc7095149"/>
       <w:r>
         <w:lastRenderedPageBreak/>
         <w:t>Basic geometry</w:t>
       </w:r>
+      <w:bookmarkEnd w:id="1"/>
+    </w:p>
+    <w:p>
+      <w:r>
+        <w:t>[</w:t>
+      </w:r>
+      <w:proofErr w:type="spellStart"/>
+      <w:r>
+        <w:t>BasicGeometryParameters</w:t>
+      </w:r>
+      <w:proofErr w:type="spellEnd"/>
+      <w:r>
+        <w:t>]</w:t>
+      </w:r>
+    </w:p>
+    <w:p>
+      <w:pPr>
+        <w:pStyle w:val="Heading2"/>
+      </w:pPr>
+      <w:bookmarkStart w:id="2" w:name="_Toc7095150"/>
+      <w:r>
+        <w:t>Structural model in 3D environment</w:t>
+      </w:r>
       <w:bookmarkEnd w:id="2"/>
-    </w:p>
-    <w:p>
-      <w:r>
-        <w:t>[</w:t>
-      </w:r>
-      <w:proofErr w:type="spellStart"/>
-      <w:r>
-        <w:t>BasicGeometryParameters</w:t>
-      </w:r>
-      <w:proofErr w:type="spellEnd"/>
-      <w:r>
-        <w:t>]</w:t>
-      </w:r>
-    </w:p>
-    <w:p>
-      <w:pPr>
-        <w:pStyle w:val="Heading2"/>
-      </w:pPr>
-      <w:bookmarkStart w:id="3" w:name="_Toc7095150"/>
-      <w:r>
-        <w:t>Structural model in 3D environment</w:t>
-      </w:r>
-      <w:bookmarkEnd w:id="3"/>
     </w:p>
     <w:p>
       <w:r>
@@ -399,7 +397,7 @@
         <w:spacing w:before="12900"/>
         <w:ind w:left="431" w:hanging="431"/>
       </w:pPr>
-      <w:bookmarkStart w:id="4" w:name="_Toc7095151"/>
+      <w:bookmarkStart w:id="3" w:name="_Toc7095151"/>
       <w:r>
         <w:lastRenderedPageBreak/>
         <w:t>Material</w:t>
@@ -410,7 +408,7 @@
       <w:r>
         <w:t>properties</w:t>
       </w:r>
-      <w:bookmarkEnd w:id="4"/>
+      <w:bookmarkEnd w:id="3"/>
     </w:p>
     <w:p>
       <w:pPr>
@@ -455,12 +453,12 @@
         <w:spacing w:before="12900"/>
         <w:ind w:left="431" w:hanging="431"/>
       </w:pPr>
-      <w:bookmarkStart w:id="5" w:name="_Toc7095152"/>
+      <w:bookmarkStart w:id="4" w:name="_Toc7095152"/>
       <w:r>
         <w:lastRenderedPageBreak/>
         <w:t>Cross-sections</w:t>
       </w:r>
-      <w:bookmarkEnd w:id="5"/>
+      <w:bookmarkEnd w:id="4"/>
     </w:p>
     <w:p>
       <w:pPr>
@@ -503,12 +501,12 @@
         <w:spacing w:before="12900"/>
         <w:ind w:left="431" w:hanging="431"/>
       </w:pPr>
-      <w:bookmarkStart w:id="6" w:name="_Toc7095153"/>
+      <w:bookmarkStart w:id="5" w:name="_Toc7095153"/>
       <w:r>
         <w:lastRenderedPageBreak/>
         <w:t>Member types</w:t>
       </w:r>
-      <w:bookmarkEnd w:id="6"/>
+      <w:bookmarkEnd w:id="5"/>
     </w:p>
     <w:p>
       <w:r>
@@ -529,20 +527,43 @@
         <w:spacing w:before="12900"/>
         <w:ind w:left="431" w:hanging="431"/>
       </w:pPr>
-      <w:bookmarkStart w:id="7" w:name="_Toc7095154"/>
+      <w:bookmarkStart w:id="6" w:name="_Toc7095154"/>
       <w:r>
         <w:lastRenderedPageBreak/>
         <w:t>Load</w:t>
       </w:r>
+      <w:bookmarkEnd w:id="6"/>
+    </w:p>
+    <w:p>
+      <w:pPr>
+        <w:pStyle w:val="Heading2"/>
+      </w:pPr>
+      <w:bookmarkStart w:id="7" w:name="_Toc7095155"/>
+      <w:r>
+        <w:t>Basic Parameters</w:t>
+      </w:r>
       <w:bookmarkEnd w:id="7"/>
     </w:p>
     <w:p>
+      <w:r>
+        <w:t>[</w:t>
+      </w:r>
+      <w:proofErr w:type="spellStart"/>
+      <w:r>
+        <w:t>BasicLoadParameters</w:t>
+      </w:r>
+      <w:proofErr w:type="spellEnd"/>
+      <w:r>
+        <w:t>]</w:t>
+      </w:r>
+    </w:p>
+    <w:p>
       <w:pPr>
         <w:pStyle w:val="Heading2"/>
       </w:pPr>
-      <w:bookmarkStart w:id="8" w:name="_Toc7095155"/>
-      <w:r>
-        <w:t>Basic Parameters</w:t>
+      <w:bookmarkStart w:id="8" w:name="_Toc7095156"/>
+      <w:r>
+        <w:t>Dead Load</w:t>
       </w:r>
       <w:bookmarkEnd w:id="8"/>
     </w:p>
@@ -552,7 +573,7 @@
       </w:r>
       <w:proofErr w:type="spellStart"/>
       <w:r>
-        <w:t>BasicLoadParameters</w:t>
+        <w:t>DeadLoad</w:t>
       </w:r>
       <w:proofErr w:type="spellEnd"/>
       <w:r>
@@ -563,71 +584,48 @@
       <w:pPr>
         <w:pStyle w:val="Heading2"/>
       </w:pPr>
-      <w:bookmarkStart w:id="9" w:name="_Toc7095156"/>
-      <w:r>
-        <w:t>Dead Load</w:t>
+      <w:bookmarkStart w:id="9" w:name="_Toc7095157"/>
+      <w:r>
+        <w:t>Service load</w:t>
       </w:r>
       <w:bookmarkEnd w:id="9"/>
     </w:p>
     <w:p>
-      <w:r>
-        <w:t>[</w:t>
-      </w:r>
+      <w:pPr>
+        <w:rPr>
+          <w:color w:val="FF0000"/>
+        </w:rPr>
+      </w:pPr>
       <w:proofErr w:type="spellStart"/>
       <w:r>
-        <w:t>DeadLoad</w:t>
+        <w:rPr>
+          <w:color w:val="FF0000"/>
+        </w:rPr>
+        <w:t>Todo</w:t>
       </w:r>
       <w:proofErr w:type="spellEnd"/>
       <w:r>
-        <w:t>]</w:t>
+        <w:rPr>
+          <w:color w:val="FF0000"/>
+        </w:rPr>
+        <w:t xml:space="preserve"> – if necessary</w:t>
       </w:r>
     </w:p>
     <w:p>
       <w:pPr>
         <w:pStyle w:val="Heading2"/>
       </w:pPr>
-      <w:bookmarkStart w:id="10" w:name="_Toc7095157"/>
-      <w:r>
-        <w:t>Service load</w:t>
+      <w:bookmarkStart w:id="10" w:name="_Toc7095158"/>
+      <w:r>
+        <w:t>Live</w:t>
+      </w:r>
+      <w:r>
+        <w:t xml:space="preserve"> / Imposed</w:t>
+      </w:r>
+      <w:r>
+        <w:t xml:space="preserve"> Load</w:t>
       </w:r>
       <w:bookmarkEnd w:id="10"/>
-    </w:p>
-    <w:p>
-      <w:pPr>
-        <w:rPr>
-          <w:color w:val="FF0000"/>
-        </w:rPr>
-      </w:pPr>
-      <w:proofErr w:type="spellStart"/>
-      <w:r>
-        <w:rPr>
-          <w:color w:val="FF0000"/>
-        </w:rPr>
-        <w:t>Todo</w:t>
-      </w:r>
-      <w:proofErr w:type="spellEnd"/>
-      <w:r>
-        <w:rPr>
-          <w:color w:val="FF0000"/>
-        </w:rPr>
-        <w:t xml:space="preserve"> – if necessary</w:t>
-      </w:r>
-    </w:p>
-    <w:p>
-      <w:pPr>
-        <w:pStyle w:val="Heading2"/>
-      </w:pPr>
-      <w:bookmarkStart w:id="11" w:name="_Toc7095158"/>
-      <w:r>
-        <w:t>Live</w:t>
-      </w:r>
-      <w:r>
-        <w:t xml:space="preserve"> / Imposed</w:t>
-      </w:r>
-      <w:r>
-        <w:t xml:space="preserve"> Load</w:t>
-      </w:r>
-      <w:bookmarkEnd w:id="11"/>
     </w:p>
     <w:p>
       <w:pPr>
@@ -668,10 +666,47 @@
       <w:pPr>
         <w:pStyle w:val="Heading2"/>
       </w:pPr>
-      <w:bookmarkStart w:id="12" w:name="_Toc7095159"/>
+      <w:bookmarkStart w:id="11" w:name="_Toc7095159"/>
       <w:r>
         <w:t>Snow Load</w:t>
       </w:r>
+      <w:bookmarkEnd w:id="11"/>
+    </w:p>
+    <w:p>
+      <w:pPr>
+        <w:rPr>
+          <w:rFonts w:cstheme="minorHAnsi"/>
+        </w:rPr>
+      </w:pPr>
+      <w:r>
+        <w:rPr>
+          <w:rFonts w:cstheme="minorHAnsi"/>
+        </w:rPr>
+        <w:t>[</w:t>
+      </w:r>
+      <w:proofErr w:type="spellStart"/>
+      <w:r>
+        <w:rPr>
+          <w:rFonts w:cstheme="minorHAnsi"/>
+        </w:rPr>
+        <w:t>SnowLoad</w:t>
+      </w:r>
+      <w:proofErr w:type="spellEnd"/>
+      <w:r>
+        <w:rPr>
+          <w:rFonts w:cstheme="minorHAnsi"/>
+        </w:rPr>
+        <w:t>]</w:t>
+      </w:r>
+    </w:p>
+    <w:p>
+      <w:pPr>
+        <w:pStyle w:val="Heading2"/>
+      </w:pPr>
+      <w:bookmarkStart w:id="12" w:name="_Toc7095160"/>
+      <w:r>
+        <w:t>Wind Load</w:t>
+      </w:r>
       <w:bookmarkEnd w:id="12"/>
     </w:p>
     <w:p>
@@ -691,7 +726,7 @@
         <w:rPr>
           <w:rFonts w:cstheme="minorHAnsi"/>
         </w:rPr>
-        <w:t>SnowLoad</w:t>
+        <w:t>WindLoad</w:t>
       </w:r>
       <w:proofErr w:type="spellEnd"/>
       <w:r>
@@ -705,48 +740,11 @@
       <w:pPr>
         <w:pStyle w:val="Heading2"/>
       </w:pPr>
-      <w:bookmarkStart w:id="13" w:name="_Toc7095160"/>
-      <w:r>
-        <w:t>Wind Load</w:t>
+      <w:bookmarkStart w:id="13" w:name="_Toc7095161"/>
+      <w:r>
+        <w:t>Seismic Load</w:t>
       </w:r>
       <w:bookmarkEnd w:id="13"/>
-    </w:p>
-    <w:p>
-      <w:pPr>
-        <w:rPr>
-          <w:rFonts w:cstheme="minorHAnsi"/>
-        </w:rPr>
-      </w:pPr>
-      <w:r>
-        <w:rPr>
-          <w:rFonts w:cstheme="minorHAnsi"/>
-        </w:rPr>
-        <w:t>[</w:t>
-      </w:r>
-      <w:proofErr w:type="spellStart"/>
-      <w:r>
-        <w:rPr>
-          <w:rFonts w:cstheme="minorHAnsi"/>
-        </w:rPr>
-        <w:t>WindLoad</w:t>
-      </w:r>
-      <w:proofErr w:type="spellEnd"/>
-      <w:r>
-        <w:rPr>
-          <w:rFonts w:cstheme="minorHAnsi"/>
-        </w:rPr>
-        <w:t>]</w:t>
-      </w:r>
-    </w:p>
-    <w:p>
-      <w:pPr>
-        <w:pStyle w:val="Heading2"/>
-      </w:pPr>
-      <w:bookmarkStart w:id="14" w:name="_Toc7095161"/>
-      <w:r>
-        <w:t>Seismic Load</w:t>
-      </w:r>
-      <w:bookmarkEnd w:id="14"/>
     </w:p>
     <w:p>
       <w:pPr>
@@ -808,12 +806,12 @@
         <w:spacing w:before="12900"/>
         <w:ind w:left="431" w:hanging="431"/>
       </w:pPr>
-      <w:bookmarkStart w:id="15" w:name="_Toc7095162"/>
+      <w:bookmarkStart w:id="14" w:name="_Toc7095162"/>
       <w:r>
         <w:lastRenderedPageBreak/>
         <w:t>Load Cases</w:t>
       </w:r>
-      <w:bookmarkEnd w:id="15"/>
+      <w:bookmarkEnd w:id="14"/>
     </w:p>
     <w:p>
       <w:r>
@@ -843,12 +841,12 @@
         <w:spacing w:before="12900"/>
         <w:ind w:left="431" w:hanging="431"/>
       </w:pPr>
-      <w:bookmarkStart w:id="16" w:name="_Toc7095163"/>
+      <w:bookmarkStart w:id="15" w:name="_Toc7095163"/>
       <w:r>
         <w:lastRenderedPageBreak/>
         <w:t>Load Combinations</w:t>
       </w:r>
-      <w:bookmarkEnd w:id="16"/>
+      <w:bookmarkEnd w:id="15"/>
     </w:p>
     <w:p>
       <w:pPr>
@@ -1123,12 +1121,12 @@
         <w:spacing w:before="12900"/>
         <w:ind w:left="431" w:hanging="431"/>
       </w:pPr>
-      <w:bookmarkStart w:id="17" w:name="_Toc7095164"/>
+      <w:bookmarkStart w:id="16" w:name="_Toc7095164"/>
       <w:r>
         <w:lastRenderedPageBreak/>
         <w:t>Member design</w:t>
       </w:r>
-      <w:bookmarkEnd w:id="17"/>
+      <w:bookmarkEnd w:id="16"/>
     </w:p>
     <w:p>
       <w:pPr>
@@ -1170,313 +1168,33 @@
         <w:spacing w:before="12900"/>
         <w:ind w:left="431" w:hanging="431"/>
       </w:pPr>
-      <w:bookmarkStart w:id="18" w:name="_Toc7095171"/>
+      <w:bookmarkStart w:id="17" w:name="_Toc7095171"/>
       <w:r>
         <w:lastRenderedPageBreak/>
         <w:t>Joint Design</w:t>
       </w:r>
-      <w:bookmarkEnd w:id="18"/>
-    </w:p>
-    <w:p>
-      <w:pPr>
+      <w:bookmarkEnd w:id="17"/>
+    </w:p>
+    <w:p>
+      <w:r>
         <w:rPr>
           <w:rFonts w:cstheme="minorHAnsi"/>
         </w:rPr>
-      </w:pPr>
+        <w:t>[</w:t>
+      </w:r>
+      <w:proofErr w:type="spellStart"/>
       <w:r>
         <w:rPr>
           <w:rFonts w:cstheme="minorHAnsi"/>
         </w:rPr>
-        <w:t>[</w:t>
-      </w:r>
-      <w:proofErr w:type="spellStart"/>
+        <w:t>JointDesign</w:t>
+      </w:r>
+      <w:proofErr w:type="spellEnd"/>
       <w:r>
         <w:rPr>
           <w:rFonts w:cstheme="minorHAnsi"/>
         </w:rPr>
-        <w:t>JointDesign</w:t>
-      </w:r>
-      <w:proofErr w:type="spellEnd"/>
-      <w:r>
-        <w:rPr>
-          <w:rFonts w:cstheme="minorHAnsi"/>
-        </w:rPr>
         <w:t>]</w:t>
-      </w:r>
-    </w:p>
-    <w:p>
-      <w:pPr>
-        <w:pStyle w:val="Heading2"/>
-      </w:pPr>
-      <w:bookmarkStart w:id="19" w:name="_Toc7095172"/>
-      <w:r>
-        <w:t>Member type: Main Column</w:t>
-      </w:r>
-      <w:bookmarkEnd w:id="19"/>
-    </w:p>
-    <w:p>
-      <w:pPr>
-        <w:rPr>
-          <w:color w:val="FF0000"/>
-        </w:rPr>
-      </w:pPr>
-      <w:proofErr w:type="spellStart"/>
-      <w:r>
-        <w:rPr>
-          <w:color w:val="FF0000"/>
-        </w:rPr>
-        <w:t>Zobrazit</w:t>
-      </w:r>
-      <w:proofErr w:type="spellEnd"/>
-      <w:r>
-        <w:rPr>
-          <w:color w:val="FF0000"/>
-        </w:rPr>
-        <w:t xml:space="preserve"> pre </w:t>
-      </w:r>
-      <w:proofErr w:type="spellStart"/>
-      <w:r>
-        <w:rPr>
-          <w:color w:val="FF0000"/>
-        </w:rPr>
-        <w:t>kazdytypcombponenty</w:t>
-      </w:r>
-      <w:proofErr w:type="spellEnd"/>
-      <w:r>
-        <w:rPr>
-          <w:color w:val="FF0000"/>
-        </w:rPr>
-        <w:t xml:space="preserve"> so </w:t>
-      </w:r>
-      <w:proofErr w:type="spellStart"/>
-      <w:r>
-        <w:rPr>
-          <w:color w:val="FF0000"/>
-        </w:rPr>
-        <w:t>zaskrtnutym</w:t>
-      </w:r>
-      <w:proofErr w:type="spellEnd"/>
-      <w:r>
-        <w:rPr>
-          <w:color w:val="FF0000"/>
-        </w:rPr>
-        <w:t xml:space="preserve"> Design </w:t>
-      </w:r>
-      <w:proofErr w:type="spellStart"/>
-      <w:r>
-        <w:rPr>
-          <w:color w:val="FF0000"/>
-        </w:rPr>
-        <w:t>detailyposudkuspojov</w:t>
-      </w:r>
-      <w:proofErr w:type="spellEnd"/>
-      <w:r>
-        <w:rPr>
-          <w:color w:val="FF0000"/>
-        </w:rPr>
-        <w:t xml:space="preserve"> z </w:t>
-      </w:r>
-      <w:proofErr w:type="spellStart"/>
-      <w:r>
-        <w:rPr>
-          <w:color w:val="FF0000"/>
-        </w:rPr>
-        <w:t>UC_JointDesign</w:t>
-      </w:r>
-      <w:proofErr w:type="spellEnd"/>
-    </w:p>
-    <w:p>
-      <w:pPr>
-        <w:rPr>
-          <w:color w:val="FF0000"/>
-        </w:rPr>
-      </w:pPr>
-      <w:r>
-        <w:rPr>
-          <w:color w:val="FF0000"/>
-        </w:rPr>
-        <w:t xml:space="preserve">TODO - </w:t>
-      </w:r>
-      <w:proofErr w:type="spellStart"/>
-      <w:r>
-        <w:rPr>
-          <w:color w:val="FF0000"/>
-        </w:rPr>
-        <w:t>Potrebovali</w:t>
-      </w:r>
-      <w:proofErr w:type="spellEnd"/>
-      <w:r>
-        <w:rPr>
-          <w:color w:val="FF0000"/>
-        </w:rPr>
-        <w:t xml:space="preserve"> by </w:t>
-      </w:r>
-      <w:proofErr w:type="spellStart"/>
-      <w:r>
-        <w:rPr>
-          <w:color w:val="FF0000"/>
-        </w:rPr>
-        <w:t>smetuvlozitobrazokspojanazaciatku</w:t>
-      </w:r>
-      <w:proofErr w:type="spellEnd"/>
-      <w:r>
-        <w:rPr>
-          <w:color w:val="FF0000"/>
-        </w:rPr>
-        <w:t xml:space="preserve"> a </w:t>
-      </w:r>
-      <w:proofErr w:type="spellStart"/>
-      <w:r>
-        <w:rPr>
-          <w:color w:val="FF0000"/>
-        </w:rPr>
-        <w:t>nakoncipruta</w:t>
-      </w:r>
-      <w:proofErr w:type="spellEnd"/>
-      <w:r>
-        <w:rPr>
-          <w:color w:val="FF0000"/>
-        </w:rPr>
-        <w:t xml:space="preserve"> v 3D </w:t>
-      </w:r>
-      <w:proofErr w:type="spellStart"/>
-      <w:r>
-        <w:rPr>
-          <w:color w:val="FF0000"/>
-        </w:rPr>
-        <w:t>alebo</w:t>
-      </w:r>
-      <w:proofErr w:type="spellEnd"/>
-      <w:r>
-        <w:rPr>
-          <w:color w:val="FF0000"/>
-        </w:rPr>
-        <w:t xml:space="preserve"> 2D.</w:t>
-      </w:r>
-    </w:p>
-    <w:p>
-      <w:pPr>
-        <w:rPr>
-          <w:color w:val="FF0000"/>
-        </w:rPr>
-      </w:pPr>
-      <w:r>
-        <w:rPr>
-          <w:color w:val="FF0000"/>
-        </w:rPr>
-        <w:t xml:space="preserve">Pre 2D by </w:t>
-      </w:r>
-      <w:proofErr w:type="spellStart"/>
-      <w:r>
-        <w:rPr>
-          <w:color w:val="FF0000"/>
-        </w:rPr>
-        <w:t>smemohlipouzit</w:t>
-      </w:r>
-      <w:proofErr w:type="spellEnd"/>
-      <w:r>
-        <w:rPr>
-          <w:color w:val="FF0000"/>
-        </w:rPr>
-        <w:t xml:space="preserve"> to canvas zo System Component Viewer</w:t>
-      </w:r>
-    </w:p>
-    <w:p>
-      <w:pPr>
-        <w:rPr>
-          <w:color w:val="FF0000"/>
-        </w:rPr>
-      </w:pPr>
-    </w:p>
-    <w:p>
-      <w:pPr>
-        <w:rPr>
-          <w:color w:val="FF0000"/>
-        </w:rPr>
-      </w:pPr>
-      <w:r>
-        <w:rPr>
-          <w:noProof/>
-          <w:color w:val="FF0000"/>
-          <w:lang w:val="sk-SK" w:eastAsia="sk-SK"/>
-        </w:rPr>
-        <w:drawing>
-          <wp:inline distT="0" distB="0" distL="0" distR="0" wp14:anchorId="0FB29D28" wp14:editId="5243B623">
-            <wp:extent cx="2850776" cy="4811074"/>
-            <wp:effectExtent l="0" t="0" r="6985" b="8890"/>
-            <wp:docPr id="25" name="Picture 25"/>
-            <wp:cNvGraphicFramePr>
-              <a:graphicFrameLocks xmlns:a="http://schemas.openxmlformats.org/drawingml/2006/main" noChangeAspect="1"/>
-            </wp:cNvGraphicFramePr>
-            <a:graphic xmlns:a="http://schemas.openxmlformats.org/drawingml/2006/main">
-              <a:graphicData uri="http://schemas.openxmlformats.org/drawingml/2006/picture">
-                <pic:pic xmlns:pic="http://schemas.openxmlformats.org/drawingml/2006/picture">
-                  <pic:nvPicPr>
-                    <pic:cNvPr id="1" name=""/>
-                    <pic:cNvPicPr/>
-                  </pic:nvPicPr>
-                  <pic:blipFill>
-                    <a:blip r:embed="rId10"/>
-                    <a:stretch>
-                      <a:fillRect/>
-                    </a:stretch>
-                  </pic:blipFill>
-                  <pic:spPr>
-                    <a:xfrm>
-                      <a:off x="0" y="0"/>
-                      <a:ext cx="2863801" cy="4833056"/>
-                    </a:xfrm>
-                    <a:prstGeom prst="rect">
-                      <a:avLst/>
-                    </a:prstGeom>
-                  </pic:spPr>
-                </pic:pic>
-              </a:graphicData>
-            </a:graphic>
-          </wp:inline>
-        </w:drawing>
-      </w:r>
-      <w:r>
-        <w:rPr>
-          <w:noProof/>
-          <w:color w:val="FF0000"/>
-          <w:lang w:val="sk-SK" w:eastAsia="sk-SK"/>
-        </w:rPr>
-        <w:drawing>
-          <wp:inline distT="0" distB="0" distL="0" distR="0" wp14:anchorId="0AAF35CF" wp14:editId="7EAFF88C">
-            <wp:extent cx="3322789" cy="4803858"/>
-            <wp:effectExtent l="0" t="0" r="0" b="0"/>
-            <wp:docPr id="26" name="Picture 26"/>
-            <wp:cNvGraphicFramePr>
-              <a:graphicFrameLocks xmlns:a="http://schemas.openxmlformats.org/drawingml/2006/main" noChangeAspect="1"/>
-            </wp:cNvGraphicFramePr>
-            <a:graphic xmlns:a="http://schemas.openxmlformats.org/drawingml/2006/main">
-              <a:graphicData uri="http://schemas.openxmlformats.org/drawingml/2006/picture">
-                <pic:pic xmlns:pic="http://schemas.openxmlformats.org/drawingml/2006/picture">
-                  <pic:nvPicPr>
-                    <pic:cNvPr id="1" name=""/>
-                    <pic:cNvPicPr/>
-                  </pic:nvPicPr>
-                  <pic:blipFill>
-                    <a:blip r:embed="rId11"/>
-                    <a:stretch>
-                      <a:fillRect/>
-                    </a:stretch>
-                  </pic:blipFill>
-                  <pic:spPr>
-                    <a:xfrm>
-                      <a:off x="0" y="0"/>
-                      <a:ext cx="3368863" cy="4870468"/>
-                    </a:xfrm>
-                    <a:prstGeom prst="rect">
-                      <a:avLst/>
-                    </a:prstGeom>
-                  </pic:spPr>
-                </pic:pic>
-              </a:graphicData>
-            </a:graphic>
-          </wp:inline>
-        </w:drawing>
       </w:r>
     </w:p>
     <w:p>
@@ -1485,49 +1203,73 @@
         <w:spacing w:before="12900"/>
         <w:ind w:left="431" w:hanging="431"/>
       </w:pPr>
-      <w:bookmarkStart w:id="20" w:name="_Toc7095173"/>
+      <w:bookmarkStart w:id="18" w:name="_Toc7095173"/>
       <w:r>
         <w:lastRenderedPageBreak/>
         <w:t>Footing Design</w:t>
       </w:r>
-      <w:bookmarkEnd w:id="20"/>
-    </w:p>
-    <w:p>
-      <w:pPr>
+      <w:bookmarkEnd w:id="18"/>
+    </w:p>
+    <w:p>
+      <w:r>
         <w:rPr>
           <w:color w:val="FF0000"/>
         </w:rPr>
-      </w:pPr>
+        <w:t>TODO</w:t>
+      </w:r>
       <w:r>
         <w:rPr>
           <w:color w:val="FF0000"/>
         </w:rPr>
-        <w:t>TODO</w:t>
-      </w:r>
+        <w:t xml:space="preserve"> (</w:t>
+      </w:r>
+      <w:proofErr w:type="spellStart"/>
       <w:r>
         <w:rPr>
           <w:color w:val="FF0000"/>
         </w:rPr>
-        <w:t xml:space="preserve"> (</w:t>
-      </w:r>
+        <w:t>zapracovat</w:t>
+      </w:r>
+      <w:proofErr w:type="spellEnd"/>
+      <w:r>
+        <w:rPr>
+          <w:color w:val="FF0000"/>
+        </w:rPr>
+        <w:t xml:space="preserve"> do GUI a </w:t>
+      </w:r>
+      <w:bookmarkStart w:id="19" w:name="_GoBack"/>
+      <w:bookmarkEnd w:id="19"/>
       <w:proofErr w:type="spellStart"/>
       <w:r>
         <w:rPr>
           <w:color w:val="FF0000"/>
         </w:rPr>
-        <w:t>oddelitvysledky</w:t>
+        <w:t>oddelit</w:t>
       </w:r>
       <w:proofErr w:type="spellEnd"/>
       <w:r>
         <w:rPr>
           <w:color w:val="FF0000"/>
         </w:rPr>
+        <w:t xml:space="preserve"> </w:t>
+      </w:r>
+      <w:proofErr w:type="spellStart"/>
+      <w:r>
+        <w:rPr>
+          <w:color w:val="FF0000"/>
+        </w:rPr>
+        <w:t>vysledky</w:t>
+      </w:r>
+      <w:proofErr w:type="spellEnd"/>
+      <w:r>
+        <w:rPr>
+          <w:color w:val="FF0000"/>
+        </w:rPr>
         <w:t xml:space="preserve"> od joint design)</w:t>
       </w:r>
     </w:p>
-    <w:p/>
     <w:sectPr>
-      <w:headerReference w:type="default" r:id="rId12"/>
+      <w:headerReference w:type="default" r:id="rId10"/>
       <w:pgSz w:w="11906" w:h="16838"/>
       <w:pgMar w:top="720" w:right="720" w:bottom="720" w:left="720" w:header="708" w:footer="708" w:gutter="0"/>
       <w:pgNumType w:start="0"/>
@@ -4115,7 +3857,7 @@
 </file>
 
 <file path=customXml/itemProps2.xml><?xml version="1.0" encoding="utf-8"?>
-<ds:datastoreItem xmlns:ds="http://schemas.openxmlformats.org/officeDocument/2006/customXml" ds:itemID="{EA37EE6D-DEEF-486B-876A-4A3A1EC0DBFD}">
+<ds:datastoreItem xmlns:ds="http://schemas.openxmlformats.org/officeDocument/2006/customXml" ds:itemID="{D8B379D0-E7FB-4F6D-9BC4-4E7CF682FF1C}">
   <ds:schemaRefs>
     <ds:schemaRef ds:uri="http://schemas.openxmlformats.org/officeDocument/2006/bibliography"/>
   </ds:schemaRefs>

</xml_diff>

<commit_message>
Uprava farby textu v report template
</commit_message>
<xml_diff>
--- a/PFD/Resources/TemplateReport.docx
+++ b/PFD/Resources/TemplateReport.docx
@@ -1,6 +1,6 @@
 
 <file path=word/document.xml><?xml version="1.0" encoding="utf-8"?>
-<w:document xmlns:wpc="http://schemas.microsoft.com/office/word/2010/wordprocessingCanvas" xmlns:cx="http://schemas.microsoft.com/office/drawing/2014/chartex" xmlns:cx1="http://schemas.microsoft.com/office/drawing/2015/9/8/chartex" xmlns:mc="http://schemas.openxmlformats.org/markup-compatibility/2006" xmlns:o="urn:schemas-microsoft-com:office:office" xmlns:r="http://schemas.openxmlformats.org/officeDocument/2006/relationships" xmlns:m="http://schemas.openxmlformats.org/officeDocument/2006/math" xmlns:v="urn:schemas-microsoft-com:vml" xmlns:wp14="http://schemas.microsoft.com/office/word/2010/wordprocessingDrawing" xmlns:wp="http://schemas.openxmlformats.org/drawingml/2006/wordprocessingDrawing" xmlns:w10="urn:schemas-microsoft-com:office:word" xmlns:w="http://schemas.openxmlformats.org/wordprocessingml/2006/main" xmlns:w14="http://schemas.microsoft.com/office/word/2010/wordml" xmlns:w15="http://schemas.microsoft.com/office/word/2012/wordml" xmlns:w16se="http://schemas.microsoft.com/office/word/2015/wordml/symex" xmlns:wpg="http://schemas.microsoft.com/office/word/2010/wordprocessingGroup" xmlns:wpi="http://schemas.microsoft.com/office/word/2010/wordprocessingInk" xmlns:wne="http://schemas.microsoft.com/office/word/2006/wordml" xmlns:wps="http://schemas.microsoft.com/office/word/2010/wordprocessingShape" mc:Ignorable="w14 w15 w16se wp14">
+<w:document xmlns:wpc="http://schemas.microsoft.com/office/word/2010/wordprocessingCanvas" xmlns:cx="http://schemas.microsoft.com/office/drawing/2014/chartex" xmlns:cx1="http://schemas.microsoft.com/office/drawing/2015/9/8/chartex" xmlns:cx2="http://schemas.microsoft.com/office/drawing/2015/10/21/chartex" xmlns:cx3="http://schemas.microsoft.com/office/drawing/2016/5/9/chartex" xmlns:cx4="http://schemas.microsoft.com/office/drawing/2016/5/10/chartex" xmlns:cx5="http://schemas.microsoft.com/office/drawing/2016/5/11/chartex" xmlns:cx6="http://schemas.microsoft.com/office/drawing/2016/5/12/chartex" xmlns:cx7="http://schemas.microsoft.com/office/drawing/2016/5/13/chartex" xmlns:cx8="http://schemas.microsoft.com/office/drawing/2016/5/14/chartex" xmlns:mc="http://schemas.openxmlformats.org/markup-compatibility/2006" xmlns:aink="http://schemas.microsoft.com/office/drawing/2016/ink" xmlns:am3d="http://schemas.microsoft.com/office/drawing/2017/model3d" xmlns:o="urn:schemas-microsoft-com:office:office" xmlns:r="http://schemas.openxmlformats.org/officeDocument/2006/relationships" xmlns:m="http://schemas.openxmlformats.org/officeDocument/2006/math" xmlns:v="urn:schemas-microsoft-com:vml" xmlns:wp14="http://schemas.microsoft.com/office/word/2010/wordprocessingDrawing" xmlns:wp="http://schemas.openxmlformats.org/drawingml/2006/wordprocessingDrawing" xmlns:w10="urn:schemas-microsoft-com:office:word" xmlns:w="http://schemas.openxmlformats.org/wordprocessingml/2006/main" xmlns:w14="http://schemas.microsoft.com/office/word/2010/wordml" xmlns:w15="http://schemas.microsoft.com/office/word/2012/wordml" xmlns:w16cid="http://schemas.microsoft.com/office/word/2016/wordml/cid" xmlns:w16se="http://schemas.microsoft.com/office/word/2015/wordml/symex" xmlns:wpg="http://schemas.microsoft.com/office/word/2010/wordprocessingGroup" xmlns:wpi="http://schemas.microsoft.com/office/word/2010/wordprocessingInk" xmlns:wne="http://schemas.microsoft.com/office/word/2006/wordml" xmlns:wps="http://schemas.microsoft.com/office/word/2010/wordprocessingShape" mc:Ignorable="w14 w15 w16se w16cid wp14">
   <w:body>
     <w:sdt>
       <w:sdtPr>
@@ -49,9 +49,11 @@
                     </w:tcMar>
                   </w:tcPr>
                   <w:p>
+                    <w:proofErr w:type="spellStart"/>
                     <w:r>
                       <w:t>Formsteel</w:t>
                     </w:r>
+                    <w:proofErr w:type="spellEnd"/>
                   </w:p>
                 </w:tc>
               </w:sdtContent>
@@ -192,6 +194,7 @@
                         <w:szCs w:val="28"/>
                       </w:rPr>
                     </w:pPr>
+                    <w:proofErr w:type="spellStart"/>
                     <w:r>
                       <w:rPr>
                         <w:color w:val="4472C4" w:themeColor="accent1"/>
@@ -200,6 +203,7 @@
                       </w:rPr>
                       <w:t>Formsteel</w:t>
                     </w:r>
+                    <w:proofErr w:type="spellEnd"/>
                     <w:r>
                       <w:rPr>
                         <w:color w:val="4472C4" w:themeColor="accent1"/>
@@ -361,7 +365,15 @@
     </w:p>
     <w:p>
       <w:r>
-        <w:t>[BasicGeometryParameters]</w:t>
+        <w:t>[</w:t>
+      </w:r>
+      <w:proofErr w:type="spellStart"/>
+      <w:r>
+        <w:t>BasicGeometryParameters</w:t>
+      </w:r>
+      <w:proofErr w:type="spellEnd"/>
+      <w:r>
+        <w:t>]</w:t>
       </w:r>
     </w:p>
     <w:p>
@@ -415,6 +427,7 @@
         </w:rPr>
         <w:t>[</w:t>
       </w:r>
+      <w:proofErr w:type="spellStart"/>
       <w:r>
         <w:t>Material</w:t>
       </w:r>
@@ -424,6 +437,7 @@
       <w:r>
         <w:t>roperties</w:t>
       </w:r>
+      <w:proofErr w:type="spellEnd"/>
       <w:r>
         <w:rPr>
           <w:rFonts w:eastAsia="Times New Roman" w:cstheme="minorHAnsi"/>
@@ -460,7 +474,25 @@
           <w:color w:val="222222"/>
           <w:lang w:eastAsia="en-NZ"/>
         </w:rPr>
-        <w:t>[CrossSections]</w:t>
+        <w:t>[</w:t>
+      </w:r>
+      <w:proofErr w:type="spellStart"/>
+      <w:r>
+        <w:rPr>
+          <w:rFonts w:eastAsia="Times New Roman" w:cstheme="minorHAnsi"/>
+          <w:color w:val="222222"/>
+          <w:lang w:eastAsia="en-NZ"/>
+        </w:rPr>
+        <w:t>CrossSections</w:t>
+      </w:r>
+      <w:proofErr w:type="spellEnd"/>
+      <w:r>
+        <w:rPr>
+          <w:rFonts w:eastAsia="Times New Roman" w:cstheme="minorHAnsi"/>
+          <w:color w:val="222222"/>
+          <w:lang w:eastAsia="en-NZ"/>
+        </w:rPr>
+        <w:t>]</w:t>
       </w:r>
     </w:p>
     <w:p>
@@ -478,7 +510,15 @@
     </w:p>
     <w:p>
       <w:r>
-        <w:t>[MemberTypes]</w:t>
+        <w:t>[</w:t>
+      </w:r>
+      <w:proofErr w:type="spellStart"/>
+      <w:r>
+        <w:t>MemberTypes</w:t>
+      </w:r>
+      <w:proofErr w:type="spellEnd"/>
+      <w:r>
+        <w:t>]</w:t>
       </w:r>
     </w:p>
     <w:p>
@@ -506,7 +546,15 @@
     </w:p>
     <w:p>
       <w:r>
-        <w:t>[BasicLoadParameters]</w:t>
+        <w:t>[</w:t>
+      </w:r>
+      <w:proofErr w:type="spellStart"/>
+      <w:r>
+        <w:t>BasicLoadParameters</w:t>
+      </w:r>
+      <w:proofErr w:type="spellEnd"/>
+      <w:r>
+        <w:t>]</w:t>
       </w:r>
     </w:p>
     <w:p>
@@ -521,7 +569,15 @@
     </w:p>
     <w:p>
       <w:r>
-        <w:t>[DeadLoad]</w:t>
+        <w:t>[</w:t>
+      </w:r>
+      <w:proofErr w:type="spellStart"/>
+      <w:r>
+        <w:t>DeadLoad</w:t>
+      </w:r>
+      <w:proofErr w:type="spellEnd"/>
+      <w:r>
+        <w:t>]</w:t>
       </w:r>
     </w:p>
     <w:p>
@@ -540,12 +596,14 @@
           <w:color w:val="FF0000"/>
         </w:rPr>
       </w:pPr>
+      <w:proofErr w:type="spellStart"/>
       <w:r>
         <w:rPr>
           <w:color w:val="FF0000"/>
         </w:rPr>
         <w:t>Todo</w:t>
       </w:r>
+      <w:proofErr w:type="spellEnd"/>
       <w:r>
         <w:rPr>
           <w:color w:val="FF0000"/>
@@ -583,7 +641,25 @@
           <w:color w:val="000000"/>
           <w:lang w:eastAsia="en-NZ"/>
         </w:rPr>
-        <w:t>[ImposedLoad]</w:t>
+        <w:t>[</w:t>
+      </w:r>
+      <w:proofErr w:type="spellStart"/>
+      <w:r>
+        <w:rPr>
+          <w:rFonts w:eastAsia="Times New Roman" w:cstheme="minorHAnsi"/>
+          <w:color w:val="000000"/>
+          <w:lang w:eastAsia="en-NZ"/>
+        </w:rPr>
+        <w:t>ImposedLoad</w:t>
+      </w:r>
+      <w:proofErr w:type="spellEnd"/>
+      <w:r>
+        <w:rPr>
+          <w:rFonts w:eastAsia="Times New Roman" w:cstheme="minorHAnsi"/>
+          <w:color w:val="000000"/>
+          <w:lang w:eastAsia="en-NZ"/>
+        </w:rPr>
+        <w:t>]</w:t>
       </w:r>
     </w:p>
     <w:p>
@@ -606,7 +682,21 @@
         <w:rPr>
           <w:rFonts w:cstheme="minorHAnsi"/>
         </w:rPr>
-        <w:t>[SnowLoad]</w:t>
+        <w:t>[</w:t>
+      </w:r>
+      <w:proofErr w:type="spellStart"/>
+      <w:r>
+        <w:rPr>
+          <w:rFonts w:cstheme="minorHAnsi"/>
+        </w:rPr>
+        <w:t>SnowLoad</w:t>
+      </w:r>
+      <w:proofErr w:type="spellEnd"/>
+      <w:r>
+        <w:rPr>
+          <w:rFonts w:cstheme="minorHAnsi"/>
+        </w:rPr>
+        <w:t>]</w:t>
       </w:r>
     </w:p>
     <w:p>
@@ -629,7 +719,21 @@
         <w:rPr>
           <w:rFonts w:cstheme="minorHAnsi"/>
         </w:rPr>
-        <w:t>[WindLoad]</w:t>
+        <w:t>[</w:t>
+      </w:r>
+      <w:proofErr w:type="spellStart"/>
+      <w:r>
+        <w:rPr>
+          <w:rFonts w:cstheme="minorHAnsi"/>
+        </w:rPr>
+        <w:t>WindLoad</w:t>
+      </w:r>
+      <w:proofErr w:type="spellEnd"/>
+      <w:r>
+        <w:rPr>
+          <w:rFonts w:cstheme="minorHAnsi"/>
+        </w:rPr>
+        <w:t>]</w:t>
       </w:r>
     </w:p>
     <w:p>
@@ -677,7 +781,23 @@
           <w:rFonts w:cstheme="minorHAnsi"/>
           <w:szCs w:val="20"/>
         </w:rPr>
-        <w:t>[SeismicLoad]</w:t>
+        <w:t>[</w:t>
+      </w:r>
+      <w:proofErr w:type="spellStart"/>
+      <w:r>
+        <w:rPr>
+          <w:rFonts w:cstheme="minorHAnsi"/>
+          <w:szCs w:val="20"/>
+        </w:rPr>
+        <w:t>SeismicLoad</w:t>
+      </w:r>
+      <w:proofErr w:type="spellEnd"/>
+      <w:r>
+        <w:rPr>
+          <w:rFonts w:cstheme="minorHAnsi"/>
+          <w:szCs w:val="20"/>
+        </w:rPr>
+        <w:t>]</w:t>
       </w:r>
     </w:p>
     <w:p>
@@ -698,7 +818,21 @@
         <w:rPr>
           <w:rFonts w:cstheme="minorHAnsi"/>
         </w:rPr>
-        <w:t>[LoadCases]</w:t>
+        <w:t>[</w:t>
+      </w:r>
+      <w:proofErr w:type="spellStart"/>
+      <w:r>
+        <w:rPr>
+          <w:rFonts w:cstheme="minorHAnsi"/>
+        </w:rPr>
+        <w:t>LoadCases</w:t>
+      </w:r>
+      <w:proofErr w:type="spellEnd"/>
+      <w:r>
+        <w:rPr>
+          <w:rFonts w:cstheme="minorHAnsi"/>
+        </w:rPr>
+        <w:t>]</w:t>
       </w:r>
     </w:p>
     <w:p>
@@ -724,14 +858,22 @@
         <w:rPr>
           <w:rFonts w:cstheme="minorHAnsi"/>
         </w:rPr>
-        <w:t>[LoadCombinations</w:t>
-      </w:r>
+        <w:t>[</w:t>
+      </w:r>
+      <w:proofErr w:type="spellStart"/>
       <w:r>
         <w:rPr>
           <w:rFonts w:cstheme="minorHAnsi"/>
         </w:rPr>
+        <w:t>LoadCombinations</w:t>
+      </w:r>
+      <w:r>
+        <w:rPr>
+          <w:rFonts w:cstheme="minorHAnsi"/>
+        </w:rPr>
         <w:t>ULS</w:t>
       </w:r>
+      <w:proofErr w:type="spellEnd"/>
       <w:r>
         <w:rPr>
           <w:rFonts w:cstheme="minorHAnsi"/>
@@ -875,12 +1017,14 @@
         <w:lastRenderedPageBreak/>
         <w:t>[</w:t>
       </w:r>
+      <w:proofErr w:type="spellStart"/>
       <w:r>
         <w:rPr>
           <w:rFonts w:cstheme="minorHAnsi"/>
         </w:rPr>
         <w:t>LoadCombinationsSLS</w:t>
       </w:r>
+      <w:proofErr w:type="spellEnd"/>
       <w:r>
         <w:rPr>
           <w:sz w:val="18"/>
@@ -1003,11 +1147,19 @@
         </w:rPr>
         <w:t>[</w:t>
       </w:r>
+      <w:proofErr w:type="spellStart"/>
       <w:r>
         <w:rPr>
           <w:rFonts w:cstheme="minorHAnsi"/>
         </w:rPr>
-        <w:t>MemberDesign]</w:t>
+        <w:t>MemberDesign</w:t>
+      </w:r>
+      <w:proofErr w:type="spellEnd"/>
+      <w:r>
+        <w:rPr>
+          <w:rFonts w:cstheme="minorHAnsi"/>
+        </w:rPr>
+        <w:t>]</w:t>
       </w:r>
     </w:p>
     <w:p>
@@ -1030,11 +1182,19 @@
         </w:rPr>
         <w:t>[</w:t>
       </w:r>
+      <w:proofErr w:type="spellStart"/>
       <w:r>
         <w:rPr>
           <w:rFonts w:cstheme="minorHAnsi"/>
         </w:rPr>
-        <w:t>JointDesign]</w:t>
+        <w:t>JointDesign</w:t>
+      </w:r>
+      <w:proofErr w:type="spellEnd"/>
+      <w:r>
+        <w:rPr>
+          <w:rFonts w:cstheme="minorHAnsi"/>
+        </w:rPr>
+        <w:t>]</w:t>
       </w:r>
     </w:p>
     <w:p>
@@ -1051,25 +1211,21 @@
       <w:bookmarkEnd w:id="18"/>
     </w:p>
     <w:p>
-      <w:r>
-        <w:rPr>
-          <w:color w:val="FF0000"/>
-        </w:rPr>
+      <w:bookmarkStart w:id="19" w:name="_GoBack"/>
+      <w:r>
         <w:t>[</w:t>
       </w:r>
-      <w:r>
-        <w:rPr>
-          <w:color w:val="FF0000"/>
-        </w:rPr>
+      <w:proofErr w:type="spellStart"/>
+      <w:r>
         <w:t>Footing</w:t>
       </w:r>
       <w:r>
-        <w:rPr>
-          <w:color w:val="FF0000"/>
-        </w:rPr>
-        <w:t>Design]</w:t>
-      </w:r>
-      <w:bookmarkStart w:id="19" w:name="_GoBack"/>
+        <w:t>Design</w:t>
+      </w:r>
+      <w:proofErr w:type="spellEnd"/>
+      <w:r>
+        <w:t>]</w:t>
+      </w:r>
       <w:bookmarkEnd w:id="19"/>
     </w:p>
     <w:sectPr>
@@ -1086,7 +1242,7 @@
 </file>
 
 <file path=word/endnotes.xml><?xml version="1.0" encoding="utf-8"?>
-<w:endnotes xmlns:wpc="http://schemas.microsoft.com/office/word/2010/wordprocessingCanvas" xmlns:cx="http://schemas.microsoft.com/office/drawing/2014/chartex" xmlns:cx1="http://schemas.microsoft.com/office/drawing/2015/9/8/chartex" xmlns:mc="http://schemas.openxmlformats.org/markup-compatibility/2006" xmlns:o="urn:schemas-microsoft-com:office:office" xmlns:r="http://schemas.openxmlformats.org/officeDocument/2006/relationships" xmlns:m="http://schemas.openxmlformats.org/officeDocument/2006/math" xmlns:v="urn:schemas-microsoft-com:vml" xmlns:wp14="http://schemas.microsoft.com/office/word/2010/wordprocessingDrawing" xmlns:wp="http://schemas.openxmlformats.org/drawingml/2006/wordprocessingDrawing" xmlns:w10="urn:schemas-microsoft-com:office:word" xmlns:w="http://schemas.openxmlformats.org/wordprocessingml/2006/main" xmlns:w14="http://schemas.microsoft.com/office/word/2010/wordml" xmlns:w15="http://schemas.microsoft.com/office/word/2012/wordml" xmlns:w16se="http://schemas.microsoft.com/office/word/2015/wordml/symex" xmlns:wpg="http://schemas.microsoft.com/office/word/2010/wordprocessingGroup" xmlns:wpi="http://schemas.microsoft.com/office/word/2010/wordprocessingInk" xmlns:wne="http://schemas.microsoft.com/office/word/2006/wordml" xmlns:wps="http://schemas.microsoft.com/office/word/2010/wordprocessingShape" mc:Ignorable="w14 w15 w16se wp14">
+<w:endnotes xmlns:wpc="http://schemas.microsoft.com/office/word/2010/wordprocessingCanvas" xmlns:cx="http://schemas.microsoft.com/office/drawing/2014/chartex" xmlns:cx1="http://schemas.microsoft.com/office/drawing/2015/9/8/chartex" xmlns:cx2="http://schemas.microsoft.com/office/drawing/2015/10/21/chartex" xmlns:cx3="http://schemas.microsoft.com/office/drawing/2016/5/9/chartex" xmlns:cx4="http://schemas.microsoft.com/office/drawing/2016/5/10/chartex" xmlns:cx5="http://schemas.microsoft.com/office/drawing/2016/5/11/chartex" xmlns:cx6="http://schemas.microsoft.com/office/drawing/2016/5/12/chartex" xmlns:cx7="http://schemas.microsoft.com/office/drawing/2016/5/13/chartex" xmlns:cx8="http://schemas.microsoft.com/office/drawing/2016/5/14/chartex" xmlns:mc="http://schemas.openxmlformats.org/markup-compatibility/2006" xmlns:aink="http://schemas.microsoft.com/office/drawing/2016/ink" xmlns:am3d="http://schemas.microsoft.com/office/drawing/2017/model3d" xmlns:o="urn:schemas-microsoft-com:office:office" xmlns:r="http://schemas.openxmlformats.org/officeDocument/2006/relationships" xmlns:m="http://schemas.openxmlformats.org/officeDocument/2006/math" xmlns:v="urn:schemas-microsoft-com:vml" xmlns:wp14="http://schemas.microsoft.com/office/word/2010/wordprocessingDrawing" xmlns:wp="http://schemas.openxmlformats.org/drawingml/2006/wordprocessingDrawing" xmlns:w10="urn:schemas-microsoft-com:office:word" xmlns:w="http://schemas.openxmlformats.org/wordprocessingml/2006/main" xmlns:w14="http://schemas.microsoft.com/office/word/2010/wordml" xmlns:w15="http://schemas.microsoft.com/office/word/2012/wordml" xmlns:w16cid="http://schemas.microsoft.com/office/word/2016/wordml/cid" xmlns:w16se="http://schemas.microsoft.com/office/word/2015/wordml/symex" xmlns:wpg="http://schemas.microsoft.com/office/word/2010/wordprocessingGroup" xmlns:wpi="http://schemas.microsoft.com/office/word/2010/wordprocessingInk" xmlns:wne="http://schemas.microsoft.com/office/word/2006/wordml" xmlns:wps="http://schemas.microsoft.com/office/word/2010/wordprocessingShape" mc:Ignorable="w14 w15 w16se w16cid wp14">
   <w:endnote w:type="separator" w:id="-1">
     <w:p>
       <w:r>
@@ -1105,7 +1261,7 @@
 </file>
 
 <file path=word/footnotes.xml><?xml version="1.0" encoding="utf-8"?>
-<w:footnotes xmlns:wpc="http://schemas.microsoft.com/office/word/2010/wordprocessingCanvas" xmlns:cx="http://schemas.microsoft.com/office/drawing/2014/chartex" xmlns:cx1="http://schemas.microsoft.com/office/drawing/2015/9/8/chartex" xmlns:mc="http://schemas.openxmlformats.org/markup-compatibility/2006" xmlns:o="urn:schemas-microsoft-com:office:office" xmlns:r="http://schemas.openxmlformats.org/officeDocument/2006/relationships" xmlns:m="http://schemas.openxmlformats.org/officeDocument/2006/math" xmlns:v="urn:schemas-microsoft-com:vml" xmlns:wp14="http://schemas.microsoft.com/office/word/2010/wordprocessingDrawing" xmlns:wp="http://schemas.openxmlformats.org/drawingml/2006/wordprocessingDrawing" xmlns:w10="urn:schemas-microsoft-com:office:word" xmlns:w="http://schemas.openxmlformats.org/wordprocessingml/2006/main" xmlns:w14="http://schemas.microsoft.com/office/word/2010/wordml" xmlns:w15="http://schemas.microsoft.com/office/word/2012/wordml" xmlns:w16se="http://schemas.microsoft.com/office/word/2015/wordml/symex" xmlns:wpg="http://schemas.microsoft.com/office/word/2010/wordprocessingGroup" xmlns:wpi="http://schemas.microsoft.com/office/word/2010/wordprocessingInk" xmlns:wne="http://schemas.microsoft.com/office/word/2006/wordml" xmlns:wps="http://schemas.microsoft.com/office/word/2010/wordprocessingShape" mc:Ignorable="w14 w15 w16se wp14">
+<w:footnotes xmlns:wpc="http://schemas.microsoft.com/office/word/2010/wordprocessingCanvas" xmlns:cx="http://schemas.microsoft.com/office/drawing/2014/chartex" xmlns:cx1="http://schemas.microsoft.com/office/drawing/2015/9/8/chartex" xmlns:cx2="http://schemas.microsoft.com/office/drawing/2015/10/21/chartex" xmlns:cx3="http://schemas.microsoft.com/office/drawing/2016/5/9/chartex" xmlns:cx4="http://schemas.microsoft.com/office/drawing/2016/5/10/chartex" xmlns:cx5="http://schemas.microsoft.com/office/drawing/2016/5/11/chartex" xmlns:cx6="http://schemas.microsoft.com/office/drawing/2016/5/12/chartex" xmlns:cx7="http://schemas.microsoft.com/office/drawing/2016/5/13/chartex" xmlns:cx8="http://schemas.microsoft.com/office/drawing/2016/5/14/chartex" xmlns:mc="http://schemas.openxmlformats.org/markup-compatibility/2006" xmlns:aink="http://schemas.microsoft.com/office/drawing/2016/ink" xmlns:am3d="http://schemas.microsoft.com/office/drawing/2017/model3d" xmlns:o="urn:schemas-microsoft-com:office:office" xmlns:r="http://schemas.openxmlformats.org/officeDocument/2006/relationships" xmlns:m="http://schemas.openxmlformats.org/officeDocument/2006/math" xmlns:v="urn:schemas-microsoft-com:vml" xmlns:wp14="http://schemas.microsoft.com/office/word/2010/wordprocessingDrawing" xmlns:wp="http://schemas.openxmlformats.org/drawingml/2006/wordprocessingDrawing" xmlns:w10="urn:schemas-microsoft-com:office:word" xmlns:w="http://schemas.openxmlformats.org/wordprocessingml/2006/main" xmlns:w14="http://schemas.microsoft.com/office/word/2010/wordml" xmlns:w15="http://schemas.microsoft.com/office/word/2012/wordml" xmlns:w16cid="http://schemas.microsoft.com/office/word/2016/wordml/cid" xmlns:w16se="http://schemas.microsoft.com/office/word/2015/wordml/symex" xmlns:wpg="http://schemas.microsoft.com/office/word/2010/wordprocessingGroup" xmlns:wpi="http://schemas.microsoft.com/office/word/2010/wordprocessingInk" xmlns:wne="http://schemas.microsoft.com/office/word/2006/wordml" xmlns:wps="http://schemas.microsoft.com/office/word/2010/wordprocessingShape" mc:Ignorable="w14 w15 w16se w16cid wp14">
   <w:footnote w:type="separator" w:id="-1">
     <w:p>
       <w:r>
@@ -1124,7 +1280,7 @@
 </file>
 
 <file path=word/header1.xml><?xml version="1.0" encoding="utf-8"?>
-<w:hdr xmlns:wpc="http://schemas.microsoft.com/office/word/2010/wordprocessingCanvas" xmlns:cx="http://schemas.microsoft.com/office/drawing/2014/chartex" xmlns:cx1="http://schemas.microsoft.com/office/drawing/2015/9/8/chartex" xmlns:mc="http://schemas.openxmlformats.org/markup-compatibility/2006" xmlns:o="urn:schemas-microsoft-com:office:office" xmlns:r="http://schemas.openxmlformats.org/officeDocument/2006/relationships" xmlns:m="http://schemas.openxmlformats.org/officeDocument/2006/math" xmlns:v="urn:schemas-microsoft-com:vml" xmlns:wp14="http://schemas.microsoft.com/office/word/2010/wordprocessingDrawing" xmlns:wp="http://schemas.openxmlformats.org/drawingml/2006/wordprocessingDrawing" xmlns:w10="urn:schemas-microsoft-com:office:word" xmlns:w="http://schemas.openxmlformats.org/wordprocessingml/2006/main" xmlns:w14="http://schemas.microsoft.com/office/word/2010/wordml" xmlns:w15="http://schemas.microsoft.com/office/word/2012/wordml" xmlns:w16se="http://schemas.microsoft.com/office/word/2015/wordml/symex" xmlns:wpg="http://schemas.microsoft.com/office/word/2010/wordprocessingGroup" xmlns:wpi="http://schemas.microsoft.com/office/word/2010/wordprocessingInk" xmlns:wne="http://schemas.microsoft.com/office/word/2006/wordml" xmlns:wps="http://schemas.microsoft.com/office/word/2010/wordprocessingShape" mc:Ignorable="w14 w15 w16se wp14">
+<w:hdr xmlns:wpc="http://schemas.microsoft.com/office/word/2010/wordprocessingCanvas" xmlns:cx="http://schemas.microsoft.com/office/drawing/2014/chartex" xmlns:cx1="http://schemas.microsoft.com/office/drawing/2015/9/8/chartex" xmlns:cx2="http://schemas.microsoft.com/office/drawing/2015/10/21/chartex" xmlns:cx3="http://schemas.microsoft.com/office/drawing/2016/5/9/chartex" xmlns:cx4="http://schemas.microsoft.com/office/drawing/2016/5/10/chartex" xmlns:cx5="http://schemas.microsoft.com/office/drawing/2016/5/11/chartex" xmlns:cx6="http://schemas.microsoft.com/office/drawing/2016/5/12/chartex" xmlns:cx7="http://schemas.microsoft.com/office/drawing/2016/5/13/chartex" xmlns:cx8="http://schemas.microsoft.com/office/drawing/2016/5/14/chartex" xmlns:mc="http://schemas.openxmlformats.org/markup-compatibility/2006" xmlns:aink="http://schemas.microsoft.com/office/drawing/2016/ink" xmlns:am3d="http://schemas.microsoft.com/office/drawing/2017/model3d" xmlns:o="urn:schemas-microsoft-com:office:office" xmlns:r="http://schemas.openxmlformats.org/officeDocument/2006/relationships" xmlns:m="http://schemas.openxmlformats.org/officeDocument/2006/math" xmlns:v="urn:schemas-microsoft-com:vml" xmlns:wp14="http://schemas.microsoft.com/office/word/2010/wordprocessingDrawing" xmlns:wp="http://schemas.openxmlformats.org/drawingml/2006/wordprocessingDrawing" xmlns:w10="urn:schemas-microsoft-com:office:word" xmlns:w="http://schemas.openxmlformats.org/wordprocessingml/2006/main" xmlns:w14="http://schemas.microsoft.com/office/word/2010/wordml" xmlns:w15="http://schemas.microsoft.com/office/word/2012/wordml" xmlns:w16cid="http://schemas.microsoft.com/office/word/2016/wordml/cid" xmlns:w16se="http://schemas.microsoft.com/office/word/2015/wordml/symex" xmlns:wpg="http://schemas.microsoft.com/office/word/2010/wordprocessingGroup" xmlns:wpi="http://schemas.microsoft.com/office/word/2010/wordprocessingInk" xmlns:wne="http://schemas.microsoft.com/office/word/2006/wordml" xmlns:wps="http://schemas.microsoft.com/office/word/2010/wordprocessingShape" mc:Ignorable="w14 w15 w16se w16cid wp14">
   <w:tbl>
     <w:tblPr>
       <w:tblStyle w:val="TableGrid"/>
@@ -1229,7 +1385,15 @@
             <w:t>Project Name:</w:t>
           </w:r>
           <w:r>
-            <w:t xml:space="preserve"> [ProjectName]</w:t>
+            <w:t xml:space="preserve"> [</w:t>
+          </w:r>
+          <w:proofErr w:type="spellStart"/>
+          <w:r>
+            <w:t>ProjectName</w:t>
+          </w:r>
+          <w:proofErr w:type="spellEnd"/>
+          <w:r>
+            <w:t>]</w:t>
           </w:r>
         </w:p>
         <w:p>
@@ -1245,7 +1409,15 @@
             <w:t>Project Site:</w:t>
           </w:r>
           <w:r>
-            <w:t xml:space="preserve"> [ProjectSite]</w:t>
+            <w:t xml:space="preserve"> [</w:t>
+          </w:r>
+          <w:proofErr w:type="spellStart"/>
+          <w:r>
+            <w:t>ProjectSite</w:t>
+          </w:r>
+          <w:proofErr w:type="spellEnd"/>
+          <w:r>
+            <w:t>]</w:t>
           </w:r>
         </w:p>
         <w:p>
@@ -1261,7 +1433,15 @@
             <w:t>Project Number:</w:t>
           </w:r>
           <w:r>
-            <w:t xml:space="preserve"> [ProjectNumber]</w:t>
+            <w:t xml:space="preserve"> [</w:t>
+          </w:r>
+          <w:proofErr w:type="spellStart"/>
+          <w:r>
+            <w:t>ProjectNumber</w:t>
+          </w:r>
+          <w:proofErr w:type="spellEnd"/>
+          <w:r>
+            <w:t>]</w:t>
           </w:r>
         </w:p>
       </w:tc>
@@ -1277,7 +1457,15 @@
             <w:t>Project Part:</w:t>
           </w:r>
           <w:r>
-            <w:t xml:space="preserve"> [ProjectPart]</w:t>
+            <w:t xml:space="preserve"> [</w:t>
+          </w:r>
+          <w:proofErr w:type="spellStart"/>
+          <w:r>
+            <w:t>ProjectPart</w:t>
+          </w:r>
+          <w:proofErr w:type="spellEnd"/>
+          <w:r>
+            <w:t>]</w:t>
           </w:r>
         </w:p>
         <w:p>
@@ -1337,7 +1525,7 @@
 </file>
 
 <file path=word/numbering.xml><?xml version="1.0" encoding="utf-8"?>
-<w:numbering xmlns:wpc="http://schemas.microsoft.com/office/word/2010/wordprocessingCanvas" xmlns:cx="http://schemas.microsoft.com/office/drawing/2014/chartex" xmlns:cx1="http://schemas.microsoft.com/office/drawing/2015/9/8/chartex" xmlns:mc="http://schemas.openxmlformats.org/markup-compatibility/2006" xmlns:o="urn:schemas-microsoft-com:office:office" xmlns:r="http://schemas.openxmlformats.org/officeDocument/2006/relationships" xmlns:m="http://schemas.openxmlformats.org/officeDocument/2006/math" xmlns:v="urn:schemas-microsoft-com:vml" xmlns:wp14="http://schemas.microsoft.com/office/word/2010/wordprocessingDrawing" xmlns:wp="http://schemas.openxmlformats.org/drawingml/2006/wordprocessingDrawing" xmlns:w10="urn:schemas-microsoft-com:office:word" xmlns:w="http://schemas.openxmlformats.org/wordprocessingml/2006/main" xmlns:w14="http://schemas.microsoft.com/office/word/2010/wordml" xmlns:w15="http://schemas.microsoft.com/office/word/2012/wordml" xmlns:w16se="http://schemas.microsoft.com/office/word/2015/wordml/symex" xmlns:wpg="http://schemas.microsoft.com/office/word/2010/wordprocessingGroup" xmlns:wpi="http://schemas.microsoft.com/office/word/2010/wordprocessingInk" xmlns:wne="http://schemas.microsoft.com/office/word/2006/wordml" xmlns:wps="http://schemas.microsoft.com/office/word/2010/wordprocessingShape" mc:Ignorable="w14 w15 w16se wp14">
+<w:numbering xmlns:wpc="http://schemas.microsoft.com/office/word/2010/wordprocessingCanvas" xmlns:cx="http://schemas.microsoft.com/office/drawing/2014/chartex" xmlns:cx1="http://schemas.microsoft.com/office/drawing/2015/9/8/chartex" xmlns:cx2="http://schemas.microsoft.com/office/drawing/2015/10/21/chartex" xmlns:cx3="http://schemas.microsoft.com/office/drawing/2016/5/9/chartex" xmlns:cx4="http://schemas.microsoft.com/office/drawing/2016/5/10/chartex" xmlns:cx5="http://schemas.microsoft.com/office/drawing/2016/5/11/chartex" xmlns:cx6="http://schemas.microsoft.com/office/drawing/2016/5/12/chartex" xmlns:cx7="http://schemas.microsoft.com/office/drawing/2016/5/13/chartex" xmlns:cx8="http://schemas.microsoft.com/office/drawing/2016/5/14/chartex" xmlns:mc="http://schemas.openxmlformats.org/markup-compatibility/2006" xmlns:aink="http://schemas.microsoft.com/office/drawing/2016/ink" xmlns:am3d="http://schemas.microsoft.com/office/drawing/2017/model3d" xmlns:o="urn:schemas-microsoft-com:office:office" xmlns:r="http://schemas.openxmlformats.org/officeDocument/2006/relationships" xmlns:m="http://schemas.openxmlformats.org/officeDocument/2006/math" xmlns:v="urn:schemas-microsoft-com:vml" xmlns:wp14="http://schemas.microsoft.com/office/word/2010/wordprocessingDrawing" xmlns:wp="http://schemas.openxmlformats.org/drawingml/2006/wordprocessingDrawing" xmlns:w10="urn:schemas-microsoft-com:office:word" xmlns:w="http://schemas.openxmlformats.org/wordprocessingml/2006/main" xmlns:w14="http://schemas.microsoft.com/office/word/2010/wordml" xmlns:w15="http://schemas.microsoft.com/office/word/2012/wordml" xmlns:w16cid="http://schemas.microsoft.com/office/word/2016/wordml/cid" xmlns:w16se="http://schemas.microsoft.com/office/word/2015/wordml/symex" xmlns:wpg="http://schemas.microsoft.com/office/word/2010/wordprocessingGroup" xmlns:wpi="http://schemas.microsoft.com/office/word/2010/wordprocessingInk" xmlns:wne="http://schemas.microsoft.com/office/word/2006/wordml" xmlns:wps="http://schemas.microsoft.com/office/word/2010/wordprocessingShape" mc:Ignorable="w14 w15 w16se w16cid wp14">
   <w:abstractNum w:abstractNumId="0" w15:restartNumberingAfterBreak="0">
     <w:nsid w:val="033008A7"/>
     <w:multiLevelType w:val="multilevel"/>
@@ -2352,7 +2540,7 @@
 </file>
 
 <file path=word/styles.xml><?xml version="1.0" encoding="utf-8"?>
-<w:styles xmlns:mc="http://schemas.openxmlformats.org/markup-compatibility/2006" xmlns:r="http://schemas.openxmlformats.org/officeDocument/2006/relationships" xmlns:w="http://schemas.openxmlformats.org/wordprocessingml/2006/main" xmlns:w14="http://schemas.microsoft.com/office/word/2010/wordml" xmlns:w15="http://schemas.microsoft.com/office/word/2012/wordml" xmlns:w16se="http://schemas.microsoft.com/office/word/2015/wordml/symex" mc:Ignorable="w14 w15 w16se">
+<w:styles xmlns:mc="http://schemas.openxmlformats.org/markup-compatibility/2006" xmlns:r="http://schemas.openxmlformats.org/officeDocument/2006/relationships" xmlns:w="http://schemas.openxmlformats.org/wordprocessingml/2006/main" xmlns:w14="http://schemas.microsoft.com/office/word/2010/wordml" xmlns:w15="http://schemas.microsoft.com/office/word/2012/wordml" xmlns:w16cid="http://schemas.microsoft.com/office/word/2016/wordml/cid" xmlns:w16se="http://schemas.microsoft.com/office/word/2015/wordml/symex" mc:Ignorable="w14 w15 w16se w16cid">
   <w:docDefaults>
     <w:rPrDefault>
       <w:rPr>
@@ -2364,7 +2552,7 @@
     </w:rPrDefault>
     <w:pPrDefault/>
   </w:docDefaults>
-  <w:latentStyles w:defLockedState="0" w:defUIPriority="99" w:defSemiHidden="0" w:defUnhideWhenUsed="0" w:defQFormat="0" w:count="371">
+  <w:latentStyles w:defLockedState="0" w:defUIPriority="99" w:defSemiHidden="0" w:defUnhideWhenUsed="0" w:defQFormat="0" w:count="376">
     <w:lsdException w:name="Normal" w:uiPriority="0" w:qFormat="1"/>
     <w:lsdException w:name="heading 1" w:uiPriority="9" w:qFormat="1"/>
     <w:lsdException w:name="heading 2" w:semiHidden="1" w:uiPriority="9" w:unhideWhenUsed="1" w:qFormat="1"/>
@@ -2470,7 +2658,6 @@
     <w:lsdException w:name="HTML Sample" w:semiHidden="1" w:unhideWhenUsed="1"/>
     <w:lsdException w:name="HTML Typewriter" w:semiHidden="1" w:unhideWhenUsed="1"/>
     <w:lsdException w:name="HTML Variable" w:semiHidden="1" w:unhideWhenUsed="1"/>
-    <w:lsdException w:name="Normal Table" w:semiHidden="1" w:unhideWhenUsed="1"/>
     <w:lsdException w:name="annotation subject" w:semiHidden="1" w:unhideWhenUsed="1"/>
     <w:lsdException w:name="No List" w:semiHidden="1" w:unhideWhenUsed="1"/>
     <w:lsdException w:name="Outline List 1" w:semiHidden="1" w:unhideWhenUsed="1"/>
@@ -2513,11 +2700,8 @@
     <w:lsdException w:name="Table Contemporary" w:semiHidden="1" w:unhideWhenUsed="1"/>
     <w:lsdException w:name="Table Elegant" w:semiHidden="1" w:unhideWhenUsed="1"/>
     <w:lsdException w:name="Table Professional" w:semiHidden="1" w:unhideWhenUsed="1"/>
-    <w:lsdException w:name="Table Subtle 1" w:semiHidden="1" w:unhideWhenUsed="1"/>
     <w:lsdException w:name="Table Subtle 2" w:semiHidden="1" w:unhideWhenUsed="1"/>
     <w:lsdException w:name="Table Web 1" w:semiHidden="1" w:unhideWhenUsed="1"/>
-    <w:lsdException w:name="Table Web 2" w:semiHidden="1" w:unhideWhenUsed="1"/>
-    <w:lsdException w:name="Table Web 3" w:semiHidden="1" w:unhideWhenUsed="1"/>
     <w:lsdException w:name="Balloon Text" w:semiHidden="1" w:unhideWhenUsed="1"/>
     <w:lsdException w:name="Table Grid" w:uiPriority="59"/>
     <w:lsdException w:name="Table Theme" w:semiHidden="1" w:unhideWhenUsed="1"/>
@@ -2736,6 +2920,11 @@
     <w:lsdException w:name="List Table 5 Dark Accent 6" w:uiPriority="50"/>
     <w:lsdException w:name="List Table 6 Colorful Accent 6" w:uiPriority="51"/>
     <w:lsdException w:name="List Table 7 Colorful Accent 6" w:uiPriority="52"/>
+    <w:lsdException w:name="Mention" w:semiHidden="1" w:unhideWhenUsed="1"/>
+    <w:lsdException w:name="Smart Hyperlink" w:semiHidden="1" w:unhideWhenUsed="1"/>
+    <w:lsdException w:name="Hashtag" w:semiHidden="1" w:unhideWhenUsed="1"/>
+    <w:lsdException w:name="Unresolved Mention" w:semiHidden="1" w:unhideWhenUsed="1"/>
+    <w:lsdException w:name="Smart Link" w:semiHidden="1" w:unhideWhenUsed="1"/>
   </w:latentStyles>
   <w:style w:type="paragraph" w:default="1" w:styleId="Normal">
     <w:name w:val="Normal"/>
@@ -3624,7 +3813,7 @@
 </file>
 
 <file path=customXml/itemProps2.xml><?xml version="1.0" encoding="utf-8"?>
-<ds:datastoreItem xmlns:ds="http://schemas.openxmlformats.org/officeDocument/2006/customXml" ds:itemID="{33595AE1-D8A1-4EBB-AE1C-8ED0FC018F1C}">
+<ds:datastoreItem xmlns:ds="http://schemas.openxmlformats.org/officeDocument/2006/customXml" ds:itemID="{1151097A-7EA5-41DF-AB97-9D68A00C7AA2}">
   <ds:schemaRefs>
     <ds:schemaRef ds:uri="http://schemas.openxmlformats.org/officeDocument/2006/bibliography"/>
   </ds:schemaRefs>

</xml_diff>

<commit_message>
Todo 375 - in work - nekreslia sa linie
</commit_message>
<xml_diff>
--- a/PFD/Resources/TemplateReport.docx
+++ b/PFD/Resources/TemplateReport.docx
@@ -49,11 +49,9 @@
                     </w:tcMar>
                   </w:tcPr>
                   <w:p>
-                    <w:proofErr w:type="spellStart"/>
                     <w:r>
                       <w:t>Formsteel</w:t>
                     </w:r>
-                    <w:proofErr w:type="spellEnd"/>
                   </w:p>
                 </w:tc>
               </w:sdtContent>
@@ -194,7 +192,6 @@
                         <w:szCs w:val="28"/>
                       </w:rPr>
                     </w:pPr>
-                    <w:proofErr w:type="spellStart"/>
                     <w:r>
                       <w:rPr>
                         <w:color w:val="4472C4" w:themeColor="accent1"/>
@@ -203,7 +200,6 @@
                       </w:rPr>
                       <w:t>Formsteel</w:t>
                     </w:r>
-                    <w:proofErr w:type="spellEnd"/>
                     <w:r>
                       <w:rPr>
                         <w:color w:val="4472C4" w:themeColor="accent1"/>
@@ -365,30 +361,44 @@
     </w:p>
     <w:p>
       <w:r>
+        <w:t>[BasicGeometryParameters]</w:t>
+      </w:r>
+    </w:p>
+    <w:p>
+      <w:pPr>
+        <w:pStyle w:val="Heading2"/>
+      </w:pPr>
+      <w:bookmarkStart w:id="2" w:name="_Toc7095150"/>
+      <w:r>
+        <w:t>Structural model in 3D environment</w:t>
+      </w:r>
+      <w:bookmarkEnd w:id="2"/>
+    </w:p>
+    <w:p>
+      <w:r>
         <w:t>[</w:t>
       </w:r>
-      <w:proofErr w:type="spellStart"/>
-      <w:r>
-        <w:t>BasicGeometryParameters</w:t>
-      </w:r>
-      <w:proofErr w:type="spellEnd"/>
+      <w:r>
+        <w:rPr>
+          <w:rFonts w:cstheme="minorHAnsi"/>
+        </w:rPr>
+        <w:t>3DModelImage_MemberSolidModel</w:t>
+      </w:r>
       <w:r>
         <w:t>]</w:t>
       </w:r>
     </w:p>
     <w:p>
       <w:pPr>
-        <w:pStyle w:val="Heading2"/>
-      </w:pPr>
-      <w:bookmarkStart w:id="2" w:name="_Toc7095150"/>
-      <w:r>
-        <w:t>Structural model in 3D environment</w:t>
-      </w:r>
-      <w:bookmarkEnd w:id="2"/>
-    </w:p>
-    <w:p>
-      <w:r>
-        <w:t>[3DModelImage]</w:t>
+        <w:rPr>
+          <w:rFonts w:cstheme="minorHAnsi"/>
+        </w:rPr>
+      </w:pPr>
+      <w:r>
+        <w:rPr>
+          <w:rFonts w:cstheme="minorHAnsi"/>
+        </w:rPr>
+        <w:t>[3DModelImage_MemberCenterlines]</w:t>
       </w:r>
     </w:p>
     <w:p>
@@ -398,6 +408,8 @@
         <w:ind w:left="431" w:hanging="431"/>
       </w:pPr>
       <w:bookmarkStart w:id="3" w:name="_Toc7095151"/>
+      <w:bookmarkStart w:id="4" w:name="_GoBack"/>
+      <w:bookmarkEnd w:id="4"/>
       <w:r>
         <w:lastRenderedPageBreak/>
         <w:t>Material</w:t>
@@ -427,7 +439,6 @@
         </w:rPr>
         <w:t>[</w:t>
       </w:r>
-      <w:proofErr w:type="spellStart"/>
       <w:r>
         <w:t>Material</w:t>
       </w:r>
@@ -437,7 +448,6 @@
       <w:r>
         <w:t>roperties</w:t>
       </w:r>
-      <w:proofErr w:type="spellEnd"/>
       <w:r>
         <w:rPr>
           <w:rFonts w:eastAsia="Times New Roman" w:cstheme="minorHAnsi"/>
@@ -453,12 +463,12 @@
         <w:spacing w:before="12900"/>
         <w:ind w:left="431" w:hanging="431"/>
       </w:pPr>
-      <w:bookmarkStart w:id="4" w:name="_Toc7095152"/>
+      <w:bookmarkStart w:id="5" w:name="_Toc7095152"/>
       <w:r>
         <w:lastRenderedPageBreak/>
         <w:t>Cross-sections</w:t>
       </w:r>
-      <w:bookmarkEnd w:id="4"/>
+      <w:bookmarkEnd w:id="5"/>
     </w:p>
     <w:p>
       <w:pPr>
@@ -474,25 +484,7 @@
           <w:color w:val="222222"/>
           <w:lang w:eastAsia="en-NZ"/>
         </w:rPr>
-        <w:t>[</w:t>
-      </w:r>
-      <w:proofErr w:type="spellStart"/>
-      <w:r>
-        <w:rPr>
-          <w:rFonts w:eastAsia="Times New Roman" w:cstheme="minorHAnsi"/>
-          <w:color w:val="222222"/>
-          <w:lang w:eastAsia="en-NZ"/>
-        </w:rPr>
-        <w:t>CrossSections</w:t>
-      </w:r>
-      <w:proofErr w:type="spellEnd"/>
-      <w:r>
-        <w:rPr>
-          <w:rFonts w:eastAsia="Times New Roman" w:cstheme="minorHAnsi"/>
-          <w:color w:val="222222"/>
-          <w:lang w:eastAsia="en-NZ"/>
-        </w:rPr>
-        <w:t>]</w:t>
+        <w:t>[CrossSections]</w:t>
       </w:r>
     </w:p>
     <w:p>
@@ -501,24 +493,16 @@
         <w:spacing w:before="12900"/>
         <w:ind w:left="431" w:hanging="431"/>
       </w:pPr>
-      <w:bookmarkStart w:id="5" w:name="_Toc7095153"/>
+      <w:bookmarkStart w:id="6" w:name="_Toc7095153"/>
       <w:r>
         <w:lastRenderedPageBreak/>
         <w:t>Member types</w:t>
       </w:r>
-      <w:bookmarkEnd w:id="5"/>
-    </w:p>
-    <w:p>
-      <w:r>
-        <w:t>[</w:t>
-      </w:r>
-      <w:proofErr w:type="spellStart"/>
-      <w:r>
-        <w:t>MemberTypes</w:t>
-      </w:r>
-      <w:proofErr w:type="spellEnd"/>
-      <w:r>
-        <w:t>]</w:t>
+      <w:bookmarkEnd w:id="6"/>
+    </w:p>
+    <w:p>
+      <w:r>
+        <w:t>[MemberTypes]</w:t>
       </w:r>
     </w:p>
     <w:p>
@@ -527,68 +511,52 @@
         <w:spacing w:before="12900"/>
         <w:ind w:left="431" w:hanging="431"/>
       </w:pPr>
-      <w:bookmarkStart w:id="6" w:name="_Toc7095154"/>
+      <w:bookmarkStart w:id="7" w:name="_Toc7095154"/>
       <w:r>
         <w:lastRenderedPageBreak/>
         <w:t>Load</w:t>
       </w:r>
-      <w:bookmarkEnd w:id="6"/>
+      <w:bookmarkEnd w:id="7"/>
     </w:p>
     <w:p>
       <w:pPr>
         <w:pStyle w:val="Heading2"/>
       </w:pPr>
-      <w:bookmarkStart w:id="7" w:name="_Toc7095155"/>
+      <w:bookmarkStart w:id="8" w:name="_Toc7095155"/>
       <w:r>
         <w:t>Basic Parameters</w:t>
       </w:r>
-      <w:bookmarkEnd w:id="7"/>
-    </w:p>
-    <w:p>
-      <w:r>
-        <w:t>[</w:t>
-      </w:r>
-      <w:proofErr w:type="spellStart"/>
-      <w:r>
-        <w:t>BasicLoadParameters</w:t>
-      </w:r>
-      <w:proofErr w:type="spellEnd"/>
-      <w:r>
-        <w:t>]</w:t>
+      <w:bookmarkEnd w:id="8"/>
+    </w:p>
+    <w:p>
+      <w:r>
+        <w:t>[BasicLoadParameters]</w:t>
       </w:r>
     </w:p>
     <w:p>
       <w:pPr>
         <w:pStyle w:val="Heading2"/>
       </w:pPr>
-      <w:bookmarkStart w:id="8" w:name="_Toc7095156"/>
+      <w:bookmarkStart w:id="9" w:name="_Toc7095156"/>
       <w:r>
         <w:t>Dead Load</w:t>
       </w:r>
-      <w:bookmarkEnd w:id="8"/>
-    </w:p>
-    <w:p>
-      <w:r>
-        <w:t>[</w:t>
-      </w:r>
-      <w:proofErr w:type="spellStart"/>
-      <w:r>
-        <w:t>DeadLoad</w:t>
-      </w:r>
-      <w:proofErr w:type="spellEnd"/>
-      <w:r>
-        <w:t>]</w:t>
+      <w:bookmarkEnd w:id="9"/>
+    </w:p>
+    <w:p>
+      <w:r>
+        <w:t>[DeadLoad]</w:t>
       </w:r>
     </w:p>
     <w:p>
       <w:pPr>
         <w:pStyle w:val="Heading2"/>
       </w:pPr>
-      <w:bookmarkStart w:id="9" w:name="_Toc7095157"/>
+      <w:bookmarkStart w:id="10" w:name="_Toc7095157"/>
       <w:r>
         <w:t>Service load</w:t>
       </w:r>
-      <w:bookmarkEnd w:id="9"/>
+      <w:bookmarkEnd w:id="10"/>
     </w:p>
     <w:p>
       <w:pPr>
@@ -596,14 +564,12 @@
           <w:color w:val="FF0000"/>
         </w:rPr>
       </w:pPr>
-      <w:proofErr w:type="spellStart"/>
       <w:r>
         <w:rPr>
           <w:color w:val="FF0000"/>
         </w:rPr>
         <w:t>Todo</w:t>
       </w:r>
-      <w:proofErr w:type="spellEnd"/>
       <w:r>
         <w:rPr>
           <w:color w:val="FF0000"/>
@@ -615,7 +581,7 @@
       <w:pPr>
         <w:pStyle w:val="Heading2"/>
       </w:pPr>
-      <w:bookmarkStart w:id="10" w:name="_Toc7095158"/>
+      <w:bookmarkStart w:id="11" w:name="_Toc7095158"/>
       <w:r>
         <w:t>Live</w:t>
       </w:r>
@@ -625,7 +591,7 @@
       <w:r>
         <w:t xml:space="preserve"> Load</w:t>
       </w:r>
-      <w:bookmarkEnd w:id="10"/>
+      <w:bookmarkEnd w:id="11"/>
     </w:p>
     <w:p>
       <w:pPr>
@@ -641,36 +607,18 @@
           <w:color w:val="000000"/>
           <w:lang w:eastAsia="en-NZ"/>
         </w:rPr>
-        <w:t>[</w:t>
-      </w:r>
-      <w:proofErr w:type="spellStart"/>
-      <w:r>
-        <w:rPr>
-          <w:rFonts w:eastAsia="Times New Roman" w:cstheme="minorHAnsi"/>
-          <w:color w:val="000000"/>
-          <w:lang w:eastAsia="en-NZ"/>
-        </w:rPr>
-        <w:t>ImposedLoad</w:t>
-      </w:r>
-      <w:proofErr w:type="spellEnd"/>
-      <w:r>
-        <w:rPr>
-          <w:rFonts w:eastAsia="Times New Roman" w:cstheme="minorHAnsi"/>
-          <w:color w:val="000000"/>
-          <w:lang w:eastAsia="en-NZ"/>
-        </w:rPr>
-        <w:t>]</w:t>
+        <w:t>[ImposedLoad]</w:t>
       </w:r>
     </w:p>
     <w:p>
       <w:pPr>
         <w:pStyle w:val="Heading2"/>
       </w:pPr>
-      <w:bookmarkStart w:id="11" w:name="_Toc7095159"/>
+      <w:bookmarkStart w:id="12" w:name="_Toc7095159"/>
       <w:r>
         <w:t>Snow Load</w:t>
       </w:r>
-      <w:bookmarkEnd w:id="11"/>
+      <w:bookmarkEnd w:id="12"/>
     </w:p>
     <w:p>
       <w:pPr>
@@ -682,69 +630,41 @@
         <w:rPr>
           <w:rFonts w:cstheme="minorHAnsi"/>
         </w:rPr>
-        <w:t>[</w:t>
-      </w:r>
-      <w:proofErr w:type="spellStart"/>
-      <w:r>
+        <w:t>[SnowLoad]</w:t>
+      </w:r>
+    </w:p>
+    <w:p>
+      <w:pPr>
+        <w:pStyle w:val="Heading2"/>
+      </w:pPr>
+      <w:bookmarkStart w:id="13" w:name="_Toc7095160"/>
+      <w:r>
+        <w:t>Wind Load</w:t>
+      </w:r>
+      <w:bookmarkEnd w:id="13"/>
+    </w:p>
+    <w:p>
+      <w:pPr>
         <w:rPr>
           <w:rFonts w:cstheme="minorHAnsi"/>
         </w:rPr>
-        <w:t>SnowLoad</w:t>
-      </w:r>
-      <w:proofErr w:type="spellEnd"/>
+      </w:pPr>
       <w:r>
         <w:rPr>
           <w:rFonts w:cstheme="minorHAnsi"/>
         </w:rPr>
-        <w:t>]</w:t>
+        <w:t>[WindLoad]</w:t>
       </w:r>
     </w:p>
     <w:p>
       <w:pPr>
         <w:pStyle w:val="Heading2"/>
       </w:pPr>
-      <w:bookmarkStart w:id="12" w:name="_Toc7095160"/>
-      <w:r>
-        <w:t>Wind Load</w:t>
-      </w:r>
-      <w:bookmarkEnd w:id="12"/>
-    </w:p>
-    <w:p>
-      <w:pPr>
-        <w:rPr>
-          <w:rFonts w:cstheme="minorHAnsi"/>
-        </w:rPr>
-      </w:pPr>
-      <w:r>
-        <w:rPr>
-          <w:rFonts w:cstheme="minorHAnsi"/>
-        </w:rPr>
-        <w:t>[</w:t>
-      </w:r>
-      <w:proofErr w:type="spellStart"/>
-      <w:r>
-        <w:rPr>
-          <w:rFonts w:cstheme="minorHAnsi"/>
-        </w:rPr>
-        <w:t>WindLoad</w:t>
-      </w:r>
-      <w:proofErr w:type="spellEnd"/>
-      <w:r>
-        <w:rPr>
-          <w:rFonts w:cstheme="minorHAnsi"/>
-        </w:rPr>
-        <w:t>]</w:t>
-      </w:r>
-    </w:p>
-    <w:p>
-      <w:pPr>
-        <w:pStyle w:val="Heading2"/>
-      </w:pPr>
-      <w:bookmarkStart w:id="13" w:name="_Toc7095161"/>
+      <w:bookmarkStart w:id="14" w:name="_Toc7095161"/>
       <w:r>
         <w:t>Seismic Load</w:t>
       </w:r>
-      <w:bookmarkEnd w:id="13"/>
+      <w:bookmarkEnd w:id="14"/>
     </w:p>
     <w:p>
       <w:pPr>
@@ -781,23 +701,7 @@
           <w:rFonts w:cstheme="minorHAnsi"/>
           <w:szCs w:val="20"/>
         </w:rPr>
-        <w:t>[</w:t>
-      </w:r>
-      <w:proofErr w:type="spellStart"/>
-      <w:r>
-        <w:rPr>
-          <w:rFonts w:cstheme="minorHAnsi"/>
-          <w:szCs w:val="20"/>
-        </w:rPr>
-        <w:t>SeismicLoad</w:t>
-      </w:r>
-      <w:proofErr w:type="spellEnd"/>
-      <w:r>
-        <w:rPr>
-          <w:rFonts w:cstheme="minorHAnsi"/>
-          <w:szCs w:val="20"/>
-        </w:rPr>
-        <w:t>]</w:t>
+        <w:t>[SeismicLoad]</w:t>
       </w:r>
     </w:p>
     <w:p>
@@ -806,66 +710,45 @@
         <w:spacing w:before="12900"/>
         <w:ind w:left="431" w:hanging="431"/>
       </w:pPr>
-      <w:bookmarkStart w:id="14" w:name="_Toc7095162"/>
+      <w:bookmarkStart w:id="15" w:name="_Toc7095162"/>
       <w:r>
         <w:lastRenderedPageBreak/>
         <w:t>Load Cases</w:t>
       </w:r>
-      <w:bookmarkEnd w:id="14"/>
+      <w:bookmarkEnd w:id="15"/>
     </w:p>
     <w:p>
       <w:r>
         <w:rPr>
           <w:rFonts w:cstheme="minorHAnsi"/>
         </w:rPr>
-        <w:t>[</w:t>
-      </w:r>
-      <w:proofErr w:type="spellStart"/>
-      <w:r>
+        <w:t>[LoadCases]</w:t>
+      </w:r>
+    </w:p>
+    <w:p>
+      <w:pPr>
+        <w:pStyle w:val="Heading1"/>
+        <w:spacing w:before="12900"/>
+        <w:ind w:left="431" w:hanging="431"/>
+      </w:pPr>
+      <w:bookmarkStart w:id="16" w:name="_Toc7095163"/>
+      <w:r>
+        <w:lastRenderedPageBreak/>
+        <w:t>Load Combinations</w:t>
+      </w:r>
+      <w:bookmarkEnd w:id="16"/>
+    </w:p>
+    <w:p>
+      <w:pPr>
         <w:rPr>
           <w:rFonts w:cstheme="minorHAnsi"/>
         </w:rPr>
-        <w:t>LoadCases</w:t>
-      </w:r>
-      <w:proofErr w:type="spellEnd"/>
+      </w:pPr>
       <w:r>
         <w:rPr>
           <w:rFonts w:cstheme="minorHAnsi"/>
         </w:rPr>
-        <w:t>]</w:t>
-      </w:r>
-    </w:p>
-    <w:p>
-      <w:pPr>
-        <w:pStyle w:val="Heading1"/>
-        <w:spacing w:before="12900"/>
-        <w:ind w:left="431" w:hanging="431"/>
-      </w:pPr>
-      <w:bookmarkStart w:id="15" w:name="_Toc7095163"/>
-      <w:r>
-        <w:lastRenderedPageBreak/>
-        <w:t>Load Combinations</w:t>
-      </w:r>
-      <w:bookmarkEnd w:id="15"/>
-    </w:p>
-    <w:p>
-      <w:pPr>
-        <w:rPr>
-          <w:rFonts w:cstheme="minorHAnsi"/>
-        </w:rPr>
-      </w:pPr>
-      <w:r>
-        <w:rPr>
-          <w:rFonts w:cstheme="minorHAnsi"/>
-        </w:rPr>
-        <w:t>[</w:t>
-      </w:r>
-      <w:proofErr w:type="spellStart"/>
-      <w:r>
-        <w:rPr>
-          <w:rFonts w:cstheme="minorHAnsi"/>
-        </w:rPr>
-        <w:t>LoadCombinations</w:t>
+        <w:t>[LoadCombinations</w:t>
       </w:r>
       <w:r>
         <w:rPr>
@@ -873,7 +756,6 @@
         </w:rPr>
         <w:t>ULS</w:t>
       </w:r>
-      <w:proofErr w:type="spellEnd"/>
       <w:r>
         <w:rPr>
           <w:rFonts w:cstheme="minorHAnsi"/>
@@ -1017,14 +899,12 @@
         <w:lastRenderedPageBreak/>
         <w:t>[</w:t>
       </w:r>
-      <w:proofErr w:type="spellStart"/>
       <w:r>
         <w:rPr>
           <w:rFonts w:cstheme="minorHAnsi"/>
         </w:rPr>
         <w:t>LoadCombinationsSLS</w:t>
       </w:r>
-      <w:proofErr w:type="spellEnd"/>
       <w:r>
         <w:rPr>
           <w:sz w:val="18"/>
@@ -1121,12 +1001,12 @@
         <w:spacing w:before="12900"/>
         <w:ind w:left="431" w:hanging="431"/>
       </w:pPr>
-      <w:bookmarkStart w:id="16" w:name="_Toc7095164"/>
+      <w:bookmarkStart w:id="17" w:name="_Toc7095164"/>
       <w:r>
         <w:lastRenderedPageBreak/>
         <w:t>Member design</w:t>
       </w:r>
-      <w:bookmarkEnd w:id="16"/>
+      <w:bookmarkEnd w:id="17"/>
     </w:p>
     <w:p>
       <w:pPr>
@@ -1147,19 +1027,11 @@
         </w:rPr>
         <w:t>[</w:t>
       </w:r>
-      <w:proofErr w:type="spellStart"/>
       <w:r>
         <w:rPr>
           <w:rFonts w:cstheme="minorHAnsi"/>
         </w:rPr>
-        <w:t>MemberDesign</w:t>
-      </w:r>
-      <w:proofErr w:type="spellEnd"/>
-      <w:r>
-        <w:rPr>
-          <w:rFonts w:cstheme="minorHAnsi"/>
-        </w:rPr>
-        <w:t>]</w:t>
+        <w:t>MemberDesign]</w:t>
       </w:r>
     </w:p>
     <w:p>
@@ -1168,12 +1040,12 @@
         <w:spacing w:before="12900"/>
         <w:ind w:left="431" w:hanging="431"/>
       </w:pPr>
-      <w:bookmarkStart w:id="17" w:name="_Toc7095171"/>
+      <w:bookmarkStart w:id="18" w:name="_Toc7095171"/>
       <w:r>
         <w:lastRenderedPageBreak/>
         <w:t>Joint Design</w:t>
       </w:r>
-      <w:bookmarkEnd w:id="17"/>
+      <w:bookmarkEnd w:id="18"/>
     </w:p>
     <w:p>
       <w:r>
@@ -1182,19 +1054,11 @@
         </w:rPr>
         <w:t>[</w:t>
       </w:r>
-      <w:proofErr w:type="spellStart"/>
       <w:r>
         <w:rPr>
           <w:rFonts w:cstheme="minorHAnsi"/>
         </w:rPr>
-        <w:t>JointDesign</w:t>
-      </w:r>
-      <w:proofErr w:type="spellEnd"/>
-      <w:r>
-        <w:rPr>
-          <w:rFonts w:cstheme="minorHAnsi"/>
-        </w:rPr>
-        <w:t>]</w:t>
+        <w:t>JointDesign]</w:t>
       </w:r>
     </w:p>
     <w:p>
@@ -1203,30 +1067,23 @@
         <w:spacing w:before="12900"/>
         <w:ind w:left="431" w:hanging="431"/>
       </w:pPr>
-      <w:bookmarkStart w:id="18" w:name="_Toc7095173"/>
+      <w:bookmarkStart w:id="19" w:name="_Toc7095173"/>
       <w:r>
         <w:lastRenderedPageBreak/>
         <w:t>Footing Design</w:t>
       </w:r>
-      <w:bookmarkEnd w:id="18"/>
-    </w:p>
-    <w:p>
-      <w:bookmarkStart w:id="19" w:name="_GoBack"/>
+      <w:bookmarkEnd w:id="19"/>
+    </w:p>
+    <w:p>
       <w:r>
         <w:t>[</w:t>
       </w:r>
-      <w:proofErr w:type="spellStart"/>
       <w:r>
         <w:t>Footing</w:t>
       </w:r>
       <w:r>
-        <w:t>Design</w:t>
-      </w:r>
-      <w:proofErr w:type="spellEnd"/>
-      <w:r>
-        <w:t>]</w:t>
-      </w:r>
-      <w:bookmarkEnd w:id="19"/>
+        <w:t>Design]</w:t>
+      </w:r>
     </w:p>
     <w:sectPr>
       <w:headerReference w:type="default" r:id="rId10"/>
@@ -1385,15 +1242,7 @@
             <w:t>Project Name:</w:t>
           </w:r>
           <w:r>
-            <w:t xml:space="preserve"> [</w:t>
-          </w:r>
-          <w:proofErr w:type="spellStart"/>
-          <w:r>
-            <w:t>ProjectName</w:t>
-          </w:r>
-          <w:proofErr w:type="spellEnd"/>
-          <w:r>
-            <w:t>]</w:t>
+            <w:t xml:space="preserve"> [ProjectName]</w:t>
           </w:r>
         </w:p>
         <w:p>
@@ -1409,15 +1258,7 @@
             <w:t>Project Site:</w:t>
           </w:r>
           <w:r>
-            <w:t xml:space="preserve"> [</w:t>
-          </w:r>
-          <w:proofErr w:type="spellStart"/>
-          <w:r>
-            <w:t>ProjectSite</w:t>
-          </w:r>
-          <w:proofErr w:type="spellEnd"/>
-          <w:r>
-            <w:t>]</w:t>
+            <w:t xml:space="preserve"> [ProjectSite]</w:t>
           </w:r>
         </w:p>
         <w:p>
@@ -1433,15 +1274,7 @@
             <w:t>Project Number:</w:t>
           </w:r>
           <w:r>
-            <w:t xml:space="preserve"> [</w:t>
-          </w:r>
-          <w:proofErr w:type="spellStart"/>
-          <w:r>
-            <w:t>ProjectNumber</w:t>
-          </w:r>
-          <w:proofErr w:type="spellEnd"/>
-          <w:r>
-            <w:t>]</w:t>
+            <w:t xml:space="preserve"> [ProjectNumber]</w:t>
           </w:r>
         </w:p>
       </w:tc>
@@ -1457,15 +1290,7 @@
             <w:t>Project Part:</w:t>
           </w:r>
           <w:r>
-            <w:t xml:space="preserve"> [</w:t>
-          </w:r>
-          <w:proofErr w:type="spellStart"/>
-          <w:r>
-            <w:t>ProjectPart</w:t>
-          </w:r>
-          <w:proofErr w:type="spellEnd"/>
-          <w:r>
-            <w:t>]</w:t>
+            <w:t xml:space="preserve"> [ProjectPart]</w:t>
           </w:r>
         </w:p>
         <w:p>
@@ -2552,7 +2377,7 @@
     </w:rPrDefault>
     <w:pPrDefault/>
   </w:docDefaults>
-  <w:latentStyles w:defLockedState="0" w:defUIPriority="99" w:defSemiHidden="0" w:defUnhideWhenUsed="0" w:defQFormat="0" w:count="376">
+  <w:latentStyles w:defLockedState="0" w:defUIPriority="99" w:defSemiHidden="0" w:defUnhideWhenUsed="0" w:defQFormat="0" w:count="377">
     <w:lsdException w:name="Normal" w:uiPriority="0" w:qFormat="1"/>
     <w:lsdException w:name="heading 1" w:uiPriority="9" w:qFormat="1"/>
     <w:lsdException w:name="heading 2" w:semiHidden="1" w:uiPriority="9" w:unhideWhenUsed="1" w:qFormat="1"/>
@@ -2700,11 +2525,12 @@
     <w:lsdException w:name="Table Contemporary" w:semiHidden="1" w:unhideWhenUsed="1"/>
     <w:lsdException w:name="Table Elegant" w:semiHidden="1" w:unhideWhenUsed="1"/>
     <w:lsdException w:name="Table Professional" w:semiHidden="1" w:unhideWhenUsed="1"/>
+    <w:lsdException w:name="Table Subtle 1" w:semiHidden="1" w:unhideWhenUsed="1"/>
     <w:lsdException w:name="Table Subtle 2" w:semiHidden="1" w:unhideWhenUsed="1"/>
     <w:lsdException w:name="Table Web 1" w:semiHidden="1" w:unhideWhenUsed="1"/>
+    <w:lsdException w:name="Table Web 2" w:semiHidden="1" w:unhideWhenUsed="1"/>
     <w:lsdException w:name="Balloon Text" w:semiHidden="1" w:unhideWhenUsed="1"/>
     <w:lsdException w:name="Table Grid" w:uiPriority="59"/>
-    <w:lsdException w:name="Table Theme" w:semiHidden="1" w:unhideWhenUsed="1"/>
     <w:lsdException w:name="Placeholder Text" w:semiHidden="1"/>
     <w:lsdException w:name="No Spacing" w:uiPriority="1" w:qFormat="1"/>
     <w:lsdException w:name="Light Shading" w:uiPriority="60"/>
@@ -2925,6 +2751,7 @@
     <w:lsdException w:name="Hashtag" w:semiHidden="1" w:unhideWhenUsed="1"/>
     <w:lsdException w:name="Unresolved Mention" w:semiHidden="1" w:unhideWhenUsed="1"/>
     <w:lsdException w:name="Smart Link" w:semiHidden="1" w:unhideWhenUsed="1"/>
+    <w:lsdException w:name="Smart Link Error" w:semiHidden="1" w:unhideWhenUsed="1"/>
   </w:latentStyles>
   <w:style w:type="paragraph" w:default="1" w:styleId="Normal">
     <w:name w:val="Normal"/>
@@ -3813,7 +3640,7 @@
 </file>
 
 <file path=customXml/itemProps2.xml><?xml version="1.0" encoding="utf-8"?>
-<ds:datastoreItem xmlns:ds="http://schemas.openxmlformats.org/officeDocument/2006/customXml" ds:itemID="{1151097A-7EA5-41DF-AB97-9D68A00C7AA2}">
+<ds:datastoreItem xmlns:ds="http://schemas.openxmlformats.org/officeDocument/2006/customXml" ds:itemID="{416C9ABD-B7A6-4D68-B552-D3CF26C886DD}">
   <ds:schemaRefs>
     <ds:schemaRef ds:uri="http://schemas.openxmlformats.org/officeDocument/2006/bibliography"/>
   </ds:schemaRefs>

</xml_diff>

<commit_message>
External Pressure Factors in the Report - TODO Ondrej
</commit_message>
<xml_diff>
--- a/PFD/Resources/TemplateReport.docx
+++ b/PFD/Resources/TemplateReport.docx
@@ -361,7 +361,15 @@
     </w:p>
     <w:p>
       <w:r>
-        <w:t>[BasicGeometryParameters]</w:t>
+        <w:t>[</w:t>
+      </w:r>
+      <w:proofErr w:type="spellStart"/>
+      <w:r>
+        <w:t>BasicGeometryParameters</w:t>
+      </w:r>
+      <w:proofErr w:type="spellEnd"/>
+      <w:r>
+        <w:t>]</w:t>
       </w:r>
     </w:p>
     <w:p>
@@ -408,8 +416,6 @@
         <w:ind w:left="431" w:hanging="431"/>
       </w:pPr>
       <w:bookmarkStart w:id="3" w:name="_Toc7095151"/>
-      <w:bookmarkStart w:id="4" w:name="_GoBack"/>
-      <w:bookmarkEnd w:id="4"/>
       <w:r>
         <w:lastRenderedPageBreak/>
         <w:t>Material</w:t>
@@ -439,6 +445,7 @@
         </w:rPr>
         <w:t>[</w:t>
       </w:r>
+      <w:proofErr w:type="spellStart"/>
       <w:r>
         <w:t>Material</w:t>
       </w:r>
@@ -448,6 +455,7 @@
       <w:r>
         <w:t>roperties</w:t>
       </w:r>
+      <w:proofErr w:type="spellEnd"/>
       <w:r>
         <w:rPr>
           <w:rFonts w:eastAsia="Times New Roman" w:cstheme="minorHAnsi"/>
@@ -463,12 +471,12 @@
         <w:spacing w:before="12900"/>
         <w:ind w:left="431" w:hanging="431"/>
       </w:pPr>
-      <w:bookmarkStart w:id="5" w:name="_Toc7095152"/>
+      <w:bookmarkStart w:id="4" w:name="_Toc7095152"/>
       <w:r>
         <w:lastRenderedPageBreak/>
         <w:t>Cross-sections</w:t>
       </w:r>
-      <w:bookmarkEnd w:id="5"/>
+      <w:bookmarkEnd w:id="4"/>
     </w:p>
     <w:p>
       <w:pPr>
@@ -484,7 +492,25 @@
           <w:color w:val="222222"/>
           <w:lang w:eastAsia="en-NZ"/>
         </w:rPr>
-        <w:t>[CrossSections]</w:t>
+        <w:t>[</w:t>
+      </w:r>
+      <w:proofErr w:type="spellStart"/>
+      <w:r>
+        <w:rPr>
+          <w:rFonts w:eastAsia="Times New Roman" w:cstheme="minorHAnsi"/>
+          <w:color w:val="222222"/>
+          <w:lang w:eastAsia="en-NZ"/>
+        </w:rPr>
+        <w:t>CrossSections</w:t>
+      </w:r>
+      <w:proofErr w:type="spellEnd"/>
+      <w:r>
+        <w:rPr>
+          <w:rFonts w:eastAsia="Times New Roman" w:cstheme="minorHAnsi"/>
+          <w:color w:val="222222"/>
+          <w:lang w:eastAsia="en-NZ"/>
+        </w:rPr>
+        <w:t>]</w:t>
       </w:r>
     </w:p>
     <w:p>
@@ -493,16 +519,24 @@
         <w:spacing w:before="12900"/>
         <w:ind w:left="431" w:hanging="431"/>
       </w:pPr>
-      <w:bookmarkStart w:id="6" w:name="_Toc7095153"/>
+      <w:bookmarkStart w:id="5" w:name="_Toc7095153"/>
       <w:r>
         <w:lastRenderedPageBreak/>
         <w:t>Member types</w:t>
       </w:r>
-      <w:bookmarkEnd w:id="6"/>
-    </w:p>
-    <w:p>
-      <w:r>
-        <w:t>[MemberTypes]</w:t>
+      <w:bookmarkEnd w:id="5"/>
+    </w:p>
+    <w:p>
+      <w:r>
+        <w:t>[</w:t>
+      </w:r>
+      <w:proofErr w:type="spellStart"/>
+      <w:r>
+        <w:t>MemberTypes</w:t>
+      </w:r>
+      <w:proofErr w:type="spellEnd"/>
+      <w:r>
+        <w:t>]</w:t>
       </w:r>
     </w:p>
     <w:p>
@@ -511,87 +545,105 @@
         <w:spacing w:before="12900"/>
         <w:ind w:left="431" w:hanging="431"/>
       </w:pPr>
-      <w:bookmarkStart w:id="7" w:name="_Toc7095154"/>
+      <w:bookmarkStart w:id="6" w:name="_Toc7095154"/>
       <w:r>
         <w:lastRenderedPageBreak/>
         <w:t>Load</w:t>
       </w:r>
+      <w:bookmarkEnd w:id="6"/>
+    </w:p>
+    <w:p>
+      <w:pPr>
+        <w:pStyle w:val="Heading2"/>
+      </w:pPr>
+      <w:bookmarkStart w:id="7" w:name="_Toc7095155"/>
+      <w:r>
+        <w:t>Basic Parameters</w:t>
+      </w:r>
       <w:bookmarkEnd w:id="7"/>
     </w:p>
     <w:p>
+      <w:r>
+        <w:t>[</w:t>
+      </w:r>
+      <w:proofErr w:type="spellStart"/>
+      <w:r>
+        <w:t>BasicLoadParameters</w:t>
+      </w:r>
+      <w:proofErr w:type="spellEnd"/>
+      <w:r>
+        <w:t>]</w:t>
+      </w:r>
+    </w:p>
+    <w:p>
       <w:pPr>
         <w:pStyle w:val="Heading2"/>
       </w:pPr>
-      <w:bookmarkStart w:id="8" w:name="_Toc7095155"/>
-      <w:r>
-        <w:t>Basic Parameters</w:t>
+      <w:bookmarkStart w:id="8" w:name="_Toc7095156"/>
+      <w:r>
+        <w:t>Dead Load</w:t>
       </w:r>
       <w:bookmarkEnd w:id="8"/>
     </w:p>
     <w:p>
       <w:r>
-        <w:t>[BasicLoadParameters]</w:t>
+        <w:t>[</w:t>
+      </w:r>
+      <w:proofErr w:type="spellStart"/>
+      <w:r>
+        <w:t>DeadLoad</w:t>
+      </w:r>
+      <w:proofErr w:type="spellEnd"/>
+      <w:r>
+        <w:t>]</w:t>
       </w:r>
     </w:p>
     <w:p>
       <w:pPr>
         <w:pStyle w:val="Heading2"/>
       </w:pPr>
-      <w:bookmarkStart w:id="9" w:name="_Toc7095156"/>
-      <w:r>
-        <w:t>Dead Load</w:t>
+      <w:bookmarkStart w:id="9" w:name="_Toc7095157"/>
+      <w:r>
+        <w:t>Service load</w:t>
       </w:r>
       <w:bookmarkEnd w:id="9"/>
     </w:p>
     <w:p>
-      <w:r>
-        <w:t>[DeadLoad]</w:t>
+      <w:pPr>
+        <w:rPr>
+          <w:color w:val="FF0000"/>
+        </w:rPr>
+      </w:pPr>
+      <w:proofErr w:type="spellStart"/>
+      <w:r>
+        <w:rPr>
+          <w:color w:val="FF0000"/>
+        </w:rPr>
+        <w:t>Todo</w:t>
+      </w:r>
+      <w:proofErr w:type="spellEnd"/>
+      <w:r>
+        <w:rPr>
+          <w:color w:val="FF0000"/>
+        </w:rPr>
+        <w:t xml:space="preserve"> – if necessary</w:t>
       </w:r>
     </w:p>
     <w:p>
       <w:pPr>
         <w:pStyle w:val="Heading2"/>
       </w:pPr>
-      <w:bookmarkStart w:id="10" w:name="_Toc7095157"/>
-      <w:r>
-        <w:t>Service load</w:t>
+      <w:bookmarkStart w:id="10" w:name="_Toc7095158"/>
+      <w:r>
+        <w:t>Live</w:t>
+      </w:r>
+      <w:r>
+        <w:t xml:space="preserve"> / Imposed</w:t>
+      </w:r>
+      <w:r>
+        <w:t xml:space="preserve"> Load</w:t>
       </w:r>
       <w:bookmarkEnd w:id="10"/>
-    </w:p>
-    <w:p>
-      <w:pPr>
-        <w:rPr>
-          <w:color w:val="FF0000"/>
-        </w:rPr>
-      </w:pPr>
-      <w:r>
-        <w:rPr>
-          <w:color w:val="FF0000"/>
-        </w:rPr>
-        <w:t>Todo</w:t>
-      </w:r>
-      <w:r>
-        <w:rPr>
-          <w:color w:val="FF0000"/>
-        </w:rPr>
-        <w:t xml:space="preserve"> – if necessary</w:t>
-      </w:r>
-    </w:p>
-    <w:p>
-      <w:pPr>
-        <w:pStyle w:val="Heading2"/>
-      </w:pPr>
-      <w:bookmarkStart w:id="11" w:name="_Toc7095158"/>
-      <w:r>
-        <w:t>Live</w:t>
-      </w:r>
-      <w:r>
-        <w:t xml:space="preserve"> / Imposed</w:t>
-      </w:r>
-      <w:r>
-        <w:t xml:space="preserve"> Load</w:t>
-      </w:r>
-      <w:bookmarkEnd w:id="11"/>
     </w:p>
     <w:p>
       <w:pPr>
@@ -607,17 +659,72 @@
           <w:color w:val="000000"/>
           <w:lang w:eastAsia="en-NZ"/>
         </w:rPr>
-        <w:t>[ImposedLoad]</w:t>
+        <w:t>[</w:t>
+      </w:r>
+      <w:proofErr w:type="spellStart"/>
+      <w:r>
+        <w:rPr>
+          <w:rFonts w:eastAsia="Times New Roman" w:cstheme="minorHAnsi"/>
+          <w:color w:val="000000"/>
+          <w:lang w:eastAsia="en-NZ"/>
+        </w:rPr>
+        <w:t>ImposedLoad</w:t>
+      </w:r>
+      <w:proofErr w:type="spellEnd"/>
+      <w:r>
+        <w:rPr>
+          <w:rFonts w:eastAsia="Times New Roman" w:cstheme="minorHAnsi"/>
+          <w:color w:val="000000"/>
+          <w:lang w:eastAsia="en-NZ"/>
+        </w:rPr>
+        <w:t>]</w:t>
       </w:r>
     </w:p>
     <w:p>
       <w:pPr>
         <w:pStyle w:val="Heading2"/>
       </w:pPr>
-      <w:bookmarkStart w:id="12" w:name="_Toc7095159"/>
+      <w:bookmarkStart w:id="11" w:name="_Toc7095159"/>
       <w:r>
         <w:t>Snow Load</w:t>
       </w:r>
+      <w:bookmarkEnd w:id="11"/>
+    </w:p>
+    <w:p>
+      <w:pPr>
+        <w:rPr>
+          <w:rFonts w:cstheme="minorHAnsi"/>
+        </w:rPr>
+      </w:pPr>
+      <w:r>
+        <w:rPr>
+          <w:rFonts w:cstheme="minorHAnsi"/>
+        </w:rPr>
+        <w:t>[</w:t>
+      </w:r>
+      <w:proofErr w:type="spellStart"/>
+      <w:r>
+        <w:rPr>
+          <w:rFonts w:cstheme="minorHAnsi"/>
+        </w:rPr>
+        <w:t>SnowLoad</w:t>
+      </w:r>
+      <w:proofErr w:type="spellEnd"/>
+      <w:r>
+        <w:rPr>
+          <w:rFonts w:cstheme="minorHAnsi"/>
+        </w:rPr>
+        <w:t>]</w:t>
+      </w:r>
+    </w:p>
+    <w:p>
+      <w:pPr>
+        <w:pStyle w:val="Heading2"/>
+      </w:pPr>
+      <w:bookmarkStart w:id="12" w:name="_Toc7095160"/>
+      <w:r>
+        <w:t>Wind Load</w:t>
+      </w:r>
       <w:bookmarkEnd w:id="12"/>
     </w:p>
     <w:p>
@@ -630,37 +737,63 @@
         <w:rPr>
           <w:rFonts w:cstheme="minorHAnsi"/>
         </w:rPr>
-        <w:t>[SnowLoad]</w:t>
+        <w:t>[</w:t>
+      </w:r>
+      <w:proofErr w:type="spellStart"/>
+      <w:r>
+        <w:rPr>
+          <w:rFonts w:cstheme="minorHAnsi"/>
+        </w:rPr>
+        <w:t>WindLoad</w:t>
+      </w:r>
+      <w:proofErr w:type="spellEnd"/>
+      <w:r>
+        <w:rPr>
+          <w:rFonts w:cstheme="minorHAnsi"/>
+        </w:rPr>
+        <w:t>]</w:t>
+      </w:r>
+    </w:p>
+    <w:p>
+      <w:pPr>
+        <w:rPr>
+          <w:rFonts w:cstheme="minorHAnsi"/>
+        </w:rPr>
+      </w:pPr>
+      <w:bookmarkStart w:id="13" w:name="_GoBack"/>
+      <w:r>
+        <w:rPr>
+          <w:rFonts w:cstheme="minorHAnsi"/>
+        </w:rPr>
+        <w:t>[</w:t>
+      </w:r>
+      <w:proofErr w:type="spellStart"/>
+      <w:r>
+        <w:rPr>
+          <w:rFonts w:cstheme="minorHAnsi"/>
+        </w:rPr>
+        <w:t>WindLoad</w:t>
+      </w:r>
+      <w:r>
+        <w:rPr>
+          <w:rFonts w:cstheme="minorHAnsi"/>
+        </w:rPr>
+        <w:t>_LoadCasesDetails</w:t>
+      </w:r>
+      <w:proofErr w:type="spellEnd"/>
+      <w:r>
+        <w:rPr>
+          <w:rFonts w:cstheme="minorHAnsi"/>
+        </w:rPr>
+        <w:t>]</w:t>
       </w:r>
     </w:p>
     <w:p>
       <w:pPr>
         <w:pStyle w:val="Heading2"/>
       </w:pPr>
-      <w:bookmarkStart w:id="13" w:name="_Toc7095160"/>
-      <w:r>
-        <w:t>Wind Load</w:t>
-      </w:r>
+      <w:bookmarkStart w:id="14" w:name="_Toc7095161"/>
       <w:bookmarkEnd w:id="13"/>
-    </w:p>
-    <w:p>
-      <w:pPr>
-        <w:rPr>
-          <w:rFonts w:cstheme="minorHAnsi"/>
-        </w:rPr>
-      </w:pPr>
-      <w:r>
-        <w:rPr>
-          <w:rFonts w:cstheme="minorHAnsi"/>
-        </w:rPr>
-        <w:t>[WindLoad]</w:t>
-      </w:r>
-    </w:p>
-    <w:p>
-      <w:pPr>
-        <w:pStyle w:val="Heading2"/>
-      </w:pPr>
-      <w:bookmarkStart w:id="14" w:name="_Toc7095161"/>
       <w:r>
         <w:t>Seismic Load</w:t>
       </w:r>
@@ -701,7 +834,23 @@
           <w:rFonts w:cstheme="minorHAnsi"/>
           <w:szCs w:val="20"/>
         </w:rPr>
-        <w:t>[SeismicLoad]</w:t>
+        <w:t>[</w:t>
+      </w:r>
+      <w:proofErr w:type="spellStart"/>
+      <w:r>
+        <w:rPr>
+          <w:rFonts w:cstheme="minorHAnsi"/>
+          <w:szCs w:val="20"/>
+        </w:rPr>
+        <w:t>SeismicLoad</w:t>
+      </w:r>
+      <w:proofErr w:type="spellEnd"/>
+      <w:r>
+        <w:rPr>
+          <w:rFonts w:cstheme="minorHAnsi"/>
+          <w:szCs w:val="20"/>
+        </w:rPr>
+        <w:t>]</w:t>
       </w:r>
     </w:p>
     <w:p>
@@ -722,7 +871,21 @@
         <w:rPr>
           <w:rFonts w:cstheme="minorHAnsi"/>
         </w:rPr>
-        <w:t>[LoadCases]</w:t>
+        <w:t>[</w:t>
+      </w:r>
+      <w:proofErr w:type="spellStart"/>
+      <w:r>
+        <w:rPr>
+          <w:rFonts w:cstheme="minorHAnsi"/>
+        </w:rPr>
+        <w:t>LoadCases</w:t>
+      </w:r>
+      <w:proofErr w:type="spellEnd"/>
+      <w:r>
+        <w:rPr>
+          <w:rFonts w:cstheme="minorHAnsi"/>
+        </w:rPr>
+        <w:t>]</w:t>
       </w:r>
     </w:p>
     <w:p>
@@ -748,7 +911,14 @@
         <w:rPr>
           <w:rFonts w:cstheme="minorHAnsi"/>
         </w:rPr>
-        <w:t>[LoadCombinations</w:t>
+        <w:t>[</w:t>
+      </w:r>
+      <w:proofErr w:type="spellStart"/>
+      <w:r>
+        <w:rPr>
+          <w:rFonts w:cstheme="minorHAnsi"/>
+        </w:rPr>
+        <w:t>LoadCombinations</w:t>
       </w:r>
       <w:r>
         <w:rPr>
@@ -756,6 +926,7 @@
         </w:rPr>
         <w:t>ULS</w:t>
       </w:r>
+      <w:proofErr w:type="spellEnd"/>
       <w:r>
         <w:rPr>
           <w:rFonts w:cstheme="minorHAnsi"/>
@@ -899,12 +1070,14 @@
         <w:lastRenderedPageBreak/>
         <w:t>[</w:t>
       </w:r>
+      <w:proofErr w:type="spellStart"/>
       <w:r>
         <w:rPr>
           <w:rFonts w:cstheme="minorHAnsi"/>
         </w:rPr>
         <w:t>LoadCombinationsSLS</w:t>
       </w:r>
+      <w:proofErr w:type="spellEnd"/>
       <w:r>
         <w:rPr>
           <w:sz w:val="18"/>
@@ -1027,11 +1200,19 @@
         </w:rPr>
         <w:t>[</w:t>
       </w:r>
-      <w:r>
-        <w:rPr>
-          <w:rFonts w:cstheme="minorHAnsi"/>
-        </w:rPr>
-        <w:t>MemberDesign]</w:t>
+      <w:proofErr w:type="spellStart"/>
+      <w:r>
+        <w:rPr>
+          <w:rFonts w:cstheme="minorHAnsi"/>
+        </w:rPr>
+        <w:t>MemberDesign</w:t>
+      </w:r>
+      <w:proofErr w:type="spellEnd"/>
+      <w:r>
+        <w:rPr>
+          <w:rFonts w:cstheme="minorHAnsi"/>
+        </w:rPr>
+        <w:t>]</w:t>
       </w:r>
     </w:p>
     <w:p>
@@ -1054,11 +1235,19 @@
         </w:rPr>
         <w:t>[</w:t>
       </w:r>
-      <w:r>
-        <w:rPr>
-          <w:rFonts w:cstheme="minorHAnsi"/>
-        </w:rPr>
-        <w:t>JointDesign]</w:t>
+      <w:proofErr w:type="spellStart"/>
+      <w:r>
+        <w:rPr>
+          <w:rFonts w:cstheme="minorHAnsi"/>
+        </w:rPr>
+        <w:t>JointDesign</w:t>
+      </w:r>
+      <w:proofErr w:type="spellEnd"/>
+      <w:r>
+        <w:rPr>
+          <w:rFonts w:cstheme="minorHAnsi"/>
+        </w:rPr>
+        <w:t>]</w:t>
       </w:r>
     </w:p>
     <w:p>
@@ -1078,11 +1267,16 @@
       <w:r>
         <w:t>[</w:t>
       </w:r>
+      <w:proofErr w:type="spellStart"/>
       <w:r>
         <w:t>Footing</w:t>
       </w:r>
       <w:r>
-        <w:t>Design]</w:t>
+        <w:t>Design</w:t>
+      </w:r>
+      <w:proofErr w:type="spellEnd"/>
+      <w:r>
+        <w:t>]</w:t>
       </w:r>
     </w:p>
     <w:sectPr>
@@ -1242,7 +1436,15 @@
             <w:t>Project Name:</w:t>
           </w:r>
           <w:r>
-            <w:t xml:space="preserve"> [ProjectName]</w:t>
+            <w:t xml:space="preserve"> [</w:t>
+          </w:r>
+          <w:proofErr w:type="spellStart"/>
+          <w:r>
+            <w:t>ProjectName</w:t>
+          </w:r>
+          <w:proofErr w:type="spellEnd"/>
+          <w:r>
+            <w:t>]</w:t>
           </w:r>
         </w:p>
         <w:p>
@@ -1258,7 +1460,15 @@
             <w:t>Project Site:</w:t>
           </w:r>
           <w:r>
-            <w:t xml:space="preserve"> [ProjectSite]</w:t>
+            <w:t xml:space="preserve"> [</w:t>
+          </w:r>
+          <w:proofErr w:type="spellStart"/>
+          <w:r>
+            <w:t>ProjectSite</w:t>
+          </w:r>
+          <w:proofErr w:type="spellEnd"/>
+          <w:r>
+            <w:t>]</w:t>
           </w:r>
         </w:p>
         <w:p>
@@ -1274,7 +1484,15 @@
             <w:t>Project Number:</w:t>
           </w:r>
           <w:r>
-            <w:t xml:space="preserve"> [ProjectNumber]</w:t>
+            <w:t xml:space="preserve"> [</w:t>
+          </w:r>
+          <w:proofErr w:type="spellStart"/>
+          <w:r>
+            <w:t>ProjectNumber</w:t>
+          </w:r>
+          <w:proofErr w:type="spellEnd"/>
+          <w:r>
+            <w:t>]</w:t>
           </w:r>
         </w:p>
       </w:tc>
@@ -1290,7 +1508,15 @@
             <w:t>Project Part:</w:t>
           </w:r>
           <w:r>
-            <w:t xml:space="preserve"> [ProjectPart]</w:t>
+            <w:t xml:space="preserve"> [</w:t>
+          </w:r>
+          <w:proofErr w:type="spellStart"/>
+          <w:r>
+            <w:t>ProjectPart</w:t>
+          </w:r>
+          <w:proofErr w:type="spellEnd"/>
+          <w:r>
+            <w:t>]</w:t>
           </w:r>
         </w:p>
         <w:p>
@@ -2377,7 +2603,7 @@
     </w:rPrDefault>
     <w:pPrDefault/>
   </w:docDefaults>
-  <w:latentStyles w:defLockedState="0" w:defUIPriority="99" w:defSemiHidden="0" w:defUnhideWhenUsed="0" w:defQFormat="0" w:count="377">
+  <w:latentStyles w:defLockedState="0" w:defUIPriority="99" w:defSemiHidden="0" w:defUnhideWhenUsed="0" w:defQFormat="0" w:count="376">
     <w:lsdException w:name="Normal" w:uiPriority="0" w:qFormat="1"/>
     <w:lsdException w:name="heading 1" w:uiPriority="9" w:qFormat="1"/>
     <w:lsdException w:name="heading 2" w:semiHidden="1" w:uiPriority="9" w:unhideWhenUsed="1" w:qFormat="1"/>
@@ -2483,6 +2709,7 @@
     <w:lsdException w:name="HTML Sample" w:semiHidden="1" w:unhideWhenUsed="1"/>
     <w:lsdException w:name="HTML Typewriter" w:semiHidden="1" w:unhideWhenUsed="1"/>
     <w:lsdException w:name="HTML Variable" w:semiHidden="1" w:unhideWhenUsed="1"/>
+    <w:lsdException w:name="Normal Table" w:semiHidden="1" w:unhideWhenUsed="1"/>
     <w:lsdException w:name="annotation subject" w:semiHidden="1" w:unhideWhenUsed="1"/>
     <w:lsdException w:name="No List" w:semiHidden="1" w:unhideWhenUsed="1"/>
     <w:lsdException w:name="Outline List 1" w:semiHidden="1" w:unhideWhenUsed="1"/>
@@ -2529,8 +2756,10 @@
     <w:lsdException w:name="Table Subtle 2" w:semiHidden="1" w:unhideWhenUsed="1"/>
     <w:lsdException w:name="Table Web 1" w:semiHidden="1" w:unhideWhenUsed="1"/>
     <w:lsdException w:name="Table Web 2" w:semiHidden="1" w:unhideWhenUsed="1"/>
+    <w:lsdException w:name="Table Web 3" w:semiHidden="1" w:unhideWhenUsed="1"/>
     <w:lsdException w:name="Balloon Text" w:semiHidden="1" w:unhideWhenUsed="1"/>
     <w:lsdException w:name="Table Grid" w:uiPriority="59"/>
+    <w:lsdException w:name="Table Theme" w:semiHidden="1" w:unhideWhenUsed="1"/>
     <w:lsdException w:name="Placeholder Text" w:semiHidden="1"/>
     <w:lsdException w:name="No Spacing" w:uiPriority="1" w:qFormat="1"/>
     <w:lsdException w:name="Light Shading" w:uiPriority="60"/>
@@ -2751,7 +2980,6 @@
     <w:lsdException w:name="Hashtag" w:semiHidden="1" w:unhideWhenUsed="1"/>
     <w:lsdException w:name="Unresolved Mention" w:semiHidden="1" w:unhideWhenUsed="1"/>
     <w:lsdException w:name="Smart Link" w:semiHidden="1" w:unhideWhenUsed="1"/>
-    <w:lsdException w:name="Smart Link Error" w:semiHidden="1" w:unhideWhenUsed="1"/>
   </w:latentStyles>
   <w:style w:type="paragraph" w:default="1" w:styleId="Normal">
     <w:name w:val="Normal"/>
@@ -3640,7 +3868,7 @@
 </file>
 
 <file path=customXml/itemProps2.xml><?xml version="1.0" encoding="utf-8"?>
-<ds:datastoreItem xmlns:ds="http://schemas.openxmlformats.org/officeDocument/2006/customXml" ds:itemID="{416C9ABD-B7A6-4D68-B552-D3CF26C886DD}">
+<ds:datastoreItem xmlns:ds="http://schemas.openxmlformats.org/officeDocument/2006/customXml" ds:itemID="{307AD747-FC01-4358-96CF-37E1E5513D97}">
   <ds:schemaRefs>
     <ds:schemaRef ds:uri="http://schemas.openxmlformats.org/officeDocument/2006/bibliography"/>
   </ds:schemaRefs>

</xml_diff>

<commit_message>
Task 493 - TODO Ondrej
</commit_message>
<xml_diff>
--- a/PFD/Resources/TemplateReport.docx
+++ b/PFD/Resources/TemplateReport.docx
@@ -406,7 +406,127 @@
         <w:rPr>
           <w:rFonts w:cstheme="minorHAnsi"/>
         </w:rPr>
-        <w:t>[3DModelImage_MemberCenterlines]</w:t>
+        <w:t>[3DModelImage_MemberCenterlines</w:t>
+      </w:r>
+      <w:r>
+        <w:rPr>
+          <w:rFonts w:cstheme="minorHAnsi"/>
+        </w:rPr>
+        <w:t>_Front</w:t>
+      </w:r>
+      <w:r>
+        <w:rPr>
+          <w:rFonts w:cstheme="minorHAnsi"/>
+        </w:rPr>
+        <w:t>]</w:t>
+      </w:r>
+    </w:p>
+    <w:p>
+      <w:pPr>
+        <w:rPr>
+          <w:rFonts w:cstheme="minorHAnsi"/>
+        </w:rPr>
+      </w:pPr>
+      <w:r>
+        <w:rPr>
+          <w:rFonts w:cstheme="minorHAnsi"/>
+        </w:rPr>
+        <w:t>[3DModelImage_MemberCenterlines_</w:t>
+      </w:r>
+      <w:r>
+        <w:rPr>
+          <w:rFonts w:cstheme="minorHAnsi"/>
+        </w:rPr>
+        <w:t>Back</w:t>
+      </w:r>
+      <w:r>
+        <w:rPr>
+          <w:rFonts w:cstheme="minorHAnsi"/>
+        </w:rPr>
+        <w:t>]</w:t>
+      </w:r>
+    </w:p>
+    <w:p>
+      <w:pPr>
+        <w:rPr>
+          <w:rFonts w:cstheme="minorHAnsi"/>
+        </w:rPr>
+      </w:pPr>
+      <w:r>
+        <w:rPr>
+          <w:rFonts w:cstheme="minorHAnsi"/>
+        </w:rPr>
+        <w:t>[3DModelImage_MemberCenterlines_</w:t>
+      </w:r>
+      <w:r>
+        <w:rPr>
+          <w:rFonts w:cstheme="minorHAnsi"/>
+        </w:rPr>
+        <w:t>Left</w:t>
+      </w:r>
+      <w:r>
+        <w:rPr>
+          <w:rFonts w:cstheme="minorHAnsi"/>
+        </w:rPr>
+        <w:t>]</w:t>
+      </w:r>
+    </w:p>
+    <w:p>
+      <w:pPr>
+        <w:rPr>
+          <w:rFonts w:cstheme="minorHAnsi"/>
+        </w:rPr>
+      </w:pPr>
+      <w:r>
+        <w:rPr>
+          <w:rFonts w:cstheme="minorHAnsi"/>
+        </w:rPr>
+        <w:t>[3DModelImage_MemberCe</w:t>
+      </w:r>
+      <w:bookmarkStart w:id="3" w:name="_GoBack"/>
+      <w:bookmarkEnd w:id="3"/>
+      <w:r>
+        <w:rPr>
+          <w:rFonts w:cstheme="minorHAnsi"/>
+        </w:rPr>
+        <w:t>nterlines_</w:t>
+      </w:r>
+      <w:r>
+        <w:rPr>
+          <w:rFonts w:cstheme="minorHAnsi"/>
+        </w:rPr>
+        <w:t>Right</w:t>
+      </w:r>
+      <w:r>
+        <w:rPr>
+          <w:rFonts w:cstheme="minorHAnsi"/>
+        </w:rPr>
+        <w:t>]</w:t>
+      </w:r>
+    </w:p>
+    <w:p>
+      <w:pPr>
+        <w:rPr>
+          <w:rFonts w:cstheme="minorHAnsi"/>
+        </w:rPr>
+      </w:pPr>
+      <w:r>
+        <w:rPr>
+          <w:rFonts w:cstheme="minorHAnsi"/>
+        </w:rPr>
+        <w:t>[3DModelImage_MemberCenterlines_</w:t>
+      </w:r>
+      <w:r>
+        <w:rPr>
+          <w:rFonts w:cstheme="minorHAnsi"/>
+        </w:rPr>
+        <w:t>Top</w:t>
+      </w:r>
+      <w:r>
+        <w:rPr>
+          <w:rFonts w:cstheme="minorHAnsi"/>
+        </w:rPr>
+        <w:t>]</w:t>
       </w:r>
     </w:p>
     <w:p>
@@ -415,7 +535,7 @@
         <w:spacing w:before="12900"/>
         <w:ind w:left="431" w:hanging="431"/>
       </w:pPr>
-      <w:bookmarkStart w:id="3" w:name="_Toc7095151"/>
+      <w:bookmarkStart w:id="4" w:name="_Toc7095151"/>
       <w:r>
         <w:lastRenderedPageBreak/>
         <w:t>Material</w:t>
@@ -426,7 +546,7 @@
       <w:r>
         <w:t>properties</w:t>
       </w:r>
-      <w:bookmarkEnd w:id="3"/>
+      <w:bookmarkEnd w:id="4"/>
     </w:p>
     <w:p>
       <w:pPr>
@@ -471,12 +591,12 @@
         <w:spacing w:before="12900"/>
         <w:ind w:left="431" w:hanging="431"/>
       </w:pPr>
-      <w:bookmarkStart w:id="4" w:name="_Toc7095152"/>
+      <w:bookmarkStart w:id="5" w:name="_Toc7095152"/>
       <w:r>
         <w:lastRenderedPageBreak/>
         <w:t>Cross-sections</w:t>
       </w:r>
-      <w:bookmarkEnd w:id="4"/>
+      <w:bookmarkEnd w:id="5"/>
     </w:p>
     <w:p>
       <w:pPr>
@@ -519,12 +639,12 @@
         <w:spacing w:before="12900"/>
         <w:ind w:left="431" w:hanging="431"/>
       </w:pPr>
-      <w:bookmarkStart w:id="5" w:name="_Toc7095153"/>
+      <w:bookmarkStart w:id="6" w:name="_Toc7095153"/>
       <w:r>
         <w:lastRenderedPageBreak/>
         <w:t>Member types</w:t>
       </w:r>
-      <w:bookmarkEnd w:id="5"/>
+      <w:bookmarkEnd w:id="6"/>
     </w:p>
     <w:p>
       <w:r>
@@ -545,22 +665,22 @@
         <w:spacing w:before="12900"/>
         <w:ind w:left="431" w:hanging="431"/>
       </w:pPr>
-      <w:bookmarkStart w:id="6" w:name="_Toc7095154"/>
+      <w:bookmarkStart w:id="7" w:name="_Toc7095154"/>
       <w:r>
         <w:lastRenderedPageBreak/>
         <w:t>Load</w:t>
       </w:r>
-      <w:bookmarkEnd w:id="6"/>
+      <w:bookmarkEnd w:id="7"/>
     </w:p>
     <w:p>
       <w:pPr>
         <w:pStyle w:val="Heading2"/>
       </w:pPr>
-      <w:bookmarkStart w:id="7" w:name="_Toc7095155"/>
+      <w:bookmarkStart w:id="8" w:name="_Toc7095155"/>
       <w:r>
         <w:t>Basic Parameters</w:t>
       </w:r>
-      <w:bookmarkEnd w:id="7"/>
+      <w:bookmarkEnd w:id="8"/>
     </w:p>
     <w:p>
       <w:r>
@@ -579,11 +699,11 @@
       <w:pPr>
         <w:pStyle w:val="Heading2"/>
       </w:pPr>
-      <w:bookmarkStart w:id="8" w:name="_Toc7095156"/>
+      <w:bookmarkStart w:id="9" w:name="_Toc7095156"/>
       <w:r>
         <w:t>Dead Load</w:t>
       </w:r>
-      <w:bookmarkEnd w:id="8"/>
+      <w:bookmarkEnd w:id="9"/>
     </w:p>
     <w:p>
       <w:r>
@@ -602,11 +722,11 @@
       <w:pPr>
         <w:pStyle w:val="Heading2"/>
       </w:pPr>
-      <w:bookmarkStart w:id="9" w:name="_Toc7095157"/>
+      <w:bookmarkStart w:id="10" w:name="_Toc7095157"/>
       <w:r>
         <w:t>Service load</w:t>
       </w:r>
-      <w:bookmarkEnd w:id="9"/>
+      <w:bookmarkEnd w:id="10"/>
     </w:p>
     <w:p>
       <w:pPr>
@@ -633,7 +753,7 @@
       <w:pPr>
         <w:pStyle w:val="Heading2"/>
       </w:pPr>
-      <w:bookmarkStart w:id="10" w:name="_Toc7095158"/>
+      <w:bookmarkStart w:id="11" w:name="_Toc7095158"/>
       <w:r>
         <w:t>Live</w:t>
       </w:r>
@@ -643,7 +763,7 @@
       <w:r>
         <w:t xml:space="preserve"> Load</w:t>
       </w:r>
-      <w:bookmarkEnd w:id="10"/>
+      <w:bookmarkEnd w:id="11"/>
     </w:p>
     <w:p>
       <w:pPr>
@@ -684,11 +804,11 @@
       <w:pPr>
         <w:pStyle w:val="Heading2"/>
       </w:pPr>
-      <w:bookmarkStart w:id="11" w:name="_Toc7095159"/>
+      <w:bookmarkStart w:id="12" w:name="_Toc7095159"/>
       <w:r>
         <w:t>Snow Load</w:t>
       </w:r>
-      <w:bookmarkEnd w:id="11"/>
+      <w:bookmarkEnd w:id="12"/>
     </w:p>
     <w:p>
       <w:pPr>
@@ -721,11 +841,11 @@
       <w:pPr>
         <w:pStyle w:val="Heading2"/>
       </w:pPr>
-      <w:bookmarkStart w:id="12" w:name="_Toc7095160"/>
+      <w:bookmarkStart w:id="13" w:name="_Toc7095160"/>
       <w:r>
         <w:t>Wind Load</w:t>
       </w:r>
-      <w:bookmarkEnd w:id="12"/>
+      <w:bookmarkEnd w:id="13"/>
     </w:p>
     <w:p>
       <w:pPr>
@@ -760,7 +880,6 @@
           <w:rFonts w:cstheme="minorHAnsi"/>
         </w:rPr>
       </w:pPr>
-      <w:bookmarkStart w:id="13" w:name="_GoBack"/>
       <w:r>
         <w:rPr>
           <w:rFonts w:cstheme="minorHAnsi"/>
@@ -772,13 +891,7 @@
         <w:rPr>
           <w:rFonts w:cstheme="minorHAnsi"/>
         </w:rPr>
-        <w:t>WindLoad</w:t>
-      </w:r>
-      <w:r>
-        <w:rPr>
-          <w:rFonts w:cstheme="minorHAnsi"/>
-        </w:rPr>
-        <w:t>_LoadCasesDetails</w:t>
+        <w:t>WindLoad_LoadCasesDetails</w:t>
       </w:r>
       <w:proofErr w:type="spellEnd"/>
       <w:r>
@@ -793,7 +906,6 @@
         <w:pStyle w:val="Heading2"/>
       </w:pPr>
       <w:bookmarkStart w:id="14" w:name="_Toc7095161"/>
-      <w:bookmarkEnd w:id="13"/>
       <w:r>
         <w:t>Seismic Load</w:t>
       </w:r>
@@ -3868,7 +3980,7 @@
 </file>
 
 <file path=customXml/itemProps2.xml><?xml version="1.0" encoding="utf-8"?>
-<ds:datastoreItem xmlns:ds="http://schemas.openxmlformats.org/officeDocument/2006/customXml" ds:itemID="{307AD747-FC01-4358-96CF-37E1E5513D97}">
+<ds:datastoreItem xmlns:ds="http://schemas.openxmlformats.org/officeDocument/2006/customXml" ds:itemID="{7B253F01-40B8-4038-855A-9CCE01103F84}">
   <ds:schemaRefs>
     <ds:schemaRef ds:uri="http://schemas.openxmlformats.org/officeDocument/2006/bibliography"/>
   </ds:schemaRefs>

</xml_diff>

<commit_message>
Export Word  - Bug 580
</commit_message>
<xml_diff>
--- a/PFD/Resources/TemplateReport.docx
+++ b/PFD/Resources/TemplateReport.docx
@@ -1,6 +1,6 @@
 
 <file path=word/document.xml><?xml version="1.0" encoding="utf-8"?>
-<w:document xmlns:wpc="http://schemas.microsoft.com/office/word/2010/wordprocessingCanvas" xmlns:cx="http://schemas.microsoft.com/office/drawing/2014/chartex" xmlns:cx1="http://schemas.microsoft.com/office/drawing/2015/9/8/chartex" xmlns:cx2="http://schemas.microsoft.com/office/drawing/2015/10/21/chartex" xmlns:cx3="http://schemas.microsoft.com/office/drawing/2016/5/9/chartex" xmlns:cx4="http://schemas.microsoft.com/office/drawing/2016/5/10/chartex" xmlns:cx5="http://schemas.microsoft.com/office/drawing/2016/5/11/chartex" xmlns:cx6="http://schemas.microsoft.com/office/drawing/2016/5/12/chartex" xmlns:cx7="http://schemas.microsoft.com/office/drawing/2016/5/13/chartex" xmlns:cx8="http://schemas.microsoft.com/office/drawing/2016/5/14/chartex" xmlns:mc="http://schemas.openxmlformats.org/markup-compatibility/2006" xmlns:aink="http://schemas.microsoft.com/office/drawing/2016/ink" xmlns:am3d="http://schemas.microsoft.com/office/drawing/2017/model3d" xmlns:o="urn:schemas-microsoft-com:office:office" xmlns:r="http://schemas.openxmlformats.org/officeDocument/2006/relationships" xmlns:m="http://schemas.openxmlformats.org/officeDocument/2006/math" xmlns:v="urn:schemas-microsoft-com:vml" xmlns:wp14="http://schemas.microsoft.com/office/word/2010/wordprocessingDrawing" xmlns:wp="http://schemas.openxmlformats.org/drawingml/2006/wordprocessingDrawing" xmlns:w10="urn:schemas-microsoft-com:office:word" xmlns:w="http://schemas.openxmlformats.org/wordprocessingml/2006/main" xmlns:w14="http://schemas.microsoft.com/office/word/2010/wordml" xmlns:w15="http://schemas.microsoft.com/office/word/2012/wordml" xmlns:w16cid="http://schemas.microsoft.com/office/word/2016/wordml/cid" xmlns:w16se="http://schemas.microsoft.com/office/word/2015/wordml/symex" xmlns:wpg="http://schemas.microsoft.com/office/word/2010/wordprocessingGroup" xmlns:wpi="http://schemas.microsoft.com/office/word/2010/wordprocessingInk" xmlns:wne="http://schemas.microsoft.com/office/word/2006/wordml" xmlns:wps="http://schemas.microsoft.com/office/word/2010/wordprocessingShape" mc:Ignorable="w14 w15 w16se w16cid wp14">
+<w:document xmlns:wpc="http://schemas.microsoft.com/office/word/2010/wordprocessingCanvas" xmlns:cx="http://schemas.microsoft.com/office/drawing/2014/chartex" xmlns:cx1="http://schemas.microsoft.com/office/drawing/2015/9/8/chartex" xmlns:cx2="http://schemas.microsoft.com/office/drawing/2015/10/21/chartex" xmlns:cx3="http://schemas.microsoft.com/office/drawing/2016/5/9/chartex" xmlns:cx4="http://schemas.microsoft.com/office/drawing/2016/5/10/chartex" xmlns:cx5="http://schemas.microsoft.com/office/drawing/2016/5/11/chartex" xmlns:cx6="http://schemas.microsoft.com/office/drawing/2016/5/12/chartex" xmlns:cx7="http://schemas.microsoft.com/office/drawing/2016/5/13/chartex" xmlns:cx8="http://schemas.microsoft.com/office/drawing/2016/5/14/chartex" xmlns:mc="http://schemas.openxmlformats.org/markup-compatibility/2006" xmlns:aink="http://schemas.microsoft.com/office/drawing/2016/ink" xmlns:am3d="http://schemas.microsoft.com/office/drawing/2017/model3d" xmlns:o="urn:schemas-microsoft-com:office:office" xmlns:r="http://schemas.openxmlformats.org/officeDocument/2006/relationships" xmlns:m="http://schemas.openxmlformats.org/officeDocument/2006/math" xmlns:v="urn:schemas-microsoft-com:vml" xmlns:wp14="http://schemas.microsoft.com/office/word/2010/wordprocessingDrawing" xmlns:wp="http://schemas.openxmlformats.org/drawingml/2006/wordprocessingDrawing" xmlns:w10="urn:schemas-microsoft-com:office:word" xmlns:w="http://schemas.openxmlformats.org/wordprocessingml/2006/main" xmlns:w14="http://schemas.microsoft.com/office/word/2010/wordml" xmlns:w15="http://schemas.microsoft.com/office/word/2012/wordml" xmlns:w16cex="http://schemas.microsoft.com/office/word/2018/wordml/cex" xmlns:w16cid="http://schemas.microsoft.com/office/word/2016/wordml/cid" xmlns:w16="http://schemas.microsoft.com/office/word/2018/wordml" xmlns:w16se="http://schemas.microsoft.com/office/word/2015/wordml/symex" xmlns:wpg="http://schemas.microsoft.com/office/word/2010/wordprocessingGroup" xmlns:wpi="http://schemas.microsoft.com/office/word/2010/wordprocessingInk" xmlns:wne="http://schemas.microsoft.com/office/word/2006/wordml" xmlns:wps="http://schemas.microsoft.com/office/word/2010/wordprocessingShape" mc:Ignorable="w14 w15 w16se w16cid w16 w16cex wp14">
   <w:body>
     <w:sdt>
       <w:sdtPr>
@@ -338,12 +338,28 @@
     </w:p>
     <w:p>
       <w:pPr>
+        <w:rPr>
+          <w:rFonts w:asciiTheme="majorHAnsi" w:eastAsiaTheme="majorEastAsia" w:hAnsiTheme="majorHAnsi" w:cstheme="majorBidi"/>
+          <w:b/>
+          <w:bCs/>
+          <w:color w:val="2F5496" w:themeColor="accent1" w:themeShade="BF"/>
+          <w:sz w:val="28"/>
+          <w:szCs w:val="28"/>
+        </w:rPr>
+      </w:pPr>
+      <w:bookmarkStart w:id="0" w:name="_Toc7095148"/>
+      <w:r>
+        <w:br w:type="page"/>
+      </w:r>
+    </w:p>
+    <w:p>
+      <w:pPr>
         <w:pStyle w:val="Heading1"/>
         <w:spacing w:before="12900"/>
         <w:ind w:left="431" w:hanging="431"/>
       </w:pPr>
-      <w:bookmarkStart w:id="0" w:name="_Toc7095148"/>
-      <w:r>
+      <w:r>
+        <w:lastRenderedPageBreak/>
         <w:t>Geometry</w:t>
       </w:r>
       <w:bookmarkEnd w:id="0"/>
@@ -354,7 +370,6 @@
       </w:pPr>
       <w:bookmarkStart w:id="1" w:name="_Toc7095149"/>
       <w:r>
-        <w:lastRenderedPageBreak/>
         <w:t>Basic geometry</w:t>
       </w:r>
       <w:bookmarkEnd w:id="1"/>
@@ -431,102 +446,46 @@
         <w:rPr>
           <w:rFonts w:cstheme="minorHAnsi"/>
         </w:rPr>
-        <w:t>[3DModelImage_MemberCenterlines_</w:t>
-      </w:r>
-      <w:r>
-        <w:rPr>
-          <w:rFonts w:cstheme="minorHAnsi"/>
-        </w:rPr>
-        <w:t>Back</w:t>
-      </w:r>
-      <w:r>
-        <w:rPr>
-          <w:rFonts w:cstheme="minorHAnsi"/>
-        </w:rPr>
-        <w:t>]</w:t>
-      </w:r>
-    </w:p>
-    <w:p>
-      <w:pPr>
-        <w:rPr>
-          <w:rFonts w:cstheme="minorHAnsi"/>
-        </w:rPr>
-      </w:pPr>
-      <w:r>
-        <w:rPr>
-          <w:rFonts w:cstheme="minorHAnsi"/>
-        </w:rPr>
-        <w:t>[3DModelImage_MemberCenterlines_</w:t>
-      </w:r>
-      <w:r>
-        <w:rPr>
-          <w:rFonts w:cstheme="minorHAnsi"/>
-        </w:rPr>
-        <w:t>Left</w:t>
-      </w:r>
-      <w:r>
-        <w:rPr>
-          <w:rFonts w:cstheme="minorHAnsi"/>
-        </w:rPr>
-        <w:t>]</w:t>
-      </w:r>
-    </w:p>
-    <w:p>
-      <w:pPr>
-        <w:rPr>
-          <w:rFonts w:cstheme="minorHAnsi"/>
-        </w:rPr>
-      </w:pPr>
-      <w:r>
-        <w:rPr>
-          <w:rFonts w:cstheme="minorHAnsi"/>
-        </w:rPr>
-        <w:t>[3DModelImage_MemberCe</w:t>
-      </w:r>
-      <w:bookmarkStart w:id="3" w:name="_GoBack"/>
-      <w:bookmarkEnd w:id="3"/>
-      <w:r>
-        <w:rPr>
-          <w:rFonts w:cstheme="minorHAnsi"/>
-        </w:rPr>
-        <w:t>nterlines_</w:t>
-      </w:r>
-      <w:r>
-        <w:rPr>
-          <w:rFonts w:cstheme="minorHAnsi"/>
-        </w:rPr>
-        <w:t>Right</w:t>
-      </w:r>
-      <w:r>
-        <w:rPr>
-          <w:rFonts w:cstheme="minorHAnsi"/>
-        </w:rPr>
-        <w:t>]</w:t>
-      </w:r>
-    </w:p>
-    <w:p>
-      <w:pPr>
-        <w:rPr>
-          <w:rFonts w:cstheme="minorHAnsi"/>
-        </w:rPr>
-      </w:pPr>
-      <w:r>
-        <w:rPr>
-          <w:rFonts w:cstheme="minorHAnsi"/>
-        </w:rPr>
-        <w:t>[3DModelImage_MemberCenterlines_</w:t>
-      </w:r>
-      <w:r>
-        <w:rPr>
-          <w:rFonts w:cstheme="minorHAnsi"/>
-        </w:rPr>
-        <w:t>Top</w:t>
-      </w:r>
-      <w:r>
-        <w:rPr>
-          <w:rFonts w:cstheme="minorHAnsi"/>
-        </w:rPr>
-        <w:t>]</w:t>
+        <w:t>[3DModelImage_MemberCenterlines_Back]</w:t>
+      </w:r>
+    </w:p>
+    <w:p>
+      <w:pPr>
+        <w:rPr>
+          <w:rFonts w:cstheme="minorHAnsi"/>
+        </w:rPr>
+      </w:pPr>
+      <w:r>
+        <w:rPr>
+          <w:rFonts w:cstheme="minorHAnsi"/>
+        </w:rPr>
+        <w:t>[3DModelImage_MemberCenterlines_Left]</w:t>
+      </w:r>
+    </w:p>
+    <w:p>
+      <w:pPr>
+        <w:rPr>
+          <w:rFonts w:cstheme="minorHAnsi"/>
+        </w:rPr>
+      </w:pPr>
+      <w:r>
+        <w:rPr>
+          <w:rFonts w:cstheme="minorHAnsi"/>
+        </w:rPr>
+        <w:t>[3DModelImage_MemberCenterlines_Right]</w:t>
+      </w:r>
+    </w:p>
+    <w:p>
+      <w:pPr>
+        <w:rPr>
+          <w:rFonts w:cstheme="minorHAnsi"/>
+        </w:rPr>
+      </w:pPr>
+      <w:r>
+        <w:rPr>
+          <w:rFonts w:cstheme="minorHAnsi"/>
+        </w:rPr>
+        <w:t>[3DModelImage_MemberCenterlines_Top]</w:t>
       </w:r>
     </w:p>
     <w:p>
@@ -535,7 +494,7 @@
         <w:spacing w:before="12900"/>
         <w:ind w:left="431" w:hanging="431"/>
       </w:pPr>
-      <w:bookmarkStart w:id="4" w:name="_Toc7095151"/>
+      <w:bookmarkStart w:id="3" w:name="_Toc7095151"/>
       <w:r>
         <w:lastRenderedPageBreak/>
         <w:t>Material</w:t>
@@ -546,7 +505,7 @@
       <w:r>
         <w:t>properties</w:t>
       </w:r>
-      <w:bookmarkEnd w:id="4"/>
+      <w:bookmarkEnd w:id="3"/>
     </w:p>
     <w:p>
       <w:pPr>
@@ -591,12 +550,12 @@
         <w:spacing w:before="12900"/>
         <w:ind w:left="431" w:hanging="431"/>
       </w:pPr>
-      <w:bookmarkStart w:id="5" w:name="_Toc7095152"/>
+      <w:bookmarkStart w:id="4" w:name="_Toc7095152"/>
       <w:r>
         <w:lastRenderedPageBreak/>
         <w:t>Cross-sections</w:t>
       </w:r>
-      <w:bookmarkEnd w:id="5"/>
+      <w:bookmarkEnd w:id="4"/>
     </w:p>
     <w:p>
       <w:pPr>
@@ -639,12 +598,12 @@
         <w:spacing w:before="12900"/>
         <w:ind w:left="431" w:hanging="431"/>
       </w:pPr>
-      <w:bookmarkStart w:id="6" w:name="_Toc7095153"/>
+      <w:bookmarkStart w:id="5" w:name="_Toc7095153"/>
       <w:r>
         <w:lastRenderedPageBreak/>
         <w:t>Member types</w:t>
       </w:r>
-      <w:bookmarkEnd w:id="6"/>
+      <w:bookmarkEnd w:id="5"/>
     </w:p>
     <w:p>
       <w:r>
@@ -665,20 +624,43 @@
         <w:spacing w:before="12900"/>
         <w:ind w:left="431" w:hanging="431"/>
       </w:pPr>
-      <w:bookmarkStart w:id="7" w:name="_Toc7095154"/>
+      <w:bookmarkStart w:id="6" w:name="_Toc7095154"/>
       <w:r>
         <w:lastRenderedPageBreak/>
         <w:t>Load</w:t>
       </w:r>
+      <w:bookmarkEnd w:id="6"/>
+    </w:p>
+    <w:p>
+      <w:pPr>
+        <w:pStyle w:val="Heading2"/>
+      </w:pPr>
+      <w:bookmarkStart w:id="7" w:name="_Toc7095155"/>
+      <w:r>
+        <w:t>Basic Parameters</w:t>
+      </w:r>
       <w:bookmarkEnd w:id="7"/>
     </w:p>
     <w:p>
+      <w:r>
+        <w:t>[</w:t>
+      </w:r>
+      <w:proofErr w:type="spellStart"/>
+      <w:r>
+        <w:t>BasicLoadParameters</w:t>
+      </w:r>
+      <w:proofErr w:type="spellEnd"/>
+      <w:r>
+        <w:t>]</w:t>
+      </w:r>
+    </w:p>
+    <w:p>
       <w:pPr>
         <w:pStyle w:val="Heading2"/>
       </w:pPr>
-      <w:bookmarkStart w:id="8" w:name="_Toc7095155"/>
-      <w:r>
-        <w:t>Basic Parameters</w:t>
+      <w:bookmarkStart w:id="8" w:name="_Toc7095156"/>
+      <w:r>
+        <w:t>Dead Load</w:t>
       </w:r>
       <w:bookmarkEnd w:id="8"/>
     </w:p>
@@ -688,7 +670,7 @@
       </w:r>
       <w:proofErr w:type="spellStart"/>
       <w:r>
-        <w:t>BasicLoadParameters</w:t>
+        <w:t>DeadLoad</w:t>
       </w:r>
       <w:proofErr w:type="spellEnd"/>
       <w:r>
@@ -699,71 +681,48 @@
       <w:pPr>
         <w:pStyle w:val="Heading2"/>
       </w:pPr>
-      <w:bookmarkStart w:id="9" w:name="_Toc7095156"/>
-      <w:r>
-        <w:t>Dead Load</w:t>
+      <w:bookmarkStart w:id="9" w:name="_Toc7095157"/>
+      <w:r>
+        <w:t>Service load</w:t>
       </w:r>
       <w:bookmarkEnd w:id="9"/>
     </w:p>
     <w:p>
-      <w:r>
-        <w:t>[</w:t>
-      </w:r>
+      <w:pPr>
+        <w:rPr>
+          <w:color w:val="FF0000"/>
+        </w:rPr>
+      </w:pPr>
       <w:proofErr w:type="spellStart"/>
       <w:r>
-        <w:t>DeadLoad</w:t>
+        <w:rPr>
+          <w:color w:val="FF0000"/>
+        </w:rPr>
+        <w:t>Todo</w:t>
       </w:r>
       <w:proofErr w:type="spellEnd"/>
       <w:r>
-        <w:t>]</w:t>
+        <w:rPr>
+          <w:color w:val="FF0000"/>
+        </w:rPr>
+        <w:t xml:space="preserve"> – if necessary</w:t>
       </w:r>
     </w:p>
     <w:p>
       <w:pPr>
         <w:pStyle w:val="Heading2"/>
       </w:pPr>
-      <w:bookmarkStart w:id="10" w:name="_Toc7095157"/>
-      <w:r>
-        <w:t>Service load</w:t>
+      <w:bookmarkStart w:id="10" w:name="_Toc7095158"/>
+      <w:r>
+        <w:t>Live</w:t>
+      </w:r>
+      <w:r>
+        <w:t xml:space="preserve"> / Imposed</w:t>
+      </w:r>
+      <w:r>
+        <w:t xml:space="preserve"> Load</w:t>
       </w:r>
       <w:bookmarkEnd w:id="10"/>
-    </w:p>
-    <w:p>
-      <w:pPr>
-        <w:rPr>
-          <w:color w:val="FF0000"/>
-        </w:rPr>
-      </w:pPr>
-      <w:proofErr w:type="spellStart"/>
-      <w:r>
-        <w:rPr>
-          <w:color w:val="FF0000"/>
-        </w:rPr>
-        <w:t>Todo</w:t>
-      </w:r>
-      <w:proofErr w:type="spellEnd"/>
-      <w:r>
-        <w:rPr>
-          <w:color w:val="FF0000"/>
-        </w:rPr>
-        <w:t xml:space="preserve"> – if necessary</w:t>
-      </w:r>
-    </w:p>
-    <w:p>
-      <w:pPr>
-        <w:pStyle w:val="Heading2"/>
-      </w:pPr>
-      <w:bookmarkStart w:id="11" w:name="_Toc7095158"/>
-      <w:r>
-        <w:t>Live</w:t>
-      </w:r>
-      <w:r>
-        <w:t xml:space="preserve"> / Imposed</w:t>
-      </w:r>
-      <w:r>
-        <w:t xml:space="preserve"> Load</w:t>
-      </w:r>
-      <w:bookmarkEnd w:id="11"/>
     </w:p>
     <w:p>
       <w:pPr>
@@ -804,10 +763,47 @@
       <w:pPr>
         <w:pStyle w:val="Heading2"/>
       </w:pPr>
-      <w:bookmarkStart w:id="12" w:name="_Toc7095159"/>
+      <w:bookmarkStart w:id="11" w:name="_Toc7095159"/>
       <w:r>
         <w:t>Snow Load</w:t>
       </w:r>
+      <w:bookmarkEnd w:id="11"/>
+    </w:p>
+    <w:p>
+      <w:pPr>
+        <w:rPr>
+          <w:rFonts w:cstheme="minorHAnsi"/>
+        </w:rPr>
+      </w:pPr>
+      <w:r>
+        <w:rPr>
+          <w:rFonts w:cstheme="minorHAnsi"/>
+        </w:rPr>
+        <w:t>[</w:t>
+      </w:r>
+      <w:proofErr w:type="spellStart"/>
+      <w:r>
+        <w:rPr>
+          <w:rFonts w:cstheme="minorHAnsi"/>
+        </w:rPr>
+        <w:t>SnowLoad</w:t>
+      </w:r>
+      <w:proofErr w:type="spellEnd"/>
+      <w:r>
+        <w:rPr>
+          <w:rFonts w:cstheme="minorHAnsi"/>
+        </w:rPr>
+        <w:t>]</w:t>
+      </w:r>
+    </w:p>
+    <w:p>
+      <w:pPr>
+        <w:pStyle w:val="Heading2"/>
+      </w:pPr>
+      <w:bookmarkStart w:id="12" w:name="_Toc7095160"/>
+      <w:r>
+        <w:t>Wind Load</w:t>
+      </w:r>
       <w:bookmarkEnd w:id="12"/>
     </w:p>
     <w:p>
@@ -827,7 +823,7 @@
         <w:rPr>
           <w:rFonts w:cstheme="minorHAnsi"/>
         </w:rPr>
-        <w:t>SnowLoad</w:t>
+        <w:t>WindLoad</w:t>
       </w:r>
       <w:proofErr w:type="spellEnd"/>
       <w:r>
@@ -839,77 +835,40 @@
     </w:p>
     <w:p>
       <w:pPr>
+        <w:rPr>
+          <w:rFonts w:cstheme="minorHAnsi"/>
+        </w:rPr>
+      </w:pPr>
+      <w:r>
+        <w:rPr>
+          <w:rFonts w:cstheme="minorHAnsi"/>
+        </w:rPr>
+        <w:t>[</w:t>
+      </w:r>
+      <w:proofErr w:type="spellStart"/>
+      <w:r>
+        <w:rPr>
+          <w:rFonts w:cstheme="minorHAnsi"/>
+        </w:rPr>
+        <w:t>WindLoad_LoadCasesDetails</w:t>
+      </w:r>
+      <w:proofErr w:type="spellEnd"/>
+      <w:r>
+        <w:rPr>
+          <w:rFonts w:cstheme="minorHAnsi"/>
+        </w:rPr>
+        <w:t>]</w:t>
+      </w:r>
+    </w:p>
+    <w:p>
+      <w:pPr>
         <w:pStyle w:val="Heading2"/>
       </w:pPr>
-      <w:bookmarkStart w:id="13" w:name="_Toc7095160"/>
-      <w:r>
-        <w:t>Wind Load</w:t>
+      <w:bookmarkStart w:id="13" w:name="_Toc7095161"/>
+      <w:r>
+        <w:t>Seismic Load</w:t>
       </w:r>
       <w:bookmarkEnd w:id="13"/>
-    </w:p>
-    <w:p>
-      <w:pPr>
-        <w:rPr>
-          <w:rFonts w:cstheme="minorHAnsi"/>
-        </w:rPr>
-      </w:pPr>
-      <w:r>
-        <w:rPr>
-          <w:rFonts w:cstheme="minorHAnsi"/>
-        </w:rPr>
-        <w:t>[</w:t>
-      </w:r>
-      <w:proofErr w:type="spellStart"/>
-      <w:r>
-        <w:rPr>
-          <w:rFonts w:cstheme="minorHAnsi"/>
-        </w:rPr>
-        <w:t>WindLoad</w:t>
-      </w:r>
-      <w:proofErr w:type="spellEnd"/>
-      <w:r>
-        <w:rPr>
-          <w:rFonts w:cstheme="minorHAnsi"/>
-        </w:rPr>
-        <w:t>]</w:t>
-      </w:r>
-    </w:p>
-    <w:p>
-      <w:pPr>
-        <w:rPr>
-          <w:rFonts w:cstheme="minorHAnsi"/>
-        </w:rPr>
-      </w:pPr>
-      <w:r>
-        <w:rPr>
-          <w:rFonts w:cstheme="minorHAnsi"/>
-        </w:rPr>
-        <w:t>[</w:t>
-      </w:r>
-      <w:proofErr w:type="spellStart"/>
-      <w:r>
-        <w:rPr>
-          <w:rFonts w:cstheme="minorHAnsi"/>
-        </w:rPr>
-        <w:t>WindLoad_LoadCasesDetails</w:t>
-      </w:r>
-      <w:proofErr w:type="spellEnd"/>
-      <w:r>
-        <w:rPr>
-          <w:rFonts w:cstheme="minorHAnsi"/>
-        </w:rPr>
-        <w:t>]</w:t>
-      </w:r>
-    </w:p>
-    <w:p>
-      <w:pPr>
-        <w:pStyle w:val="Heading2"/>
-      </w:pPr>
-      <w:bookmarkStart w:id="14" w:name="_Toc7095161"/>
-      <w:r>
-        <w:t>Seismic Load</w:t>
-      </w:r>
-      <w:bookmarkEnd w:id="14"/>
     </w:p>
     <w:p>
       <w:pPr>
@@ -971,12 +930,12 @@
         <w:spacing w:before="12900"/>
         <w:ind w:left="431" w:hanging="431"/>
       </w:pPr>
-      <w:bookmarkStart w:id="15" w:name="_Toc7095162"/>
+      <w:bookmarkStart w:id="14" w:name="_Toc7095162"/>
       <w:r>
         <w:lastRenderedPageBreak/>
         <w:t>Load Cases</w:t>
       </w:r>
-      <w:bookmarkEnd w:id="15"/>
+      <w:bookmarkEnd w:id="14"/>
     </w:p>
     <w:p>
       <w:r>
@@ -1006,12 +965,12 @@
         <w:spacing w:before="12900"/>
         <w:ind w:left="431" w:hanging="431"/>
       </w:pPr>
-      <w:bookmarkStart w:id="16" w:name="_Toc7095163"/>
+      <w:bookmarkStart w:id="15" w:name="_Toc7095163"/>
       <w:r>
         <w:lastRenderedPageBreak/>
         <w:t>Load Combinations</w:t>
       </w:r>
-      <w:bookmarkEnd w:id="16"/>
+      <w:bookmarkEnd w:id="15"/>
     </w:p>
     <w:p>
       <w:pPr>
@@ -1286,12 +1245,12 @@
         <w:spacing w:before="12900"/>
         <w:ind w:left="431" w:hanging="431"/>
       </w:pPr>
-      <w:bookmarkStart w:id="17" w:name="_Toc7095164"/>
+      <w:bookmarkStart w:id="16" w:name="_Toc7095164"/>
       <w:r>
         <w:lastRenderedPageBreak/>
         <w:t>Member design</w:t>
       </w:r>
-      <w:bookmarkEnd w:id="17"/>
+      <w:bookmarkEnd w:id="16"/>
     </w:p>
     <w:p>
       <w:pPr>
@@ -1333,12 +1292,12 @@
         <w:spacing w:before="12900"/>
         <w:ind w:left="431" w:hanging="431"/>
       </w:pPr>
-      <w:bookmarkStart w:id="18" w:name="_Toc7095171"/>
+      <w:bookmarkStart w:id="17" w:name="_Toc7095171"/>
       <w:r>
         <w:lastRenderedPageBreak/>
         <w:t>Joint Design</w:t>
       </w:r>
-      <w:bookmarkEnd w:id="18"/>
+      <w:bookmarkEnd w:id="17"/>
     </w:p>
     <w:p>
       <w:r>
@@ -1368,12 +1327,12 @@
         <w:spacing w:before="12900"/>
         <w:ind w:left="431" w:hanging="431"/>
       </w:pPr>
-      <w:bookmarkStart w:id="19" w:name="_Toc7095173"/>
+      <w:bookmarkStart w:id="18" w:name="_Toc7095173"/>
       <w:r>
         <w:lastRenderedPageBreak/>
         <w:t>Footing Design</w:t>
       </w:r>
-      <w:bookmarkEnd w:id="19"/>
+      <w:bookmarkEnd w:id="18"/>
     </w:p>
     <w:p>
       <w:r>
@@ -1405,7 +1364,7 @@
 </file>
 
 <file path=word/endnotes.xml><?xml version="1.0" encoding="utf-8"?>
-<w:endnotes xmlns:wpc="http://schemas.microsoft.com/office/word/2010/wordprocessingCanvas" xmlns:cx="http://schemas.microsoft.com/office/drawing/2014/chartex" xmlns:cx1="http://schemas.microsoft.com/office/drawing/2015/9/8/chartex" xmlns:cx2="http://schemas.microsoft.com/office/drawing/2015/10/21/chartex" xmlns:cx3="http://schemas.microsoft.com/office/drawing/2016/5/9/chartex" xmlns:cx4="http://schemas.microsoft.com/office/drawing/2016/5/10/chartex" xmlns:cx5="http://schemas.microsoft.com/office/drawing/2016/5/11/chartex" xmlns:cx6="http://schemas.microsoft.com/office/drawing/2016/5/12/chartex" xmlns:cx7="http://schemas.microsoft.com/office/drawing/2016/5/13/chartex" xmlns:cx8="http://schemas.microsoft.com/office/drawing/2016/5/14/chartex" xmlns:mc="http://schemas.openxmlformats.org/markup-compatibility/2006" xmlns:aink="http://schemas.microsoft.com/office/drawing/2016/ink" xmlns:am3d="http://schemas.microsoft.com/office/drawing/2017/model3d" xmlns:o="urn:schemas-microsoft-com:office:office" xmlns:r="http://schemas.openxmlformats.org/officeDocument/2006/relationships" xmlns:m="http://schemas.openxmlformats.org/officeDocument/2006/math" xmlns:v="urn:schemas-microsoft-com:vml" xmlns:wp14="http://schemas.microsoft.com/office/word/2010/wordprocessingDrawing" xmlns:wp="http://schemas.openxmlformats.org/drawingml/2006/wordprocessingDrawing" xmlns:w10="urn:schemas-microsoft-com:office:word" xmlns:w="http://schemas.openxmlformats.org/wordprocessingml/2006/main" xmlns:w14="http://schemas.microsoft.com/office/word/2010/wordml" xmlns:w15="http://schemas.microsoft.com/office/word/2012/wordml" xmlns:w16cid="http://schemas.microsoft.com/office/word/2016/wordml/cid" xmlns:w16se="http://schemas.microsoft.com/office/word/2015/wordml/symex" xmlns:wpg="http://schemas.microsoft.com/office/word/2010/wordprocessingGroup" xmlns:wpi="http://schemas.microsoft.com/office/word/2010/wordprocessingInk" xmlns:wne="http://schemas.microsoft.com/office/word/2006/wordml" xmlns:wps="http://schemas.microsoft.com/office/word/2010/wordprocessingShape" mc:Ignorable="w14 w15 w16se w16cid wp14">
+<w:endnotes xmlns:wpc="http://schemas.microsoft.com/office/word/2010/wordprocessingCanvas" xmlns:cx="http://schemas.microsoft.com/office/drawing/2014/chartex" xmlns:cx1="http://schemas.microsoft.com/office/drawing/2015/9/8/chartex" xmlns:cx2="http://schemas.microsoft.com/office/drawing/2015/10/21/chartex" xmlns:cx3="http://schemas.microsoft.com/office/drawing/2016/5/9/chartex" xmlns:cx4="http://schemas.microsoft.com/office/drawing/2016/5/10/chartex" xmlns:cx5="http://schemas.microsoft.com/office/drawing/2016/5/11/chartex" xmlns:cx6="http://schemas.microsoft.com/office/drawing/2016/5/12/chartex" xmlns:cx7="http://schemas.microsoft.com/office/drawing/2016/5/13/chartex" xmlns:cx8="http://schemas.microsoft.com/office/drawing/2016/5/14/chartex" xmlns:mc="http://schemas.openxmlformats.org/markup-compatibility/2006" xmlns:aink="http://schemas.microsoft.com/office/drawing/2016/ink" xmlns:am3d="http://schemas.microsoft.com/office/drawing/2017/model3d" xmlns:o="urn:schemas-microsoft-com:office:office" xmlns:r="http://schemas.openxmlformats.org/officeDocument/2006/relationships" xmlns:m="http://schemas.openxmlformats.org/officeDocument/2006/math" xmlns:v="urn:schemas-microsoft-com:vml" xmlns:wp14="http://schemas.microsoft.com/office/word/2010/wordprocessingDrawing" xmlns:wp="http://schemas.openxmlformats.org/drawingml/2006/wordprocessingDrawing" xmlns:w10="urn:schemas-microsoft-com:office:word" xmlns:w="http://schemas.openxmlformats.org/wordprocessingml/2006/main" xmlns:w14="http://schemas.microsoft.com/office/word/2010/wordml" xmlns:w15="http://schemas.microsoft.com/office/word/2012/wordml" xmlns:w16cex="http://schemas.microsoft.com/office/word/2018/wordml/cex" xmlns:w16cid="http://schemas.microsoft.com/office/word/2016/wordml/cid" xmlns:w16="http://schemas.microsoft.com/office/word/2018/wordml" xmlns:w16se="http://schemas.microsoft.com/office/word/2015/wordml/symex" xmlns:wpg="http://schemas.microsoft.com/office/word/2010/wordprocessingGroup" xmlns:wpi="http://schemas.microsoft.com/office/word/2010/wordprocessingInk" xmlns:wne="http://schemas.microsoft.com/office/word/2006/wordml" xmlns:wps="http://schemas.microsoft.com/office/word/2010/wordprocessingShape" mc:Ignorable="w14 w15 w16se w16cid w16 w16cex wp14">
   <w:endnote w:type="separator" w:id="-1">
     <w:p>
       <w:r>
@@ -1424,7 +1383,7 @@
 </file>
 
 <file path=word/footnotes.xml><?xml version="1.0" encoding="utf-8"?>
-<w:footnotes xmlns:wpc="http://schemas.microsoft.com/office/word/2010/wordprocessingCanvas" xmlns:cx="http://schemas.microsoft.com/office/drawing/2014/chartex" xmlns:cx1="http://schemas.microsoft.com/office/drawing/2015/9/8/chartex" xmlns:cx2="http://schemas.microsoft.com/office/drawing/2015/10/21/chartex" xmlns:cx3="http://schemas.microsoft.com/office/drawing/2016/5/9/chartex" xmlns:cx4="http://schemas.microsoft.com/office/drawing/2016/5/10/chartex" xmlns:cx5="http://schemas.microsoft.com/office/drawing/2016/5/11/chartex" xmlns:cx6="http://schemas.microsoft.com/office/drawing/2016/5/12/chartex" xmlns:cx7="http://schemas.microsoft.com/office/drawing/2016/5/13/chartex" xmlns:cx8="http://schemas.microsoft.com/office/drawing/2016/5/14/chartex" xmlns:mc="http://schemas.openxmlformats.org/markup-compatibility/2006" xmlns:aink="http://schemas.microsoft.com/office/drawing/2016/ink" xmlns:am3d="http://schemas.microsoft.com/office/drawing/2017/model3d" xmlns:o="urn:schemas-microsoft-com:office:office" xmlns:r="http://schemas.openxmlformats.org/officeDocument/2006/relationships" xmlns:m="http://schemas.openxmlformats.org/officeDocument/2006/math" xmlns:v="urn:schemas-microsoft-com:vml" xmlns:wp14="http://schemas.microsoft.com/office/word/2010/wordprocessingDrawing" xmlns:wp="http://schemas.openxmlformats.org/drawingml/2006/wordprocessingDrawing" xmlns:w10="urn:schemas-microsoft-com:office:word" xmlns:w="http://schemas.openxmlformats.org/wordprocessingml/2006/main" xmlns:w14="http://schemas.microsoft.com/office/word/2010/wordml" xmlns:w15="http://schemas.microsoft.com/office/word/2012/wordml" xmlns:w16cid="http://schemas.microsoft.com/office/word/2016/wordml/cid" xmlns:w16se="http://schemas.microsoft.com/office/word/2015/wordml/symex" xmlns:wpg="http://schemas.microsoft.com/office/word/2010/wordprocessingGroup" xmlns:wpi="http://schemas.microsoft.com/office/word/2010/wordprocessingInk" xmlns:wne="http://schemas.microsoft.com/office/word/2006/wordml" xmlns:wps="http://schemas.microsoft.com/office/word/2010/wordprocessingShape" mc:Ignorable="w14 w15 w16se w16cid wp14">
+<w:footnotes xmlns:wpc="http://schemas.microsoft.com/office/word/2010/wordprocessingCanvas" xmlns:cx="http://schemas.microsoft.com/office/drawing/2014/chartex" xmlns:cx1="http://schemas.microsoft.com/office/drawing/2015/9/8/chartex" xmlns:cx2="http://schemas.microsoft.com/office/drawing/2015/10/21/chartex" xmlns:cx3="http://schemas.microsoft.com/office/drawing/2016/5/9/chartex" xmlns:cx4="http://schemas.microsoft.com/office/drawing/2016/5/10/chartex" xmlns:cx5="http://schemas.microsoft.com/office/drawing/2016/5/11/chartex" xmlns:cx6="http://schemas.microsoft.com/office/drawing/2016/5/12/chartex" xmlns:cx7="http://schemas.microsoft.com/office/drawing/2016/5/13/chartex" xmlns:cx8="http://schemas.microsoft.com/office/drawing/2016/5/14/chartex" xmlns:mc="http://schemas.openxmlformats.org/markup-compatibility/2006" xmlns:aink="http://schemas.microsoft.com/office/drawing/2016/ink" xmlns:am3d="http://schemas.microsoft.com/office/drawing/2017/model3d" xmlns:o="urn:schemas-microsoft-com:office:office" xmlns:r="http://schemas.openxmlformats.org/officeDocument/2006/relationships" xmlns:m="http://schemas.openxmlformats.org/officeDocument/2006/math" xmlns:v="urn:schemas-microsoft-com:vml" xmlns:wp14="http://schemas.microsoft.com/office/word/2010/wordprocessingDrawing" xmlns:wp="http://schemas.openxmlformats.org/drawingml/2006/wordprocessingDrawing" xmlns:w10="urn:schemas-microsoft-com:office:word" xmlns:w="http://schemas.openxmlformats.org/wordprocessingml/2006/main" xmlns:w14="http://schemas.microsoft.com/office/word/2010/wordml" xmlns:w15="http://schemas.microsoft.com/office/word/2012/wordml" xmlns:w16cex="http://schemas.microsoft.com/office/word/2018/wordml/cex" xmlns:w16cid="http://schemas.microsoft.com/office/word/2016/wordml/cid" xmlns:w16="http://schemas.microsoft.com/office/word/2018/wordml" xmlns:w16se="http://schemas.microsoft.com/office/word/2015/wordml/symex" xmlns:wpg="http://schemas.microsoft.com/office/word/2010/wordprocessingGroup" xmlns:wpi="http://schemas.microsoft.com/office/word/2010/wordprocessingInk" xmlns:wne="http://schemas.microsoft.com/office/word/2006/wordml" xmlns:wps="http://schemas.microsoft.com/office/word/2010/wordprocessingShape" mc:Ignorable="w14 w15 w16se w16cid w16 w16cex wp14">
   <w:footnote w:type="separator" w:id="-1">
     <w:p>
       <w:r>
@@ -1443,7 +1402,7 @@
 </file>
 
 <file path=word/header1.xml><?xml version="1.0" encoding="utf-8"?>
-<w:hdr xmlns:wpc="http://schemas.microsoft.com/office/word/2010/wordprocessingCanvas" xmlns:cx="http://schemas.microsoft.com/office/drawing/2014/chartex" xmlns:cx1="http://schemas.microsoft.com/office/drawing/2015/9/8/chartex" xmlns:cx2="http://schemas.microsoft.com/office/drawing/2015/10/21/chartex" xmlns:cx3="http://schemas.microsoft.com/office/drawing/2016/5/9/chartex" xmlns:cx4="http://schemas.microsoft.com/office/drawing/2016/5/10/chartex" xmlns:cx5="http://schemas.microsoft.com/office/drawing/2016/5/11/chartex" xmlns:cx6="http://schemas.microsoft.com/office/drawing/2016/5/12/chartex" xmlns:cx7="http://schemas.microsoft.com/office/drawing/2016/5/13/chartex" xmlns:cx8="http://schemas.microsoft.com/office/drawing/2016/5/14/chartex" xmlns:mc="http://schemas.openxmlformats.org/markup-compatibility/2006" xmlns:aink="http://schemas.microsoft.com/office/drawing/2016/ink" xmlns:am3d="http://schemas.microsoft.com/office/drawing/2017/model3d" xmlns:o="urn:schemas-microsoft-com:office:office" xmlns:r="http://schemas.openxmlformats.org/officeDocument/2006/relationships" xmlns:m="http://schemas.openxmlformats.org/officeDocument/2006/math" xmlns:v="urn:schemas-microsoft-com:vml" xmlns:wp14="http://schemas.microsoft.com/office/word/2010/wordprocessingDrawing" xmlns:wp="http://schemas.openxmlformats.org/drawingml/2006/wordprocessingDrawing" xmlns:w10="urn:schemas-microsoft-com:office:word" xmlns:w="http://schemas.openxmlformats.org/wordprocessingml/2006/main" xmlns:w14="http://schemas.microsoft.com/office/word/2010/wordml" xmlns:w15="http://schemas.microsoft.com/office/word/2012/wordml" xmlns:w16cid="http://schemas.microsoft.com/office/word/2016/wordml/cid" xmlns:w16se="http://schemas.microsoft.com/office/word/2015/wordml/symex" xmlns:wpg="http://schemas.microsoft.com/office/word/2010/wordprocessingGroup" xmlns:wpi="http://schemas.microsoft.com/office/word/2010/wordprocessingInk" xmlns:wne="http://schemas.microsoft.com/office/word/2006/wordml" xmlns:wps="http://schemas.microsoft.com/office/word/2010/wordprocessingShape" mc:Ignorable="w14 w15 w16se w16cid wp14">
+<w:hdr xmlns:wpc="http://schemas.microsoft.com/office/word/2010/wordprocessingCanvas" xmlns:cx="http://schemas.microsoft.com/office/drawing/2014/chartex" xmlns:cx1="http://schemas.microsoft.com/office/drawing/2015/9/8/chartex" xmlns:cx2="http://schemas.microsoft.com/office/drawing/2015/10/21/chartex" xmlns:cx3="http://schemas.microsoft.com/office/drawing/2016/5/9/chartex" xmlns:cx4="http://schemas.microsoft.com/office/drawing/2016/5/10/chartex" xmlns:cx5="http://schemas.microsoft.com/office/drawing/2016/5/11/chartex" xmlns:cx6="http://schemas.microsoft.com/office/drawing/2016/5/12/chartex" xmlns:cx7="http://schemas.microsoft.com/office/drawing/2016/5/13/chartex" xmlns:cx8="http://schemas.microsoft.com/office/drawing/2016/5/14/chartex" xmlns:mc="http://schemas.openxmlformats.org/markup-compatibility/2006" xmlns:aink="http://schemas.microsoft.com/office/drawing/2016/ink" xmlns:am3d="http://schemas.microsoft.com/office/drawing/2017/model3d" xmlns:o="urn:schemas-microsoft-com:office:office" xmlns:r="http://schemas.openxmlformats.org/officeDocument/2006/relationships" xmlns:m="http://schemas.openxmlformats.org/officeDocument/2006/math" xmlns:v="urn:schemas-microsoft-com:vml" xmlns:wp14="http://schemas.microsoft.com/office/word/2010/wordprocessingDrawing" xmlns:wp="http://schemas.openxmlformats.org/drawingml/2006/wordprocessingDrawing" xmlns:w10="urn:schemas-microsoft-com:office:word" xmlns:w="http://schemas.openxmlformats.org/wordprocessingml/2006/main" xmlns:w14="http://schemas.microsoft.com/office/word/2010/wordml" xmlns:w15="http://schemas.microsoft.com/office/word/2012/wordml" xmlns:w16cex="http://schemas.microsoft.com/office/word/2018/wordml/cex" xmlns:w16cid="http://schemas.microsoft.com/office/word/2016/wordml/cid" xmlns:w16="http://schemas.microsoft.com/office/word/2018/wordml" xmlns:w16se="http://schemas.microsoft.com/office/word/2015/wordml/symex" xmlns:wpg="http://schemas.microsoft.com/office/word/2010/wordprocessingGroup" xmlns:wpi="http://schemas.microsoft.com/office/word/2010/wordprocessingInk" xmlns:wne="http://schemas.microsoft.com/office/word/2006/wordml" xmlns:wps="http://schemas.microsoft.com/office/word/2010/wordprocessingShape" mc:Ignorable="w14 w15 w16se w16cid w16 w16cex wp14">
   <w:tbl>
     <w:tblPr>
       <w:tblStyle w:val="TableGrid"/>
@@ -1688,7 +1647,7 @@
 </file>
 
 <file path=word/numbering.xml><?xml version="1.0" encoding="utf-8"?>
-<w:numbering xmlns:wpc="http://schemas.microsoft.com/office/word/2010/wordprocessingCanvas" xmlns:cx="http://schemas.microsoft.com/office/drawing/2014/chartex" xmlns:cx1="http://schemas.microsoft.com/office/drawing/2015/9/8/chartex" xmlns:cx2="http://schemas.microsoft.com/office/drawing/2015/10/21/chartex" xmlns:cx3="http://schemas.microsoft.com/office/drawing/2016/5/9/chartex" xmlns:cx4="http://schemas.microsoft.com/office/drawing/2016/5/10/chartex" xmlns:cx5="http://schemas.microsoft.com/office/drawing/2016/5/11/chartex" xmlns:cx6="http://schemas.microsoft.com/office/drawing/2016/5/12/chartex" xmlns:cx7="http://schemas.microsoft.com/office/drawing/2016/5/13/chartex" xmlns:cx8="http://schemas.microsoft.com/office/drawing/2016/5/14/chartex" xmlns:mc="http://schemas.openxmlformats.org/markup-compatibility/2006" xmlns:aink="http://schemas.microsoft.com/office/drawing/2016/ink" xmlns:am3d="http://schemas.microsoft.com/office/drawing/2017/model3d" xmlns:o="urn:schemas-microsoft-com:office:office" xmlns:r="http://schemas.openxmlformats.org/officeDocument/2006/relationships" xmlns:m="http://schemas.openxmlformats.org/officeDocument/2006/math" xmlns:v="urn:schemas-microsoft-com:vml" xmlns:wp14="http://schemas.microsoft.com/office/word/2010/wordprocessingDrawing" xmlns:wp="http://schemas.openxmlformats.org/drawingml/2006/wordprocessingDrawing" xmlns:w10="urn:schemas-microsoft-com:office:word" xmlns:w="http://schemas.openxmlformats.org/wordprocessingml/2006/main" xmlns:w14="http://schemas.microsoft.com/office/word/2010/wordml" xmlns:w15="http://schemas.microsoft.com/office/word/2012/wordml" xmlns:w16cid="http://schemas.microsoft.com/office/word/2016/wordml/cid" xmlns:w16se="http://schemas.microsoft.com/office/word/2015/wordml/symex" xmlns:wpg="http://schemas.microsoft.com/office/word/2010/wordprocessingGroup" xmlns:wpi="http://schemas.microsoft.com/office/word/2010/wordprocessingInk" xmlns:wne="http://schemas.microsoft.com/office/word/2006/wordml" xmlns:wps="http://schemas.microsoft.com/office/word/2010/wordprocessingShape" mc:Ignorable="w14 w15 w16se w16cid wp14">
+<w:numbering xmlns:wpc="http://schemas.microsoft.com/office/word/2010/wordprocessingCanvas" xmlns:cx="http://schemas.microsoft.com/office/drawing/2014/chartex" xmlns:cx1="http://schemas.microsoft.com/office/drawing/2015/9/8/chartex" xmlns:cx2="http://schemas.microsoft.com/office/drawing/2015/10/21/chartex" xmlns:cx3="http://schemas.microsoft.com/office/drawing/2016/5/9/chartex" xmlns:cx4="http://schemas.microsoft.com/office/drawing/2016/5/10/chartex" xmlns:cx5="http://schemas.microsoft.com/office/drawing/2016/5/11/chartex" xmlns:cx6="http://schemas.microsoft.com/office/drawing/2016/5/12/chartex" xmlns:cx7="http://schemas.microsoft.com/office/drawing/2016/5/13/chartex" xmlns:cx8="http://schemas.microsoft.com/office/drawing/2016/5/14/chartex" xmlns:mc="http://schemas.openxmlformats.org/markup-compatibility/2006" xmlns:aink="http://schemas.microsoft.com/office/drawing/2016/ink" xmlns:am3d="http://schemas.microsoft.com/office/drawing/2017/model3d" xmlns:o="urn:schemas-microsoft-com:office:office" xmlns:r="http://schemas.openxmlformats.org/officeDocument/2006/relationships" xmlns:m="http://schemas.openxmlformats.org/officeDocument/2006/math" xmlns:v="urn:schemas-microsoft-com:vml" xmlns:wp14="http://schemas.microsoft.com/office/word/2010/wordprocessingDrawing" xmlns:wp="http://schemas.openxmlformats.org/drawingml/2006/wordprocessingDrawing" xmlns:w10="urn:schemas-microsoft-com:office:word" xmlns:w="http://schemas.openxmlformats.org/wordprocessingml/2006/main" xmlns:w14="http://schemas.microsoft.com/office/word/2010/wordml" xmlns:w15="http://schemas.microsoft.com/office/word/2012/wordml" xmlns:w16cex="http://schemas.microsoft.com/office/word/2018/wordml/cex" xmlns:w16cid="http://schemas.microsoft.com/office/word/2016/wordml/cid" xmlns:w16="http://schemas.microsoft.com/office/word/2018/wordml" xmlns:w16se="http://schemas.microsoft.com/office/word/2015/wordml/symex" xmlns:wpg="http://schemas.microsoft.com/office/word/2010/wordprocessingGroup" xmlns:wpi="http://schemas.microsoft.com/office/word/2010/wordprocessingInk" xmlns:wne="http://schemas.microsoft.com/office/word/2006/wordml" xmlns:wps="http://schemas.microsoft.com/office/word/2010/wordprocessingShape" mc:Ignorable="w14 w15 w16se w16cid w16 w16cex wp14">
   <w:abstractNum w:abstractNumId="0" w15:restartNumberingAfterBreak="0">
     <w:nsid w:val="033008A7"/>
     <w:multiLevelType w:val="multilevel"/>
@@ -2703,7 +2662,7 @@
 </file>
 
 <file path=word/styles.xml><?xml version="1.0" encoding="utf-8"?>
-<w:styles xmlns:mc="http://schemas.openxmlformats.org/markup-compatibility/2006" xmlns:r="http://schemas.openxmlformats.org/officeDocument/2006/relationships" xmlns:w="http://schemas.openxmlformats.org/wordprocessingml/2006/main" xmlns:w14="http://schemas.microsoft.com/office/word/2010/wordml" xmlns:w15="http://schemas.microsoft.com/office/word/2012/wordml" xmlns:w16cid="http://schemas.microsoft.com/office/word/2016/wordml/cid" xmlns:w16se="http://schemas.microsoft.com/office/word/2015/wordml/symex" mc:Ignorable="w14 w15 w16se w16cid">
+<w:styles xmlns:mc="http://schemas.openxmlformats.org/markup-compatibility/2006" xmlns:r="http://schemas.openxmlformats.org/officeDocument/2006/relationships" xmlns:w="http://schemas.openxmlformats.org/wordprocessingml/2006/main" xmlns:w14="http://schemas.microsoft.com/office/word/2010/wordml" xmlns:w15="http://schemas.microsoft.com/office/word/2012/wordml" xmlns:w16cex="http://schemas.microsoft.com/office/word/2018/wordml/cex" xmlns:w16cid="http://schemas.microsoft.com/office/word/2016/wordml/cid" xmlns:w16="http://schemas.microsoft.com/office/word/2018/wordml" xmlns:w16se="http://schemas.microsoft.com/office/word/2015/wordml/symex" mc:Ignorable="w14 w15 w16se w16cid w16 w16cex">
   <w:docDefaults>
     <w:rPrDefault>
       <w:rPr>

</xml_diff>